<commit_message>
Add DNS rebinding attack
</commit_message>
<xml_diff>
--- a/39_ime_prezime_s.docx
+++ b/39_ime_prezime_s.docx
@@ -357,28 +357,38 @@
         </w:rPr>
         <w:t xml:space="preserve">Korisnici mogu da pristupaju main_app.py serveru koji je pokrenut na </w:t>
       </w:r>
-      <w:hyperlink r:id="rId6" w:history="1">
-        <w:r>
-          <w:rPr>
-            <w:rStyle w:val="Hyperlink"/>
-            <w:rFonts w:ascii="Times New Roman" w:eastAsiaTheme="minorEastAsia" w:hAnsi="Times New Roman" w:cs="Times New Roman"/>
-            <w:sz w:val="24"/>
-            <w:szCs w:val="24"/>
-            <w:lang w:val="sr-Latn-RS"/>
-          </w:rPr>
-          <w:t>http:</w:t>
-        </w:r>
-        <w:r>
-          <w:rPr>
-            <w:rStyle w:val="Hyperlink"/>
-            <w:rFonts w:ascii="Times New Roman" w:eastAsiaTheme="minorEastAsia" w:hAnsi="Times New Roman" w:cs="Times New Roman"/>
-            <w:sz w:val="24"/>
-            <w:szCs w:val="24"/>
-            <w:lang w:val="en-US"/>
-          </w:rPr>
-          <w:t>//localhost:5000</w:t>
-        </w:r>
-      </w:hyperlink>
+      <w:r>
+        <w:fldChar w:fldCharType="begin"/>
+      </w:r>
+      <w:r>
+        <w:instrText>HYPERLINK "http://localhost:5000"</w:instrText>
+      </w:r>
+      <w:r>
+        <w:fldChar w:fldCharType="separate"/>
+      </w:r>
+      <w:r>
+        <w:rPr>
+          <w:rStyle w:val="Hyperlink"/>
+          <w:rFonts w:ascii="Times New Roman" w:eastAsiaTheme="minorEastAsia" w:hAnsi="Times New Roman" w:cs="Times New Roman"/>
+          <w:sz w:val="24"/>
+          <w:szCs w:val="24"/>
+          <w:lang w:val="sr-Latn-RS"/>
+        </w:rPr>
+        <w:t>http:</w:t>
+      </w:r>
+      <w:r>
+        <w:rPr>
+          <w:rStyle w:val="Hyperlink"/>
+          <w:rFonts w:ascii="Times New Roman" w:eastAsiaTheme="minorEastAsia" w:hAnsi="Times New Roman" w:cs="Times New Roman"/>
+          <w:sz w:val="24"/>
+          <w:szCs w:val="24"/>
+          <w:lang w:val="en-US"/>
+        </w:rPr>
+        <w:t>//localhost:5000</w:t>
+      </w:r>
+      <w:r>
+        <w:fldChar w:fldCharType="end"/>
+      </w:r>
       <w:r>
         <w:rPr>
           <w:rFonts w:ascii="Times New Roman" w:eastAsiaTheme="minorEastAsia" w:hAnsi="Times New Roman" w:cs="Times New Roman"/>
@@ -397,38 +407,38 @@
         </w:rPr>
         <w:t xml:space="preserve">Korisnici ne mogu da pristupaju hidden_app.py serveru koji je pokrenut na </w:t>
       </w:r>
-      <w:hyperlink r:id="rId7" w:history="1">
-        <w:r>
-          <w:rPr>
-            <w:rStyle w:val="Hyperlink"/>
-            <w:rFonts w:ascii="Times New Roman" w:eastAsiaTheme="minorEastAsia" w:hAnsi="Times New Roman" w:cs="Times New Roman"/>
-            <w:sz w:val="24"/>
-            <w:szCs w:val="24"/>
-            <w:lang w:val="sr-Latn-RS"/>
-          </w:rPr>
-          <w:t>http:</w:t>
-        </w:r>
-        <w:r>
-          <w:rPr>
-            <w:rStyle w:val="Hyperlink"/>
-            <w:rFonts w:ascii="Times New Roman" w:eastAsiaTheme="minorEastAsia" w:hAnsi="Times New Roman" w:cs="Times New Roman"/>
-            <w:sz w:val="24"/>
-            <w:szCs w:val="24"/>
-            <w:lang w:val="en-US"/>
-          </w:rPr>
-          <w:t>//localhost:500</w:t>
-        </w:r>
-        <w:r>
-          <w:rPr>
-            <w:rStyle w:val="Hyperlink"/>
-            <w:rFonts w:ascii="Times New Roman" w:eastAsiaTheme="minorEastAsia" w:hAnsi="Times New Roman" w:cs="Times New Roman"/>
-            <w:sz w:val="24"/>
-            <w:szCs w:val="24"/>
-            <w:lang w:val="en-US"/>
-          </w:rPr>
-          <w:t>1</w:t>
-        </w:r>
-      </w:hyperlink>
+      <w:r>
+        <w:fldChar w:fldCharType="begin"/>
+      </w:r>
+      <w:r>
+        <w:instrText>HYPERLINK "http://localhost:5001%20."</w:instrText>
+      </w:r>
+      <w:r>
+        <w:fldChar w:fldCharType="separate"/>
+      </w:r>
+      <w:r>
+        <w:rPr>
+          <w:rStyle w:val="Hyperlink"/>
+          <w:rFonts w:ascii="Times New Roman" w:eastAsiaTheme="minorEastAsia" w:hAnsi="Times New Roman" w:cs="Times New Roman"/>
+          <w:sz w:val="24"/>
+          <w:szCs w:val="24"/>
+          <w:lang w:val="sr-Latn-RS"/>
+        </w:rPr>
+        <w:t>http:</w:t>
+      </w:r>
+      <w:r>
+        <w:rPr>
+          <w:rStyle w:val="Hyperlink"/>
+          <w:rFonts w:ascii="Times New Roman" w:eastAsiaTheme="minorEastAsia" w:hAnsi="Times New Roman" w:cs="Times New Roman"/>
+          <w:sz w:val="24"/>
+          <w:szCs w:val="24"/>
+          <w:lang w:val="en-US"/>
+        </w:rPr>
+        <w:t>//localhost:5001</w:t>
+      </w:r>
+      <w:r>
+        <w:fldChar w:fldCharType="end"/>
+      </w:r>
       <w:r>
         <w:rPr>
           <w:rFonts w:ascii="Times New Roman" w:eastAsiaTheme="minorEastAsia" w:hAnsi="Times New Roman" w:cs="Times New Roman"/>
@@ -504,28 +514,38 @@
         </w:rPr>
         <w:t xml:space="preserve"> (npr. </w:t>
       </w:r>
-      <w:hyperlink r:id="rId8" w:history="1">
-        <w:r>
-          <w:rPr>
-            <w:rStyle w:val="Hyperlink"/>
-            <w:rFonts w:ascii="Times New Roman" w:eastAsiaTheme="minorEastAsia" w:hAnsi="Times New Roman" w:cs="Times New Roman"/>
-            <w:sz w:val="24"/>
-            <w:szCs w:val="24"/>
-            <w:lang w:val="sr-Latn-RS"/>
-          </w:rPr>
-          <w:t>http:</w:t>
-        </w:r>
-        <w:r>
-          <w:rPr>
-            <w:rStyle w:val="Hyperlink"/>
-            <w:rFonts w:ascii="Times New Roman" w:eastAsiaTheme="minorEastAsia" w:hAnsi="Times New Roman" w:cs="Times New Roman"/>
-            <w:sz w:val="24"/>
-            <w:szCs w:val="24"/>
-            <w:lang w:val="en-US"/>
-          </w:rPr>
-          <w:t>//localhost:5000/post1</w:t>
-        </w:r>
-      </w:hyperlink>
+      <w:r>
+        <w:fldChar w:fldCharType="begin"/>
+      </w:r>
+      <w:r>
+        <w:instrText>HYPERLINK "http://localhost:5000/post1"</w:instrText>
+      </w:r>
+      <w:r>
+        <w:fldChar w:fldCharType="separate"/>
+      </w:r>
+      <w:r>
+        <w:rPr>
+          <w:rStyle w:val="Hyperlink"/>
+          <w:rFonts w:ascii="Times New Roman" w:eastAsiaTheme="minorEastAsia" w:hAnsi="Times New Roman" w:cs="Times New Roman"/>
+          <w:sz w:val="24"/>
+          <w:szCs w:val="24"/>
+          <w:lang w:val="sr-Latn-RS"/>
+        </w:rPr>
+        <w:t>http:</w:t>
+      </w:r>
+      <w:r>
+        <w:rPr>
+          <w:rStyle w:val="Hyperlink"/>
+          <w:rFonts w:ascii="Times New Roman" w:eastAsiaTheme="minorEastAsia" w:hAnsi="Times New Roman" w:cs="Times New Roman"/>
+          <w:sz w:val="24"/>
+          <w:szCs w:val="24"/>
+          <w:lang w:val="en-US"/>
+        </w:rPr>
+        <w:t>//localhost:5000/post1</w:t>
+      </w:r>
+      <w:r>
+        <w:fldChar w:fldCharType="end"/>
+      </w:r>
       <w:r>
         <w:rPr>
           <w:rFonts w:ascii="Times New Roman" w:eastAsiaTheme="minorEastAsia" w:hAnsi="Times New Roman" w:cs="Times New Roman"/>
@@ -676,78 +696,38 @@
         </w:rPr>
         <w:t xml:space="preserve">Pomoću inspect element korisnik može umesto linka ka post1 uneti </w:t>
       </w:r>
-      <w:hyperlink r:id="rId9" w:history="1">
-        <w:r>
-          <w:rPr>
-            <w:rStyle w:val="Hyperlink"/>
-            <w:rFonts w:ascii="Times New Roman" w:eastAsiaTheme="minorEastAsia" w:hAnsi="Times New Roman" w:cs="Times New Roman"/>
-            <w:sz w:val="24"/>
-            <w:szCs w:val="24"/>
-            <w:lang w:val="sr-Latn-RS"/>
-          </w:rPr>
-          <w:t>http:</w:t>
-        </w:r>
-        <w:r>
-          <w:rPr>
-            <w:rStyle w:val="Hyperlink"/>
-            <w:rFonts w:ascii="Times New Roman" w:eastAsiaTheme="minorEastAsia" w:hAnsi="Times New Roman" w:cs="Times New Roman"/>
-            <w:sz w:val="24"/>
-            <w:szCs w:val="24"/>
-            <w:lang w:val="en-US"/>
-          </w:rPr>
-          <w:t>//localhos</w:t>
-        </w:r>
-        <w:r>
-          <w:rPr>
-            <w:rStyle w:val="Hyperlink"/>
-            <w:rFonts w:ascii="Times New Roman" w:eastAsiaTheme="minorEastAsia" w:hAnsi="Times New Roman" w:cs="Times New Roman"/>
-            <w:sz w:val="24"/>
-            <w:szCs w:val="24"/>
-            <w:lang w:val="en-US"/>
-          </w:rPr>
-          <w:t>T</w:t>
-        </w:r>
-        <w:r>
-          <w:rPr>
-            <w:rStyle w:val="Hyperlink"/>
-            <w:rFonts w:ascii="Times New Roman" w:eastAsiaTheme="minorEastAsia" w:hAnsi="Times New Roman" w:cs="Times New Roman"/>
-            <w:sz w:val="24"/>
-            <w:szCs w:val="24"/>
-            <w:lang w:val="en-US"/>
-          </w:rPr>
-          <w:t>:500</w:t>
-        </w:r>
-        <w:r>
-          <w:rPr>
-            <w:rStyle w:val="Hyperlink"/>
-            <w:rFonts w:ascii="Times New Roman" w:eastAsiaTheme="minorEastAsia" w:hAnsi="Times New Roman" w:cs="Times New Roman"/>
-            <w:sz w:val="24"/>
-            <w:szCs w:val="24"/>
-            <w:lang w:val="en-US"/>
-          </w:rPr>
-          <w:t>1</w:t>
-        </w:r>
-        <w:r>
-          <w:rPr>
-            <w:rStyle w:val="Hyperlink"/>
-            <w:rFonts w:ascii="Times New Roman" w:eastAsiaTheme="minorEastAsia" w:hAnsi="Times New Roman" w:cs="Times New Roman"/>
-            <w:sz w:val="24"/>
-            <w:szCs w:val="24"/>
-            <w:lang w:val="en-US"/>
-          </w:rPr>
-          <w:t>/</w:t>
-        </w:r>
-        <w:r>
-          <w:rPr>
-            <w:rStyle w:val="Hyperlink"/>
-            <w:rFonts w:ascii="Times New Roman" w:eastAsiaTheme="minorEastAsia" w:hAnsi="Times New Roman" w:cs="Times New Roman"/>
-            <w:sz w:val="24"/>
-            <w:szCs w:val="24"/>
-            <w:lang w:val="en-US"/>
-          </w:rPr>
-          <w:t>%61dmin</w:t>
-        </w:r>
-      </w:hyperlink>
+      <w:r>
+        <w:fldChar w:fldCharType="begin"/>
+      </w:r>
+      <w:r>
+        <w:instrText>HYPERLINK "http://localhosT:5001/%61dmin"</w:instrText>
+      </w:r>
+      <w:r>
+        <w:fldChar w:fldCharType="separate"/>
+      </w:r>
+      <w:r>
+        <w:rPr>
+          <w:rStyle w:val="Hyperlink"/>
+          <w:rFonts w:ascii="Times New Roman" w:eastAsiaTheme="minorEastAsia" w:hAnsi="Times New Roman" w:cs="Times New Roman"/>
+          <w:sz w:val="24"/>
+          <w:szCs w:val="24"/>
+          <w:lang w:val="sr-Latn-RS"/>
+        </w:rPr>
+        <w:t>http:</w:t>
+      </w:r>
+      <w:r>
+        <w:rPr>
+          <w:rStyle w:val="Hyperlink"/>
+          <w:rFonts w:ascii="Times New Roman" w:eastAsiaTheme="minorEastAsia" w:hAnsi="Times New Roman" w:cs="Times New Roman"/>
+          <w:sz w:val="24"/>
+          <w:szCs w:val="24"/>
+          <w:lang w:val="en-US"/>
+        </w:rPr>
+        <w:t>//localhosT:5001/%61dmin</w:t>
+      </w:r>
+      <w:r>
+        <w:fldChar w:fldCharType="end"/>
+      </w:r>
       <w:r>
         <w:rPr>
           <w:rFonts w:ascii="Times New Roman" w:eastAsiaTheme="minorEastAsia" w:hAnsi="Times New Roman" w:cs="Times New Roman"/>
@@ -796,6 +776,7 @@
           <w:lang w:val="sr-Latn-RS"/>
         </w:rPr>
       </w:pPr>
+      <w:proofErr w:type="spellStart"/>
       <w:r>
         <w:rPr>
           <w:rFonts w:ascii="Times New Roman" w:eastAsiaTheme="minorEastAsia" w:hAnsi="Times New Roman" w:cs="Times New Roman"/>
@@ -804,7 +785,37 @@
           <w:lang w:val="en-US"/>
         </w:rPr>
         <w:lastRenderedPageBreak/>
-        <w:t xml:space="preserve">Ovaj izazov </w:t>
+        <w:t>Ovaj</w:t>
+      </w:r>
+      <w:proofErr w:type="spellEnd"/>
+      <w:r>
+        <w:rPr>
+          <w:rFonts w:ascii="Times New Roman" w:eastAsiaTheme="minorEastAsia" w:hAnsi="Times New Roman" w:cs="Times New Roman"/>
+          <w:sz w:val="24"/>
+          <w:szCs w:val="24"/>
+          <w:lang w:val="en-US"/>
+        </w:rPr>
+        <w:t xml:space="preserve"> </w:t>
+      </w:r>
+      <w:proofErr w:type="spellStart"/>
+      <w:r>
+        <w:rPr>
+          <w:rFonts w:ascii="Times New Roman" w:eastAsiaTheme="minorEastAsia" w:hAnsi="Times New Roman" w:cs="Times New Roman"/>
+          <w:sz w:val="24"/>
+          <w:szCs w:val="24"/>
+          <w:lang w:val="en-US"/>
+        </w:rPr>
+        <w:t>izazov</w:t>
+      </w:r>
+      <w:proofErr w:type="spellEnd"/>
+      <w:r>
+        <w:rPr>
+          <w:rFonts w:ascii="Times New Roman" w:eastAsiaTheme="minorEastAsia" w:hAnsi="Times New Roman" w:cs="Times New Roman"/>
+          <w:sz w:val="24"/>
+          <w:szCs w:val="24"/>
+          <w:lang w:val="en-US"/>
+        </w:rPr>
+        <w:t xml:space="preserve"> </w:t>
       </w:r>
       <w:r>
         <w:rPr>
@@ -895,7 +906,127 @@
           <w:szCs w:val="24"/>
           <w:lang w:val="en-US"/>
         </w:rPr>
-        <w:t>@ se mogu postaviti kredencijali pre imena malicioznog hosta:</w:t>
+        <w:t xml:space="preserve">@ se </w:t>
+      </w:r>
+      <w:proofErr w:type="spellStart"/>
+      <w:r>
+        <w:rPr>
+          <w:rFonts w:ascii="Times New Roman" w:eastAsiaTheme="minorEastAsia" w:hAnsi="Times New Roman" w:cs="Times New Roman"/>
+          <w:sz w:val="24"/>
+          <w:szCs w:val="24"/>
+          <w:lang w:val="en-US"/>
+        </w:rPr>
+        <w:t>mogu</w:t>
+      </w:r>
+      <w:proofErr w:type="spellEnd"/>
+      <w:r>
+        <w:rPr>
+          <w:rFonts w:ascii="Times New Roman" w:eastAsiaTheme="minorEastAsia" w:hAnsi="Times New Roman" w:cs="Times New Roman"/>
+          <w:sz w:val="24"/>
+          <w:szCs w:val="24"/>
+          <w:lang w:val="en-US"/>
+        </w:rPr>
+        <w:t xml:space="preserve"> </w:t>
+      </w:r>
+      <w:proofErr w:type="spellStart"/>
+      <w:r>
+        <w:rPr>
+          <w:rFonts w:ascii="Times New Roman" w:eastAsiaTheme="minorEastAsia" w:hAnsi="Times New Roman" w:cs="Times New Roman"/>
+          <w:sz w:val="24"/>
+          <w:szCs w:val="24"/>
+          <w:lang w:val="en-US"/>
+        </w:rPr>
+        <w:t>postaviti</w:t>
+      </w:r>
+      <w:proofErr w:type="spellEnd"/>
+      <w:r>
+        <w:rPr>
+          <w:rFonts w:ascii="Times New Roman" w:eastAsiaTheme="minorEastAsia" w:hAnsi="Times New Roman" w:cs="Times New Roman"/>
+          <w:sz w:val="24"/>
+          <w:szCs w:val="24"/>
+          <w:lang w:val="en-US"/>
+        </w:rPr>
+        <w:t xml:space="preserve"> </w:t>
+      </w:r>
+      <w:proofErr w:type="spellStart"/>
+      <w:r>
+        <w:rPr>
+          <w:rFonts w:ascii="Times New Roman" w:eastAsiaTheme="minorEastAsia" w:hAnsi="Times New Roman" w:cs="Times New Roman"/>
+          <w:sz w:val="24"/>
+          <w:szCs w:val="24"/>
+          <w:lang w:val="en-US"/>
+        </w:rPr>
+        <w:t>kredencijali</w:t>
+      </w:r>
+      <w:proofErr w:type="spellEnd"/>
+      <w:r>
+        <w:rPr>
+          <w:rFonts w:ascii="Times New Roman" w:eastAsiaTheme="minorEastAsia" w:hAnsi="Times New Roman" w:cs="Times New Roman"/>
+          <w:sz w:val="24"/>
+          <w:szCs w:val="24"/>
+          <w:lang w:val="en-US"/>
+        </w:rPr>
+        <w:t xml:space="preserve"> pre </w:t>
+      </w:r>
+      <w:proofErr w:type="spellStart"/>
+      <w:r>
+        <w:rPr>
+          <w:rFonts w:ascii="Times New Roman" w:eastAsiaTheme="minorEastAsia" w:hAnsi="Times New Roman" w:cs="Times New Roman"/>
+          <w:sz w:val="24"/>
+          <w:szCs w:val="24"/>
+          <w:lang w:val="en-US"/>
+        </w:rPr>
+        <w:t>imena</w:t>
+      </w:r>
+      <w:proofErr w:type="spellEnd"/>
+      <w:r>
+        <w:rPr>
+          <w:rFonts w:ascii="Times New Roman" w:eastAsiaTheme="minorEastAsia" w:hAnsi="Times New Roman" w:cs="Times New Roman"/>
+          <w:sz w:val="24"/>
+          <w:szCs w:val="24"/>
+          <w:lang w:val="en-US"/>
+        </w:rPr>
+        <w:t xml:space="preserve"> </w:t>
+      </w:r>
+      <w:proofErr w:type="spellStart"/>
+      <w:r>
+        <w:rPr>
+          <w:rFonts w:ascii="Times New Roman" w:eastAsiaTheme="minorEastAsia" w:hAnsi="Times New Roman" w:cs="Times New Roman"/>
+          <w:sz w:val="24"/>
+          <w:szCs w:val="24"/>
+          <w:lang w:val="en-US"/>
+        </w:rPr>
+        <w:t>malicioznog</w:t>
+      </w:r>
+      <w:proofErr w:type="spellEnd"/>
+      <w:r>
+        <w:rPr>
+          <w:rFonts w:ascii="Times New Roman" w:eastAsiaTheme="minorEastAsia" w:hAnsi="Times New Roman" w:cs="Times New Roman"/>
+          <w:sz w:val="24"/>
+          <w:szCs w:val="24"/>
+          <w:lang w:val="en-US"/>
+        </w:rPr>
+        <w:t xml:space="preserve"> </w:t>
+      </w:r>
+      <w:proofErr w:type="spellStart"/>
+      <w:r>
+        <w:rPr>
+          <w:rFonts w:ascii="Times New Roman" w:eastAsiaTheme="minorEastAsia" w:hAnsi="Times New Roman" w:cs="Times New Roman"/>
+          <w:sz w:val="24"/>
+          <w:szCs w:val="24"/>
+          <w:lang w:val="en-US"/>
+        </w:rPr>
+        <w:t>hosta</w:t>
+      </w:r>
+      <w:proofErr w:type="spellEnd"/>
+      <w:r>
+        <w:rPr>
+          <w:rFonts w:ascii="Times New Roman" w:eastAsiaTheme="minorEastAsia" w:hAnsi="Times New Roman" w:cs="Times New Roman"/>
+          <w:sz w:val="24"/>
+          <w:szCs w:val="24"/>
+          <w:lang w:val="en-US"/>
+        </w:rPr>
+        <w:t>:</w:t>
       </w:r>
       <w:bookmarkStart w:id="0" w:name="_MON_1814042908"/>
       <w:bookmarkEnd w:id="0"/>
@@ -926,10 +1057,10 @@
             <v:path o:extrusionok="f" gradientshapeok="t" o:connecttype="rect"/>
             <o:lock v:ext="edit" aspectratio="t"/>
           </v:shapetype>
-          <v:shape id="_x0000_i1027" type="#_x0000_t75" style="width:468pt;height:25.8pt" o:ole="">
-            <v:imagedata r:id="rId10" o:title=""/>
+          <v:shape id="_x0000_i1025" type="#_x0000_t75" style="width:468pt;height:25.8pt" o:ole="">
+            <v:imagedata r:id="rId6" o:title=""/>
           </v:shape>
-          <o:OLEObject Type="Embed" ProgID="Word.OpenDocumentText.12" ShapeID="_x0000_i1027" DrawAspect="Content" ObjectID="_1814045881" r:id="rId11"/>
+          <o:OLEObject Type="Embed" ProgID="Word.OpenDocumentText.12" ShapeID="_x0000_i1025" DrawAspect="Content" ObjectID="_1814193409" r:id="rId7"/>
         </w:object>
       </w:r>
     </w:p>
@@ -984,10 +1115,10 @@
           <w:lang w:val="sr-Latn-RS"/>
         </w:rPr>
         <w:object w:dxaOrig="9360" w:dyaOrig="514" w14:anchorId="62C8FD7B">
-          <v:shape id="_x0000_i1032" type="#_x0000_t75" style="width:468pt;height:25.8pt" o:ole="">
-            <v:imagedata r:id="rId12" o:title=""/>
+          <v:shape id="_x0000_i1026" type="#_x0000_t75" style="width:468pt;height:25.8pt" o:ole="">
+            <v:imagedata r:id="rId8" o:title=""/>
           </v:shape>
-          <o:OLEObject Type="Embed" ProgID="Word.OpenDocumentText.12" ShapeID="_x0000_i1032" DrawAspect="Content" ObjectID="_1814045882" r:id="rId13"/>
+          <o:OLEObject Type="Embed" ProgID="Word.OpenDocumentText.12" ShapeID="_x0000_i1026" DrawAspect="Content" ObjectID="_1814193410" r:id="rId9"/>
         </w:object>
       </w:r>
     </w:p>
@@ -1024,10 +1155,10 @@
           <w:lang w:val="sr-Latn-RS"/>
         </w:rPr>
         <w:object w:dxaOrig="9360" w:dyaOrig="514" w14:anchorId="0951D7D8">
-          <v:shape id="_x0000_i1034" type="#_x0000_t75" style="width:468pt;height:25.8pt" o:ole="">
-            <v:imagedata r:id="rId14" o:title=""/>
+          <v:shape id="_x0000_i1027" type="#_x0000_t75" style="width:468pt;height:25.8pt" o:ole="">
+            <v:imagedata r:id="rId10" o:title=""/>
           </v:shape>
-          <o:OLEObject Type="Embed" ProgID="Word.OpenDocumentText.12" ShapeID="_x0000_i1034" DrawAspect="Content" ObjectID="_1814045883" r:id="rId15"/>
+          <o:OLEObject Type="Embed" ProgID="Word.OpenDocumentText.12" ShapeID="_x0000_i1027" DrawAspect="Content" ObjectID="_1814193411" r:id="rId11"/>
         </w:object>
       </w:r>
     </w:p>
@@ -1093,7 +1224,7 @@
         </w:rPr>
         <w:t xml:space="preserve">adresi </w:t>
       </w:r>
-      <w:hyperlink r:id="rId16" w:history="1">
+      <w:hyperlink r:id="rId12" w:history="1">
         <w:r>
           <w:rPr>
             <w:rStyle w:val="Hyperlink"/>
@@ -1257,7 +1388,27 @@
           <w:szCs w:val="24"/>
           <w:lang w:val="en-US"/>
         </w:rPr>
-        <w:t xml:space="preserve">/etc/shadow </w:t>
+        <w:t>/</w:t>
+      </w:r>
+      <w:proofErr w:type="spellStart"/>
+      <w:r>
+        <w:rPr>
+          <w:rFonts w:ascii="Times New Roman" w:eastAsiaTheme="minorEastAsia" w:hAnsi="Times New Roman" w:cs="Times New Roman"/>
+          <w:sz w:val="24"/>
+          <w:szCs w:val="24"/>
+          <w:lang w:val="en-US"/>
+        </w:rPr>
+        <w:t>etc</w:t>
+      </w:r>
+      <w:proofErr w:type="spellEnd"/>
+      <w:r>
+        <w:rPr>
+          <w:rFonts w:ascii="Times New Roman" w:eastAsiaTheme="minorEastAsia" w:hAnsi="Times New Roman" w:cs="Times New Roman"/>
+          <w:sz w:val="24"/>
+          <w:szCs w:val="24"/>
+          <w:lang w:val="en-US"/>
+        </w:rPr>
+        <w:t xml:space="preserve">/shadow </w:t>
       </w:r>
       <w:r>
         <w:rPr>
@@ -1296,8 +1447,39 @@
           <w:szCs w:val="24"/>
           <w:lang w:val="en-US"/>
         </w:rPr>
-        <w:t>.txt fajl koji sadr</w:t>
-      </w:r>
+        <w:t xml:space="preserve">.txt </w:t>
+      </w:r>
+      <w:proofErr w:type="spellStart"/>
+      <w:r>
+        <w:rPr>
+          <w:rFonts w:ascii="Times New Roman" w:eastAsiaTheme="minorEastAsia" w:hAnsi="Times New Roman" w:cs="Times New Roman"/>
+          <w:sz w:val="24"/>
+          <w:szCs w:val="24"/>
+          <w:lang w:val="en-US"/>
+        </w:rPr>
+        <w:t>fajl</w:t>
+      </w:r>
+      <w:proofErr w:type="spellEnd"/>
+      <w:r>
+        <w:rPr>
+          <w:rFonts w:ascii="Times New Roman" w:eastAsiaTheme="minorEastAsia" w:hAnsi="Times New Roman" w:cs="Times New Roman"/>
+          <w:sz w:val="24"/>
+          <w:szCs w:val="24"/>
+          <w:lang w:val="en-US"/>
+        </w:rPr>
+        <w:t xml:space="preserve"> koji </w:t>
+      </w:r>
+      <w:proofErr w:type="spellStart"/>
+      <w:r>
+        <w:rPr>
+          <w:rFonts w:ascii="Times New Roman" w:eastAsiaTheme="minorEastAsia" w:hAnsi="Times New Roman" w:cs="Times New Roman"/>
+          <w:sz w:val="24"/>
+          <w:szCs w:val="24"/>
+          <w:lang w:val="en-US"/>
+        </w:rPr>
+        <w:t>sadr</w:t>
+      </w:r>
+      <w:proofErr w:type="spellEnd"/>
       <w:r>
         <w:rPr>
           <w:rFonts w:ascii="Times New Roman" w:eastAsiaTheme="minorEastAsia" w:hAnsi="Times New Roman" w:cs="Times New Roman"/>
@@ -1307,23 +1489,205 @@
         </w:rPr>
         <w:t>ž</w:t>
       </w:r>
-      <w:r>
-        <w:rPr>
-          <w:rFonts w:ascii="Times New Roman" w:eastAsiaTheme="minorEastAsia" w:hAnsi="Times New Roman" w:cs="Times New Roman"/>
-          <w:sz w:val="24"/>
-          <w:szCs w:val="24"/>
-          <w:lang w:val="en-US"/>
-        </w:rPr>
-        <w:t xml:space="preserve">i osetljive podatke korisnika. </w:t>
-      </w:r>
-      <w:r>
-        <w:rPr>
-          <w:rFonts w:ascii="Times New Roman" w:eastAsiaTheme="minorEastAsia" w:hAnsi="Times New Roman" w:cs="Times New Roman"/>
-          <w:sz w:val="24"/>
-          <w:szCs w:val="24"/>
-          <w:lang w:val="en-US"/>
-        </w:rPr>
-        <w:t>Korisnik treba da izmeni stranicu pomoću inspect element tako da</w:t>
+      <w:proofErr w:type="spellStart"/>
+      <w:r>
+        <w:rPr>
+          <w:rFonts w:ascii="Times New Roman" w:eastAsiaTheme="minorEastAsia" w:hAnsi="Times New Roman" w:cs="Times New Roman"/>
+          <w:sz w:val="24"/>
+          <w:szCs w:val="24"/>
+          <w:lang w:val="en-US"/>
+        </w:rPr>
+        <w:t>i</w:t>
+      </w:r>
+      <w:proofErr w:type="spellEnd"/>
+      <w:r>
+        <w:rPr>
+          <w:rFonts w:ascii="Times New Roman" w:eastAsiaTheme="minorEastAsia" w:hAnsi="Times New Roman" w:cs="Times New Roman"/>
+          <w:sz w:val="24"/>
+          <w:szCs w:val="24"/>
+          <w:lang w:val="en-US"/>
+        </w:rPr>
+        <w:t xml:space="preserve"> </w:t>
+      </w:r>
+      <w:proofErr w:type="spellStart"/>
+      <w:r>
+        <w:rPr>
+          <w:rFonts w:ascii="Times New Roman" w:eastAsiaTheme="minorEastAsia" w:hAnsi="Times New Roman" w:cs="Times New Roman"/>
+          <w:sz w:val="24"/>
+          <w:szCs w:val="24"/>
+          <w:lang w:val="en-US"/>
+        </w:rPr>
+        <w:t>osetljive</w:t>
+      </w:r>
+      <w:proofErr w:type="spellEnd"/>
+      <w:r>
+        <w:rPr>
+          <w:rFonts w:ascii="Times New Roman" w:eastAsiaTheme="minorEastAsia" w:hAnsi="Times New Roman" w:cs="Times New Roman"/>
+          <w:sz w:val="24"/>
+          <w:szCs w:val="24"/>
+          <w:lang w:val="en-US"/>
+        </w:rPr>
+        <w:t xml:space="preserve"> </w:t>
+      </w:r>
+      <w:proofErr w:type="spellStart"/>
+      <w:r>
+        <w:rPr>
+          <w:rFonts w:ascii="Times New Roman" w:eastAsiaTheme="minorEastAsia" w:hAnsi="Times New Roman" w:cs="Times New Roman"/>
+          <w:sz w:val="24"/>
+          <w:szCs w:val="24"/>
+          <w:lang w:val="en-US"/>
+        </w:rPr>
+        <w:t>podatke</w:t>
+      </w:r>
+      <w:proofErr w:type="spellEnd"/>
+      <w:r>
+        <w:rPr>
+          <w:rFonts w:ascii="Times New Roman" w:eastAsiaTheme="minorEastAsia" w:hAnsi="Times New Roman" w:cs="Times New Roman"/>
+          <w:sz w:val="24"/>
+          <w:szCs w:val="24"/>
+          <w:lang w:val="en-US"/>
+        </w:rPr>
+        <w:t xml:space="preserve"> </w:t>
+      </w:r>
+      <w:proofErr w:type="spellStart"/>
+      <w:r>
+        <w:rPr>
+          <w:rFonts w:ascii="Times New Roman" w:eastAsiaTheme="minorEastAsia" w:hAnsi="Times New Roman" w:cs="Times New Roman"/>
+          <w:sz w:val="24"/>
+          <w:szCs w:val="24"/>
+          <w:lang w:val="en-US"/>
+        </w:rPr>
+        <w:t>korisnika</w:t>
+      </w:r>
+      <w:proofErr w:type="spellEnd"/>
+      <w:r>
+        <w:rPr>
+          <w:rFonts w:ascii="Times New Roman" w:eastAsiaTheme="minorEastAsia" w:hAnsi="Times New Roman" w:cs="Times New Roman"/>
+          <w:sz w:val="24"/>
+          <w:szCs w:val="24"/>
+          <w:lang w:val="en-US"/>
+        </w:rPr>
+        <w:t xml:space="preserve">. </w:t>
+      </w:r>
+      <w:proofErr w:type="spellStart"/>
+      <w:r>
+        <w:rPr>
+          <w:rFonts w:ascii="Times New Roman" w:eastAsiaTheme="minorEastAsia" w:hAnsi="Times New Roman" w:cs="Times New Roman"/>
+          <w:sz w:val="24"/>
+          <w:szCs w:val="24"/>
+          <w:lang w:val="en-US"/>
+        </w:rPr>
+        <w:t>Korisnik</w:t>
+      </w:r>
+      <w:proofErr w:type="spellEnd"/>
+      <w:r>
+        <w:rPr>
+          <w:rFonts w:ascii="Times New Roman" w:eastAsiaTheme="minorEastAsia" w:hAnsi="Times New Roman" w:cs="Times New Roman"/>
+          <w:sz w:val="24"/>
+          <w:szCs w:val="24"/>
+          <w:lang w:val="en-US"/>
+        </w:rPr>
+        <w:t xml:space="preserve"> </w:t>
+      </w:r>
+      <w:proofErr w:type="spellStart"/>
+      <w:r>
+        <w:rPr>
+          <w:rFonts w:ascii="Times New Roman" w:eastAsiaTheme="minorEastAsia" w:hAnsi="Times New Roman" w:cs="Times New Roman"/>
+          <w:sz w:val="24"/>
+          <w:szCs w:val="24"/>
+          <w:lang w:val="en-US"/>
+        </w:rPr>
+        <w:t>treba</w:t>
+      </w:r>
+      <w:proofErr w:type="spellEnd"/>
+      <w:r>
+        <w:rPr>
+          <w:rFonts w:ascii="Times New Roman" w:eastAsiaTheme="minorEastAsia" w:hAnsi="Times New Roman" w:cs="Times New Roman"/>
+          <w:sz w:val="24"/>
+          <w:szCs w:val="24"/>
+          <w:lang w:val="en-US"/>
+        </w:rPr>
+        <w:t xml:space="preserve"> da </w:t>
+      </w:r>
+      <w:proofErr w:type="spellStart"/>
+      <w:r>
+        <w:rPr>
+          <w:rFonts w:ascii="Times New Roman" w:eastAsiaTheme="minorEastAsia" w:hAnsi="Times New Roman" w:cs="Times New Roman"/>
+          <w:sz w:val="24"/>
+          <w:szCs w:val="24"/>
+          <w:lang w:val="en-US"/>
+        </w:rPr>
+        <w:t>izmeni</w:t>
+      </w:r>
+      <w:proofErr w:type="spellEnd"/>
+      <w:r>
+        <w:rPr>
+          <w:rFonts w:ascii="Times New Roman" w:eastAsiaTheme="minorEastAsia" w:hAnsi="Times New Roman" w:cs="Times New Roman"/>
+          <w:sz w:val="24"/>
+          <w:szCs w:val="24"/>
+          <w:lang w:val="en-US"/>
+        </w:rPr>
+        <w:t xml:space="preserve"> </w:t>
+      </w:r>
+      <w:proofErr w:type="spellStart"/>
+      <w:r>
+        <w:rPr>
+          <w:rFonts w:ascii="Times New Roman" w:eastAsiaTheme="minorEastAsia" w:hAnsi="Times New Roman" w:cs="Times New Roman"/>
+          <w:sz w:val="24"/>
+          <w:szCs w:val="24"/>
+          <w:lang w:val="en-US"/>
+        </w:rPr>
+        <w:t>stranicu</w:t>
+      </w:r>
+      <w:proofErr w:type="spellEnd"/>
+      <w:r>
+        <w:rPr>
+          <w:rFonts w:ascii="Times New Roman" w:eastAsiaTheme="minorEastAsia" w:hAnsi="Times New Roman" w:cs="Times New Roman"/>
+          <w:sz w:val="24"/>
+          <w:szCs w:val="24"/>
+          <w:lang w:val="en-US"/>
+        </w:rPr>
+        <w:t xml:space="preserve"> </w:t>
+      </w:r>
+      <w:proofErr w:type="spellStart"/>
+      <w:r>
+        <w:rPr>
+          <w:rFonts w:ascii="Times New Roman" w:eastAsiaTheme="minorEastAsia" w:hAnsi="Times New Roman" w:cs="Times New Roman"/>
+          <w:sz w:val="24"/>
+          <w:szCs w:val="24"/>
+          <w:lang w:val="en-US"/>
+        </w:rPr>
+        <w:t>pomoću</w:t>
+      </w:r>
+      <w:proofErr w:type="spellEnd"/>
+      <w:r>
+        <w:rPr>
+          <w:rFonts w:ascii="Times New Roman" w:eastAsiaTheme="minorEastAsia" w:hAnsi="Times New Roman" w:cs="Times New Roman"/>
+          <w:sz w:val="24"/>
+          <w:szCs w:val="24"/>
+          <w:lang w:val="en-US"/>
+        </w:rPr>
+        <w:t xml:space="preserve"> inspect element </w:t>
+      </w:r>
+      <w:proofErr w:type="spellStart"/>
+      <w:r>
+        <w:rPr>
+          <w:rFonts w:ascii="Times New Roman" w:eastAsiaTheme="minorEastAsia" w:hAnsi="Times New Roman" w:cs="Times New Roman"/>
+          <w:sz w:val="24"/>
+          <w:szCs w:val="24"/>
+          <w:lang w:val="en-US"/>
+        </w:rPr>
+        <w:t>tako</w:t>
+      </w:r>
+      <w:proofErr w:type="spellEnd"/>
+      <w:r>
+        <w:rPr>
+          <w:rFonts w:ascii="Times New Roman" w:eastAsiaTheme="minorEastAsia" w:hAnsi="Times New Roman" w:cs="Times New Roman"/>
+          <w:sz w:val="24"/>
+          <w:szCs w:val="24"/>
+          <w:lang w:val="en-US"/>
+        </w:rPr>
+        <w:t xml:space="preserve"> da</w:t>
       </w:r>
       <w:r>
         <w:rPr>
@@ -1362,10 +1726,10 @@
           <w:lang w:val="en-US"/>
         </w:rPr>
         <w:object w:dxaOrig="9360" w:dyaOrig="473" w14:anchorId="7F5FEEC9">
-          <v:shape id="_x0000_i1048" type="#_x0000_t75" style="width:468pt;height:23.4pt" o:ole="">
-            <v:imagedata r:id="rId17" o:title=""/>
+          <v:shape id="_x0000_i1028" type="#_x0000_t75" style="width:468pt;height:23.4pt" o:ole="">
+            <v:imagedata r:id="rId13" o:title=""/>
           </v:shape>
-          <o:OLEObject Type="Embed" ProgID="Word.OpenDocumentText.12" ShapeID="_x0000_i1048" DrawAspect="Content" ObjectID="_1814045884" r:id="rId18"/>
+          <o:OLEObject Type="Embed" ProgID="Word.OpenDocumentText.12" ShapeID="_x0000_i1028" DrawAspect="Content" ObjectID="_1814193412" r:id="rId14"/>
         </w:object>
       </w:r>
     </w:p>
@@ -1393,7 +1757,325 @@
           <w:szCs w:val="24"/>
           <w:lang w:val="sr-Latn-RS"/>
         </w:rPr>
-        <w:t>Todo</w:t>
+        <w:t>DNS Rebind</w:t>
+      </w:r>
+      <w:r>
+        <w:rPr>
+          <w:rFonts w:ascii="Times New Roman" w:eastAsiaTheme="minorEastAsia" w:hAnsi="Times New Roman" w:cs="Times New Roman"/>
+          <w:b/>
+          <w:bCs/>
+          <w:sz w:val="24"/>
+          <w:szCs w:val="24"/>
+          <w:lang w:val="sr-Latn-RS"/>
+        </w:rPr>
+        <w:t>ing</w:t>
+      </w:r>
+      <w:r>
+        <w:rPr>
+          <w:rFonts w:ascii="Times New Roman" w:eastAsiaTheme="minorEastAsia" w:hAnsi="Times New Roman" w:cs="Times New Roman"/>
+          <w:b/>
+          <w:bCs/>
+          <w:sz w:val="24"/>
+          <w:szCs w:val="24"/>
+          <w:lang w:val="sr-Latn-RS"/>
+        </w:rPr>
+        <w:t xml:space="preserve"> napad</w:t>
+      </w:r>
+    </w:p>
+    <w:p>
+      <w:pPr>
+        <w:pStyle w:val="ListParagraph"/>
+        <w:ind w:firstLine="696"/>
+        <w:jc w:val="both"/>
+        <w:rPr>
+          <w:rFonts w:ascii="Fira Code" w:hAnsi="Fira Code" w:cs="Fira Code"/>
+          <w:color w:val="EBEAEC"/>
+          <w:shd w:val="clear" w:color="auto" w:fill="0C0B13"/>
+          <w:lang w:val="sr-Latn-RS"/>
+        </w:rPr>
+      </w:pPr>
+      <w:r>
+        <w:rPr>
+          <w:rFonts w:ascii="Times New Roman" w:eastAsiaTheme="minorEastAsia" w:hAnsi="Times New Roman" w:cs="Times New Roman"/>
+          <w:sz w:val="24"/>
+          <w:szCs w:val="24"/>
+          <w:lang w:val="sr-Latn-RS"/>
+        </w:rPr>
+        <w:t>Ovaj izazov sastoji se od jednog servera app.py, pokrenut</w:t>
+      </w:r>
+      <w:r>
+        <w:rPr>
+          <w:rFonts w:ascii="Times New Roman" w:eastAsiaTheme="minorEastAsia" w:hAnsi="Times New Roman" w:cs="Times New Roman"/>
+          <w:sz w:val="24"/>
+          <w:szCs w:val="24"/>
+          <w:lang w:val="sr-Latn-RS"/>
+        </w:rPr>
+        <w:t>og</w:t>
+      </w:r>
+      <w:r>
+        <w:rPr>
+          <w:rFonts w:ascii="Times New Roman" w:eastAsiaTheme="minorEastAsia" w:hAnsi="Times New Roman" w:cs="Times New Roman"/>
+          <w:sz w:val="24"/>
+          <w:szCs w:val="24"/>
+          <w:lang w:val="sr-Latn-RS"/>
+        </w:rPr>
+        <w:t xml:space="preserve"> na </w:t>
+      </w:r>
+      <w:r>
+        <w:rPr>
+          <w:rFonts w:ascii="Times New Roman" w:eastAsiaTheme="minorEastAsia" w:hAnsi="Times New Roman" w:cs="Times New Roman"/>
+          <w:sz w:val="24"/>
+          <w:szCs w:val="24"/>
+          <w:lang w:val="sr-Latn-RS"/>
+        </w:rPr>
+        <w:t>localhost:5000.</w:t>
+      </w:r>
+      <w:r>
+        <w:rPr>
+          <w:rFonts w:ascii="Times New Roman" w:eastAsiaTheme="minorEastAsia" w:hAnsi="Times New Roman" w:cs="Times New Roman"/>
+          <w:sz w:val="24"/>
+          <w:szCs w:val="24"/>
+          <w:lang w:val="sr-Latn-RS"/>
+        </w:rPr>
+        <w:t xml:space="preserve"> </w:t>
+      </w:r>
+      <w:r>
+        <w:rPr>
+          <w:rFonts w:ascii="Times New Roman" w:eastAsiaTheme="minorEastAsia" w:hAnsi="Times New Roman" w:cs="Times New Roman"/>
+          <w:sz w:val="24"/>
+          <w:szCs w:val="24"/>
+          <w:lang w:val="sr-Latn-RS"/>
+        </w:rPr>
+        <w:t xml:space="preserve">Korisnik unosi URL sajta koji želi da poseti, koji se potom prikazuje kroz iframe, ukoliko je </w:t>
+      </w:r>
+      <w:r>
+        <w:rPr>
+          <w:rFonts w:ascii="Times New Roman" w:eastAsiaTheme="minorEastAsia" w:hAnsi="Times New Roman" w:cs="Times New Roman"/>
+          <w:sz w:val="24"/>
+          <w:szCs w:val="24"/>
+          <w:lang w:val="sr-Latn-RS"/>
+        </w:rPr>
+        <w:t xml:space="preserve">URL </w:t>
+      </w:r>
+      <w:r>
+        <w:rPr>
+          <w:rFonts w:ascii="Times New Roman" w:eastAsiaTheme="minorEastAsia" w:hAnsi="Times New Roman" w:cs="Times New Roman"/>
+          <w:sz w:val="24"/>
+          <w:szCs w:val="24"/>
+          <w:lang w:val="sr-Latn-RS"/>
+        </w:rPr>
+        <w:t xml:space="preserve">dozvoljen. Cilj je </w:t>
+      </w:r>
+      <w:r>
+        <w:rPr>
+          <w:rFonts w:ascii="Times New Roman" w:eastAsiaTheme="minorEastAsia" w:hAnsi="Times New Roman" w:cs="Times New Roman"/>
+          <w:sz w:val="24"/>
+          <w:szCs w:val="24"/>
+          <w:lang w:val="sr-Latn-RS"/>
+        </w:rPr>
+        <w:t>otkriti</w:t>
+      </w:r>
+      <w:r>
+        <w:rPr>
+          <w:rFonts w:ascii="Times New Roman" w:eastAsiaTheme="minorEastAsia" w:hAnsi="Times New Roman" w:cs="Times New Roman"/>
+          <w:sz w:val="24"/>
+          <w:szCs w:val="24"/>
+          <w:lang w:val="sr-Latn-RS"/>
+        </w:rPr>
+        <w:t xml:space="preserve"> flag pristupom na lokaciju </w:t>
+      </w:r>
+      <w:hyperlink r:id="rId15" w:history="1">
+        <w:r>
+          <w:rPr>
+            <w:rStyle w:val="Hyperlink"/>
+            <w:rFonts w:ascii="Fira Code" w:hAnsi="Fira Code" w:cs="Fira Code"/>
+            <w:highlight w:val="darkGray"/>
+            <w:shd w:val="clear" w:color="auto" w:fill="0C0B13"/>
+          </w:rPr>
+          <w:t>http://127.0.0.1/flag</w:t>
+        </w:r>
+      </w:hyperlink>
+      <w:r>
+        <w:rPr>
+          <w:rFonts w:ascii="Fira Code" w:hAnsi="Fira Code" w:cs="Fira Code"/>
+          <w:color w:val="EBEAEC"/>
+          <w:shd w:val="clear" w:color="auto" w:fill="0C0B13"/>
+          <w:lang w:val="sr-Latn-RS"/>
+        </w:rPr>
+        <w:t>.</w:t>
+      </w:r>
+    </w:p>
+    <w:p>
+      <w:pPr>
+        <w:pStyle w:val="ListParagraph"/>
+        <w:ind w:firstLine="696"/>
+        <w:jc w:val="both"/>
+        <w:rPr>
+          <w:rFonts w:ascii="Times New Roman" w:eastAsiaTheme="minorEastAsia" w:hAnsi="Times New Roman" w:cs="Times New Roman"/>
+          <w:sz w:val="24"/>
+          <w:szCs w:val="24"/>
+          <w:lang w:val="sr-Latn-RS"/>
+        </w:rPr>
+      </w:pPr>
+      <w:r>
+        <w:rPr>
+          <w:rFonts w:ascii="Times New Roman" w:eastAsiaTheme="minorEastAsia" w:hAnsi="Times New Roman" w:cs="Times New Roman"/>
+          <w:sz w:val="24"/>
+          <w:szCs w:val="24"/>
+          <w:lang w:val="sr-Latn-RS"/>
+        </w:rPr>
+        <w:t xml:space="preserve">Jednostavan unos ovog URL-a neće dohvatiti flag, jer je aplikacija zaštićena </w:t>
+      </w:r>
+      <w:hyperlink r:id="rId16" w:history="1">
+        <w:r>
+          <w:rPr>
+            <w:rStyle w:val="Hyperlink"/>
+            <w:rFonts w:ascii="Times New Roman" w:eastAsiaTheme="minorEastAsia" w:hAnsi="Times New Roman" w:cs="Times New Roman"/>
+            <w:b/>
+            <w:bCs/>
+            <w:sz w:val="24"/>
+            <w:szCs w:val="24"/>
+            <w:lang w:val="sr-Latn-RS"/>
+          </w:rPr>
+          <w:t>advocate</w:t>
+        </w:r>
+      </w:hyperlink>
+      <w:r>
+        <w:rPr>
+          <w:rFonts w:ascii="Times New Roman" w:eastAsiaTheme="minorEastAsia" w:hAnsi="Times New Roman" w:cs="Times New Roman"/>
+          <w:sz w:val="24"/>
+          <w:szCs w:val="24"/>
+          <w:lang w:val="sr-Latn-RS"/>
+        </w:rPr>
+        <w:t xml:space="preserve"> bibliotekom. Prilikom poziva, </w:t>
+      </w:r>
+      <w:r>
+        <w:rPr>
+          <w:rFonts w:ascii="Times New Roman" w:eastAsiaTheme="minorEastAsia" w:hAnsi="Times New Roman" w:cs="Times New Roman"/>
+          <w:sz w:val="24"/>
+          <w:szCs w:val="24"/>
+          <w:lang w:val="sr-Latn-RS"/>
+        </w:rPr>
+        <w:t xml:space="preserve">biblioteka </w:t>
+      </w:r>
+      <w:r>
+        <w:rPr>
+          <w:rFonts w:ascii="Times New Roman" w:eastAsiaTheme="minorEastAsia" w:hAnsi="Times New Roman" w:cs="Times New Roman"/>
+          <w:sz w:val="24"/>
+          <w:szCs w:val="24"/>
+          <w:lang w:val="sr-Latn-RS"/>
+        </w:rPr>
+        <w:t>proverava da li URL vodi ka lokalnoj mašini, i tek kada provera prođe, šalje zahtev za dohvatanje stranice.</w:t>
+      </w:r>
+    </w:p>
+    <w:p>
+      <w:pPr>
+        <w:pStyle w:val="ListParagraph"/>
+        <w:ind w:firstLine="696"/>
+        <w:jc w:val="both"/>
+        <w:rPr>
+          <w:rFonts w:ascii="Times New Roman" w:eastAsiaTheme="minorEastAsia" w:hAnsi="Times New Roman" w:cs="Times New Roman"/>
+          <w:sz w:val="24"/>
+          <w:szCs w:val="24"/>
+          <w:lang w:val="sr-Latn-RS"/>
+        </w:rPr>
+      </w:pPr>
+      <w:r>
+        <w:rPr>
+          <w:rFonts w:ascii="Times New Roman" w:eastAsiaTheme="minorEastAsia" w:hAnsi="Times New Roman" w:cs="Times New Roman"/>
+          <w:sz w:val="24"/>
+          <w:szCs w:val="24"/>
+          <w:lang w:val="sr-Latn-RS"/>
+        </w:rPr>
+        <w:lastRenderedPageBreak/>
+        <w:t xml:space="preserve">Pošto se zahtevi šalju dva puta, ideja je da se odgovor sa nekog domena promeni između dva poziva i tako zaobiđe ova SSRF zaštita. Za rebind može se iskoristiti online rebinding servis, poput </w:t>
+      </w:r>
+      <w:hyperlink r:id="rId17" w:history="1">
+        <w:r>
+          <w:rPr>
+            <w:rStyle w:val="Hyperlink"/>
+            <w:rFonts w:ascii="Times New Roman" w:eastAsiaTheme="minorEastAsia" w:hAnsi="Times New Roman" w:cs="Times New Roman"/>
+            <w:sz w:val="24"/>
+            <w:szCs w:val="24"/>
+            <w:lang w:val="sr-Latn-RS"/>
+          </w:rPr>
+          <w:t>https://lock.cmpxchg8b.com/rebinder.html</w:t>
+        </w:r>
+      </w:hyperlink>
+      <w:r>
+        <w:rPr>
+          <w:rFonts w:ascii="Times New Roman" w:eastAsiaTheme="minorEastAsia" w:hAnsi="Times New Roman" w:cs="Times New Roman"/>
+          <w:sz w:val="24"/>
+          <w:szCs w:val="24"/>
+          <w:lang w:val="sr-Latn-RS"/>
+        </w:rPr>
+        <w:t>. Potrebno je dostaviti dve IP adrese, gde je jedna 127.0.0.1, a druga neka proizvoljna, koja će odvesti ka sajtu koji prolazi proveru.</w:t>
+      </w:r>
+      <w:r>
+        <w:rPr>
+          <w:rFonts w:ascii="Times New Roman" w:eastAsiaTheme="minorEastAsia" w:hAnsi="Times New Roman" w:cs="Times New Roman"/>
+          <w:sz w:val="24"/>
+          <w:szCs w:val="24"/>
+          <w:lang w:val="sr-Latn-RS"/>
+        </w:rPr>
+        <w:br/>
+      </w:r>
+      <w:r>
+        <w:rPr>
+          <w:rFonts w:ascii="Times New Roman" w:eastAsiaTheme="minorEastAsia" w:hAnsi="Times New Roman" w:cs="Times New Roman"/>
+          <w:sz w:val="24"/>
+          <w:szCs w:val="24"/>
+          <w:lang w:val="sr-Latn-RS"/>
+        </w:rPr>
+        <w:tab/>
+        <w:t xml:space="preserve">Kada se </w:t>
+      </w:r>
+      <w:r>
+        <w:rPr>
+          <w:rFonts w:ascii="Times New Roman" w:eastAsiaTheme="minorEastAsia" w:hAnsi="Times New Roman" w:cs="Times New Roman"/>
+          <w:sz w:val="24"/>
+          <w:szCs w:val="24"/>
+          <w:lang w:val="sr-Latn-RS"/>
+        </w:rPr>
+        <w:t>desi</w:t>
+      </w:r>
+      <w:r>
+        <w:rPr>
+          <w:rFonts w:ascii="Times New Roman" w:eastAsiaTheme="minorEastAsia" w:hAnsi="Times New Roman" w:cs="Times New Roman"/>
+          <w:sz w:val="24"/>
+          <w:szCs w:val="24"/>
+          <w:lang w:val="sr-Latn-RS"/>
+        </w:rPr>
+        <w:t xml:space="preserve"> da prvi zahtev ode ka ispravnoj adresi, a drugi ka localhostu, biće prikazan skriveni flag.</w:t>
+      </w:r>
+      <w:r>
+        <w:rPr>
+          <w:rFonts w:ascii="Times New Roman" w:eastAsiaTheme="minorEastAsia" w:hAnsi="Times New Roman" w:cs="Times New Roman"/>
+          <w:sz w:val="24"/>
+          <w:szCs w:val="24"/>
+          <w:lang w:val="sr-Latn-RS"/>
+        </w:rPr>
+        <w:t xml:space="preserve"> URL koji vodi do uspešnog napada je u formatu </w:t>
+      </w:r>
+      <w:r>
+        <w:rPr>
+          <w:rFonts w:ascii="Times New Roman" w:eastAsiaTheme="minorEastAsia" w:hAnsi="Times New Roman" w:cs="Times New Roman"/>
+          <w:b/>
+          <w:bCs/>
+          <w:sz w:val="24"/>
+          <w:szCs w:val="24"/>
+          <w:lang w:val="sr-Latn-RS"/>
+        </w:rPr>
+        <w:t>http://7f000001.4a7d4464.rbndr.us/flag</w:t>
+      </w:r>
+      <w:r>
+        <w:rPr>
+          <w:rFonts w:ascii="Times New Roman" w:eastAsiaTheme="minorEastAsia" w:hAnsi="Times New Roman" w:cs="Times New Roman"/>
+          <w:sz w:val="24"/>
+          <w:szCs w:val="24"/>
+          <w:lang w:val="sr-Latn-RS"/>
+        </w:rPr>
+        <w:t>.</w:t>
       </w:r>
     </w:p>
     <w:p>
@@ -1579,7 +2261,6 @@
           <w:szCs w:val="32"/>
           <w:lang w:val="sr-Latn-RS"/>
         </w:rPr>
-        <w:lastRenderedPageBreak/>
         <w:t>Zaključak</w:t>
       </w:r>
     </w:p>
@@ -2524,7 +3205,6 @@
   <w:style w:type="character" w:default="1" w:styleId="DefaultParagraphFont">
     <w:name w:val="Default Paragraph Font"/>
     <w:uiPriority w:val="1"/>
-    <w:semiHidden/>
     <w:unhideWhenUsed/>
   </w:style>
   <w:style w:type="table" w:default="1" w:styleId="TableNormal">

</xml_diff>

<commit_message>
Added presentation slides for whitelist and file attack.
</commit_message>
<xml_diff>
--- a/39_ime_prezime_s.docx
+++ b/39_ime_prezime_s.docx
@@ -514,38 +514,28 @@
         </w:rPr>
         <w:t xml:space="preserve"> (npr. </w:t>
       </w:r>
-      <w:r>
-        <w:fldChar w:fldCharType="begin"/>
-      </w:r>
-      <w:r>
-        <w:instrText>HYPERLINK "http://localhost:5000/post1"</w:instrText>
-      </w:r>
-      <w:r>
-        <w:fldChar w:fldCharType="separate"/>
-      </w:r>
-      <w:r>
-        <w:rPr>
-          <w:rStyle w:val="Hyperlink"/>
-          <w:rFonts w:ascii="Times New Roman" w:eastAsiaTheme="minorEastAsia" w:hAnsi="Times New Roman" w:cs="Times New Roman"/>
-          <w:sz w:val="24"/>
-          <w:szCs w:val="24"/>
-          <w:lang w:val="sr-Latn-RS"/>
-        </w:rPr>
-        <w:t>http:</w:t>
-      </w:r>
-      <w:r>
-        <w:rPr>
-          <w:rStyle w:val="Hyperlink"/>
-          <w:rFonts w:ascii="Times New Roman" w:eastAsiaTheme="minorEastAsia" w:hAnsi="Times New Roman" w:cs="Times New Roman"/>
-          <w:sz w:val="24"/>
-          <w:szCs w:val="24"/>
-          <w:lang w:val="en-US"/>
-        </w:rPr>
-        <w:t>//localhost:5000/post1</w:t>
-      </w:r>
-      <w:r>
-        <w:fldChar w:fldCharType="end"/>
-      </w:r>
+      <w:hyperlink r:id="rId6" w:history="1">
+        <w:r>
+          <w:rPr>
+            <w:rStyle w:val="Hyperlink"/>
+            <w:rFonts w:ascii="Times New Roman" w:eastAsiaTheme="minorEastAsia" w:hAnsi="Times New Roman" w:cs="Times New Roman"/>
+            <w:sz w:val="24"/>
+            <w:szCs w:val="24"/>
+            <w:lang w:val="sr-Latn-RS"/>
+          </w:rPr>
+          <w:t>http:</w:t>
+        </w:r>
+        <w:r>
+          <w:rPr>
+            <w:rStyle w:val="Hyperlink"/>
+            <w:rFonts w:ascii="Times New Roman" w:eastAsiaTheme="minorEastAsia" w:hAnsi="Times New Roman" w:cs="Times New Roman"/>
+            <w:sz w:val="24"/>
+            <w:szCs w:val="24"/>
+            <w:lang w:val="en-US"/>
+          </w:rPr>
+          <w:t>//localhost:5000/post1</w:t>
+        </w:r>
+      </w:hyperlink>
       <w:r>
         <w:rPr>
           <w:rFonts w:ascii="Times New Roman" w:eastAsiaTheme="minorEastAsia" w:hAnsi="Times New Roman" w:cs="Times New Roman"/>
@@ -696,38 +686,28 @@
         </w:rPr>
         <w:t xml:space="preserve">Pomoću inspect element korisnik može umesto linka ka post1 uneti </w:t>
       </w:r>
-      <w:r>
-        <w:fldChar w:fldCharType="begin"/>
-      </w:r>
-      <w:r>
-        <w:instrText>HYPERLINK "http://localhosT:5001/%61dmin"</w:instrText>
-      </w:r>
-      <w:r>
-        <w:fldChar w:fldCharType="separate"/>
-      </w:r>
-      <w:r>
-        <w:rPr>
-          <w:rStyle w:val="Hyperlink"/>
-          <w:rFonts w:ascii="Times New Roman" w:eastAsiaTheme="minorEastAsia" w:hAnsi="Times New Roman" w:cs="Times New Roman"/>
-          <w:sz w:val="24"/>
-          <w:szCs w:val="24"/>
-          <w:lang w:val="sr-Latn-RS"/>
-        </w:rPr>
-        <w:t>http:</w:t>
-      </w:r>
-      <w:r>
-        <w:rPr>
-          <w:rStyle w:val="Hyperlink"/>
-          <w:rFonts w:ascii="Times New Roman" w:eastAsiaTheme="minorEastAsia" w:hAnsi="Times New Roman" w:cs="Times New Roman"/>
-          <w:sz w:val="24"/>
-          <w:szCs w:val="24"/>
-          <w:lang w:val="en-US"/>
-        </w:rPr>
-        <w:t>//localhosT:5001/%61dmin</w:t>
-      </w:r>
-      <w:r>
-        <w:fldChar w:fldCharType="end"/>
-      </w:r>
+      <w:hyperlink r:id="rId7" w:history="1">
+        <w:r>
+          <w:rPr>
+            <w:rStyle w:val="Hyperlink"/>
+            <w:rFonts w:ascii="Times New Roman" w:eastAsiaTheme="minorEastAsia" w:hAnsi="Times New Roman" w:cs="Times New Roman"/>
+            <w:sz w:val="24"/>
+            <w:szCs w:val="24"/>
+            <w:lang w:val="sr-Latn-RS"/>
+          </w:rPr>
+          <w:t>http:</w:t>
+        </w:r>
+        <w:r>
+          <w:rPr>
+            <w:rStyle w:val="Hyperlink"/>
+            <w:rFonts w:ascii="Times New Roman" w:eastAsiaTheme="minorEastAsia" w:hAnsi="Times New Roman" w:cs="Times New Roman"/>
+            <w:sz w:val="24"/>
+            <w:szCs w:val="24"/>
+            <w:lang w:val="en-US"/>
+          </w:rPr>
+          <w:t>//localhosT:5001/%61dmin</w:t>
+        </w:r>
+      </w:hyperlink>
       <w:r>
         <w:rPr>
           <w:rFonts w:ascii="Times New Roman" w:eastAsiaTheme="minorEastAsia" w:hAnsi="Times New Roman" w:cs="Times New Roman"/>
@@ -737,6 +717,18 @@
         </w:rPr>
         <w:t xml:space="preserve"> i dohvatiti sadržaj sa stranice administratora.</w:t>
       </w:r>
+    </w:p>
+    <w:p>
+      <w:pPr>
+        <w:ind w:firstLine="630"/>
+        <w:jc w:val="both"/>
+        <w:rPr>
+          <w:rFonts w:ascii="Times New Roman" w:eastAsiaTheme="minorEastAsia" w:hAnsi="Times New Roman" w:cs="Times New Roman"/>
+          <w:sz w:val="24"/>
+          <w:szCs w:val="24"/>
+          <w:lang w:val="sr-Latn-RS"/>
+        </w:rPr>
+      </w:pPr>
     </w:p>
     <w:p>
       <w:pPr>
@@ -762,6 +754,7 @@
           <w:szCs w:val="24"/>
           <w:lang w:val="sr-Latn-RS"/>
         </w:rPr>
+        <w:lastRenderedPageBreak/>
         <w:t>Whitelist tip napada</w:t>
       </w:r>
     </w:p>
@@ -784,7 +777,6 @@
           <w:szCs w:val="24"/>
           <w:lang w:val="en-US"/>
         </w:rPr>
-        <w:lastRenderedPageBreak/>
         <w:t>Ovaj</w:t>
       </w:r>
       <w:proofErr w:type="spellEnd"/>
@@ -1058,9 +1050,9 @@
             <o:lock v:ext="edit" aspectratio="t"/>
           </v:shapetype>
           <v:shape id="_x0000_i1025" type="#_x0000_t75" style="width:468pt;height:25.8pt" o:ole="">
-            <v:imagedata r:id="rId6" o:title=""/>
+            <v:imagedata r:id="rId8" o:title=""/>
           </v:shape>
-          <o:OLEObject Type="Embed" ProgID="Word.OpenDocumentText.12" ShapeID="_x0000_i1025" DrawAspect="Content" ObjectID="_1814193409" r:id="rId7"/>
+          <o:OLEObject Type="Embed" ProgID="Word.OpenDocumentText.12" ShapeID="_x0000_i1025" DrawAspect="Content" ObjectID="_1814221130" r:id="rId9"/>
         </w:object>
       </w:r>
     </w:p>
@@ -1116,9 +1108,9 @@
         </w:rPr>
         <w:object w:dxaOrig="9360" w:dyaOrig="514" w14:anchorId="62C8FD7B">
           <v:shape id="_x0000_i1026" type="#_x0000_t75" style="width:468pt;height:25.8pt" o:ole="">
-            <v:imagedata r:id="rId8" o:title=""/>
+            <v:imagedata r:id="rId10" o:title=""/>
           </v:shape>
-          <o:OLEObject Type="Embed" ProgID="Word.OpenDocumentText.12" ShapeID="_x0000_i1026" DrawAspect="Content" ObjectID="_1814193410" r:id="rId9"/>
+          <o:OLEObject Type="Embed" ProgID="Word.OpenDocumentText.12" ShapeID="_x0000_i1026" DrawAspect="Content" ObjectID="_1814221131" r:id="rId11"/>
         </w:object>
       </w:r>
     </w:p>
@@ -1156,9 +1148,9 @@
         </w:rPr>
         <w:object w:dxaOrig="9360" w:dyaOrig="514" w14:anchorId="0951D7D8">
           <v:shape id="_x0000_i1027" type="#_x0000_t75" style="width:468pt;height:25.8pt" o:ole="">
-            <v:imagedata r:id="rId10" o:title=""/>
+            <v:imagedata r:id="rId12" o:title=""/>
           </v:shape>
-          <o:OLEObject Type="Embed" ProgID="Word.OpenDocumentText.12" ShapeID="_x0000_i1027" DrawAspect="Content" ObjectID="_1814193411" r:id="rId11"/>
+          <o:OLEObject Type="Embed" ProgID="Word.OpenDocumentText.12" ShapeID="_x0000_i1027" DrawAspect="Content" ObjectID="_1814221132" r:id="rId13"/>
         </w:object>
       </w:r>
     </w:p>
@@ -1224,7 +1216,7 @@
         </w:rPr>
         <w:t xml:space="preserve">adresi </w:t>
       </w:r>
-      <w:hyperlink r:id="rId12" w:history="1">
+      <w:hyperlink r:id="rId14" w:history="1">
         <w:r>
           <w:rPr>
             <w:rStyle w:val="Hyperlink"/>
@@ -1727,9 +1719,9 @@
         </w:rPr>
         <w:object w:dxaOrig="9360" w:dyaOrig="473" w14:anchorId="7F5FEEC9">
           <v:shape id="_x0000_i1028" type="#_x0000_t75" style="width:468pt;height:23.4pt" o:ole="">
-            <v:imagedata r:id="rId13" o:title=""/>
+            <v:imagedata r:id="rId15" o:title=""/>
           </v:shape>
-          <o:OLEObject Type="Embed" ProgID="Word.OpenDocumentText.12" ShapeID="_x0000_i1028" DrawAspect="Content" ObjectID="_1814193412" r:id="rId14"/>
+          <o:OLEObject Type="Embed" ProgID="Word.OpenDocumentText.12" ShapeID="_x0000_i1028" DrawAspect="Content" ObjectID="_1814221133" r:id="rId16"/>
         </w:object>
       </w:r>
     </w:p>
@@ -1785,7 +1777,7 @@
     <w:p>
       <w:pPr>
         <w:pStyle w:val="ListParagraph"/>
-        <w:ind w:firstLine="696"/>
+        <w:ind w:left="0" w:firstLine="696"/>
         <w:jc w:val="both"/>
         <w:rPr>
           <w:rFonts w:ascii="Fira Code" w:hAnsi="Fira Code" w:cs="Fira Code"/>
@@ -1884,7 +1876,7 @@
         </w:rPr>
         <w:t xml:space="preserve"> flag pristupom na lokaciju </w:t>
       </w:r>
-      <w:hyperlink r:id="rId15" w:history="1">
+      <w:hyperlink r:id="rId17" w:history="1">
         <w:r>
           <w:rPr>
             <w:rStyle w:val="Hyperlink"/>
@@ -1908,7 +1900,7 @@
     <w:p>
       <w:pPr>
         <w:pStyle w:val="ListParagraph"/>
-        <w:ind w:firstLine="696"/>
+        <w:ind w:left="0" w:firstLine="696"/>
         <w:jc w:val="both"/>
         <w:rPr>
           <w:rFonts w:ascii="Times New Roman" w:eastAsiaTheme="minorEastAsia" w:hAnsi="Times New Roman" w:cs="Times New Roman"/>
@@ -1924,9 +1916,10 @@
           <w:szCs w:val="24"/>
           <w:lang w:val="sr-Latn-RS"/>
         </w:rPr>
+        <w:lastRenderedPageBreak/>
         <w:t xml:space="preserve">Jednostavan unos ovog URL-a neće dohvatiti flag, jer je aplikacija zaštićena </w:t>
       </w:r>
-      <w:hyperlink r:id="rId16" w:history="1">
+      <w:hyperlink r:id="rId18" w:history="1">
         <w:r>
           <w:rPr>
             <w:rStyle w:val="Hyperlink"/>
@@ -1971,7 +1964,7 @@
     <w:p>
       <w:pPr>
         <w:pStyle w:val="ListParagraph"/>
-        <w:ind w:firstLine="696"/>
+        <w:ind w:left="0" w:firstLine="696"/>
         <w:jc w:val="both"/>
         <w:rPr>
           <w:rFonts w:ascii="Times New Roman" w:eastAsiaTheme="minorEastAsia" w:hAnsi="Times New Roman" w:cs="Times New Roman"/>
@@ -1987,10 +1980,9 @@
           <w:szCs w:val="24"/>
           <w:lang w:val="sr-Latn-RS"/>
         </w:rPr>
-        <w:lastRenderedPageBreak/>
         <w:t xml:space="preserve">Pošto se zahtevi šalju dva puta, ideja je da se odgovor sa nekog domena promeni između dva poziva i tako zaobiđe ova SSRF zaštita. Za rebind može se iskoristiti online rebinding servis, poput </w:t>
       </w:r>
-      <w:hyperlink r:id="rId17" w:history="1">
+      <w:hyperlink r:id="rId19" w:history="1">
         <w:r>
           <w:rPr>
             <w:rStyle w:val="Hyperlink"/>
@@ -2291,7 +2283,25 @@
           <w:szCs w:val="24"/>
           <w:lang w:val="sr-Latn-RS"/>
         </w:rPr>
-        <w:t xml:space="preserve">izazovi koji predstavljaju propuste u okviru kategorije SSRF napada. </w:t>
+        <w:t xml:space="preserve">izazovi koji </w:t>
+      </w:r>
+      <w:r>
+        <w:rPr>
+          <w:rFonts w:ascii="Times New Roman" w:eastAsiaTheme="minorEastAsia" w:hAnsi="Times New Roman" w:cs="Times New Roman"/>
+          <w:sz w:val="24"/>
+          <w:szCs w:val="24"/>
+          <w:lang w:val="sr-Latn-RS"/>
+        </w:rPr>
+        <w:t>demonstriraju</w:t>
+      </w:r>
+      <w:r>
+        <w:rPr>
+          <w:rFonts w:ascii="Times New Roman" w:eastAsiaTheme="minorEastAsia" w:hAnsi="Times New Roman" w:cs="Times New Roman"/>
+          <w:sz w:val="24"/>
+          <w:szCs w:val="24"/>
+          <w:lang w:val="sr-Latn-RS"/>
+        </w:rPr>
+        <w:t xml:space="preserve"> propuste u okviru kategorije SSRF napada. </w:t>
       </w:r>
     </w:p>
     <w:sectPr>
@@ -3205,6 +3215,7 @@
   <w:style w:type="character" w:default="1" w:styleId="DefaultParagraphFont">
     <w:name w:val="Default Paragraph Font"/>
     <w:uiPriority w:val="1"/>
+    <w:semiHidden/>
     <w:unhideWhenUsed/>
   </w:style>
   <w:style w:type="table" w:default="1" w:styleId="TableNormal">

</xml_diff>

<commit_message>
Changed slides about 1. 2. and 3. CTF. Added a conclusion to the dock. Added that Nikola did 5th CTF in podela_posla.
</commit_message>
<xml_diff>
--- a/39_ime_prezime_s.docx
+++ b/39_ime_prezime_s.docx
@@ -1052,7 +1052,7 @@
           <v:shape id="_x0000_i1025" type="#_x0000_t75" style="width:468pt;height:25.8pt" o:ole="">
             <v:imagedata r:id="rId8" o:title=""/>
           </v:shape>
-          <o:OLEObject Type="Embed" ProgID="Word.OpenDocumentText.12" ShapeID="_x0000_i1025" DrawAspect="Content" ObjectID="_1814221130" r:id="rId9"/>
+          <o:OLEObject Type="Embed" ProgID="Word.OpenDocumentText.12" ShapeID="_x0000_i1025" DrawAspect="Content" ObjectID="_1814303933" r:id="rId9"/>
         </w:object>
       </w:r>
     </w:p>
@@ -1110,7 +1110,7 @@
           <v:shape id="_x0000_i1026" type="#_x0000_t75" style="width:468pt;height:25.8pt" o:ole="">
             <v:imagedata r:id="rId10" o:title=""/>
           </v:shape>
-          <o:OLEObject Type="Embed" ProgID="Word.OpenDocumentText.12" ShapeID="_x0000_i1026" DrawAspect="Content" ObjectID="_1814221131" r:id="rId11"/>
+          <o:OLEObject Type="Embed" ProgID="Word.OpenDocumentText.12" ShapeID="_x0000_i1026" DrawAspect="Content" ObjectID="_1814303934" r:id="rId11"/>
         </w:object>
       </w:r>
     </w:p>
@@ -1150,7 +1150,7 @@
           <v:shape id="_x0000_i1027" type="#_x0000_t75" style="width:468pt;height:25.8pt" o:ole="">
             <v:imagedata r:id="rId12" o:title=""/>
           </v:shape>
-          <o:OLEObject Type="Embed" ProgID="Word.OpenDocumentText.12" ShapeID="_x0000_i1027" DrawAspect="Content" ObjectID="_1814221132" r:id="rId13"/>
+          <o:OLEObject Type="Embed" ProgID="Word.OpenDocumentText.12" ShapeID="_x0000_i1027" DrawAspect="Content" ObjectID="_1814303935" r:id="rId13"/>
         </w:object>
       </w:r>
     </w:p>
@@ -1721,7 +1721,7 @@
           <v:shape id="_x0000_i1028" type="#_x0000_t75" style="width:468pt;height:23.4pt" o:ole="">
             <v:imagedata r:id="rId15" o:title=""/>
           </v:shape>
-          <o:OLEObject Type="Embed" ProgID="Word.OpenDocumentText.12" ShapeID="_x0000_i1028" DrawAspect="Content" ObjectID="_1814221133" r:id="rId16"/>
+          <o:OLEObject Type="Embed" ProgID="Word.OpenDocumentText.12" ShapeID="_x0000_i1028" DrawAspect="Content" ObjectID="_1814303936" r:id="rId16"/>
         </w:object>
       </w:r>
     </w:p>
@@ -2302,6 +2302,75 @@
           <w:lang w:val="sr-Latn-RS"/>
         </w:rPr>
         <w:t xml:space="preserve"> propuste u okviru kategorije SSRF napada. </w:t>
+      </w:r>
+      <w:r>
+        <w:rPr>
+          <w:rFonts w:ascii="Times New Roman" w:eastAsiaTheme="minorEastAsia" w:hAnsi="Times New Roman" w:cs="Times New Roman"/>
+          <w:sz w:val="24"/>
+          <w:szCs w:val="24"/>
+          <w:lang w:val="sr-Latn-RS"/>
+        </w:rPr>
+        <w:t xml:space="preserve">Ova napadi demonstriraju da nekorektna obrada podataka koje unosi korisnik može da dovede do sigurnosnih propusta u organizaciji. </w:t>
+      </w:r>
+      <w:r>
+        <w:rPr>
+          <w:rFonts w:ascii="Times New Roman" w:eastAsiaTheme="minorEastAsia" w:hAnsi="Times New Roman" w:cs="Times New Roman"/>
+          <w:sz w:val="24"/>
+          <w:szCs w:val="24"/>
+          <w:lang w:val="sr-Latn-RS"/>
+        </w:rPr>
+        <w:t>Posledice ovakvih napada su pristup internim servisima organizacije, zaobilaženje firewall zaštite i ostalih restrikcija i prikupljanje osetljivih podataka.</w:t>
+      </w:r>
+    </w:p>
+    <w:p>
+      <w:pPr>
+        <w:ind w:firstLine="720"/>
+        <w:jc w:val="both"/>
+        <w:rPr>
+          <w:rFonts w:ascii="Times New Roman" w:eastAsiaTheme="minorEastAsia" w:hAnsi="Times New Roman" w:cs="Times New Roman"/>
+          <w:sz w:val="24"/>
+          <w:szCs w:val="24"/>
+          <w:lang w:val="sr-Latn-RS"/>
+        </w:rPr>
+      </w:pPr>
+      <w:r>
+        <w:rPr>
+          <w:rFonts w:ascii="Times New Roman" w:eastAsiaTheme="minorEastAsia" w:hAnsi="Times New Roman" w:cs="Times New Roman"/>
+          <w:sz w:val="24"/>
+          <w:szCs w:val="24"/>
+          <w:lang w:val="sr-Latn-RS"/>
+        </w:rPr>
+        <w:t xml:space="preserve">Zaštita od korisničkog unosa se zasniva na filtriranju korisničkog unosa, odnosno odbacivanju zahtevanih URL koji se smatraju kao maliciozni. Glavni problem sa ovim je to što je sintaksa validno URL izuzetno složena, tako da je lako prevariti URL parsere u svim programskim jezicima. </w:t>
+      </w:r>
+      <w:r>
+        <w:rPr>
+          <w:rFonts w:ascii="Times New Roman" w:eastAsiaTheme="minorEastAsia" w:hAnsi="Times New Roman" w:cs="Times New Roman"/>
+          <w:sz w:val="24"/>
+          <w:szCs w:val="24"/>
+          <w:lang w:val="sr-Latn-RS"/>
+        </w:rPr>
+        <w:t>Pored filtriranja postoje i druge tehnike, kao što je DNS rebinding, kojima se dodatno može zaobići filtriranje URL.</w:t>
+      </w:r>
+    </w:p>
+    <w:p>
+      <w:pPr>
+        <w:ind w:firstLine="720"/>
+        <w:jc w:val="both"/>
+        <w:rPr>
+          <w:rFonts w:ascii="Times New Roman" w:eastAsiaTheme="minorEastAsia" w:hAnsi="Times New Roman" w:cs="Times New Roman"/>
+          <w:sz w:val="24"/>
+          <w:szCs w:val="24"/>
+          <w:lang w:val="sr-Latn-RS"/>
+        </w:rPr>
+      </w:pPr>
+      <w:r>
+        <w:rPr>
+          <w:rFonts w:ascii="Times New Roman" w:eastAsiaTheme="minorEastAsia" w:hAnsi="Times New Roman" w:cs="Times New Roman"/>
+          <w:sz w:val="24"/>
+          <w:szCs w:val="24"/>
+          <w:lang w:val="sr-Latn-RS"/>
+        </w:rPr>
+        <w:t xml:space="preserve">Sa složenijim strukturama organizacija i uvođenjem proxy servera ovaj tip napada je sve više zastupljen i postaje sve bitniji u razmatranju bezbednosti servera. </w:t>
       </w:r>
     </w:p>
     <w:sectPr>

</xml_diff>

<commit_message>
update za ppt & word
</commit_message>
<xml_diff>
--- a/39_ime_prezime_s.docx
+++ b/39_ime_prezime_s.docx
@@ -42,15 +42,15 @@
         <w:ind w:firstLine="630"/>
         <w:jc w:val="both"/>
         <w:rPr>
-          <w:rFonts w:ascii="Times New Roman" w:eastAsiaTheme="minorEastAsia" w:hAnsi="Times New Roman" w:cs="Times New Roman"/>
-          <w:sz w:val="24"/>
-          <w:szCs w:val="24"/>
-          <w:lang w:val="sr-Latn-RS"/>
-        </w:rPr>
-      </w:pPr>
-      <w:r>
-        <w:rPr>
-          <w:rFonts w:ascii="Times New Roman" w:eastAsiaTheme="minorEastAsia" w:hAnsi="Times New Roman" w:cs="Times New Roman"/>
+          <w:rFonts w:ascii="Times New Roman" w:hAnsi="Times New Roman" w:cs="Times New Roman" w:eastAsiaTheme="minorEastAsia"/>
+          <w:sz w:val="24"/>
+          <w:szCs w:val="24"/>
+          <w:lang w:val="sr-Latn-RS"/>
+        </w:rPr>
+      </w:pPr>
+      <w:r>
+        <w:rPr>
+          <w:rFonts w:ascii="Times New Roman" w:hAnsi="Times New Roman" w:cs="Times New Roman" w:eastAsiaTheme="minorEastAsia"/>
           <w:sz w:val="24"/>
           <w:szCs w:val="24"/>
           <w:lang w:val="sr-Latn-RS"/>
@@ -59,7 +59,7 @@
       </w:r>
       <w:r>
         <w:rPr>
-          <w:rFonts w:ascii="Times New Roman" w:eastAsiaTheme="minorEastAsia" w:hAnsi="Times New Roman" w:cs="Times New Roman"/>
+          <w:rFonts w:ascii="Times New Roman" w:hAnsi="Times New Roman" w:cs="Times New Roman" w:eastAsiaTheme="minorEastAsia"/>
           <w:sz w:val="24"/>
           <w:szCs w:val="24"/>
           <w:lang w:val="sr-Latn-RS"/>
@@ -68,7 +68,7 @@
       </w:r>
       <w:r>
         <w:rPr>
-          <w:rFonts w:ascii="Times New Roman" w:eastAsiaTheme="minorEastAsia" w:hAnsi="Times New Roman" w:cs="Times New Roman"/>
+          <w:rFonts w:ascii="Times New Roman" w:hAnsi="Times New Roman" w:cs="Times New Roman" w:eastAsiaTheme="minorEastAsia"/>
           <w:sz w:val="24"/>
           <w:szCs w:val="24"/>
           <w:lang w:val="sr-Latn-RS"/>
@@ -81,15 +81,15 @@
         <w:ind w:firstLine="630"/>
         <w:jc w:val="both"/>
         <w:rPr>
-          <w:rFonts w:ascii="Times New Roman" w:eastAsiaTheme="minorEastAsia" w:hAnsi="Times New Roman" w:cs="Times New Roman"/>
-          <w:sz w:val="24"/>
-          <w:szCs w:val="24"/>
-          <w:lang w:val="sr-Latn-RS"/>
-        </w:rPr>
-      </w:pPr>
-      <w:r>
-        <w:rPr>
-          <w:rFonts w:ascii="Times New Roman" w:eastAsiaTheme="minorEastAsia" w:hAnsi="Times New Roman" w:cs="Times New Roman"/>
+          <w:rFonts w:ascii="Times New Roman" w:hAnsi="Times New Roman" w:cs="Times New Roman" w:eastAsiaTheme="minorEastAsia"/>
+          <w:sz w:val="24"/>
+          <w:szCs w:val="24"/>
+          <w:lang w:val="sr-Latn-RS"/>
+        </w:rPr>
+      </w:pPr>
+      <w:r>
+        <w:rPr>
+          <w:rFonts w:ascii="Times New Roman" w:hAnsi="Times New Roman" w:cs="Times New Roman" w:eastAsiaTheme="minorEastAsia"/>
           <w:sz w:val="24"/>
           <w:szCs w:val="24"/>
           <w:lang w:val="sr-Latn-RS"/>
@@ -98,7 +98,7 @@
       </w:r>
       <w:r>
         <w:rPr>
-          <w:rFonts w:ascii="Times New Roman" w:eastAsiaTheme="minorEastAsia" w:hAnsi="Times New Roman" w:cs="Times New Roman"/>
+          <w:rFonts w:ascii="Times New Roman" w:hAnsi="Times New Roman" w:cs="Times New Roman" w:eastAsiaTheme="minorEastAsia"/>
           <w:sz w:val="24"/>
           <w:szCs w:val="24"/>
           <w:lang w:val="sr-Latn-RS"/>
@@ -107,7 +107,7 @@
       </w:r>
       <w:r>
         <w:rPr>
-          <w:rFonts w:ascii="Times New Roman" w:eastAsiaTheme="minorEastAsia" w:hAnsi="Times New Roman" w:cs="Times New Roman"/>
+          <w:rFonts w:ascii="Times New Roman" w:hAnsi="Times New Roman" w:cs="Times New Roman" w:eastAsiaTheme="minorEastAsia"/>
           <w:sz w:val="24"/>
           <w:szCs w:val="24"/>
           <w:lang w:val="sr-Latn-RS"/>
@@ -116,7 +116,7 @@
       </w:r>
       <w:r>
         <w:rPr>
-          <w:rFonts w:ascii="Times New Roman" w:eastAsiaTheme="minorEastAsia" w:hAnsi="Times New Roman" w:cs="Times New Roman"/>
+          <w:rFonts w:ascii="Times New Roman" w:hAnsi="Times New Roman" w:cs="Times New Roman" w:eastAsiaTheme="minorEastAsia"/>
           <w:sz w:val="24"/>
           <w:szCs w:val="24"/>
           <w:lang w:val="sr-Latn-RS"/>
@@ -125,7 +125,7 @@
       </w:r>
       <w:r>
         <w:rPr>
-          <w:rFonts w:ascii="Times New Roman" w:eastAsiaTheme="minorEastAsia" w:hAnsi="Times New Roman" w:cs="Times New Roman"/>
+          <w:rFonts w:ascii="Times New Roman" w:hAnsi="Times New Roman" w:cs="Times New Roman" w:eastAsiaTheme="minorEastAsia"/>
           <w:sz w:val="24"/>
           <w:szCs w:val="24"/>
           <w:lang w:val="sr-Latn-RS"/>
@@ -134,7 +134,7 @@
       </w:r>
       <w:r>
         <w:rPr>
-          <w:rFonts w:ascii="Times New Roman" w:eastAsiaTheme="minorEastAsia" w:hAnsi="Times New Roman" w:cs="Times New Roman"/>
+          <w:rFonts w:ascii="Times New Roman" w:hAnsi="Times New Roman" w:cs="Times New Roman" w:eastAsiaTheme="minorEastAsia"/>
           <w:sz w:val="24"/>
           <w:szCs w:val="24"/>
           <w:lang w:val="sr-Latn-RS"/>
@@ -143,7 +143,7 @@
       </w:r>
       <w:r>
         <w:rPr>
-          <w:rFonts w:ascii="Times New Roman" w:eastAsiaTheme="minorEastAsia" w:hAnsi="Times New Roman" w:cs="Times New Roman"/>
+          <w:rFonts w:ascii="Times New Roman" w:hAnsi="Times New Roman" w:cs="Times New Roman" w:eastAsiaTheme="minorEastAsia"/>
           <w:sz w:val="24"/>
           <w:szCs w:val="24"/>
           <w:lang w:val="sr-Latn-RS"/>
@@ -152,7 +152,7 @@
       </w:r>
       <w:r>
         <w:rPr>
-          <w:rFonts w:ascii="Times New Roman" w:eastAsiaTheme="minorEastAsia" w:hAnsi="Times New Roman" w:cs="Times New Roman"/>
+          <w:rFonts w:ascii="Times New Roman" w:hAnsi="Times New Roman" w:cs="Times New Roman" w:eastAsiaTheme="minorEastAsia"/>
           <w:sz w:val="24"/>
           <w:szCs w:val="24"/>
           <w:lang w:val="sr-Latn-RS"/>
@@ -165,15 +165,15 @@
         <w:ind w:firstLine="630"/>
         <w:jc w:val="both"/>
         <w:rPr>
-          <w:rFonts w:ascii="Times New Roman" w:eastAsiaTheme="minorEastAsia" w:hAnsi="Times New Roman" w:cs="Times New Roman"/>
-          <w:sz w:val="24"/>
-          <w:szCs w:val="24"/>
-          <w:lang w:val="sr-Latn-RS"/>
-        </w:rPr>
-      </w:pPr>
-      <w:r>
-        <w:rPr>
-          <w:rFonts w:ascii="Times New Roman" w:eastAsiaTheme="minorEastAsia" w:hAnsi="Times New Roman" w:cs="Times New Roman"/>
+          <w:rFonts w:ascii="Times New Roman" w:hAnsi="Times New Roman" w:cs="Times New Roman" w:eastAsiaTheme="minorEastAsia"/>
+          <w:sz w:val="24"/>
+          <w:szCs w:val="24"/>
+          <w:lang w:val="sr-Latn-RS"/>
+        </w:rPr>
+      </w:pPr>
+      <w:r>
+        <w:rPr>
+          <w:rFonts w:ascii="Times New Roman" w:hAnsi="Times New Roman" w:cs="Times New Roman" w:eastAsiaTheme="minorEastAsia"/>
           <w:sz w:val="24"/>
           <w:szCs w:val="24"/>
           <w:lang w:val="sr-Latn-RS"/>
@@ -182,7 +182,7 @@
       </w:r>
       <w:r>
         <w:rPr>
-          <w:rFonts w:ascii="Times New Roman" w:eastAsiaTheme="minorEastAsia" w:hAnsi="Times New Roman" w:cs="Times New Roman"/>
+          <w:rFonts w:ascii="Times New Roman" w:hAnsi="Times New Roman" w:cs="Times New Roman" w:eastAsiaTheme="minorEastAsia"/>
           <w:sz w:val="24"/>
           <w:szCs w:val="24"/>
           <w:lang w:val="sr-Latn-RS"/>
@@ -191,7 +191,7 @@
       </w:r>
       <w:r>
         <w:rPr>
-          <w:rFonts w:ascii="Times New Roman" w:eastAsiaTheme="minorEastAsia" w:hAnsi="Times New Roman" w:cs="Times New Roman"/>
+          <w:rFonts w:ascii="Times New Roman" w:hAnsi="Times New Roman" w:cs="Times New Roman" w:eastAsiaTheme="minorEastAsia"/>
           <w:sz w:val="24"/>
           <w:szCs w:val="24"/>
           <w:lang w:val="sr-Latn-RS"/>
@@ -200,7 +200,7 @@
       </w:r>
       <w:r>
         <w:rPr>
-          <w:rFonts w:ascii="Times New Roman" w:eastAsiaTheme="minorEastAsia" w:hAnsi="Times New Roman" w:cs="Times New Roman"/>
+          <w:rFonts w:ascii="Times New Roman" w:hAnsi="Times New Roman" w:cs="Times New Roman" w:eastAsiaTheme="minorEastAsia"/>
           <w:sz w:val="24"/>
           <w:szCs w:val="24"/>
           <w:lang w:val="sr-Latn-RS"/>
@@ -209,7 +209,7 @@
       </w:r>
       <w:r>
         <w:rPr>
-          <w:rFonts w:ascii="Times New Roman" w:eastAsiaTheme="minorEastAsia" w:hAnsi="Times New Roman" w:cs="Times New Roman"/>
+          <w:rFonts w:ascii="Times New Roman" w:hAnsi="Times New Roman" w:cs="Times New Roman" w:eastAsiaTheme="minorEastAsia"/>
           <w:sz w:val="24"/>
           <w:szCs w:val="24"/>
           <w:lang w:val="sr-Latn-RS"/>
@@ -218,7 +218,7 @@
       </w:r>
       <w:r>
         <w:rPr>
-          <w:rFonts w:ascii="Times New Roman" w:eastAsiaTheme="minorEastAsia" w:hAnsi="Times New Roman" w:cs="Times New Roman"/>
+          <w:rFonts w:ascii="Times New Roman" w:hAnsi="Times New Roman" w:cs="Times New Roman" w:eastAsiaTheme="minorEastAsia"/>
           <w:sz w:val="24"/>
           <w:szCs w:val="24"/>
           <w:lang w:val="sr-Latn-RS"/>
@@ -227,7 +227,7 @@
       </w:r>
       <w:r>
         <w:rPr>
-          <w:rFonts w:ascii="Times New Roman" w:eastAsiaTheme="minorEastAsia" w:hAnsi="Times New Roman" w:cs="Times New Roman"/>
+          <w:rFonts w:ascii="Times New Roman" w:hAnsi="Times New Roman" w:cs="Times New Roman" w:eastAsiaTheme="minorEastAsia"/>
           <w:sz w:val="24"/>
           <w:szCs w:val="24"/>
           <w:lang w:val="sr-Latn-RS"/>
@@ -236,7 +236,7 @@
       </w:r>
       <w:r>
         <w:rPr>
-          <w:rFonts w:ascii="Times New Roman" w:eastAsiaTheme="minorEastAsia" w:hAnsi="Times New Roman" w:cs="Times New Roman"/>
+          <w:rFonts w:ascii="Times New Roman" w:hAnsi="Times New Roman" w:cs="Times New Roman" w:eastAsiaTheme="minorEastAsia"/>
           <w:sz w:val="24"/>
           <w:szCs w:val="24"/>
           <w:lang w:val="sr-Latn-RS"/>
@@ -245,7 +245,7 @@
       </w:r>
       <w:r>
         <w:rPr>
-          <w:rFonts w:ascii="Times New Roman" w:eastAsiaTheme="minorEastAsia" w:hAnsi="Times New Roman" w:cs="Times New Roman"/>
+          <w:rFonts w:ascii="Times New Roman" w:hAnsi="Times New Roman" w:cs="Times New Roman" w:eastAsiaTheme="minorEastAsia"/>
           <w:sz w:val="24"/>
           <w:szCs w:val="24"/>
           <w:lang w:val="sr-Latn-RS"/>
@@ -254,7 +254,7 @@
       </w:r>
       <w:r>
         <w:rPr>
-          <w:rFonts w:ascii="Times New Roman" w:eastAsiaTheme="minorEastAsia" w:hAnsi="Times New Roman" w:cs="Times New Roman"/>
+          <w:rFonts w:ascii="Times New Roman" w:hAnsi="Times New Roman" w:cs="Times New Roman" w:eastAsiaTheme="minorEastAsia"/>
           <w:sz w:val="24"/>
           <w:szCs w:val="24"/>
           <w:lang w:val="sr-Latn-RS"/>
@@ -263,7 +263,7 @@
       </w:r>
       <w:r>
         <w:rPr>
-          <w:rFonts w:ascii="Times New Roman" w:eastAsiaTheme="minorEastAsia" w:hAnsi="Times New Roman" w:cs="Times New Roman"/>
+          <w:rFonts w:ascii="Times New Roman" w:hAnsi="Times New Roman" w:cs="Times New Roman" w:eastAsiaTheme="minorEastAsia"/>
           <w:sz w:val="24"/>
           <w:szCs w:val="24"/>
           <w:lang w:val="sr-Latn-RS"/>
@@ -276,15 +276,15 @@
         <w:ind w:firstLine="630"/>
         <w:jc w:val="both"/>
         <w:rPr>
-          <w:rFonts w:ascii="Times New Roman" w:eastAsiaTheme="minorEastAsia" w:hAnsi="Times New Roman" w:cs="Times New Roman"/>
-          <w:sz w:val="24"/>
-          <w:szCs w:val="24"/>
-          <w:lang w:val="sr-Latn-RS"/>
-        </w:rPr>
-      </w:pPr>
-      <w:r>
-        <w:rPr>
-          <w:rFonts w:ascii="Times New Roman" w:eastAsiaTheme="minorEastAsia" w:hAnsi="Times New Roman" w:cs="Times New Roman"/>
+          <w:rFonts w:ascii="Times New Roman" w:hAnsi="Times New Roman" w:cs="Times New Roman" w:eastAsiaTheme="minorEastAsia"/>
+          <w:sz w:val="24"/>
+          <w:szCs w:val="24"/>
+          <w:lang w:val="sr-Latn-RS"/>
+        </w:rPr>
+      </w:pPr>
+      <w:r>
+        <w:rPr>
+          <w:rFonts w:ascii="Times New Roman" w:hAnsi="Times New Roman" w:cs="Times New Roman" w:eastAsiaTheme="minorEastAsia"/>
           <w:sz w:val="24"/>
           <w:szCs w:val="24"/>
           <w:lang w:val="sr-Latn-RS"/>
@@ -293,7 +293,7 @@
       </w:r>
       <w:r>
         <w:rPr>
-          <w:rFonts w:ascii="Times New Roman" w:eastAsiaTheme="minorEastAsia" w:hAnsi="Times New Roman" w:cs="Times New Roman"/>
+          <w:rFonts w:ascii="Times New Roman" w:hAnsi="Times New Roman" w:cs="Times New Roman" w:eastAsiaTheme="minorEastAsia"/>
           <w:sz w:val="24"/>
           <w:szCs w:val="24"/>
           <w:lang w:val="sr-Latn-RS"/>
@@ -310,15 +310,15 @@
         </w:numPr>
         <w:jc w:val="both"/>
         <w:rPr>
-          <w:rFonts w:ascii="Times New Roman" w:eastAsiaTheme="minorEastAsia" w:hAnsi="Times New Roman" w:cs="Times New Roman"/>
-          <w:sz w:val="24"/>
-          <w:szCs w:val="24"/>
-          <w:lang w:val="sr-Latn-RS"/>
-        </w:rPr>
-      </w:pPr>
-      <w:r>
-        <w:rPr>
-          <w:rFonts w:ascii="Times New Roman" w:eastAsiaTheme="minorEastAsia" w:hAnsi="Times New Roman" w:cs="Times New Roman"/>
+          <w:rFonts w:ascii="Times New Roman" w:hAnsi="Times New Roman" w:cs="Times New Roman" w:eastAsiaTheme="minorEastAsia"/>
+          <w:sz w:val="24"/>
+          <w:szCs w:val="24"/>
+          <w:lang w:val="sr-Latn-RS"/>
+        </w:rPr>
+      </w:pPr>
+      <w:r>
+        <w:rPr>
+          <w:rFonts w:ascii="Times New Roman" w:hAnsi="Times New Roman" w:cs="Times New Roman" w:eastAsiaTheme="minorEastAsia"/>
           <w:b/>
           <w:bCs/>
           <w:sz w:val="24"/>
@@ -333,15 +333,15 @@
         <w:ind w:firstLine="630"/>
         <w:jc w:val="both"/>
         <w:rPr>
-          <w:rFonts w:ascii="Times New Roman" w:eastAsiaTheme="minorEastAsia" w:hAnsi="Times New Roman" w:cs="Times New Roman"/>
-          <w:sz w:val="24"/>
-          <w:szCs w:val="24"/>
-          <w:lang w:val="sr-Latn-RS"/>
-        </w:rPr>
-      </w:pPr>
-      <w:r>
-        <w:rPr>
-          <w:rFonts w:ascii="Times New Roman" w:eastAsiaTheme="minorEastAsia" w:hAnsi="Times New Roman" w:cs="Times New Roman"/>
+          <w:rFonts w:ascii="Times New Roman" w:hAnsi="Times New Roman" w:cs="Times New Roman" w:eastAsiaTheme="minorEastAsia"/>
+          <w:sz w:val="24"/>
+          <w:szCs w:val="24"/>
+          <w:lang w:val="sr-Latn-RS"/>
+        </w:rPr>
+      </w:pPr>
+      <w:r>
+        <w:rPr>
+          <w:rFonts w:ascii="Times New Roman" w:hAnsi="Times New Roman" w:cs="Times New Roman" w:eastAsiaTheme="minorEastAsia"/>
           <w:sz w:val="24"/>
           <w:szCs w:val="24"/>
           <w:lang w:val="sr-Latn-RS"/>
@@ -350,7 +350,7 @@
       </w:r>
       <w:r>
         <w:rPr>
-          <w:rFonts w:ascii="Times New Roman" w:eastAsiaTheme="minorEastAsia" w:hAnsi="Times New Roman" w:cs="Times New Roman"/>
+          <w:rFonts w:ascii="Times New Roman" w:hAnsi="Times New Roman" w:cs="Times New Roman" w:eastAsiaTheme="minorEastAsia"/>
           <w:sz w:val="24"/>
           <w:szCs w:val="24"/>
           <w:lang w:val="sr-Latn-RS"/>
@@ -369,7 +369,7 @@
       <w:r>
         <w:rPr>
           <w:rStyle w:val="Hyperlink"/>
-          <w:rFonts w:ascii="Times New Roman" w:eastAsiaTheme="minorEastAsia" w:hAnsi="Times New Roman" w:cs="Times New Roman"/>
+          <w:rFonts w:ascii="Times New Roman" w:hAnsi="Times New Roman" w:cs="Times New Roman" w:eastAsiaTheme="minorEastAsia"/>
           <w:sz w:val="24"/>
           <w:szCs w:val="24"/>
           <w:lang w:val="sr-Latn-RS"/>
@@ -379,7 +379,7 @@
       <w:r>
         <w:rPr>
           <w:rStyle w:val="Hyperlink"/>
-          <w:rFonts w:ascii="Times New Roman" w:eastAsiaTheme="minorEastAsia" w:hAnsi="Times New Roman" w:cs="Times New Roman"/>
+          <w:rFonts w:ascii="Times New Roman" w:hAnsi="Times New Roman" w:cs="Times New Roman" w:eastAsiaTheme="minorEastAsia"/>
           <w:sz w:val="24"/>
           <w:szCs w:val="24"/>
           <w:lang w:val="en-US"/>
@@ -391,7 +391,7 @@
       </w:r>
       <w:r>
         <w:rPr>
-          <w:rFonts w:ascii="Times New Roman" w:eastAsiaTheme="minorEastAsia" w:hAnsi="Times New Roman" w:cs="Times New Roman"/>
+          <w:rFonts w:ascii="Times New Roman" w:hAnsi="Times New Roman" w:cs="Times New Roman" w:eastAsiaTheme="minorEastAsia"/>
           <w:sz w:val="24"/>
           <w:szCs w:val="24"/>
           <w:lang w:val="en-US"/>
@@ -400,7 +400,7 @@
       </w:r>
       <w:r>
         <w:rPr>
-          <w:rFonts w:ascii="Times New Roman" w:eastAsiaTheme="minorEastAsia" w:hAnsi="Times New Roman" w:cs="Times New Roman"/>
+          <w:rFonts w:ascii="Times New Roman" w:hAnsi="Times New Roman" w:cs="Times New Roman" w:eastAsiaTheme="minorEastAsia"/>
           <w:sz w:val="24"/>
           <w:szCs w:val="24"/>
           <w:lang w:val="sr-Latn-RS"/>
@@ -419,7 +419,7 @@
       <w:r>
         <w:rPr>
           <w:rStyle w:val="Hyperlink"/>
-          <w:rFonts w:ascii="Times New Roman" w:eastAsiaTheme="minorEastAsia" w:hAnsi="Times New Roman" w:cs="Times New Roman"/>
+          <w:rFonts w:ascii="Times New Roman" w:hAnsi="Times New Roman" w:cs="Times New Roman" w:eastAsiaTheme="minorEastAsia"/>
           <w:sz w:val="24"/>
           <w:szCs w:val="24"/>
           <w:lang w:val="sr-Latn-RS"/>
@@ -429,7 +429,7 @@
       <w:r>
         <w:rPr>
           <w:rStyle w:val="Hyperlink"/>
-          <w:rFonts w:ascii="Times New Roman" w:eastAsiaTheme="minorEastAsia" w:hAnsi="Times New Roman" w:cs="Times New Roman"/>
+          <w:rFonts w:ascii="Times New Roman" w:hAnsi="Times New Roman" w:cs="Times New Roman" w:eastAsiaTheme="minorEastAsia"/>
           <w:sz w:val="24"/>
           <w:szCs w:val="24"/>
           <w:lang w:val="en-US"/>
@@ -441,7 +441,7 @@
       </w:r>
       <w:r>
         <w:rPr>
-          <w:rFonts w:ascii="Times New Roman" w:eastAsiaTheme="minorEastAsia" w:hAnsi="Times New Roman" w:cs="Times New Roman"/>
+          <w:rFonts w:ascii="Times New Roman" w:hAnsi="Times New Roman" w:cs="Times New Roman" w:eastAsiaTheme="minorEastAsia"/>
           <w:sz w:val="24"/>
           <w:szCs w:val="24"/>
           <w:lang w:val="sr-Latn-RS"/>
@@ -454,15 +454,15 @@
         <w:ind w:firstLine="630"/>
         <w:jc w:val="both"/>
         <w:rPr>
-          <w:rFonts w:ascii="Times New Roman" w:eastAsiaTheme="minorEastAsia" w:hAnsi="Times New Roman" w:cs="Times New Roman"/>
-          <w:sz w:val="24"/>
-          <w:szCs w:val="24"/>
-          <w:lang w:val="sr-Latn-RS"/>
-        </w:rPr>
-      </w:pPr>
-      <w:r>
-        <w:rPr>
-          <w:rFonts w:ascii="Times New Roman" w:eastAsiaTheme="minorEastAsia" w:hAnsi="Times New Roman" w:cs="Times New Roman"/>
+          <w:rFonts w:ascii="Times New Roman" w:hAnsi="Times New Roman" w:cs="Times New Roman" w:eastAsiaTheme="minorEastAsia"/>
+          <w:sz w:val="24"/>
+          <w:szCs w:val="24"/>
+          <w:lang w:val="sr-Latn-RS"/>
+        </w:rPr>
+      </w:pPr>
+      <w:r>
+        <w:rPr>
+          <w:rFonts w:ascii="Times New Roman" w:hAnsi="Times New Roman" w:cs="Times New Roman" w:eastAsiaTheme="minorEastAsia"/>
           <w:sz w:val="24"/>
           <w:szCs w:val="24"/>
           <w:lang w:val="sr-Latn-RS"/>
@@ -471,7 +471,7 @@
       </w:r>
       <w:r>
         <w:rPr>
-          <w:rFonts w:ascii="Times New Roman" w:eastAsiaTheme="minorEastAsia" w:hAnsi="Times New Roman" w:cs="Times New Roman"/>
+          <w:rFonts w:ascii="Times New Roman" w:hAnsi="Times New Roman" w:cs="Times New Roman" w:eastAsiaTheme="minorEastAsia"/>
           <w:sz w:val="24"/>
           <w:szCs w:val="24"/>
           <w:lang w:val="sr-Latn-RS"/>
@@ -480,7 +480,7 @@
       </w:r>
       <w:r>
         <w:rPr>
-          <w:rFonts w:ascii="Times New Roman" w:eastAsiaTheme="minorEastAsia" w:hAnsi="Times New Roman" w:cs="Times New Roman"/>
+          <w:rFonts w:ascii="Times New Roman" w:hAnsi="Times New Roman" w:cs="Times New Roman" w:eastAsiaTheme="minorEastAsia"/>
           <w:sz w:val="24"/>
           <w:szCs w:val="24"/>
           <w:lang w:val="sr-Latn-RS"/>
@@ -489,7 +489,7 @@
       </w:r>
       <w:r>
         <w:rPr>
-          <w:rFonts w:ascii="Times New Roman" w:eastAsiaTheme="minorEastAsia" w:hAnsi="Times New Roman" w:cs="Times New Roman"/>
+          <w:rFonts w:ascii="Times New Roman" w:hAnsi="Times New Roman" w:cs="Times New Roman" w:eastAsiaTheme="minorEastAsia"/>
           <w:sz w:val="24"/>
           <w:szCs w:val="24"/>
           <w:lang w:val="sr-Latn-RS"/>
@@ -498,7 +498,7 @@
       </w:r>
       <w:r>
         <w:rPr>
-          <w:rFonts w:ascii="Times New Roman" w:eastAsiaTheme="minorEastAsia" w:hAnsi="Times New Roman" w:cs="Times New Roman"/>
+          <w:rFonts w:ascii="Times New Roman" w:hAnsi="Times New Roman" w:cs="Times New Roman" w:eastAsiaTheme="minorEastAsia"/>
           <w:sz w:val="24"/>
           <w:szCs w:val="24"/>
           <w:lang w:val="sr-Latn-RS"/>
@@ -507,18 +507,18 @@
       </w:r>
       <w:r>
         <w:rPr>
-          <w:rFonts w:ascii="Times New Roman" w:eastAsiaTheme="minorEastAsia" w:hAnsi="Times New Roman" w:cs="Times New Roman"/>
+          <w:rFonts w:ascii="Times New Roman" w:hAnsi="Times New Roman" w:cs="Times New Roman" w:eastAsiaTheme="minorEastAsia"/>
           <w:sz w:val="24"/>
           <w:szCs w:val="24"/>
           <w:lang w:val="sr-Latn-RS"/>
         </w:rPr>
         <w:t xml:space="preserve"> (npr. </w:t>
       </w:r>
-      <w:hyperlink r:id="rId6" w:history="1">
+      <w:hyperlink w:history="1" r:id="rId6">
         <w:r>
           <w:rPr>
             <w:rStyle w:val="Hyperlink"/>
-            <w:rFonts w:ascii="Times New Roman" w:eastAsiaTheme="minorEastAsia" w:hAnsi="Times New Roman" w:cs="Times New Roman"/>
+            <w:rFonts w:ascii="Times New Roman" w:hAnsi="Times New Roman" w:cs="Times New Roman" w:eastAsiaTheme="minorEastAsia"/>
             <w:sz w:val="24"/>
             <w:szCs w:val="24"/>
             <w:lang w:val="sr-Latn-RS"/>
@@ -528,7 +528,7 @@
         <w:r>
           <w:rPr>
             <w:rStyle w:val="Hyperlink"/>
-            <w:rFonts w:ascii="Times New Roman" w:eastAsiaTheme="minorEastAsia" w:hAnsi="Times New Roman" w:cs="Times New Roman"/>
+            <w:rFonts w:ascii="Times New Roman" w:hAnsi="Times New Roman" w:cs="Times New Roman" w:eastAsiaTheme="minorEastAsia"/>
             <w:sz w:val="24"/>
             <w:szCs w:val="24"/>
             <w:lang w:val="en-US"/>
@@ -538,7 +538,7 @@
       </w:hyperlink>
       <w:r>
         <w:rPr>
-          <w:rFonts w:ascii="Times New Roman" w:eastAsiaTheme="minorEastAsia" w:hAnsi="Times New Roman" w:cs="Times New Roman"/>
+          <w:rFonts w:ascii="Times New Roman" w:hAnsi="Times New Roman" w:cs="Times New Roman" w:eastAsiaTheme="minorEastAsia"/>
           <w:sz w:val="24"/>
           <w:szCs w:val="24"/>
           <w:lang w:val="sr-Latn-RS"/>
@@ -547,7 +547,7 @@
       </w:r>
       <w:r>
         <w:rPr>
-          <w:rFonts w:ascii="Times New Roman" w:eastAsiaTheme="minorEastAsia" w:hAnsi="Times New Roman" w:cs="Times New Roman"/>
+          <w:rFonts w:ascii="Times New Roman" w:hAnsi="Times New Roman" w:cs="Times New Roman" w:eastAsiaTheme="minorEastAsia"/>
           <w:sz w:val="24"/>
           <w:szCs w:val="24"/>
           <w:lang w:val="sr-Latn-RS"/>
@@ -560,15 +560,15 @@
         <w:ind w:firstLine="630"/>
         <w:jc w:val="both"/>
         <w:rPr>
-          <w:rFonts w:ascii="Times New Roman" w:eastAsiaTheme="minorEastAsia" w:hAnsi="Times New Roman" w:cs="Times New Roman"/>
-          <w:sz w:val="24"/>
-          <w:szCs w:val="24"/>
-          <w:lang w:val="sr-Latn-RS"/>
-        </w:rPr>
-      </w:pPr>
-      <w:r>
-        <w:rPr>
-          <w:rFonts w:ascii="Times New Roman" w:eastAsiaTheme="minorEastAsia" w:hAnsi="Times New Roman" w:cs="Times New Roman"/>
+          <w:rFonts w:ascii="Times New Roman" w:hAnsi="Times New Roman" w:cs="Times New Roman" w:eastAsiaTheme="minorEastAsia"/>
+          <w:sz w:val="24"/>
+          <w:szCs w:val="24"/>
+          <w:lang w:val="sr-Latn-RS"/>
+        </w:rPr>
+      </w:pPr>
+      <w:r>
+        <w:rPr>
+          <w:rFonts w:ascii="Times New Roman" w:hAnsi="Times New Roman" w:cs="Times New Roman" w:eastAsiaTheme="minorEastAsia"/>
           <w:sz w:val="24"/>
           <w:szCs w:val="24"/>
           <w:lang w:val="sr-Latn-RS"/>
@@ -577,7 +577,7 @@
       </w:r>
       <w:r>
         <w:rPr>
-          <w:rFonts w:ascii="Times New Roman" w:eastAsiaTheme="minorEastAsia" w:hAnsi="Times New Roman" w:cs="Times New Roman"/>
+          <w:rFonts w:ascii="Times New Roman" w:hAnsi="Times New Roman" w:cs="Times New Roman" w:eastAsiaTheme="minorEastAsia"/>
           <w:sz w:val="24"/>
           <w:szCs w:val="24"/>
           <w:lang w:val="sr-Latn-RS"/>
@@ -586,7 +586,7 @@
       </w:r>
       <w:r>
         <w:rPr>
-          <w:rFonts w:ascii="Times New Roman" w:eastAsiaTheme="minorEastAsia" w:hAnsi="Times New Roman" w:cs="Times New Roman"/>
+          <w:rFonts w:ascii="Times New Roman" w:hAnsi="Times New Roman" w:cs="Times New Roman" w:eastAsiaTheme="minorEastAsia"/>
           <w:sz w:val="24"/>
           <w:szCs w:val="24"/>
           <w:lang w:val="sr-Latn-RS"/>
@@ -595,7 +595,7 @@
       </w:r>
       <w:r>
         <w:rPr>
-          <w:rFonts w:ascii="Times New Roman" w:eastAsiaTheme="minorEastAsia" w:hAnsi="Times New Roman" w:cs="Times New Roman"/>
+          <w:rFonts w:ascii="Times New Roman" w:hAnsi="Times New Roman" w:cs="Times New Roman" w:eastAsiaTheme="minorEastAsia"/>
           <w:sz w:val="24"/>
           <w:szCs w:val="24"/>
           <w:lang w:val="sr-Latn-RS"/>
@@ -604,7 +604,7 @@
       </w:r>
       <w:r>
         <w:rPr>
-          <w:rFonts w:ascii="Times New Roman" w:eastAsiaTheme="minorEastAsia" w:hAnsi="Times New Roman" w:cs="Times New Roman"/>
+          <w:rFonts w:ascii="Times New Roman" w:hAnsi="Times New Roman" w:cs="Times New Roman" w:eastAsiaTheme="minorEastAsia"/>
           <w:sz w:val="24"/>
           <w:szCs w:val="24"/>
           <w:lang w:val="sr-Latn-RS"/>
@@ -613,7 +613,7 @@
       </w:r>
       <w:r>
         <w:rPr>
-          <w:rFonts w:ascii="Times New Roman" w:eastAsiaTheme="minorEastAsia" w:hAnsi="Times New Roman" w:cs="Times New Roman"/>
+          <w:rFonts w:ascii="Times New Roman" w:hAnsi="Times New Roman" w:cs="Times New Roman" w:eastAsiaTheme="minorEastAsia"/>
           <w:sz w:val="24"/>
           <w:szCs w:val="24"/>
           <w:lang w:val="sr-Latn-RS"/>
@@ -622,7 +622,7 @@
       </w:r>
       <w:r>
         <w:rPr>
-          <w:rFonts w:ascii="Times New Roman" w:eastAsiaTheme="minorEastAsia" w:hAnsi="Times New Roman" w:cs="Times New Roman"/>
+          <w:rFonts w:ascii="Times New Roman" w:hAnsi="Times New Roman" w:cs="Times New Roman" w:eastAsiaTheme="minorEastAsia"/>
           <w:sz w:val="24"/>
           <w:szCs w:val="24"/>
           <w:lang w:val="sr-Latn-RS"/>
@@ -631,7 +631,7 @@
       </w:r>
       <w:r>
         <w:rPr>
-          <w:rFonts w:ascii="Times New Roman" w:eastAsiaTheme="minorEastAsia" w:hAnsi="Times New Roman" w:cs="Times New Roman"/>
+          <w:rFonts w:ascii="Times New Roman" w:hAnsi="Times New Roman" w:cs="Times New Roman" w:eastAsiaTheme="minorEastAsia"/>
           <w:sz w:val="24"/>
           <w:szCs w:val="24"/>
           <w:lang w:val="sr-Latn-RS"/>
@@ -640,7 +640,7 @@
       </w:r>
       <w:r>
         <w:rPr>
-          <w:rFonts w:ascii="Times New Roman" w:eastAsiaTheme="minorEastAsia" w:hAnsi="Times New Roman" w:cs="Times New Roman"/>
+          <w:rFonts w:ascii="Times New Roman" w:hAnsi="Times New Roman" w:cs="Times New Roman" w:eastAsiaTheme="minorEastAsia"/>
           <w:sz w:val="24"/>
           <w:szCs w:val="24"/>
           <w:lang w:val="en-US"/>
@@ -649,7 +649,7 @@
       </w:r>
       <w:r>
         <w:rPr>
-          <w:rFonts w:ascii="Times New Roman" w:eastAsiaTheme="minorEastAsia" w:hAnsi="Times New Roman" w:cs="Times New Roman"/>
+          <w:rFonts w:ascii="Times New Roman" w:hAnsi="Times New Roman" w:cs="Times New Roman" w:eastAsiaTheme="minorEastAsia"/>
           <w:sz w:val="24"/>
           <w:szCs w:val="24"/>
           <w:lang w:val="sr-Latn-RS"/>
@@ -662,15 +662,15 @@
         <w:ind w:firstLine="630"/>
         <w:jc w:val="both"/>
         <w:rPr>
-          <w:rFonts w:ascii="Times New Roman" w:eastAsiaTheme="minorEastAsia" w:hAnsi="Times New Roman" w:cs="Times New Roman"/>
-          <w:sz w:val="24"/>
-          <w:szCs w:val="24"/>
-          <w:lang w:val="sr-Latn-RS"/>
-        </w:rPr>
-      </w:pPr>
-      <w:r>
-        <w:rPr>
-          <w:rFonts w:ascii="Times New Roman" w:eastAsiaTheme="minorEastAsia" w:hAnsi="Times New Roman" w:cs="Times New Roman"/>
+          <w:rFonts w:ascii="Times New Roman" w:hAnsi="Times New Roman" w:cs="Times New Roman" w:eastAsiaTheme="minorEastAsia"/>
+          <w:sz w:val="24"/>
+          <w:szCs w:val="24"/>
+          <w:lang w:val="sr-Latn-RS"/>
+        </w:rPr>
+      </w:pPr>
+      <w:r>
+        <w:rPr>
+          <w:rFonts w:ascii="Times New Roman" w:hAnsi="Times New Roman" w:cs="Times New Roman" w:eastAsiaTheme="minorEastAsia"/>
           <w:sz w:val="24"/>
           <w:szCs w:val="24"/>
           <w:lang w:val="sr-Latn-RS"/>
@@ -679,18 +679,18 @@
       </w:r>
       <w:r>
         <w:rPr>
-          <w:rFonts w:ascii="Times New Roman" w:eastAsiaTheme="minorEastAsia" w:hAnsi="Times New Roman" w:cs="Times New Roman"/>
+          <w:rFonts w:ascii="Times New Roman" w:hAnsi="Times New Roman" w:cs="Times New Roman" w:eastAsiaTheme="minorEastAsia"/>
           <w:sz w:val="24"/>
           <w:szCs w:val="24"/>
           <w:lang w:val="sr-Latn-RS"/>
         </w:rPr>
         <w:t xml:space="preserve">Pomoću inspect element korisnik može umesto linka ka post1 uneti </w:t>
       </w:r>
-      <w:hyperlink r:id="rId7" w:history="1">
+      <w:hyperlink w:history="1" r:id="rId7">
         <w:r>
           <w:rPr>
             <w:rStyle w:val="Hyperlink"/>
-            <w:rFonts w:ascii="Times New Roman" w:eastAsiaTheme="minorEastAsia" w:hAnsi="Times New Roman" w:cs="Times New Roman"/>
+            <w:rFonts w:ascii="Times New Roman" w:hAnsi="Times New Roman" w:cs="Times New Roman" w:eastAsiaTheme="minorEastAsia"/>
             <w:sz w:val="24"/>
             <w:szCs w:val="24"/>
             <w:lang w:val="sr-Latn-RS"/>
@@ -700,7 +700,7 @@
         <w:r>
           <w:rPr>
             <w:rStyle w:val="Hyperlink"/>
-            <w:rFonts w:ascii="Times New Roman" w:eastAsiaTheme="minorEastAsia" w:hAnsi="Times New Roman" w:cs="Times New Roman"/>
+            <w:rFonts w:ascii="Times New Roman" w:hAnsi="Times New Roman" w:cs="Times New Roman" w:eastAsiaTheme="minorEastAsia"/>
             <w:sz w:val="24"/>
             <w:szCs w:val="24"/>
             <w:lang w:val="en-US"/>
@@ -710,7 +710,7 @@
       </w:hyperlink>
       <w:r>
         <w:rPr>
-          <w:rFonts w:ascii="Times New Roman" w:eastAsiaTheme="minorEastAsia" w:hAnsi="Times New Roman" w:cs="Times New Roman"/>
+          <w:rFonts w:ascii="Times New Roman" w:hAnsi="Times New Roman" w:cs="Times New Roman" w:eastAsiaTheme="minorEastAsia"/>
           <w:sz w:val="24"/>
           <w:szCs w:val="24"/>
           <w:lang w:val="sr-Latn-RS"/>
@@ -723,7 +723,7 @@
         <w:ind w:firstLine="630"/>
         <w:jc w:val="both"/>
         <w:rPr>
-          <w:rFonts w:ascii="Times New Roman" w:eastAsiaTheme="minorEastAsia" w:hAnsi="Times New Roman" w:cs="Times New Roman"/>
+          <w:rFonts w:ascii="Times New Roman" w:hAnsi="Times New Roman" w:cs="Times New Roman" w:eastAsiaTheme="minorEastAsia"/>
           <w:sz w:val="24"/>
           <w:szCs w:val="24"/>
           <w:lang w:val="sr-Latn-RS"/>
@@ -739,22 +739,21 @@
         </w:numPr>
         <w:jc w:val="both"/>
         <w:rPr>
-          <w:rFonts w:ascii="Times New Roman" w:eastAsiaTheme="minorEastAsia" w:hAnsi="Times New Roman" w:cs="Times New Roman"/>
-          <w:sz w:val="24"/>
-          <w:szCs w:val="24"/>
-          <w:lang w:val="sr-Latn-RS"/>
-        </w:rPr>
-      </w:pPr>
-      <w:r>
-        <w:rPr>
-          <w:rFonts w:ascii="Times New Roman" w:eastAsiaTheme="minorEastAsia" w:hAnsi="Times New Roman" w:cs="Times New Roman"/>
+          <w:rFonts w:ascii="Times New Roman" w:hAnsi="Times New Roman" w:cs="Times New Roman" w:eastAsiaTheme="minorEastAsia"/>
+          <w:sz w:val="24"/>
+          <w:szCs w:val="24"/>
+          <w:lang w:val="sr-Latn-RS"/>
+        </w:rPr>
+      </w:pPr>
+      <w:r>
+        <w:rPr>
+          <w:rFonts w:ascii="Times New Roman" w:hAnsi="Times New Roman" w:cs="Times New Roman" w:eastAsiaTheme="minorEastAsia"/>
           <w:b/>
           <w:bCs/>
           <w:sz w:val="24"/>
           <w:szCs w:val="24"/>
           <w:lang w:val="sr-Latn-RS"/>
         </w:rPr>
-        <w:lastRenderedPageBreak/>
         <w:t>Whitelist tip napada</w:t>
       </w:r>
     </w:p>
@@ -763,7 +762,7 @@
         <w:ind w:firstLine="630"/>
         <w:jc w:val="both"/>
         <w:rPr>
-          <w:rFonts w:ascii="Times New Roman" w:eastAsiaTheme="minorEastAsia" w:hAnsi="Times New Roman" w:cs="Times New Roman"/>
+          <w:rFonts w:ascii="Times New Roman" w:hAnsi="Times New Roman" w:cs="Times New Roman" w:eastAsiaTheme="minorEastAsia"/>
           <w:sz w:val="24"/>
           <w:szCs w:val="24"/>
           <w:lang w:val="sr-Latn-RS"/>
@@ -772,7 +771,7 @@
       <w:proofErr w:type="spellStart"/>
       <w:r>
         <w:rPr>
-          <w:rFonts w:ascii="Times New Roman" w:eastAsiaTheme="minorEastAsia" w:hAnsi="Times New Roman" w:cs="Times New Roman"/>
+          <w:rFonts w:ascii="Times New Roman" w:hAnsi="Times New Roman" w:cs="Times New Roman" w:eastAsiaTheme="minorEastAsia"/>
           <w:sz w:val="24"/>
           <w:szCs w:val="24"/>
           <w:lang w:val="en-US"/>
@@ -782,7 +781,7 @@
       <w:proofErr w:type="spellEnd"/>
       <w:r>
         <w:rPr>
-          <w:rFonts w:ascii="Times New Roman" w:eastAsiaTheme="minorEastAsia" w:hAnsi="Times New Roman" w:cs="Times New Roman"/>
+          <w:rFonts w:ascii="Times New Roman" w:hAnsi="Times New Roman" w:cs="Times New Roman" w:eastAsiaTheme="minorEastAsia"/>
           <w:sz w:val="24"/>
           <w:szCs w:val="24"/>
           <w:lang w:val="en-US"/>
@@ -792,7 +791,7 @@
       <w:proofErr w:type="spellStart"/>
       <w:r>
         <w:rPr>
-          <w:rFonts w:ascii="Times New Roman" w:eastAsiaTheme="minorEastAsia" w:hAnsi="Times New Roman" w:cs="Times New Roman"/>
+          <w:rFonts w:ascii="Times New Roman" w:hAnsi="Times New Roman" w:cs="Times New Roman" w:eastAsiaTheme="minorEastAsia"/>
           <w:sz w:val="24"/>
           <w:szCs w:val="24"/>
           <w:lang w:val="en-US"/>
@@ -802,7 +801,7 @@
       <w:proofErr w:type="spellEnd"/>
       <w:r>
         <w:rPr>
-          <w:rFonts w:ascii="Times New Roman" w:eastAsiaTheme="minorEastAsia" w:hAnsi="Times New Roman" w:cs="Times New Roman"/>
+          <w:rFonts w:ascii="Times New Roman" w:hAnsi="Times New Roman" w:cs="Times New Roman" w:eastAsiaTheme="minorEastAsia"/>
           <w:sz w:val="24"/>
           <w:szCs w:val="24"/>
           <w:lang w:val="en-US"/>
@@ -811,7 +810,7 @@
       </w:r>
       <w:r>
         <w:rPr>
-          <w:rFonts w:ascii="Times New Roman" w:eastAsiaTheme="minorEastAsia" w:hAnsi="Times New Roman" w:cs="Times New Roman"/>
+          <w:rFonts w:ascii="Times New Roman" w:hAnsi="Times New Roman" w:cs="Times New Roman" w:eastAsiaTheme="minorEastAsia"/>
           <w:sz w:val="24"/>
           <w:szCs w:val="24"/>
           <w:lang w:val="sr-Latn-RS"/>
@@ -820,7 +819,7 @@
       </w:r>
       <w:r>
         <w:rPr>
-          <w:rFonts w:ascii="Times New Roman" w:eastAsiaTheme="minorEastAsia" w:hAnsi="Times New Roman" w:cs="Times New Roman"/>
+          <w:rFonts w:ascii="Times New Roman" w:hAnsi="Times New Roman" w:cs="Times New Roman" w:eastAsiaTheme="minorEastAsia"/>
           <w:sz w:val="24"/>
           <w:szCs w:val="24"/>
           <w:lang w:val="sr-Latn-RS"/>
@@ -829,7 +828,7 @@
       </w:r>
       <w:r>
         <w:rPr>
-          <w:rFonts w:ascii="Times New Roman" w:eastAsiaTheme="minorEastAsia" w:hAnsi="Times New Roman" w:cs="Times New Roman"/>
+          <w:rFonts w:ascii="Times New Roman" w:hAnsi="Times New Roman" w:cs="Times New Roman" w:eastAsiaTheme="minorEastAsia"/>
           <w:sz w:val="24"/>
           <w:szCs w:val="24"/>
           <w:lang w:val="sr-Latn-RS"/>
@@ -838,7 +837,7 @@
       </w:r>
       <w:r>
         <w:rPr>
-          <w:rFonts w:ascii="Times New Roman" w:eastAsiaTheme="minorEastAsia" w:hAnsi="Times New Roman" w:cs="Times New Roman"/>
+          <w:rFonts w:ascii="Times New Roman" w:hAnsi="Times New Roman" w:cs="Times New Roman" w:eastAsiaTheme="minorEastAsia"/>
           <w:sz w:val="24"/>
           <w:szCs w:val="24"/>
           <w:lang w:val="sr-Latn-RS"/>
@@ -851,15 +850,15 @@
         <w:ind w:firstLine="630"/>
         <w:jc w:val="both"/>
         <w:rPr>
-          <w:rFonts w:ascii="Times New Roman" w:eastAsiaTheme="minorEastAsia" w:hAnsi="Times New Roman" w:cs="Times New Roman"/>
-          <w:sz w:val="24"/>
-          <w:szCs w:val="24"/>
-          <w:lang w:val="sr-Latn-RS"/>
-        </w:rPr>
-      </w:pPr>
-      <w:r>
-        <w:rPr>
-          <w:rFonts w:ascii="Times New Roman" w:eastAsiaTheme="minorEastAsia" w:hAnsi="Times New Roman" w:cs="Times New Roman"/>
+          <w:rFonts w:ascii="Times New Roman" w:hAnsi="Times New Roman" w:cs="Times New Roman" w:eastAsiaTheme="minorEastAsia"/>
+          <w:sz w:val="24"/>
+          <w:szCs w:val="24"/>
+          <w:lang w:val="sr-Latn-RS"/>
+        </w:rPr>
+      </w:pPr>
+      <w:r>
+        <w:rPr>
+          <w:rFonts w:ascii="Times New Roman" w:hAnsi="Times New Roman" w:cs="Times New Roman" w:eastAsiaTheme="minorEastAsia"/>
           <w:sz w:val="24"/>
           <w:szCs w:val="24"/>
           <w:lang w:val="sr-Latn-RS"/>
@@ -876,15 +875,15 @@
         </w:numPr>
         <w:jc w:val="both"/>
         <w:rPr>
-          <w:rFonts w:ascii="Times New Roman" w:eastAsiaTheme="minorEastAsia" w:hAnsi="Times New Roman" w:cs="Times New Roman"/>
-          <w:sz w:val="24"/>
-          <w:szCs w:val="24"/>
-          <w:lang w:val="sr-Latn-RS"/>
-        </w:rPr>
-      </w:pPr>
-      <w:r>
-        <w:rPr>
-          <w:rFonts w:ascii="Times New Roman" w:eastAsiaTheme="minorEastAsia" w:hAnsi="Times New Roman" w:cs="Times New Roman"/>
+          <w:rFonts w:ascii="Times New Roman" w:hAnsi="Times New Roman" w:cs="Times New Roman" w:eastAsiaTheme="minorEastAsia"/>
+          <w:sz w:val="24"/>
+          <w:szCs w:val="24"/>
+          <w:lang w:val="sr-Latn-RS"/>
+        </w:rPr>
+      </w:pPr>
+      <w:r>
+        <w:rPr>
+          <w:rFonts w:ascii="Times New Roman" w:hAnsi="Times New Roman" w:cs="Times New Roman" w:eastAsiaTheme="minorEastAsia"/>
           <w:sz w:val="24"/>
           <w:szCs w:val="24"/>
           <w:lang w:val="sr-Latn-RS"/>
@@ -893,7 +892,7 @@
       </w:r>
       <w:r>
         <w:rPr>
-          <w:rFonts w:ascii="Times New Roman" w:eastAsiaTheme="minorEastAsia" w:hAnsi="Times New Roman" w:cs="Times New Roman"/>
+          <w:rFonts w:ascii="Times New Roman" w:hAnsi="Times New Roman" w:cs="Times New Roman" w:eastAsiaTheme="minorEastAsia"/>
           <w:sz w:val="24"/>
           <w:szCs w:val="24"/>
           <w:lang w:val="en-US"/>
@@ -903,7 +902,7 @@
       <w:proofErr w:type="spellStart"/>
       <w:r>
         <w:rPr>
-          <w:rFonts w:ascii="Times New Roman" w:eastAsiaTheme="minorEastAsia" w:hAnsi="Times New Roman" w:cs="Times New Roman"/>
+          <w:rFonts w:ascii="Times New Roman" w:hAnsi="Times New Roman" w:cs="Times New Roman" w:eastAsiaTheme="minorEastAsia"/>
           <w:sz w:val="24"/>
           <w:szCs w:val="24"/>
           <w:lang w:val="en-US"/>
@@ -913,7 +912,7 @@
       <w:proofErr w:type="spellEnd"/>
       <w:r>
         <w:rPr>
-          <w:rFonts w:ascii="Times New Roman" w:eastAsiaTheme="minorEastAsia" w:hAnsi="Times New Roman" w:cs="Times New Roman"/>
+          <w:rFonts w:ascii="Times New Roman" w:hAnsi="Times New Roman" w:cs="Times New Roman" w:eastAsiaTheme="minorEastAsia"/>
           <w:sz w:val="24"/>
           <w:szCs w:val="24"/>
           <w:lang w:val="en-US"/>
@@ -923,7 +922,7 @@
       <w:proofErr w:type="spellStart"/>
       <w:r>
         <w:rPr>
-          <w:rFonts w:ascii="Times New Roman" w:eastAsiaTheme="minorEastAsia" w:hAnsi="Times New Roman" w:cs="Times New Roman"/>
+          <w:rFonts w:ascii="Times New Roman" w:hAnsi="Times New Roman" w:cs="Times New Roman" w:eastAsiaTheme="minorEastAsia"/>
           <w:sz w:val="24"/>
           <w:szCs w:val="24"/>
           <w:lang w:val="en-US"/>
@@ -933,7 +932,7 @@
       <w:proofErr w:type="spellEnd"/>
       <w:r>
         <w:rPr>
-          <w:rFonts w:ascii="Times New Roman" w:eastAsiaTheme="minorEastAsia" w:hAnsi="Times New Roman" w:cs="Times New Roman"/>
+          <w:rFonts w:ascii="Times New Roman" w:hAnsi="Times New Roman" w:cs="Times New Roman" w:eastAsiaTheme="minorEastAsia"/>
           <w:sz w:val="24"/>
           <w:szCs w:val="24"/>
           <w:lang w:val="en-US"/>
@@ -943,7 +942,7 @@
       <w:proofErr w:type="spellStart"/>
       <w:r>
         <w:rPr>
-          <w:rFonts w:ascii="Times New Roman" w:eastAsiaTheme="minorEastAsia" w:hAnsi="Times New Roman" w:cs="Times New Roman"/>
+          <w:rFonts w:ascii="Times New Roman" w:hAnsi="Times New Roman" w:cs="Times New Roman" w:eastAsiaTheme="minorEastAsia"/>
           <w:sz w:val="24"/>
           <w:szCs w:val="24"/>
           <w:lang w:val="en-US"/>
@@ -953,7 +952,7 @@
       <w:proofErr w:type="spellEnd"/>
       <w:r>
         <w:rPr>
-          <w:rFonts w:ascii="Times New Roman" w:eastAsiaTheme="minorEastAsia" w:hAnsi="Times New Roman" w:cs="Times New Roman"/>
+          <w:rFonts w:ascii="Times New Roman" w:hAnsi="Times New Roman" w:cs="Times New Roman" w:eastAsiaTheme="minorEastAsia"/>
           <w:sz w:val="24"/>
           <w:szCs w:val="24"/>
           <w:lang w:val="en-US"/>
@@ -963,7 +962,7 @@
       <w:proofErr w:type="spellStart"/>
       <w:r>
         <w:rPr>
-          <w:rFonts w:ascii="Times New Roman" w:eastAsiaTheme="minorEastAsia" w:hAnsi="Times New Roman" w:cs="Times New Roman"/>
+          <w:rFonts w:ascii="Times New Roman" w:hAnsi="Times New Roman" w:cs="Times New Roman" w:eastAsiaTheme="minorEastAsia"/>
           <w:sz w:val="24"/>
           <w:szCs w:val="24"/>
           <w:lang w:val="en-US"/>
@@ -973,7 +972,7 @@
       <w:proofErr w:type="spellEnd"/>
       <w:r>
         <w:rPr>
-          <w:rFonts w:ascii="Times New Roman" w:eastAsiaTheme="minorEastAsia" w:hAnsi="Times New Roman" w:cs="Times New Roman"/>
+          <w:rFonts w:ascii="Times New Roman" w:hAnsi="Times New Roman" w:cs="Times New Roman" w:eastAsiaTheme="minorEastAsia"/>
           <w:sz w:val="24"/>
           <w:szCs w:val="24"/>
           <w:lang w:val="en-US"/>
@@ -983,7 +982,7 @@
       <w:proofErr w:type="spellStart"/>
       <w:r>
         <w:rPr>
-          <w:rFonts w:ascii="Times New Roman" w:eastAsiaTheme="minorEastAsia" w:hAnsi="Times New Roman" w:cs="Times New Roman"/>
+          <w:rFonts w:ascii="Times New Roman" w:hAnsi="Times New Roman" w:cs="Times New Roman" w:eastAsiaTheme="minorEastAsia"/>
           <w:sz w:val="24"/>
           <w:szCs w:val="24"/>
           <w:lang w:val="en-US"/>
@@ -993,7 +992,7 @@
       <w:proofErr w:type="spellEnd"/>
       <w:r>
         <w:rPr>
-          <w:rFonts w:ascii="Times New Roman" w:eastAsiaTheme="minorEastAsia" w:hAnsi="Times New Roman" w:cs="Times New Roman"/>
+          <w:rFonts w:ascii="Times New Roman" w:hAnsi="Times New Roman" w:cs="Times New Roman" w:eastAsiaTheme="minorEastAsia"/>
           <w:sz w:val="24"/>
           <w:szCs w:val="24"/>
           <w:lang w:val="en-US"/>
@@ -1003,7 +1002,7 @@
       <w:proofErr w:type="spellStart"/>
       <w:r>
         <w:rPr>
-          <w:rFonts w:ascii="Times New Roman" w:eastAsiaTheme="minorEastAsia" w:hAnsi="Times New Roman" w:cs="Times New Roman"/>
+          <w:rFonts w:ascii="Times New Roman" w:hAnsi="Times New Roman" w:cs="Times New Roman" w:eastAsiaTheme="minorEastAsia"/>
           <w:sz w:val="24"/>
           <w:szCs w:val="24"/>
           <w:lang w:val="en-US"/>
@@ -1013,24 +1012,24 @@
       <w:proofErr w:type="spellEnd"/>
       <w:r>
         <w:rPr>
-          <w:rFonts w:ascii="Times New Roman" w:eastAsiaTheme="minorEastAsia" w:hAnsi="Times New Roman" w:cs="Times New Roman"/>
+          <w:rFonts w:ascii="Times New Roman" w:hAnsi="Times New Roman" w:cs="Times New Roman" w:eastAsiaTheme="minorEastAsia"/>
           <w:sz w:val="24"/>
           <w:szCs w:val="24"/>
           <w:lang w:val="en-US"/>
         </w:rPr>
         <w:t>:</w:t>
       </w:r>
-      <w:bookmarkStart w:id="0" w:name="_MON_1814042908"/>
+      <w:bookmarkStart w:name="_MON_1814042908" w:id="0"/>
       <w:bookmarkEnd w:id="0"/>
       <w:r>
         <w:rPr>
-          <w:rFonts w:ascii="Times New Roman" w:eastAsiaTheme="minorEastAsia" w:hAnsi="Times New Roman" w:cs="Times New Roman"/>
+          <w:rFonts w:ascii="Times New Roman" w:hAnsi="Times New Roman" w:cs="Times New Roman" w:eastAsiaTheme="minorEastAsia"/>
           <w:sz w:val="24"/>
           <w:szCs w:val="24"/>
           <w:lang w:val="en-US"/>
         </w:rPr>
         <w:object w:dxaOrig="9360" w:dyaOrig="514" w14:anchorId="41A0BCFB">
-          <v:shapetype id="_x0000_t75" coordsize="21600,21600" o:spt="75" o:preferrelative="t" path="m@4@5l@4@11@9@11@9@5xe" filled="f" stroked="f">
+          <v:shapetype id="_x0000_t75" coordsize="21600,21600" filled="f" stroked="f" o:spt="75" o:preferrelative="t" path="m@4@5l@4@11@9@11@9@5xe">
             <v:stroke joinstyle="miter"/>
             <v:formulas>
               <v:f eqn="if lineDrawn pixelLineWidth 0"/>
@@ -1046,11 +1045,11 @@
               <v:f eqn="prod @7 21600 pixelHeight"/>
               <v:f eqn="sum @10 21600 0"/>
             </v:formulas>
-            <v:path o:extrusionok="f" gradientshapeok="t" o:connecttype="rect"/>
+            <v:path gradientshapeok="t" o:connecttype="rect" o:extrusionok="f"/>
             <o:lock v:ext="edit" aspectratio="t"/>
           </v:shapetype>
-          <v:shape id="_x0000_i1025" type="#_x0000_t75" style="width:468pt;height:25.8pt" o:ole="">
-            <v:imagedata r:id="rId8" o:title=""/>
+          <v:shape id="_x0000_i1025" style="width:468pt;height:25.8pt" o:ole="" type="#_x0000_t75">
+            <v:imagedata o:title="" r:id="rId8"/>
           </v:shape>
           <o:OLEObject Type="Embed" ProgID="Word.OpenDocumentText.12" ShapeID="_x0000_i1025" DrawAspect="Content" ObjectID="_1814303933" r:id="rId9"/>
         </w:object>
@@ -1064,15 +1063,15 @@
           <w:numId w:val="3"/>
         </w:numPr>
         <w:rPr>
-          <w:rFonts w:ascii="Times New Roman" w:eastAsiaTheme="minorEastAsia" w:hAnsi="Times New Roman" w:cs="Times New Roman"/>
-          <w:sz w:val="24"/>
-          <w:szCs w:val="24"/>
-          <w:lang w:val="sr-Latn-RS"/>
-        </w:rPr>
-      </w:pPr>
-      <w:r>
-        <w:rPr>
-          <w:rFonts w:ascii="Times New Roman" w:eastAsiaTheme="minorEastAsia" w:hAnsi="Times New Roman" w:cs="Times New Roman"/>
+          <w:rFonts w:ascii="Times New Roman" w:hAnsi="Times New Roman" w:cs="Times New Roman" w:eastAsiaTheme="minorEastAsia"/>
+          <w:sz w:val="24"/>
+          <w:szCs w:val="24"/>
+          <w:lang w:val="sr-Latn-RS"/>
+        </w:rPr>
+      </w:pPr>
+      <w:r>
+        <w:rPr>
+          <w:rFonts w:ascii="Times New Roman" w:hAnsi="Times New Roman" w:cs="Times New Roman" w:eastAsiaTheme="minorEastAsia"/>
           <w:sz w:val="24"/>
           <w:szCs w:val="24"/>
           <w:lang w:val="en-US"/>
@@ -1081,7 +1080,7 @@
       </w:r>
       <w:r>
         <w:rPr>
-          <w:rFonts w:ascii="Times New Roman" w:eastAsiaTheme="minorEastAsia" w:hAnsi="Times New Roman" w:cs="Times New Roman"/>
+          <w:rFonts w:ascii="Times New Roman" w:hAnsi="Times New Roman" w:cs="Times New Roman" w:eastAsiaTheme="minorEastAsia"/>
           <w:sz w:val="24"/>
           <w:szCs w:val="24"/>
           <w:lang w:val="sr-Latn-RS"/>
@@ -1090,25 +1089,25 @@
       </w:r>
       <w:r>
         <w:rPr>
-          <w:rFonts w:ascii="Times New Roman" w:eastAsiaTheme="minorEastAsia" w:hAnsi="Times New Roman" w:cs="Times New Roman"/>
+          <w:rFonts w:ascii="Times New Roman" w:hAnsi="Times New Roman" w:cs="Times New Roman" w:eastAsiaTheme="minorEastAsia"/>
           <w:sz w:val="24"/>
           <w:szCs w:val="24"/>
           <w:lang w:val="sr-Latn-RS"/>
         </w:rPr>
         <w:t>mogu postaviti url fragmenti:</w:t>
       </w:r>
-      <w:bookmarkStart w:id="1" w:name="_MON_1814043006"/>
+      <w:bookmarkStart w:name="_MON_1814043006" w:id="1"/>
       <w:bookmarkEnd w:id="1"/>
       <w:r>
         <w:rPr>
-          <w:rFonts w:ascii="Times New Roman" w:eastAsiaTheme="minorEastAsia" w:hAnsi="Times New Roman" w:cs="Times New Roman"/>
+          <w:rFonts w:ascii="Times New Roman" w:hAnsi="Times New Roman" w:cs="Times New Roman" w:eastAsiaTheme="minorEastAsia"/>
           <w:sz w:val="24"/>
           <w:szCs w:val="24"/>
           <w:lang w:val="sr-Latn-RS"/>
         </w:rPr>
         <w:object w:dxaOrig="9360" w:dyaOrig="514" w14:anchorId="62C8FD7B">
-          <v:shape id="_x0000_i1026" type="#_x0000_t75" style="width:468pt;height:25.8pt" o:ole="">
-            <v:imagedata r:id="rId10" o:title=""/>
+          <v:shape id="_x0000_i1026" style="width:468pt;height:25.8pt" o:ole="" type="#_x0000_t75">
+            <v:imagedata o:title="" r:id="rId10"/>
           </v:shape>
           <o:OLEObject Type="Embed" ProgID="Word.OpenDocumentText.12" ShapeID="_x0000_i1026" DrawAspect="Content" ObjectID="_1814303934" r:id="rId11"/>
         </w:object>
@@ -1122,33 +1121,33 @@
           <w:numId w:val="3"/>
         </w:numPr>
         <w:rPr>
-          <w:rFonts w:ascii="Times New Roman" w:eastAsiaTheme="minorEastAsia" w:hAnsi="Times New Roman" w:cs="Times New Roman"/>
-          <w:sz w:val="24"/>
-          <w:szCs w:val="24"/>
-          <w:lang w:val="sr-Latn-RS"/>
-        </w:rPr>
-      </w:pPr>
-      <w:r>
-        <w:rPr>
-          <w:rFonts w:ascii="Times New Roman" w:eastAsiaTheme="minorEastAsia" w:hAnsi="Times New Roman" w:cs="Times New Roman"/>
+          <w:rFonts w:ascii="Times New Roman" w:hAnsi="Times New Roman" w:cs="Times New Roman" w:eastAsiaTheme="minorEastAsia"/>
+          <w:sz w:val="24"/>
+          <w:szCs w:val="24"/>
+          <w:lang w:val="sr-Latn-RS"/>
+        </w:rPr>
+      </w:pPr>
+      <w:r>
+        <w:rPr>
+          <w:rFonts w:ascii="Times New Roman" w:hAnsi="Times New Roman" w:cs="Times New Roman" w:eastAsiaTheme="minorEastAsia"/>
           <w:sz w:val="24"/>
           <w:szCs w:val="24"/>
           <w:lang w:val="sr-Latn-RS"/>
         </w:rPr>
         <w:t>Očekivani deo se može poslati kao query parametar na maliciozni sajt:</w:t>
       </w:r>
-      <w:bookmarkStart w:id="2" w:name="_MON_1814043221"/>
+      <w:bookmarkStart w:name="_MON_1814043221" w:id="2"/>
       <w:bookmarkEnd w:id="2"/>
       <w:r>
         <w:rPr>
-          <w:rFonts w:ascii="Times New Roman" w:eastAsiaTheme="minorEastAsia" w:hAnsi="Times New Roman" w:cs="Times New Roman"/>
+          <w:rFonts w:ascii="Times New Roman" w:hAnsi="Times New Roman" w:cs="Times New Roman" w:eastAsiaTheme="minorEastAsia"/>
           <w:sz w:val="24"/>
           <w:szCs w:val="24"/>
           <w:lang w:val="sr-Latn-RS"/>
         </w:rPr>
         <w:object w:dxaOrig="9360" w:dyaOrig="514" w14:anchorId="0951D7D8">
-          <v:shape id="_x0000_i1027" type="#_x0000_t75" style="width:468pt;height:25.8pt" o:ole="">
-            <v:imagedata r:id="rId12" o:title=""/>
+          <v:shape id="_x0000_i1027" style="width:468pt;height:25.8pt" o:ole="" type="#_x0000_t75">
+            <v:imagedata o:title="" r:id="rId12"/>
           </v:shape>
           <o:OLEObject Type="Embed" ProgID="Word.OpenDocumentText.12" ShapeID="_x0000_i1027" DrawAspect="Content" ObjectID="_1814303935" r:id="rId13"/>
         </w:object>
@@ -1162,15 +1161,15 @@
           <w:numId w:val="3"/>
         </w:numPr>
         <w:rPr>
-          <w:rFonts w:ascii="Times New Roman" w:eastAsiaTheme="minorEastAsia" w:hAnsi="Times New Roman" w:cs="Times New Roman"/>
-          <w:sz w:val="24"/>
-          <w:szCs w:val="24"/>
-          <w:lang w:val="sr-Latn-RS"/>
-        </w:rPr>
-      </w:pPr>
-      <w:r>
-        <w:rPr>
-          <w:rFonts w:ascii="Times New Roman" w:eastAsiaTheme="minorEastAsia" w:hAnsi="Times New Roman" w:cs="Times New Roman"/>
+          <w:rFonts w:ascii="Times New Roman" w:hAnsi="Times New Roman" w:cs="Times New Roman" w:eastAsiaTheme="minorEastAsia"/>
+          <w:sz w:val="24"/>
+          <w:szCs w:val="24"/>
+          <w:lang w:val="sr-Latn-RS"/>
+        </w:rPr>
+      </w:pPr>
+      <w:r>
+        <w:rPr>
+          <w:rFonts w:ascii="Times New Roman" w:hAnsi="Times New Roman" w:cs="Times New Roman" w:eastAsiaTheme="minorEastAsia"/>
           <w:sz w:val="24"/>
           <w:szCs w:val="24"/>
           <w:lang w:val="sr-Latn-RS"/>
@@ -1183,15 +1182,15 @@
         <w:ind w:firstLine="630"/>
         <w:jc w:val="both"/>
         <w:rPr>
-          <w:rFonts w:ascii="Times New Roman" w:eastAsiaTheme="minorEastAsia" w:hAnsi="Times New Roman" w:cs="Times New Roman"/>
-          <w:sz w:val="24"/>
-          <w:szCs w:val="24"/>
-          <w:lang w:val="en-US"/>
-        </w:rPr>
-      </w:pPr>
-      <w:r>
-        <w:rPr>
-          <w:rFonts w:ascii="Times New Roman" w:eastAsiaTheme="minorEastAsia" w:hAnsi="Times New Roman" w:cs="Times New Roman"/>
+          <w:rFonts w:ascii="Times New Roman" w:hAnsi="Times New Roman" w:cs="Times New Roman" w:eastAsiaTheme="minorEastAsia"/>
+          <w:sz w:val="24"/>
+          <w:szCs w:val="24"/>
+          <w:lang w:val="en-US"/>
+        </w:rPr>
+      </w:pPr>
+      <w:r>
+        <w:rPr>
+          <w:rFonts w:ascii="Times New Roman" w:hAnsi="Times New Roman" w:cs="Times New Roman" w:eastAsiaTheme="minorEastAsia"/>
           <w:sz w:val="24"/>
           <w:szCs w:val="24"/>
           <w:lang w:val="sr-Latn-RS"/>
@@ -1200,7 +1199,7 @@
       </w:r>
       <w:r>
         <w:rPr>
-          <w:rFonts w:ascii="Times New Roman" w:eastAsiaTheme="minorEastAsia" w:hAnsi="Times New Roman" w:cs="Times New Roman"/>
+          <w:rFonts w:ascii="Times New Roman" w:hAnsi="Times New Roman" w:cs="Times New Roman" w:eastAsiaTheme="minorEastAsia"/>
           <w:sz w:val="24"/>
           <w:szCs w:val="24"/>
           <w:lang w:val="sr-Latn-RS"/>
@@ -1209,18 +1208,18 @@
       </w:r>
       <w:r>
         <w:rPr>
-          <w:rFonts w:ascii="Times New Roman" w:eastAsiaTheme="minorEastAsia" w:hAnsi="Times New Roman" w:cs="Times New Roman"/>
+          <w:rFonts w:ascii="Times New Roman" w:hAnsi="Times New Roman" w:cs="Times New Roman" w:eastAsiaTheme="minorEastAsia"/>
           <w:sz w:val="24"/>
           <w:szCs w:val="24"/>
           <w:lang w:val="sr-Latn-RS"/>
         </w:rPr>
         <w:t xml:space="preserve">adresi </w:t>
       </w:r>
-      <w:hyperlink r:id="rId14" w:history="1">
+      <w:hyperlink w:history="1" r:id="rId14">
         <w:r>
           <w:rPr>
             <w:rStyle w:val="Hyperlink"/>
-            <w:rFonts w:ascii="Times New Roman" w:eastAsiaTheme="minorEastAsia" w:hAnsi="Times New Roman" w:cs="Times New Roman"/>
+            <w:rFonts w:ascii="Times New Roman" w:hAnsi="Times New Roman" w:cs="Times New Roman" w:eastAsiaTheme="minorEastAsia"/>
             <w:sz w:val="24"/>
             <w:szCs w:val="24"/>
             <w:lang w:val="sr-Latn-RS"/>
@@ -1230,7 +1229,7 @@
         <w:r>
           <w:rPr>
             <w:rStyle w:val="Hyperlink"/>
-            <w:rFonts w:ascii="Times New Roman" w:eastAsiaTheme="minorEastAsia" w:hAnsi="Times New Roman" w:cs="Times New Roman"/>
+            <w:rFonts w:ascii="Times New Roman" w:hAnsi="Times New Roman" w:cs="Times New Roman" w:eastAsiaTheme="minorEastAsia"/>
             <w:sz w:val="24"/>
             <w:szCs w:val="24"/>
             <w:lang w:val="en-US"/>
@@ -1240,7 +1239,7 @@
       </w:hyperlink>
       <w:r>
         <w:rPr>
-          <w:rFonts w:ascii="Times New Roman" w:eastAsiaTheme="minorEastAsia" w:hAnsi="Times New Roman" w:cs="Times New Roman"/>
+          <w:rFonts w:ascii="Times New Roman" w:hAnsi="Times New Roman" w:cs="Times New Roman" w:eastAsiaTheme="minorEastAsia"/>
           <w:sz w:val="24"/>
           <w:szCs w:val="24"/>
           <w:lang w:val="en-US"/>
@@ -1253,15 +1252,15 @@
         <w:ind w:firstLine="630"/>
         <w:jc w:val="both"/>
         <w:rPr>
-          <w:rFonts w:ascii="Times New Roman" w:eastAsiaTheme="minorEastAsia" w:hAnsi="Times New Roman" w:cs="Times New Roman"/>
-          <w:sz w:val="24"/>
-          <w:szCs w:val="24"/>
-          <w:lang w:val="sr-Latn-RS"/>
-        </w:rPr>
-      </w:pPr>
-      <w:r>
-        <w:rPr>
-          <w:rFonts w:ascii="Times New Roman" w:eastAsiaTheme="minorEastAsia" w:hAnsi="Times New Roman" w:cs="Times New Roman"/>
+          <w:rFonts w:ascii="Times New Roman" w:hAnsi="Times New Roman" w:cs="Times New Roman" w:eastAsiaTheme="minorEastAsia"/>
+          <w:sz w:val="24"/>
+          <w:szCs w:val="24"/>
+          <w:lang w:val="sr-Latn-RS"/>
+        </w:rPr>
+      </w:pPr>
+      <w:r>
+        <w:rPr>
+          <w:rFonts w:ascii="Times New Roman" w:hAnsi="Times New Roman" w:cs="Times New Roman" w:eastAsiaTheme="minorEastAsia"/>
           <w:sz w:val="24"/>
           <w:szCs w:val="24"/>
           <w:lang w:val="sr-Latn-RS"/>
@@ -1270,7 +1269,7 @@
       </w:r>
       <w:r>
         <w:rPr>
-          <w:rFonts w:ascii="Times New Roman" w:eastAsiaTheme="minorEastAsia" w:hAnsi="Times New Roman" w:cs="Times New Roman"/>
+          <w:rFonts w:ascii="Times New Roman" w:hAnsi="Times New Roman" w:cs="Times New Roman" w:eastAsiaTheme="minorEastAsia"/>
           <w:sz w:val="24"/>
           <w:szCs w:val="24"/>
           <w:lang w:val="sr-Latn-RS"/>
@@ -1279,7 +1278,7 @@
       </w:r>
       <w:r>
         <w:rPr>
-          <w:rFonts w:ascii="Times New Roman" w:eastAsiaTheme="minorEastAsia" w:hAnsi="Times New Roman" w:cs="Times New Roman"/>
+          <w:rFonts w:ascii="Times New Roman" w:hAnsi="Times New Roman" w:cs="Times New Roman" w:eastAsiaTheme="minorEastAsia"/>
           <w:sz w:val="24"/>
           <w:szCs w:val="24"/>
           <w:lang w:val="sr-Latn-RS"/>
@@ -1288,7 +1287,7 @@
       </w:r>
       <w:r>
         <w:rPr>
-          <w:rFonts w:ascii="Times New Roman" w:eastAsiaTheme="minorEastAsia" w:hAnsi="Times New Roman" w:cs="Times New Roman"/>
+          <w:rFonts w:ascii="Times New Roman" w:hAnsi="Times New Roman" w:cs="Times New Roman" w:eastAsiaTheme="minorEastAsia"/>
           <w:sz w:val="24"/>
           <w:szCs w:val="24"/>
           <w:lang w:val="sr-Latn-RS"/>
@@ -1297,7 +1296,7 @@
       </w:r>
       <w:r>
         <w:rPr>
-          <w:rFonts w:ascii="Times New Roman" w:eastAsiaTheme="minorEastAsia" w:hAnsi="Times New Roman" w:cs="Times New Roman"/>
+          <w:rFonts w:ascii="Times New Roman" w:hAnsi="Times New Roman" w:cs="Times New Roman" w:eastAsiaTheme="minorEastAsia"/>
           <w:sz w:val="24"/>
           <w:szCs w:val="24"/>
           <w:lang w:val="sr-Latn-RS"/>
@@ -1314,15 +1313,15 @@
         </w:numPr>
         <w:jc w:val="both"/>
         <w:rPr>
-          <w:rFonts w:ascii="Times New Roman" w:eastAsiaTheme="minorEastAsia" w:hAnsi="Times New Roman" w:cs="Times New Roman"/>
-          <w:sz w:val="24"/>
-          <w:szCs w:val="24"/>
-          <w:lang w:val="sr-Latn-RS"/>
-        </w:rPr>
-      </w:pPr>
-      <w:r>
-        <w:rPr>
-          <w:rFonts w:ascii="Times New Roman" w:eastAsiaTheme="minorEastAsia" w:hAnsi="Times New Roman" w:cs="Times New Roman"/>
+          <w:rFonts w:ascii="Times New Roman" w:hAnsi="Times New Roman" w:cs="Times New Roman" w:eastAsiaTheme="minorEastAsia"/>
+          <w:sz w:val="24"/>
+          <w:szCs w:val="24"/>
+          <w:lang w:val="sr-Latn-RS"/>
+        </w:rPr>
+      </w:pPr>
+      <w:r>
+        <w:rPr>
+          <w:rFonts w:ascii="Times New Roman" w:hAnsi="Times New Roman" w:cs="Times New Roman" w:eastAsiaTheme="minorEastAsia"/>
           <w:b/>
           <w:bCs/>
           <w:sz w:val="24"/>
@@ -1337,15 +1336,15 @@
         <w:ind w:firstLine="630"/>
         <w:jc w:val="both"/>
         <w:rPr>
-          <w:rFonts w:ascii="Times New Roman" w:eastAsiaTheme="minorEastAsia" w:hAnsi="Times New Roman" w:cs="Times New Roman"/>
-          <w:sz w:val="24"/>
-          <w:szCs w:val="24"/>
-          <w:lang w:val="sr-Latn-RS"/>
-        </w:rPr>
-      </w:pPr>
-      <w:r>
-        <w:rPr>
-          <w:rFonts w:ascii="Times New Roman" w:eastAsiaTheme="minorEastAsia" w:hAnsi="Times New Roman" w:cs="Times New Roman"/>
+          <w:rFonts w:ascii="Times New Roman" w:hAnsi="Times New Roman" w:cs="Times New Roman" w:eastAsiaTheme="minorEastAsia"/>
+          <w:sz w:val="24"/>
+          <w:szCs w:val="24"/>
+          <w:lang w:val="sr-Latn-RS"/>
+        </w:rPr>
+      </w:pPr>
+      <w:r>
+        <w:rPr>
+          <w:rFonts w:ascii="Times New Roman" w:hAnsi="Times New Roman" w:cs="Times New Roman" w:eastAsiaTheme="minorEastAsia"/>
           <w:sz w:val="24"/>
           <w:szCs w:val="24"/>
           <w:lang w:val="sr-Latn-RS"/>
@@ -1358,15 +1357,15 @@
         <w:ind w:firstLine="630"/>
         <w:jc w:val="both"/>
         <w:rPr>
-          <w:rFonts w:ascii="Times New Roman" w:eastAsiaTheme="minorEastAsia" w:hAnsi="Times New Roman" w:cs="Times New Roman"/>
-          <w:sz w:val="24"/>
-          <w:szCs w:val="24"/>
-          <w:lang w:val="sr-Latn-RS"/>
-        </w:rPr>
-      </w:pPr>
-      <w:r>
-        <w:rPr>
-          <w:rFonts w:ascii="Times New Roman" w:eastAsiaTheme="minorEastAsia" w:hAnsi="Times New Roman" w:cs="Times New Roman"/>
+          <w:rFonts w:ascii="Times New Roman" w:hAnsi="Times New Roman" w:cs="Times New Roman" w:eastAsiaTheme="minorEastAsia"/>
+          <w:sz w:val="24"/>
+          <w:szCs w:val="24"/>
+          <w:lang w:val="sr-Latn-RS"/>
+        </w:rPr>
+      </w:pPr>
+      <w:r>
+        <w:rPr>
+          <w:rFonts w:ascii="Times New Roman" w:hAnsi="Times New Roman" w:cs="Times New Roman" w:eastAsiaTheme="minorEastAsia"/>
           <w:sz w:val="24"/>
           <w:szCs w:val="24"/>
           <w:lang w:val="sr-Latn-RS"/>
@@ -1375,7 +1374,7 @@
       </w:r>
       <w:r>
         <w:rPr>
-          <w:rFonts w:ascii="Times New Roman" w:eastAsiaTheme="minorEastAsia" w:hAnsi="Times New Roman" w:cs="Times New Roman"/>
+          <w:rFonts w:ascii="Times New Roman" w:hAnsi="Times New Roman" w:cs="Times New Roman" w:eastAsiaTheme="minorEastAsia"/>
           <w:sz w:val="24"/>
           <w:szCs w:val="24"/>
           <w:lang w:val="en-US"/>
@@ -1385,7 +1384,7 @@
       <w:proofErr w:type="spellStart"/>
       <w:r>
         <w:rPr>
-          <w:rFonts w:ascii="Times New Roman" w:eastAsiaTheme="minorEastAsia" w:hAnsi="Times New Roman" w:cs="Times New Roman"/>
+          <w:rFonts w:ascii="Times New Roman" w:hAnsi="Times New Roman" w:cs="Times New Roman" w:eastAsiaTheme="minorEastAsia"/>
           <w:sz w:val="24"/>
           <w:szCs w:val="24"/>
           <w:lang w:val="en-US"/>
@@ -1395,7 +1394,7 @@
       <w:proofErr w:type="spellEnd"/>
       <w:r>
         <w:rPr>
-          <w:rFonts w:ascii="Times New Roman" w:eastAsiaTheme="minorEastAsia" w:hAnsi="Times New Roman" w:cs="Times New Roman"/>
+          <w:rFonts w:ascii="Times New Roman" w:hAnsi="Times New Roman" w:cs="Times New Roman" w:eastAsiaTheme="minorEastAsia"/>
           <w:sz w:val="24"/>
           <w:szCs w:val="24"/>
           <w:lang w:val="en-US"/>
@@ -1404,7 +1403,7 @@
       </w:r>
       <w:r>
         <w:rPr>
-          <w:rFonts w:ascii="Times New Roman" w:eastAsiaTheme="minorEastAsia" w:hAnsi="Times New Roman" w:cs="Times New Roman"/>
+          <w:rFonts w:ascii="Times New Roman" w:hAnsi="Times New Roman" w:cs="Times New Roman" w:eastAsiaTheme="minorEastAsia"/>
           <w:sz w:val="24"/>
           <w:szCs w:val="24"/>
           <w:lang w:val="sr-Latn-RS"/>
@@ -1417,15 +1416,15 @@
         <w:ind w:firstLine="630"/>
         <w:jc w:val="both"/>
         <w:rPr>
-          <w:rFonts w:ascii="Times New Roman" w:eastAsiaTheme="minorEastAsia" w:hAnsi="Times New Roman" w:cs="Times New Roman"/>
-          <w:sz w:val="24"/>
-          <w:szCs w:val="24"/>
-          <w:lang w:val="en-US"/>
-        </w:rPr>
-      </w:pPr>
-      <w:r>
-        <w:rPr>
-          <w:rFonts w:ascii="Times New Roman" w:eastAsiaTheme="minorEastAsia" w:hAnsi="Times New Roman" w:cs="Times New Roman"/>
+          <w:rFonts w:ascii="Times New Roman" w:hAnsi="Times New Roman" w:cs="Times New Roman" w:eastAsiaTheme="minorEastAsia"/>
+          <w:sz w:val="24"/>
+          <w:szCs w:val="24"/>
+          <w:lang w:val="en-US"/>
+        </w:rPr>
+      </w:pPr>
+      <w:r>
+        <w:rPr>
+          <w:rFonts w:ascii="Times New Roman" w:hAnsi="Times New Roman" w:cs="Times New Roman" w:eastAsiaTheme="minorEastAsia"/>
           <w:sz w:val="24"/>
           <w:szCs w:val="24"/>
           <w:lang w:val="sr-Latn-RS"/>
@@ -1434,7 +1433,7 @@
       </w:r>
       <w:r>
         <w:rPr>
-          <w:rFonts w:ascii="Times New Roman" w:eastAsiaTheme="minorEastAsia" w:hAnsi="Times New Roman" w:cs="Times New Roman"/>
+          <w:rFonts w:ascii="Times New Roman" w:hAnsi="Times New Roman" w:cs="Times New Roman" w:eastAsiaTheme="minorEastAsia"/>
           <w:sz w:val="24"/>
           <w:szCs w:val="24"/>
           <w:lang w:val="en-US"/>
@@ -1444,7 +1443,7 @@
       <w:proofErr w:type="spellStart"/>
       <w:r>
         <w:rPr>
-          <w:rFonts w:ascii="Times New Roman" w:eastAsiaTheme="minorEastAsia" w:hAnsi="Times New Roman" w:cs="Times New Roman"/>
+          <w:rFonts w:ascii="Times New Roman" w:hAnsi="Times New Roman" w:cs="Times New Roman" w:eastAsiaTheme="minorEastAsia"/>
           <w:sz w:val="24"/>
           <w:szCs w:val="24"/>
           <w:lang w:val="en-US"/>
@@ -1454,7 +1453,7 @@
       <w:proofErr w:type="spellEnd"/>
       <w:r>
         <w:rPr>
-          <w:rFonts w:ascii="Times New Roman" w:eastAsiaTheme="minorEastAsia" w:hAnsi="Times New Roman" w:cs="Times New Roman"/>
+          <w:rFonts w:ascii="Times New Roman" w:hAnsi="Times New Roman" w:cs="Times New Roman" w:eastAsiaTheme="minorEastAsia"/>
           <w:sz w:val="24"/>
           <w:szCs w:val="24"/>
           <w:lang w:val="en-US"/>
@@ -1464,7 +1463,7 @@
       <w:proofErr w:type="spellStart"/>
       <w:r>
         <w:rPr>
-          <w:rFonts w:ascii="Times New Roman" w:eastAsiaTheme="minorEastAsia" w:hAnsi="Times New Roman" w:cs="Times New Roman"/>
+          <w:rFonts w:ascii="Times New Roman" w:hAnsi="Times New Roman" w:cs="Times New Roman" w:eastAsiaTheme="minorEastAsia"/>
           <w:sz w:val="24"/>
           <w:szCs w:val="24"/>
           <w:lang w:val="en-US"/>
@@ -1474,7 +1473,7 @@
       <w:proofErr w:type="spellEnd"/>
       <w:r>
         <w:rPr>
-          <w:rFonts w:ascii="Times New Roman" w:eastAsiaTheme="minorEastAsia" w:hAnsi="Times New Roman" w:cs="Times New Roman"/>
+          <w:rFonts w:ascii="Times New Roman" w:hAnsi="Times New Roman" w:cs="Times New Roman" w:eastAsiaTheme="minorEastAsia"/>
           <w:sz w:val="24"/>
           <w:szCs w:val="24"/>
           <w:lang w:val="sr-Latn-RS"/>
@@ -1484,7 +1483,7 @@
       <w:proofErr w:type="spellStart"/>
       <w:r>
         <w:rPr>
-          <w:rFonts w:ascii="Times New Roman" w:eastAsiaTheme="minorEastAsia" w:hAnsi="Times New Roman" w:cs="Times New Roman"/>
+          <w:rFonts w:ascii="Times New Roman" w:hAnsi="Times New Roman" w:cs="Times New Roman" w:eastAsiaTheme="minorEastAsia"/>
           <w:sz w:val="24"/>
           <w:szCs w:val="24"/>
           <w:lang w:val="en-US"/>
@@ -1494,7 +1493,7 @@
       <w:proofErr w:type="spellEnd"/>
       <w:r>
         <w:rPr>
-          <w:rFonts w:ascii="Times New Roman" w:eastAsiaTheme="minorEastAsia" w:hAnsi="Times New Roman" w:cs="Times New Roman"/>
+          <w:rFonts w:ascii="Times New Roman" w:hAnsi="Times New Roman" w:cs="Times New Roman" w:eastAsiaTheme="minorEastAsia"/>
           <w:sz w:val="24"/>
           <w:szCs w:val="24"/>
           <w:lang w:val="en-US"/>
@@ -1504,7 +1503,7 @@
       <w:proofErr w:type="spellStart"/>
       <w:r>
         <w:rPr>
-          <w:rFonts w:ascii="Times New Roman" w:eastAsiaTheme="minorEastAsia" w:hAnsi="Times New Roman" w:cs="Times New Roman"/>
+          <w:rFonts w:ascii="Times New Roman" w:hAnsi="Times New Roman" w:cs="Times New Roman" w:eastAsiaTheme="minorEastAsia"/>
           <w:sz w:val="24"/>
           <w:szCs w:val="24"/>
           <w:lang w:val="en-US"/>
@@ -1514,7 +1513,7 @@
       <w:proofErr w:type="spellEnd"/>
       <w:r>
         <w:rPr>
-          <w:rFonts w:ascii="Times New Roman" w:eastAsiaTheme="minorEastAsia" w:hAnsi="Times New Roman" w:cs="Times New Roman"/>
+          <w:rFonts w:ascii="Times New Roman" w:hAnsi="Times New Roman" w:cs="Times New Roman" w:eastAsiaTheme="minorEastAsia"/>
           <w:sz w:val="24"/>
           <w:szCs w:val="24"/>
           <w:lang w:val="en-US"/>
@@ -1524,7 +1523,7 @@
       <w:proofErr w:type="spellStart"/>
       <w:r>
         <w:rPr>
-          <w:rFonts w:ascii="Times New Roman" w:eastAsiaTheme="minorEastAsia" w:hAnsi="Times New Roman" w:cs="Times New Roman"/>
+          <w:rFonts w:ascii="Times New Roman" w:hAnsi="Times New Roman" w:cs="Times New Roman" w:eastAsiaTheme="minorEastAsia"/>
           <w:sz w:val="24"/>
           <w:szCs w:val="24"/>
           <w:lang w:val="en-US"/>
@@ -1534,7 +1533,7 @@
       <w:proofErr w:type="spellEnd"/>
       <w:r>
         <w:rPr>
-          <w:rFonts w:ascii="Times New Roman" w:eastAsiaTheme="minorEastAsia" w:hAnsi="Times New Roman" w:cs="Times New Roman"/>
+          <w:rFonts w:ascii="Times New Roman" w:hAnsi="Times New Roman" w:cs="Times New Roman" w:eastAsiaTheme="minorEastAsia"/>
           <w:sz w:val="24"/>
           <w:szCs w:val="24"/>
           <w:lang w:val="en-US"/>
@@ -1544,7 +1543,7 @@
       <w:proofErr w:type="spellStart"/>
       <w:r>
         <w:rPr>
-          <w:rFonts w:ascii="Times New Roman" w:eastAsiaTheme="minorEastAsia" w:hAnsi="Times New Roman" w:cs="Times New Roman"/>
+          <w:rFonts w:ascii="Times New Roman" w:hAnsi="Times New Roman" w:cs="Times New Roman" w:eastAsiaTheme="minorEastAsia"/>
           <w:sz w:val="24"/>
           <w:szCs w:val="24"/>
           <w:lang w:val="en-US"/>
@@ -1554,7 +1553,7 @@
       <w:proofErr w:type="spellEnd"/>
       <w:r>
         <w:rPr>
-          <w:rFonts w:ascii="Times New Roman" w:eastAsiaTheme="minorEastAsia" w:hAnsi="Times New Roman" w:cs="Times New Roman"/>
+          <w:rFonts w:ascii="Times New Roman" w:hAnsi="Times New Roman" w:cs="Times New Roman" w:eastAsiaTheme="minorEastAsia"/>
           <w:sz w:val="24"/>
           <w:szCs w:val="24"/>
           <w:lang w:val="en-US"/>
@@ -1564,7 +1563,7 @@
       <w:proofErr w:type="spellStart"/>
       <w:r>
         <w:rPr>
-          <w:rFonts w:ascii="Times New Roman" w:eastAsiaTheme="minorEastAsia" w:hAnsi="Times New Roman" w:cs="Times New Roman"/>
+          <w:rFonts w:ascii="Times New Roman" w:hAnsi="Times New Roman" w:cs="Times New Roman" w:eastAsiaTheme="minorEastAsia"/>
           <w:sz w:val="24"/>
           <w:szCs w:val="24"/>
           <w:lang w:val="en-US"/>
@@ -1574,7 +1573,7 @@
       <w:proofErr w:type="spellEnd"/>
       <w:r>
         <w:rPr>
-          <w:rFonts w:ascii="Times New Roman" w:eastAsiaTheme="minorEastAsia" w:hAnsi="Times New Roman" w:cs="Times New Roman"/>
+          <w:rFonts w:ascii="Times New Roman" w:hAnsi="Times New Roman" w:cs="Times New Roman" w:eastAsiaTheme="minorEastAsia"/>
           <w:sz w:val="24"/>
           <w:szCs w:val="24"/>
           <w:lang w:val="en-US"/>
@@ -1584,7 +1583,7 @@
       <w:proofErr w:type="spellStart"/>
       <w:r>
         <w:rPr>
-          <w:rFonts w:ascii="Times New Roman" w:eastAsiaTheme="minorEastAsia" w:hAnsi="Times New Roman" w:cs="Times New Roman"/>
+          <w:rFonts w:ascii="Times New Roman" w:hAnsi="Times New Roman" w:cs="Times New Roman" w:eastAsiaTheme="minorEastAsia"/>
           <w:sz w:val="24"/>
           <w:szCs w:val="24"/>
           <w:lang w:val="en-US"/>
@@ -1594,7 +1593,7 @@
       <w:proofErr w:type="spellEnd"/>
       <w:r>
         <w:rPr>
-          <w:rFonts w:ascii="Times New Roman" w:eastAsiaTheme="minorEastAsia" w:hAnsi="Times New Roman" w:cs="Times New Roman"/>
+          <w:rFonts w:ascii="Times New Roman" w:hAnsi="Times New Roman" w:cs="Times New Roman" w:eastAsiaTheme="minorEastAsia"/>
           <w:sz w:val="24"/>
           <w:szCs w:val="24"/>
           <w:lang w:val="en-US"/>
@@ -1604,7 +1603,7 @@
       <w:proofErr w:type="spellStart"/>
       <w:r>
         <w:rPr>
-          <w:rFonts w:ascii="Times New Roman" w:eastAsiaTheme="minorEastAsia" w:hAnsi="Times New Roman" w:cs="Times New Roman"/>
+          <w:rFonts w:ascii="Times New Roman" w:hAnsi="Times New Roman" w:cs="Times New Roman" w:eastAsiaTheme="minorEastAsia"/>
           <w:sz w:val="24"/>
           <w:szCs w:val="24"/>
           <w:lang w:val="en-US"/>
@@ -1614,7 +1613,7 @@
       <w:proofErr w:type="spellEnd"/>
       <w:r>
         <w:rPr>
-          <w:rFonts w:ascii="Times New Roman" w:eastAsiaTheme="minorEastAsia" w:hAnsi="Times New Roman" w:cs="Times New Roman"/>
+          <w:rFonts w:ascii="Times New Roman" w:hAnsi="Times New Roman" w:cs="Times New Roman" w:eastAsiaTheme="minorEastAsia"/>
           <w:sz w:val="24"/>
           <w:szCs w:val="24"/>
           <w:lang w:val="en-US"/>
@@ -1624,7 +1623,7 @@
       <w:proofErr w:type="spellStart"/>
       <w:r>
         <w:rPr>
-          <w:rFonts w:ascii="Times New Roman" w:eastAsiaTheme="minorEastAsia" w:hAnsi="Times New Roman" w:cs="Times New Roman"/>
+          <w:rFonts w:ascii="Times New Roman" w:hAnsi="Times New Roman" w:cs="Times New Roman" w:eastAsiaTheme="minorEastAsia"/>
           <w:sz w:val="24"/>
           <w:szCs w:val="24"/>
           <w:lang w:val="en-US"/>
@@ -1634,7 +1633,7 @@
       <w:proofErr w:type="spellEnd"/>
       <w:r>
         <w:rPr>
-          <w:rFonts w:ascii="Times New Roman" w:eastAsiaTheme="minorEastAsia" w:hAnsi="Times New Roman" w:cs="Times New Roman"/>
+          <w:rFonts w:ascii="Times New Roman" w:hAnsi="Times New Roman" w:cs="Times New Roman" w:eastAsiaTheme="minorEastAsia"/>
           <w:sz w:val="24"/>
           <w:szCs w:val="24"/>
           <w:lang w:val="en-US"/>
@@ -1644,7 +1643,7 @@
       <w:proofErr w:type="spellStart"/>
       <w:r>
         <w:rPr>
-          <w:rFonts w:ascii="Times New Roman" w:eastAsiaTheme="minorEastAsia" w:hAnsi="Times New Roman" w:cs="Times New Roman"/>
+          <w:rFonts w:ascii="Times New Roman" w:hAnsi="Times New Roman" w:cs="Times New Roman" w:eastAsiaTheme="minorEastAsia"/>
           <w:sz w:val="24"/>
           <w:szCs w:val="24"/>
           <w:lang w:val="en-US"/>
@@ -1654,7 +1653,7 @@
       <w:proofErr w:type="spellEnd"/>
       <w:r>
         <w:rPr>
-          <w:rFonts w:ascii="Times New Roman" w:eastAsiaTheme="minorEastAsia" w:hAnsi="Times New Roman" w:cs="Times New Roman"/>
+          <w:rFonts w:ascii="Times New Roman" w:hAnsi="Times New Roman" w:cs="Times New Roman" w:eastAsiaTheme="minorEastAsia"/>
           <w:sz w:val="24"/>
           <w:szCs w:val="24"/>
           <w:lang w:val="en-US"/>
@@ -1664,7 +1663,7 @@
       <w:proofErr w:type="spellStart"/>
       <w:r>
         <w:rPr>
-          <w:rFonts w:ascii="Times New Roman" w:eastAsiaTheme="minorEastAsia" w:hAnsi="Times New Roman" w:cs="Times New Roman"/>
+          <w:rFonts w:ascii="Times New Roman" w:hAnsi="Times New Roman" w:cs="Times New Roman" w:eastAsiaTheme="minorEastAsia"/>
           <w:sz w:val="24"/>
           <w:szCs w:val="24"/>
           <w:lang w:val="en-US"/>
@@ -1674,7 +1673,7 @@
       <w:proofErr w:type="spellEnd"/>
       <w:r>
         <w:rPr>
-          <w:rFonts w:ascii="Times New Roman" w:eastAsiaTheme="minorEastAsia" w:hAnsi="Times New Roman" w:cs="Times New Roman"/>
+          <w:rFonts w:ascii="Times New Roman" w:hAnsi="Times New Roman" w:cs="Times New Roman" w:eastAsiaTheme="minorEastAsia"/>
           <w:sz w:val="24"/>
           <w:szCs w:val="24"/>
           <w:lang w:val="en-US"/>
@@ -1683,7 +1682,7 @@
       </w:r>
       <w:r>
         <w:rPr>
-          <w:rFonts w:ascii="Times New Roman" w:eastAsiaTheme="minorEastAsia" w:hAnsi="Times New Roman" w:cs="Times New Roman"/>
+          <w:rFonts w:ascii="Times New Roman" w:hAnsi="Times New Roman" w:cs="Times New Roman" w:eastAsiaTheme="minorEastAsia"/>
           <w:sz w:val="24"/>
           <w:szCs w:val="24"/>
           <w:lang w:val="en-US"/>
@@ -1692,7 +1691,7 @@
       </w:r>
       <w:r>
         <w:rPr>
-          <w:rFonts w:ascii="Times New Roman" w:eastAsiaTheme="minorEastAsia" w:hAnsi="Times New Roman" w:cs="Times New Roman"/>
+          <w:rFonts w:ascii="Times New Roman" w:hAnsi="Times New Roman" w:cs="Times New Roman" w:eastAsiaTheme="minorEastAsia"/>
           <w:sz w:val="24"/>
           <w:szCs w:val="24"/>
           <w:lang w:val="sr-Latn-RS"/>
@@ -1701,25 +1700,25 @@
       </w:r>
       <w:r>
         <w:rPr>
-          <w:rFonts w:ascii="Times New Roman" w:eastAsiaTheme="minorEastAsia" w:hAnsi="Times New Roman" w:cs="Times New Roman"/>
+          <w:rFonts w:ascii="Times New Roman" w:hAnsi="Times New Roman" w:cs="Times New Roman" w:eastAsiaTheme="minorEastAsia"/>
           <w:sz w:val="24"/>
           <w:szCs w:val="24"/>
           <w:lang w:val="en-US"/>
         </w:rPr>
         <w:t xml:space="preserve"> </w:t>
       </w:r>
-      <w:bookmarkStart w:id="3" w:name="_MON_1814045342"/>
+      <w:bookmarkStart w:name="_MON_1814045342" w:id="3"/>
       <w:bookmarkEnd w:id="3"/>
       <w:r>
         <w:rPr>
-          <w:rFonts w:ascii="Times New Roman" w:eastAsiaTheme="minorEastAsia" w:hAnsi="Times New Roman" w:cs="Times New Roman"/>
+          <w:rFonts w:ascii="Times New Roman" w:hAnsi="Times New Roman" w:cs="Times New Roman" w:eastAsiaTheme="minorEastAsia"/>
           <w:sz w:val="24"/>
           <w:szCs w:val="24"/>
           <w:lang w:val="en-US"/>
         </w:rPr>
         <w:object w:dxaOrig="9360" w:dyaOrig="473" w14:anchorId="7F5FEEC9">
-          <v:shape id="_x0000_i1028" type="#_x0000_t75" style="width:468pt;height:23.4pt" o:ole="">
-            <v:imagedata r:id="rId15" o:title=""/>
+          <v:shape id="_x0000_i1028" style="width:468pt;height:23.4pt" o:ole="" type="#_x0000_t75">
+            <v:imagedata o:title="" r:id="rId15"/>
           </v:shape>
           <o:OLEObject Type="Embed" ProgID="Word.OpenDocumentText.12" ShapeID="_x0000_i1028" DrawAspect="Content" ObjectID="_1814303936" r:id="rId16"/>
         </w:object>
@@ -1734,15 +1733,15 @@
         </w:numPr>
         <w:jc w:val="both"/>
         <w:rPr>
-          <w:rFonts w:ascii="Times New Roman" w:eastAsiaTheme="minorEastAsia" w:hAnsi="Times New Roman" w:cs="Times New Roman"/>
-          <w:sz w:val="24"/>
-          <w:szCs w:val="24"/>
-          <w:lang w:val="sr-Latn-RS"/>
-        </w:rPr>
-      </w:pPr>
-      <w:r>
-        <w:rPr>
-          <w:rFonts w:ascii="Times New Roman" w:eastAsiaTheme="minorEastAsia" w:hAnsi="Times New Roman" w:cs="Times New Roman"/>
+          <w:rFonts w:ascii="Times New Roman" w:hAnsi="Times New Roman" w:cs="Times New Roman" w:eastAsiaTheme="minorEastAsia"/>
+          <w:sz w:val="24"/>
+          <w:szCs w:val="24"/>
+          <w:lang w:val="sr-Latn-RS"/>
+        </w:rPr>
+      </w:pPr>
+      <w:r>
+        <w:rPr>
+          <w:rFonts w:ascii="Times New Roman" w:hAnsi="Times New Roman" w:cs="Times New Roman" w:eastAsiaTheme="minorEastAsia"/>
           <w:b/>
           <w:bCs/>
           <w:sz w:val="24"/>
@@ -1753,7 +1752,7 @@
       </w:r>
       <w:r>
         <w:rPr>
-          <w:rFonts w:ascii="Times New Roman" w:eastAsiaTheme="minorEastAsia" w:hAnsi="Times New Roman" w:cs="Times New Roman"/>
+          <w:rFonts w:ascii="Times New Roman" w:hAnsi="Times New Roman" w:cs="Times New Roman" w:eastAsiaTheme="minorEastAsia"/>
           <w:b/>
           <w:bCs/>
           <w:sz w:val="24"/>
@@ -1764,7 +1763,7 @@
       </w:r>
       <w:r>
         <w:rPr>
-          <w:rFonts w:ascii="Times New Roman" w:eastAsiaTheme="minorEastAsia" w:hAnsi="Times New Roman" w:cs="Times New Roman"/>
+          <w:rFonts w:ascii="Times New Roman" w:hAnsi="Times New Roman" w:cs="Times New Roman" w:eastAsiaTheme="minorEastAsia"/>
           <w:b/>
           <w:bCs/>
           <w:sz w:val="24"/>
@@ -1788,7 +1787,7 @@
       </w:pPr>
       <w:r>
         <w:rPr>
-          <w:rFonts w:ascii="Times New Roman" w:eastAsiaTheme="minorEastAsia" w:hAnsi="Times New Roman" w:cs="Times New Roman"/>
+          <w:rFonts w:ascii="Times New Roman" w:hAnsi="Times New Roman" w:cs="Times New Roman" w:eastAsiaTheme="minorEastAsia"/>
           <w:sz w:val="24"/>
           <w:szCs w:val="24"/>
           <w:lang w:val="sr-Latn-RS"/>
@@ -1797,7 +1796,7 @@
       </w:r>
       <w:r>
         <w:rPr>
-          <w:rFonts w:ascii="Times New Roman" w:eastAsiaTheme="minorEastAsia" w:hAnsi="Times New Roman" w:cs="Times New Roman"/>
+          <w:rFonts w:ascii="Times New Roman" w:hAnsi="Times New Roman" w:cs="Times New Roman" w:eastAsiaTheme="minorEastAsia"/>
           <w:sz w:val="24"/>
           <w:szCs w:val="24"/>
           <w:lang w:val="sr-Latn-RS"/>
@@ -1806,7 +1805,7 @@
       </w:r>
       <w:r>
         <w:rPr>
-          <w:rFonts w:ascii="Times New Roman" w:eastAsiaTheme="minorEastAsia" w:hAnsi="Times New Roman" w:cs="Times New Roman"/>
+          <w:rFonts w:ascii="Times New Roman" w:hAnsi="Times New Roman" w:cs="Times New Roman" w:eastAsiaTheme="minorEastAsia"/>
           <w:sz w:val="24"/>
           <w:szCs w:val="24"/>
           <w:lang w:val="sr-Latn-RS"/>
@@ -1815,7 +1814,7 @@
       </w:r>
       <w:r>
         <w:rPr>
-          <w:rFonts w:ascii="Times New Roman" w:eastAsiaTheme="minorEastAsia" w:hAnsi="Times New Roman" w:cs="Times New Roman"/>
+          <w:rFonts w:ascii="Times New Roman" w:hAnsi="Times New Roman" w:cs="Times New Roman" w:eastAsiaTheme="minorEastAsia"/>
           <w:sz w:val="24"/>
           <w:szCs w:val="24"/>
           <w:lang w:val="sr-Latn-RS"/>
@@ -1824,7 +1823,7 @@
       </w:r>
       <w:r>
         <w:rPr>
-          <w:rFonts w:ascii="Times New Roman" w:eastAsiaTheme="minorEastAsia" w:hAnsi="Times New Roman" w:cs="Times New Roman"/>
+          <w:rFonts w:ascii="Times New Roman" w:hAnsi="Times New Roman" w:cs="Times New Roman" w:eastAsiaTheme="minorEastAsia"/>
           <w:sz w:val="24"/>
           <w:szCs w:val="24"/>
           <w:lang w:val="sr-Latn-RS"/>
@@ -1833,7 +1832,7 @@
       </w:r>
       <w:r>
         <w:rPr>
-          <w:rFonts w:ascii="Times New Roman" w:eastAsiaTheme="minorEastAsia" w:hAnsi="Times New Roman" w:cs="Times New Roman"/>
+          <w:rFonts w:ascii="Times New Roman" w:hAnsi="Times New Roman" w:cs="Times New Roman" w:eastAsiaTheme="minorEastAsia"/>
           <w:sz w:val="24"/>
           <w:szCs w:val="24"/>
           <w:lang w:val="sr-Latn-RS"/>
@@ -1842,7 +1841,7 @@
       </w:r>
       <w:r>
         <w:rPr>
-          <w:rFonts w:ascii="Times New Roman" w:eastAsiaTheme="minorEastAsia" w:hAnsi="Times New Roman" w:cs="Times New Roman"/>
+          <w:rFonts w:ascii="Times New Roman" w:hAnsi="Times New Roman" w:cs="Times New Roman" w:eastAsiaTheme="minorEastAsia"/>
           <w:sz w:val="24"/>
           <w:szCs w:val="24"/>
           <w:lang w:val="sr-Latn-RS"/>
@@ -1851,7 +1850,7 @@
       </w:r>
       <w:r>
         <w:rPr>
-          <w:rFonts w:ascii="Times New Roman" w:eastAsiaTheme="minorEastAsia" w:hAnsi="Times New Roman" w:cs="Times New Roman"/>
+          <w:rFonts w:ascii="Times New Roman" w:hAnsi="Times New Roman" w:cs="Times New Roman" w:eastAsiaTheme="minorEastAsia"/>
           <w:sz w:val="24"/>
           <w:szCs w:val="24"/>
           <w:lang w:val="sr-Latn-RS"/>
@@ -1860,7 +1859,7 @@
       </w:r>
       <w:r>
         <w:rPr>
-          <w:rFonts w:ascii="Times New Roman" w:eastAsiaTheme="minorEastAsia" w:hAnsi="Times New Roman" w:cs="Times New Roman"/>
+          <w:rFonts w:ascii="Times New Roman" w:hAnsi="Times New Roman" w:cs="Times New Roman" w:eastAsiaTheme="minorEastAsia"/>
           <w:sz w:val="24"/>
           <w:szCs w:val="24"/>
           <w:lang w:val="sr-Latn-RS"/>
@@ -1869,14 +1868,14 @@
       </w:r>
       <w:r>
         <w:rPr>
-          <w:rFonts w:ascii="Times New Roman" w:eastAsiaTheme="minorEastAsia" w:hAnsi="Times New Roman" w:cs="Times New Roman"/>
+          <w:rFonts w:ascii="Times New Roman" w:hAnsi="Times New Roman" w:cs="Times New Roman" w:eastAsiaTheme="minorEastAsia"/>
           <w:sz w:val="24"/>
           <w:szCs w:val="24"/>
           <w:lang w:val="sr-Latn-RS"/>
         </w:rPr>
         <w:t xml:space="preserve"> flag pristupom na lokaciju </w:t>
       </w:r>
-      <w:hyperlink r:id="rId17" w:history="1">
+      <w:hyperlink w:history="1" r:id="rId17">
         <w:r>
           <w:rPr>
             <w:rStyle w:val="Hyperlink"/>
@@ -1903,27 +1902,26 @@
         <w:ind w:left="0" w:firstLine="696"/>
         <w:jc w:val="both"/>
         <w:rPr>
-          <w:rFonts w:ascii="Times New Roman" w:eastAsiaTheme="minorEastAsia" w:hAnsi="Times New Roman" w:cs="Times New Roman"/>
-          <w:sz w:val="24"/>
-          <w:szCs w:val="24"/>
-          <w:lang w:val="sr-Latn-RS"/>
-        </w:rPr>
-      </w:pPr>
-      <w:r>
-        <w:rPr>
-          <w:rFonts w:ascii="Times New Roman" w:eastAsiaTheme="minorEastAsia" w:hAnsi="Times New Roman" w:cs="Times New Roman"/>
-          <w:sz w:val="24"/>
-          <w:szCs w:val="24"/>
-          <w:lang w:val="sr-Latn-RS"/>
-        </w:rPr>
-        <w:lastRenderedPageBreak/>
+          <w:rFonts w:ascii="Times New Roman" w:hAnsi="Times New Roman" w:cs="Times New Roman" w:eastAsiaTheme="minorEastAsia"/>
+          <w:sz w:val="24"/>
+          <w:szCs w:val="24"/>
+          <w:lang w:val="sr-Latn-RS"/>
+        </w:rPr>
+      </w:pPr>
+      <w:r>
+        <w:rPr>
+          <w:rFonts w:ascii="Times New Roman" w:hAnsi="Times New Roman" w:cs="Times New Roman" w:eastAsiaTheme="minorEastAsia"/>
+          <w:sz w:val="24"/>
+          <w:szCs w:val="24"/>
+          <w:lang w:val="sr-Latn-RS"/>
+        </w:rPr>
         <w:t xml:space="preserve">Jednostavan unos ovog URL-a neće dohvatiti flag, jer je aplikacija zaštićena </w:t>
       </w:r>
-      <w:hyperlink r:id="rId18" w:history="1">
+      <w:hyperlink w:history="1" r:id="rId18">
         <w:r>
           <w:rPr>
             <w:rStyle w:val="Hyperlink"/>
-            <w:rFonts w:ascii="Times New Roman" w:eastAsiaTheme="minorEastAsia" w:hAnsi="Times New Roman" w:cs="Times New Roman"/>
+            <w:rFonts w:ascii="Times New Roman" w:hAnsi="Times New Roman" w:cs="Times New Roman" w:eastAsiaTheme="minorEastAsia"/>
             <w:b/>
             <w:bCs/>
             <w:sz w:val="24"/>
@@ -1935,7 +1933,7 @@
       </w:hyperlink>
       <w:r>
         <w:rPr>
-          <w:rFonts w:ascii="Times New Roman" w:eastAsiaTheme="minorEastAsia" w:hAnsi="Times New Roman" w:cs="Times New Roman"/>
+          <w:rFonts w:ascii="Times New Roman" w:hAnsi="Times New Roman" w:cs="Times New Roman" w:eastAsiaTheme="minorEastAsia"/>
           <w:sz w:val="24"/>
           <w:szCs w:val="24"/>
           <w:lang w:val="sr-Latn-RS"/>
@@ -1944,7 +1942,7 @@
       </w:r>
       <w:r>
         <w:rPr>
-          <w:rFonts w:ascii="Times New Roman" w:eastAsiaTheme="minorEastAsia" w:hAnsi="Times New Roman" w:cs="Times New Roman"/>
+          <w:rFonts w:ascii="Times New Roman" w:hAnsi="Times New Roman" w:cs="Times New Roman" w:eastAsiaTheme="minorEastAsia"/>
           <w:sz w:val="24"/>
           <w:szCs w:val="24"/>
           <w:lang w:val="sr-Latn-RS"/>
@@ -1953,7 +1951,7 @@
       </w:r>
       <w:r>
         <w:rPr>
-          <w:rFonts w:ascii="Times New Roman" w:eastAsiaTheme="minorEastAsia" w:hAnsi="Times New Roman" w:cs="Times New Roman"/>
+          <w:rFonts w:ascii="Times New Roman" w:hAnsi="Times New Roman" w:cs="Times New Roman" w:eastAsiaTheme="minorEastAsia"/>
           <w:sz w:val="24"/>
           <w:szCs w:val="24"/>
           <w:lang w:val="sr-Latn-RS"/>
@@ -1967,26 +1965,26 @@
         <w:ind w:left="0" w:firstLine="696"/>
         <w:jc w:val="both"/>
         <w:rPr>
-          <w:rFonts w:ascii="Times New Roman" w:eastAsiaTheme="minorEastAsia" w:hAnsi="Times New Roman" w:cs="Times New Roman"/>
-          <w:sz w:val="24"/>
-          <w:szCs w:val="24"/>
-          <w:lang w:val="sr-Latn-RS"/>
-        </w:rPr>
-      </w:pPr>
-      <w:r>
-        <w:rPr>
-          <w:rFonts w:ascii="Times New Roman" w:eastAsiaTheme="minorEastAsia" w:hAnsi="Times New Roman" w:cs="Times New Roman"/>
+          <w:rFonts w:ascii="Times New Roman" w:hAnsi="Times New Roman" w:cs="Times New Roman" w:eastAsiaTheme="minorEastAsia"/>
+          <w:sz w:val="24"/>
+          <w:szCs w:val="24"/>
+          <w:lang w:val="sr-Latn-RS"/>
+        </w:rPr>
+      </w:pPr>
+      <w:r>
+        <w:rPr>
+          <w:rFonts w:ascii="Times New Roman" w:hAnsi="Times New Roman" w:eastAsia="" w:cs="Times New Roman" w:eastAsiaTheme="minorEastAsia"/>
           <w:sz w:val="24"/>
           <w:szCs w:val="24"/>
           <w:lang w:val="sr-Latn-RS"/>
         </w:rPr>
         <w:t xml:space="preserve">Pošto se zahtevi šalju dva puta, ideja je da se odgovor sa nekog domena promeni između dva poziva i tako zaobiđe ova SSRF zaštita. Za rebind može se iskoristiti online rebinding servis, poput </w:t>
       </w:r>
-      <w:hyperlink r:id="rId19" w:history="1">
+      <w:hyperlink r:id="R22eb43c3524b4e4c">
         <w:r>
           <w:rPr>
             <w:rStyle w:val="Hyperlink"/>
-            <w:rFonts w:ascii="Times New Roman" w:eastAsiaTheme="minorEastAsia" w:hAnsi="Times New Roman" w:cs="Times New Roman"/>
+            <w:rFonts w:ascii="Times New Roman" w:hAnsi="Times New Roman" w:eastAsia="" w:cs="Times New Roman" w:eastAsiaTheme="minorEastAsia"/>
             <w:sz w:val="24"/>
             <w:szCs w:val="24"/>
             <w:lang w:val="sr-Latn-RS"/>
@@ -1996,7 +1994,7 @@
       </w:hyperlink>
       <w:r>
         <w:rPr>
-          <w:rFonts w:ascii="Times New Roman" w:eastAsiaTheme="minorEastAsia" w:hAnsi="Times New Roman" w:cs="Times New Roman"/>
+          <w:rFonts w:ascii="Times New Roman" w:hAnsi="Times New Roman" w:eastAsia="" w:cs="Times New Roman" w:eastAsiaTheme="minorEastAsia"/>
           <w:sz w:val="24"/>
           <w:szCs w:val="24"/>
           <w:lang w:val="sr-Latn-RS"/>
@@ -2004,27 +2002,23 @@
         <w:t>. Potrebno je dostaviti dve IP adrese, gde je jedna 127.0.0.1, a druga neka proizvoljna, koja će odvesti ka sajtu koji prolazi proveru.</w:t>
       </w:r>
       <w:r>
-        <w:rPr>
-          <w:rFonts w:ascii="Times New Roman" w:eastAsiaTheme="minorEastAsia" w:hAnsi="Times New Roman" w:cs="Times New Roman"/>
-          <w:sz w:val="24"/>
-          <w:szCs w:val="24"/>
-          <w:lang w:val="sr-Latn-RS"/>
-        </w:rPr>
         <w:br/>
       </w:r>
       <w:r>
-        <w:rPr>
-          <w:rFonts w:ascii="Times New Roman" w:eastAsiaTheme="minorEastAsia" w:hAnsi="Times New Roman" w:cs="Times New Roman"/>
-          <w:sz w:val="24"/>
-          <w:szCs w:val="24"/>
-          <w:lang w:val="sr-Latn-RS"/>
-        </w:rPr>
         <w:tab/>
+      </w:r>
+      <w:r>
+        <w:rPr>
+          <w:rFonts w:ascii="Times New Roman" w:hAnsi="Times New Roman" w:eastAsia="" w:cs="Times New Roman" w:eastAsiaTheme="minorEastAsia"/>
+          <w:sz w:val="24"/>
+          <w:szCs w:val="24"/>
+          <w:lang w:val="sr-Latn-RS"/>
+        </w:rPr>
         <w:t xml:space="preserve">Kada se </w:t>
       </w:r>
       <w:r>
         <w:rPr>
-          <w:rFonts w:ascii="Times New Roman" w:eastAsiaTheme="minorEastAsia" w:hAnsi="Times New Roman" w:cs="Times New Roman"/>
+          <w:rFonts w:ascii="Times New Roman" w:hAnsi="Times New Roman" w:eastAsia="" w:cs="Times New Roman" w:eastAsiaTheme="minorEastAsia"/>
           <w:sz w:val="24"/>
           <w:szCs w:val="24"/>
           <w:lang w:val="sr-Latn-RS"/>
@@ -2033,7 +2027,7 @@
       </w:r>
       <w:r>
         <w:rPr>
-          <w:rFonts w:ascii="Times New Roman" w:eastAsiaTheme="minorEastAsia" w:hAnsi="Times New Roman" w:cs="Times New Roman"/>
+          <w:rFonts w:ascii="Times New Roman" w:hAnsi="Times New Roman" w:eastAsia="" w:cs="Times New Roman" w:eastAsiaTheme="minorEastAsia"/>
           <w:sz w:val="24"/>
           <w:szCs w:val="24"/>
           <w:lang w:val="sr-Latn-RS"/>
@@ -2042,7 +2036,7 @@
       </w:r>
       <w:r>
         <w:rPr>
-          <w:rFonts w:ascii="Times New Roman" w:eastAsiaTheme="minorEastAsia" w:hAnsi="Times New Roman" w:cs="Times New Roman"/>
+          <w:rFonts w:ascii="Times New Roman" w:hAnsi="Times New Roman" w:eastAsia="" w:cs="Times New Roman" w:eastAsiaTheme="minorEastAsia"/>
           <w:sz w:val="24"/>
           <w:szCs w:val="24"/>
           <w:lang w:val="sr-Latn-RS"/>
@@ -2051,9 +2045,9 @@
       </w:r>
       <w:r>
         <w:rPr>
-          <w:rFonts w:ascii="Times New Roman" w:eastAsiaTheme="minorEastAsia" w:hAnsi="Times New Roman" w:cs="Times New Roman"/>
-          <w:b/>
-          <w:bCs/>
+          <w:rFonts w:ascii="Times New Roman" w:hAnsi="Times New Roman" w:eastAsia="" w:cs="Times New Roman" w:eastAsiaTheme="minorEastAsia"/>
+          <w:b w:val="1"/>
+          <w:bCs w:val="1"/>
           <w:sz w:val="24"/>
           <w:szCs w:val="24"/>
           <w:lang w:val="sr-Latn-RS"/>
@@ -2062,12 +2056,393 @@
       </w:r>
       <w:r>
         <w:rPr>
-          <w:rFonts w:ascii="Times New Roman" w:eastAsiaTheme="minorEastAsia" w:hAnsi="Times New Roman" w:cs="Times New Roman"/>
+          <w:rFonts w:ascii="Times New Roman" w:hAnsi="Times New Roman" w:eastAsia="" w:cs="Times New Roman" w:eastAsiaTheme="minorEastAsia"/>
           <w:sz w:val="24"/>
           <w:szCs w:val="24"/>
           <w:lang w:val="sr-Latn-RS"/>
         </w:rPr>
         <w:t>.</w:t>
+      </w:r>
+    </w:p>
+    <w:p>
+      <w:pPr>
+        <w:pStyle w:val="ListParagraph"/>
+        <w:suppressLineNumbers w:val="0"/>
+        <w:bidi w:val="0"/>
+        <w:spacing w:before="0" w:beforeAutospacing="off" w:after="160" w:afterAutospacing="off" w:line="259" w:lineRule="auto"/>
+        <w:ind w:left="720" w:right="0" w:hanging="360"/>
+        <w:jc w:val="both"/>
+        <w:rPr>
+          <w:rFonts w:ascii="Times New Roman" w:hAnsi="Times New Roman" w:eastAsia="" w:cs="Times New Roman" w:eastAsiaTheme="minorEastAsia"/>
+          <w:b w:val="1"/>
+          <w:bCs w:val="1"/>
+          <w:sz w:val="22"/>
+          <w:szCs w:val="22"/>
+          <w:lang w:val="sr-Latn-RS"/>
+        </w:rPr>
+      </w:pPr>
+    </w:p>
+    <w:p>
+      <w:pPr>
+        <w:pStyle w:val="ListParagraph"/>
+        <w:suppressLineNumbers w:val="0"/>
+        <w:bidi w:val="0"/>
+        <w:spacing w:before="0" w:beforeAutospacing="off" w:after="160" w:afterAutospacing="off" w:line="259" w:lineRule="auto"/>
+        <w:ind w:left="720" w:right="0" w:hanging="360"/>
+        <w:jc w:val="both"/>
+        <w:rPr>
+          <w:rFonts w:ascii="Times New Roman" w:hAnsi="Times New Roman" w:eastAsia="" w:cs="Times New Roman" w:eastAsiaTheme="minorEastAsia"/>
+          <w:b w:val="1"/>
+          <w:bCs w:val="1"/>
+          <w:sz w:val="24"/>
+          <w:szCs w:val="24"/>
+          <w:lang w:val="sr-Latn-RS"/>
+        </w:rPr>
+      </w:pPr>
+    </w:p>
+    <w:p>
+      <w:pPr>
+        <w:pStyle w:val="ListParagraph"/>
+        <w:numPr>
+          <w:ilvl w:val="0"/>
+          <w:numId w:val="2"/>
+        </w:numPr>
+        <w:suppressLineNumbers w:val="0"/>
+        <w:bidi w:val="0"/>
+        <w:spacing w:before="0" w:beforeAutospacing="off" w:after="160" w:afterAutospacing="off" w:line="259" w:lineRule="auto"/>
+        <w:ind w:left="720" w:right="0" w:hanging="360"/>
+        <w:jc w:val="both"/>
+        <w:rPr>
+          <w:rFonts w:ascii="Times New Roman" w:hAnsi="Times New Roman" w:eastAsia="" w:cs="Times New Roman" w:eastAsiaTheme="minorEastAsia"/>
+          <w:b w:val="1"/>
+          <w:bCs w:val="1"/>
+          <w:sz w:val="24"/>
+          <w:szCs w:val="24"/>
+          <w:lang w:val="sr-Latn-RS"/>
+        </w:rPr>
+      </w:pPr>
+      <w:r>
+        <w:rPr>
+          <w:rFonts w:ascii="Times New Roman" w:hAnsi="Times New Roman" w:eastAsia="" w:cs="Times New Roman" w:eastAsiaTheme="minorEastAsia"/>
+          <w:b w:val="1"/>
+          <w:bCs w:val="1"/>
+          <w:sz w:val="24"/>
+          <w:szCs w:val="24"/>
+          <w:lang w:val="sr-Latn-RS"/>
+        </w:rPr>
+        <w:t xml:space="preserve">Port </w:t>
+      </w:r>
+      <w:r>
+        <w:rPr>
+          <w:rFonts w:ascii="Times New Roman" w:hAnsi="Times New Roman" w:eastAsia="" w:cs="Times New Roman" w:eastAsiaTheme="minorEastAsia"/>
+          <w:b w:val="1"/>
+          <w:bCs w:val="1"/>
+          <w:sz w:val="24"/>
+          <w:szCs w:val="24"/>
+          <w:lang w:val="sr-Latn-RS"/>
+        </w:rPr>
+        <w:t>scan</w:t>
+      </w:r>
+    </w:p>
+    <w:p>
+      <w:pPr>
+        <w:bidi w:val="0"/>
+        <w:spacing w:before="240" w:beforeAutospacing="off" w:after="240" w:afterAutospacing="off"/>
+        <w:rPr>
+          <w:rFonts w:ascii="Times New Roman" w:hAnsi="Times New Roman" w:eastAsia="Times New Roman" w:cs="Times New Roman"/>
+          <w:noProof w:val="0"/>
+          <w:sz w:val="24"/>
+          <w:szCs w:val="24"/>
+          <w:lang w:val="sr-Latn-RS"/>
+        </w:rPr>
+      </w:pPr>
+      <w:r>
+        <w:rPr>
+          <w:rFonts w:ascii="Times New Roman" w:hAnsi="Times New Roman" w:eastAsia="Times New Roman" w:cs="Times New Roman"/>
+          <w:noProof w:val="0"/>
+          <w:sz w:val="24"/>
+          <w:szCs w:val="24"/>
+          <w:lang w:val="sr-Latn-RS"/>
+        </w:rPr>
+        <w:t xml:space="preserve">Cilj izazova je demonstracija kako napadač može otkriti skrivene servise koji se ne nalaze na standardnim portovima. Na serveru je postavljen web servis koji prikazuje </w:t>
+      </w:r>
+      <w:r>
+        <w:rPr>
+          <w:rFonts w:ascii="Times New Roman" w:hAnsi="Times New Roman" w:eastAsia="Times New Roman" w:cs="Times New Roman"/>
+          <w:i w:val="1"/>
+          <w:iCs w:val="1"/>
+          <w:noProof w:val="0"/>
+          <w:sz w:val="24"/>
+          <w:szCs w:val="24"/>
+          <w:lang w:val="sr-Latn-RS"/>
+        </w:rPr>
+        <w:t>flag</w:t>
+      </w:r>
+      <w:r>
+        <w:rPr>
+          <w:rFonts w:ascii="Times New Roman" w:hAnsi="Times New Roman" w:eastAsia="Times New Roman" w:cs="Times New Roman"/>
+          <w:noProof w:val="0"/>
+          <w:sz w:val="24"/>
+          <w:szCs w:val="24"/>
+          <w:lang w:val="sr-Latn-RS"/>
+        </w:rPr>
+        <w:t xml:space="preserve">, ali nije poznato na kom portu se servis nalazi. Napadač koristi </w:t>
+      </w:r>
+      <w:r>
+        <w:rPr>
+          <w:rFonts w:ascii="Times New Roman" w:hAnsi="Times New Roman" w:eastAsia="Times New Roman" w:cs="Times New Roman"/>
+          <w:noProof w:val="0"/>
+          <w:sz w:val="24"/>
+          <w:szCs w:val="24"/>
+          <w:lang w:val="sr-Latn-RS"/>
+        </w:rPr>
+        <w:t>Python</w:t>
+      </w:r>
+      <w:r>
+        <w:rPr>
+          <w:rFonts w:ascii="Times New Roman" w:hAnsi="Times New Roman" w:eastAsia="Times New Roman" w:cs="Times New Roman"/>
+          <w:noProof w:val="0"/>
+          <w:sz w:val="24"/>
+          <w:szCs w:val="24"/>
+          <w:lang w:val="sr-Latn-RS"/>
+        </w:rPr>
+        <w:t xml:space="preserve"> skriptu koja pokušava da se poveže na različite portove i proverava da li na njima postoji HTTP odgovor. Kada pronađe port na kojem servis odgovara, može da otvori taj port u pretraživaču ili skriptom i dođe do </w:t>
+      </w:r>
+      <w:r>
+        <w:rPr>
+          <w:rFonts w:ascii="Times New Roman" w:hAnsi="Times New Roman" w:eastAsia="Times New Roman" w:cs="Times New Roman"/>
+          <w:i w:val="1"/>
+          <w:iCs w:val="1"/>
+          <w:noProof w:val="0"/>
+          <w:sz w:val="24"/>
+          <w:szCs w:val="24"/>
+          <w:lang w:val="sr-Latn-RS"/>
+        </w:rPr>
+        <w:t>flag</w:t>
+      </w:r>
+      <w:r>
+        <w:rPr>
+          <w:rFonts w:ascii="Times New Roman" w:hAnsi="Times New Roman" w:eastAsia="Times New Roman" w:cs="Times New Roman"/>
+          <w:noProof w:val="0"/>
+          <w:sz w:val="24"/>
+          <w:szCs w:val="24"/>
+          <w:lang w:val="sr-Latn-RS"/>
+        </w:rPr>
+        <w:t>-a.</w:t>
+      </w:r>
+    </w:p>
+    <w:p>
+      <w:pPr>
+        <w:bidi w:val="0"/>
+        <w:spacing w:before="240" w:beforeAutospacing="off" w:after="240" w:afterAutospacing="off"/>
+        <w:rPr>
+          <w:rFonts w:ascii="Times New Roman" w:hAnsi="Times New Roman" w:eastAsia="Times New Roman" w:cs="Times New Roman"/>
+          <w:noProof w:val="0"/>
+          <w:sz w:val="24"/>
+          <w:szCs w:val="24"/>
+          <w:lang w:val="sr-Latn-RS"/>
+        </w:rPr>
+      </w:pPr>
+      <w:r>
+        <w:rPr>
+          <w:rFonts w:ascii="Times New Roman" w:hAnsi="Times New Roman" w:eastAsia="Times New Roman" w:cs="Times New Roman"/>
+          <w:noProof w:val="0"/>
+          <w:sz w:val="24"/>
+          <w:szCs w:val="24"/>
+          <w:lang w:val="sr-Latn-RS"/>
+        </w:rPr>
+        <w:t xml:space="preserve">Ovakvi napadi se u praksi nazivaju </w:t>
+      </w:r>
+      <w:r>
+        <w:rPr>
+          <w:rFonts w:ascii="Times New Roman" w:hAnsi="Times New Roman" w:eastAsia="Times New Roman" w:cs="Times New Roman"/>
+          <w:i w:val="1"/>
+          <w:iCs w:val="1"/>
+          <w:noProof w:val="0"/>
+          <w:sz w:val="24"/>
+          <w:szCs w:val="24"/>
+          <w:lang w:val="sr-Latn-RS"/>
+        </w:rPr>
+        <w:t xml:space="preserve">port </w:t>
+      </w:r>
+      <w:r>
+        <w:rPr>
+          <w:rFonts w:ascii="Times New Roman" w:hAnsi="Times New Roman" w:eastAsia="Times New Roman" w:cs="Times New Roman"/>
+          <w:i w:val="1"/>
+          <w:iCs w:val="1"/>
+          <w:noProof w:val="0"/>
+          <w:sz w:val="24"/>
+          <w:szCs w:val="24"/>
+          <w:lang w:val="sr-Latn-RS"/>
+        </w:rPr>
+        <w:t>scanning</w:t>
+      </w:r>
+      <w:r>
+        <w:rPr>
+          <w:rFonts w:ascii="Times New Roman" w:hAnsi="Times New Roman" w:eastAsia="Times New Roman" w:cs="Times New Roman"/>
+          <w:noProof w:val="0"/>
+          <w:sz w:val="24"/>
+          <w:szCs w:val="24"/>
+          <w:lang w:val="sr-Latn-RS"/>
+        </w:rPr>
+        <w:t xml:space="preserve"> ili </w:t>
+      </w:r>
+      <w:r>
+        <w:rPr>
+          <w:rFonts w:ascii="Times New Roman" w:hAnsi="Times New Roman" w:eastAsia="Times New Roman" w:cs="Times New Roman"/>
+          <w:i w:val="1"/>
+          <w:iCs w:val="1"/>
+          <w:noProof w:val="0"/>
+          <w:sz w:val="24"/>
+          <w:szCs w:val="24"/>
+          <w:lang w:val="sr-Latn-RS"/>
+        </w:rPr>
+        <w:t xml:space="preserve">port </w:t>
+      </w:r>
+      <w:r>
+        <w:rPr>
+          <w:rFonts w:ascii="Times New Roman" w:hAnsi="Times New Roman" w:eastAsia="Times New Roman" w:cs="Times New Roman"/>
+          <w:i w:val="1"/>
+          <w:iCs w:val="1"/>
+          <w:noProof w:val="0"/>
+          <w:sz w:val="24"/>
+          <w:szCs w:val="24"/>
+          <w:lang w:val="sr-Latn-RS"/>
+        </w:rPr>
+        <w:t>enumeration</w:t>
+      </w:r>
+      <w:r>
+        <w:rPr>
+          <w:rFonts w:ascii="Times New Roman" w:hAnsi="Times New Roman" w:eastAsia="Times New Roman" w:cs="Times New Roman"/>
+          <w:noProof w:val="0"/>
+          <w:sz w:val="24"/>
+          <w:szCs w:val="24"/>
+          <w:lang w:val="sr-Latn-RS"/>
+        </w:rPr>
+        <w:t xml:space="preserve">, i često prethode ozbiljnijim napadima. Iako se ovde koristi jednostavna skripta, napredniji alati poput </w:t>
+      </w:r>
+      <w:r>
+        <w:rPr>
+          <w:rFonts w:ascii="Times New Roman" w:hAnsi="Times New Roman" w:eastAsia="Times New Roman" w:cs="Times New Roman"/>
+          <w:noProof w:val="0"/>
+          <w:sz w:val="24"/>
+          <w:szCs w:val="24"/>
+          <w:lang w:val="sr-Latn-RS"/>
+        </w:rPr>
+        <w:t>nmap</w:t>
+      </w:r>
+      <w:r>
+        <w:rPr>
+          <w:rFonts w:ascii="Times New Roman" w:hAnsi="Times New Roman" w:eastAsia="Times New Roman" w:cs="Times New Roman"/>
+          <w:noProof w:val="0"/>
+          <w:sz w:val="24"/>
+          <w:szCs w:val="24"/>
+          <w:lang w:val="sr-Latn-RS"/>
+        </w:rPr>
+        <w:t xml:space="preserve"> mogu brzo otkriti veliki broj otvorenih portova na cilju.</w:t>
+      </w:r>
+    </w:p>
+    <w:p>
+      <w:pPr>
+        <w:bidi w:val="0"/>
+        <w:spacing w:before="240" w:beforeAutospacing="off" w:after="240" w:afterAutospacing="off"/>
+        <w:rPr>
+          <w:rFonts w:ascii="Times New Roman" w:hAnsi="Times New Roman" w:eastAsia="Times New Roman" w:cs="Times New Roman"/>
+          <w:noProof w:val="0"/>
+          <w:sz w:val="24"/>
+          <w:szCs w:val="24"/>
+          <w:lang w:val="sr-Latn-RS"/>
+        </w:rPr>
+      </w:pPr>
+      <w:r>
+        <w:rPr>
+          <w:rFonts w:ascii="Times New Roman" w:hAnsi="Times New Roman" w:eastAsia="Times New Roman" w:cs="Times New Roman"/>
+          <w:noProof w:val="0"/>
+          <w:sz w:val="24"/>
+          <w:szCs w:val="24"/>
+          <w:lang w:val="sr-Latn-RS"/>
+        </w:rPr>
+        <w:t>Napad pokazuje važnost kontrole pristupa i filtriranja saobraćaja ka internim ili nestandardnim servisima.</w:t>
+      </w:r>
+    </w:p>
+    <w:p>
+      <w:pPr>
+        <w:pStyle w:val="ListParagraph"/>
+        <w:suppressLineNumbers w:val="0"/>
+        <w:bidi w:val="0"/>
+        <w:spacing w:before="0" w:beforeAutospacing="off" w:after="160" w:afterAutospacing="off" w:line="259" w:lineRule="auto"/>
+        <w:ind w:left="720" w:right="0" w:hanging="360"/>
+        <w:jc w:val="both"/>
+        <w:rPr>
+          <w:rFonts w:ascii="Times New Roman" w:hAnsi="Times New Roman" w:eastAsia="" w:cs="Times New Roman" w:eastAsiaTheme="minorEastAsia"/>
+          <w:b w:val="1"/>
+          <w:bCs w:val="1"/>
+          <w:sz w:val="22"/>
+          <w:szCs w:val="22"/>
+          <w:lang w:val="sr-Latn-RS"/>
+        </w:rPr>
+      </w:pPr>
+    </w:p>
+    <w:p>
+      <w:pPr>
+        <w:pStyle w:val="ListParagraph"/>
+        <w:suppressLineNumbers w:val="0"/>
+        <w:bidi w:val="0"/>
+        <w:spacing w:before="0" w:beforeAutospacing="off" w:after="160" w:afterAutospacing="off" w:line="259" w:lineRule="auto"/>
+        <w:ind w:left="720" w:right="0" w:hanging="360"/>
+        <w:jc w:val="both"/>
+        <w:rPr>
+          <w:rFonts w:ascii="Times New Roman" w:hAnsi="Times New Roman" w:eastAsia="" w:cs="Times New Roman" w:eastAsiaTheme="minorEastAsia"/>
+          <w:b w:val="1"/>
+          <w:bCs w:val="1"/>
+          <w:sz w:val="22"/>
+          <w:szCs w:val="22"/>
+          <w:lang w:val="sr-Latn-RS"/>
+        </w:rPr>
+      </w:pPr>
+    </w:p>
+    <w:p>
+      <w:pPr>
+        <w:pStyle w:val="ListParagraph"/>
+        <w:numPr>
+          <w:ilvl w:val="0"/>
+          <w:numId w:val="2"/>
+        </w:numPr>
+        <w:suppressLineNumbers w:val="0"/>
+        <w:bidi w:val="0"/>
+        <w:spacing w:before="0" w:beforeAutospacing="off" w:after="160" w:afterAutospacing="off" w:line="259" w:lineRule="auto"/>
+        <w:ind w:left="720" w:right="0" w:hanging="360"/>
+        <w:jc w:val="both"/>
+        <w:rPr>
+          <w:rFonts w:ascii="Times New Roman" w:hAnsi="Times New Roman" w:eastAsia="" w:cs="Times New Roman" w:eastAsiaTheme="minorEastAsia"/>
+          <w:b w:val="1"/>
+          <w:bCs w:val="1"/>
+          <w:sz w:val="22"/>
+          <w:szCs w:val="22"/>
+          <w:lang w:val="sr-Latn-RS"/>
+        </w:rPr>
+      </w:pPr>
+      <w:r>
+        <w:rPr>
+          <w:rFonts w:ascii="Times New Roman" w:hAnsi="Times New Roman" w:eastAsia="" w:cs="Times New Roman" w:eastAsiaTheme="minorEastAsia"/>
+          <w:b w:val="1"/>
+          <w:bCs w:val="1"/>
+          <w:sz w:val="22"/>
+          <w:szCs w:val="22"/>
+          <w:lang w:val="sr-Latn-RS"/>
+        </w:rPr>
+        <w:t>To</w:t>
+      </w:r>
+      <w:r>
+        <w:rPr>
+          <w:rFonts w:ascii="Times New Roman" w:hAnsi="Times New Roman" w:eastAsia="" w:cs="Times New Roman" w:eastAsiaTheme="minorEastAsia"/>
+          <w:b w:val="1"/>
+          <w:bCs w:val="1"/>
+          <w:sz w:val="22"/>
+          <w:szCs w:val="22"/>
+          <w:lang w:val="sr-Latn-RS"/>
+        </w:rPr>
+        <w:t>do</w:t>
       </w:r>
     </w:p>
     <w:p>
@@ -2079,15 +2454,15 @@
         </w:numPr>
         <w:jc w:val="both"/>
         <w:rPr>
-          <w:rFonts w:ascii="Times New Roman" w:eastAsiaTheme="minorEastAsia" w:hAnsi="Times New Roman" w:cs="Times New Roman"/>
-          <w:sz w:val="24"/>
-          <w:szCs w:val="24"/>
-          <w:lang w:val="sr-Latn-RS"/>
-        </w:rPr>
-      </w:pPr>
-      <w:r>
-        <w:rPr>
-          <w:rFonts w:ascii="Times New Roman" w:eastAsiaTheme="minorEastAsia" w:hAnsi="Times New Roman" w:cs="Times New Roman"/>
+          <w:rFonts w:ascii="Times New Roman" w:hAnsi="Times New Roman" w:cs="Times New Roman" w:eastAsiaTheme="minorEastAsia"/>
+          <w:sz w:val="24"/>
+          <w:szCs w:val="24"/>
+          <w:lang w:val="sr-Latn-RS"/>
+        </w:rPr>
+      </w:pPr>
+      <w:r>
+        <w:rPr>
+          <w:rFonts w:ascii="Times New Roman" w:hAnsi="Times New Roman" w:cs="Times New Roman" w:eastAsiaTheme="minorEastAsia"/>
           <w:b/>
           <w:bCs/>
           <w:sz w:val="24"/>
@@ -2106,15 +2481,15 @@
         </w:numPr>
         <w:jc w:val="both"/>
         <w:rPr>
-          <w:rFonts w:ascii="Times New Roman" w:eastAsiaTheme="minorEastAsia" w:hAnsi="Times New Roman" w:cs="Times New Roman"/>
-          <w:sz w:val="24"/>
-          <w:szCs w:val="24"/>
-          <w:lang w:val="sr-Latn-RS"/>
-        </w:rPr>
-      </w:pPr>
-      <w:r>
-        <w:rPr>
-          <w:rFonts w:ascii="Times New Roman" w:eastAsiaTheme="minorEastAsia" w:hAnsi="Times New Roman" w:cs="Times New Roman"/>
+          <w:rFonts w:ascii="Times New Roman" w:hAnsi="Times New Roman" w:cs="Times New Roman" w:eastAsiaTheme="minorEastAsia"/>
+          <w:sz w:val="24"/>
+          <w:szCs w:val="24"/>
+          <w:lang w:val="sr-Latn-RS"/>
+        </w:rPr>
+      </w:pPr>
+      <w:r>
+        <w:rPr>
+          <w:rFonts w:ascii="Times New Roman" w:hAnsi="Times New Roman" w:cs="Times New Roman" w:eastAsiaTheme="minorEastAsia"/>
           <w:b/>
           <w:bCs/>
           <w:sz w:val="24"/>
@@ -2133,15 +2508,15 @@
         </w:numPr>
         <w:jc w:val="both"/>
         <w:rPr>
-          <w:rFonts w:ascii="Times New Roman" w:eastAsiaTheme="minorEastAsia" w:hAnsi="Times New Roman" w:cs="Times New Roman"/>
-          <w:sz w:val="24"/>
-          <w:szCs w:val="24"/>
-          <w:lang w:val="sr-Latn-RS"/>
-        </w:rPr>
-      </w:pPr>
-      <w:r>
-        <w:rPr>
-          <w:rFonts w:ascii="Times New Roman" w:eastAsiaTheme="minorEastAsia" w:hAnsi="Times New Roman" w:cs="Times New Roman"/>
+          <w:rFonts w:ascii="Times New Roman" w:hAnsi="Times New Roman" w:cs="Times New Roman" w:eastAsiaTheme="minorEastAsia"/>
+          <w:sz w:val="24"/>
+          <w:szCs w:val="24"/>
+          <w:lang w:val="sr-Latn-RS"/>
+        </w:rPr>
+      </w:pPr>
+      <w:r>
+        <w:rPr>
+          <w:rFonts w:ascii="Times New Roman" w:hAnsi="Times New Roman" w:cs="Times New Roman" w:eastAsiaTheme="minorEastAsia"/>
           <w:b/>
           <w:bCs/>
           <w:sz w:val="24"/>
@@ -2160,15 +2535,15 @@
         </w:numPr>
         <w:jc w:val="both"/>
         <w:rPr>
-          <w:rFonts w:ascii="Times New Roman" w:eastAsiaTheme="minorEastAsia" w:hAnsi="Times New Roman" w:cs="Times New Roman"/>
-          <w:sz w:val="24"/>
-          <w:szCs w:val="24"/>
-          <w:lang w:val="sr-Latn-RS"/>
-        </w:rPr>
-      </w:pPr>
-      <w:r>
-        <w:rPr>
-          <w:rFonts w:ascii="Times New Roman" w:eastAsiaTheme="minorEastAsia" w:hAnsi="Times New Roman" w:cs="Times New Roman"/>
+          <w:rFonts w:ascii="Times New Roman" w:hAnsi="Times New Roman" w:cs="Times New Roman" w:eastAsiaTheme="minorEastAsia"/>
+          <w:sz w:val="24"/>
+          <w:szCs w:val="24"/>
+          <w:lang w:val="sr-Latn-RS"/>
+        </w:rPr>
+      </w:pPr>
+      <w:r>
+        <w:rPr>
+          <w:rFonts w:ascii="Times New Roman" w:hAnsi="Times New Roman" w:cs="Times New Roman" w:eastAsiaTheme="minorEastAsia"/>
           <w:b/>
           <w:bCs/>
           <w:sz w:val="24"/>
@@ -2187,15 +2562,15 @@
         </w:numPr>
         <w:jc w:val="both"/>
         <w:rPr>
-          <w:rFonts w:ascii="Times New Roman" w:eastAsiaTheme="minorEastAsia" w:hAnsi="Times New Roman" w:cs="Times New Roman"/>
-          <w:sz w:val="24"/>
-          <w:szCs w:val="24"/>
-          <w:lang w:val="sr-Latn-RS"/>
-        </w:rPr>
-      </w:pPr>
-      <w:r>
-        <w:rPr>
-          <w:rFonts w:ascii="Times New Roman" w:eastAsiaTheme="minorEastAsia" w:hAnsi="Times New Roman" w:cs="Times New Roman"/>
+          <w:rFonts w:ascii="Times New Roman" w:hAnsi="Times New Roman" w:cs="Times New Roman" w:eastAsiaTheme="minorEastAsia"/>
+          <w:sz w:val="24"/>
+          <w:szCs w:val="24"/>
+          <w:lang w:val="sr-Latn-RS"/>
+        </w:rPr>
+      </w:pPr>
+      <w:r>
+        <w:rPr>
+          <w:rFonts w:ascii="Times New Roman" w:hAnsi="Times New Roman" w:cs="Times New Roman" w:eastAsiaTheme="minorEastAsia"/>
           <w:b/>
           <w:bCs/>
           <w:sz w:val="24"/>
@@ -2207,36 +2582,9 @@
     </w:p>
     <w:p>
       <w:pPr>
-        <w:pStyle w:val="ListParagraph"/>
-        <w:numPr>
-          <w:ilvl w:val="0"/>
-          <w:numId w:val="2"/>
-        </w:numPr>
         <w:jc w:val="both"/>
         <w:rPr>
-          <w:rFonts w:ascii="Times New Roman" w:eastAsiaTheme="minorEastAsia" w:hAnsi="Times New Roman" w:cs="Times New Roman"/>
-          <w:sz w:val="24"/>
-          <w:szCs w:val="24"/>
-          <w:lang w:val="sr-Latn-RS"/>
-        </w:rPr>
-      </w:pPr>
-      <w:r>
-        <w:rPr>
-          <w:rFonts w:ascii="Times New Roman" w:eastAsiaTheme="minorEastAsia" w:hAnsi="Times New Roman" w:cs="Times New Roman"/>
-          <w:b/>
-          <w:bCs/>
-          <w:sz w:val="24"/>
-          <w:szCs w:val="24"/>
-          <w:lang w:val="sr-Latn-RS"/>
-        </w:rPr>
-        <w:t>Todo</w:t>
-      </w:r>
-    </w:p>
-    <w:p>
-      <w:pPr>
-        <w:jc w:val="both"/>
-        <w:rPr>
-          <w:rFonts w:ascii="Times New Roman" w:eastAsiaTheme="minorEastAsia" w:hAnsi="Times New Roman" w:cs="Times New Roman"/>
+          <w:rFonts w:ascii="Times New Roman" w:hAnsi="Times New Roman" w:cs="Times New Roman" w:eastAsiaTheme="minorEastAsia"/>
           <w:b/>
           <w:bCs/>
           <w:sz w:val="32"/>
@@ -2246,7 +2594,7 @@
       </w:pPr>
       <w:r>
         <w:rPr>
-          <w:rFonts w:ascii="Times New Roman" w:eastAsiaTheme="minorEastAsia" w:hAnsi="Times New Roman" w:cs="Times New Roman"/>
+          <w:rFonts w:ascii="Times New Roman" w:hAnsi="Times New Roman" w:cs="Times New Roman" w:eastAsiaTheme="minorEastAsia"/>
           <w:b/>
           <w:bCs/>
           <w:sz w:val="32"/>
@@ -2261,15 +2609,15 @@
         <w:ind w:firstLine="720"/>
         <w:jc w:val="both"/>
         <w:rPr>
-          <w:rFonts w:ascii="Times New Roman" w:eastAsiaTheme="minorEastAsia" w:hAnsi="Times New Roman" w:cs="Times New Roman"/>
-          <w:sz w:val="24"/>
-          <w:szCs w:val="24"/>
-          <w:lang w:val="sr-Latn-RS"/>
-        </w:rPr>
-      </w:pPr>
-      <w:r>
-        <w:rPr>
-          <w:rFonts w:ascii="Times New Roman" w:eastAsiaTheme="minorEastAsia" w:hAnsi="Times New Roman" w:cs="Times New Roman"/>
+          <w:rFonts w:ascii="Times New Roman" w:hAnsi="Times New Roman" w:cs="Times New Roman" w:eastAsiaTheme="minorEastAsia"/>
+          <w:sz w:val="24"/>
+          <w:szCs w:val="24"/>
+          <w:lang w:val="sr-Latn-RS"/>
+        </w:rPr>
+      </w:pPr>
+      <w:r>
+        <w:rPr>
+          <w:rFonts w:ascii="Times New Roman" w:hAnsi="Times New Roman" w:cs="Times New Roman" w:eastAsiaTheme="minorEastAsia"/>
           <w:sz w:val="24"/>
           <w:szCs w:val="24"/>
           <w:lang w:val="sr-Latn-RS"/>
@@ -2278,7 +2626,7 @@
       </w:r>
       <w:r>
         <w:rPr>
-          <w:rFonts w:ascii="Times New Roman" w:eastAsiaTheme="minorEastAsia" w:hAnsi="Times New Roman" w:cs="Times New Roman"/>
+          <w:rFonts w:ascii="Times New Roman" w:hAnsi="Times New Roman" w:cs="Times New Roman" w:eastAsiaTheme="minorEastAsia"/>
           <w:sz w:val="24"/>
           <w:szCs w:val="24"/>
           <w:lang w:val="sr-Latn-RS"/>
@@ -2287,7 +2635,7 @@
       </w:r>
       <w:r>
         <w:rPr>
-          <w:rFonts w:ascii="Times New Roman" w:eastAsiaTheme="minorEastAsia" w:hAnsi="Times New Roman" w:cs="Times New Roman"/>
+          <w:rFonts w:ascii="Times New Roman" w:hAnsi="Times New Roman" w:cs="Times New Roman" w:eastAsiaTheme="minorEastAsia"/>
           <w:sz w:val="24"/>
           <w:szCs w:val="24"/>
           <w:lang w:val="sr-Latn-RS"/>
@@ -2296,7 +2644,7 @@
       </w:r>
       <w:r>
         <w:rPr>
-          <w:rFonts w:ascii="Times New Roman" w:eastAsiaTheme="minorEastAsia" w:hAnsi="Times New Roman" w:cs="Times New Roman"/>
+          <w:rFonts w:ascii="Times New Roman" w:hAnsi="Times New Roman" w:cs="Times New Roman" w:eastAsiaTheme="minorEastAsia"/>
           <w:sz w:val="24"/>
           <w:szCs w:val="24"/>
           <w:lang w:val="sr-Latn-RS"/>
@@ -2305,7 +2653,7 @@
       </w:r>
       <w:r>
         <w:rPr>
-          <w:rFonts w:ascii="Times New Roman" w:eastAsiaTheme="minorEastAsia" w:hAnsi="Times New Roman" w:cs="Times New Roman"/>
+          <w:rFonts w:ascii="Times New Roman" w:hAnsi="Times New Roman" w:cs="Times New Roman" w:eastAsiaTheme="minorEastAsia"/>
           <w:sz w:val="24"/>
           <w:szCs w:val="24"/>
           <w:lang w:val="sr-Latn-RS"/>
@@ -2314,7 +2662,7 @@
       </w:r>
       <w:r>
         <w:rPr>
-          <w:rFonts w:ascii="Times New Roman" w:eastAsiaTheme="minorEastAsia" w:hAnsi="Times New Roman" w:cs="Times New Roman"/>
+          <w:rFonts w:ascii="Times New Roman" w:hAnsi="Times New Roman" w:cs="Times New Roman" w:eastAsiaTheme="minorEastAsia"/>
           <w:sz w:val="24"/>
           <w:szCs w:val="24"/>
           <w:lang w:val="sr-Latn-RS"/>
@@ -2327,15 +2675,15 @@
         <w:ind w:firstLine="720"/>
         <w:jc w:val="both"/>
         <w:rPr>
-          <w:rFonts w:ascii="Times New Roman" w:eastAsiaTheme="minorEastAsia" w:hAnsi="Times New Roman" w:cs="Times New Roman"/>
-          <w:sz w:val="24"/>
-          <w:szCs w:val="24"/>
-          <w:lang w:val="sr-Latn-RS"/>
-        </w:rPr>
-      </w:pPr>
-      <w:r>
-        <w:rPr>
-          <w:rFonts w:ascii="Times New Roman" w:eastAsiaTheme="minorEastAsia" w:hAnsi="Times New Roman" w:cs="Times New Roman"/>
+          <w:rFonts w:ascii="Times New Roman" w:hAnsi="Times New Roman" w:cs="Times New Roman" w:eastAsiaTheme="minorEastAsia"/>
+          <w:sz w:val="24"/>
+          <w:szCs w:val="24"/>
+          <w:lang w:val="sr-Latn-RS"/>
+        </w:rPr>
+      </w:pPr>
+      <w:r>
+        <w:rPr>
+          <w:rFonts w:ascii="Times New Roman" w:hAnsi="Times New Roman" w:cs="Times New Roman" w:eastAsiaTheme="minorEastAsia"/>
           <w:sz w:val="24"/>
           <w:szCs w:val="24"/>
           <w:lang w:val="sr-Latn-RS"/>
@@ -2344,7 +2692,7 @@
       </w:r>
       <w:r>
         <w:rPr>
-          <w:rFonts w:ascii="Times New Roman" w:eastAsiaTheme="minorEastAsia" w:hAnsi="Times New Roman" w:cs="Times New Roman"/>
+          <w:rFonts w:ascii="Times New Roman" w:hAnsi="Times New Roman" w:cs="Times New Roman" w:eastAsiaTheme="minorEastAsia"/>
           <w:sz w:val="24"/>
           <w:szCs w:val="24"/>
           <w:lang w:val="sr-Latn-RS"/>
@@ -2357,15 +2705,15 @@
         <w:ind w:firstLine="720"/>
         <w:jc w:val="both"/>
         <w:rPr>
-          <w:rFonts w:ascii="Times New Roman" w:eastAsiaTheme="minorEastAsia" w:hAnsi="Times New Roman" w:cs="Times New Roman"/>
-          <w:sz w:val="24"/>
-          <w:szCs w:val="24"/>
-          <w:lang w:val="sr-Latn-RS"/>
-        </w:rPr>
-      </w:pPr>
-      <w:r>
-        <w:rPr>
-          <w:rFonts w:ascii="Times New Roman" w:eastAsiaTheme="minorEastAsia" w:hAnsi="Times New Roman" w:cs="Times New Roman"/>
+          <w:rFonts w:ascii="Times New Roman" w:hAnsi="Times New Roman" w:cs="Times New Roman" w:eastAsiaTheme="minorEastAsia"/>
+          <w:sz w:val="24"/>
+          <w:szCs w:val="24"/>
+          <w:lang w:val="sr-Latn-RS"/>
+        </w:rPr>
+      </w:pPr>
+      <w:r>
+        <w:rPr>
+          <w:rFonts w:ascii="Times New Roman" w:hAnsi="Times New Roman" w:cs="Times New Roman" w:eastAsiaTheme="minorEastAsia"/>
           <w:sz w:val="24"/>
           <w:szCs w:val="24"/>
           <w:lang w:val="sr-Latn-RS"/>
@@ -2374,7 +2722,7 @@
       </w:r>
     </w:p>
     <w:sectPr>
-      <w:pgSz w:w="11906" w:h="16838" w:code="9"/>
+      <w:pgSz w:w="11906" w:h="16838" w:orient="portrait" w:code="9"/>
       <w:pgMar w:top="1699" w:right="1138" w:bottom="1699" w:left="1138" w:header="720" w:footer="720" w:gutter="0"/>
       <w:cols w:space="720"/>
       <w:docGrid w:linePitch="360"/>
@@ -2398,7 +2746,7 @@
         <w:ind w:left="1440" w:hanging="360"/>
       </w:pPr>
       <w:rPr>
-        <w:rFonts w:ascii="Symbol" w:hAnsi="Symbol" w:hint="default"/>
+        <w:rFonts w:hint="default" w:ascii="Symbol" w:hAnsi="Symbol"/>
       </w:rPr>
     </w:lvl>
     <w:lvl w:ilvl="1" w:tplc="241A0003" w:tentative="1">
@@ -2410,7 +2758,7 @@
         <w:ind w:left="2160" w:hanging="360"/>
       </w:pPr>
       <w:rPr>
-        <w:rFonts w:ascii="Courier New" w:hAnsi="Courier New" w:cs="Courier New" w:hint="default"/>
+        <w:rFonts w:hint="default" w:ascii="Courier New" w:hAnsi="Courier New" w:cs="Courier New"/>
       </w:rPr>
     </w:lvl>
     <w:lvl w:ilvl="2" w:tplc="241A0005" w:tentative="1">
@@ -2422,7 +2770,7 @@
         <w:ind w:left="2880" w:hanging="360"/>
       </w:pPr>
       <w:rPr>
-        <w:rFonts w:ascii="Wingdings" w:hAnsi="Wingdings" w:hint="default"/>
+        <w:rFonts w:hint="default" w:ascii="Wingdings" w:hAnsi="Wingdings"/>
       </w:rPr>
     </w:lvl>
     <w:lvl w:ilvl="3" w:tplc="241A0001" w:tentative="1">
@@ -2434,7 +2782,7 @@
         <w:ind w:left="3600" w:hanging="360"/>
       </w:pPr>
       <w:rPr>
-        <w:rFonts w:ascii="Symbol" w:hAnsi="Symbol" w:hint="default"/>
+        <w:rFonts w:hint="default" w:ascii="Symbol" w:hAnsi="Symbol"/>
       </w:rPr>
     </w:lvl>
     <w:lvl w:ilvl="4" w:tplc="241A0003" w:tentative="1">
@@ -2446,7 +2794,7 @@
         <w:ind w:left="4320" w:hanging="360"/>
       </w:pPr>
       <w:rPr>
-        <w:rFonts w:ascii="Courier New" w:hAnsi="Courier New" w:cs="Courier New" w:hint="default"/>
+        <w:rFonts w:hint="default" w:ascii="Courier New" w:hAnsi="Courier New" w:cs="Courier New"/>
       </w:rPr>
     </w:lvl>
     <w:lvl w:ilvl="5" w:tplc="241A0005" w:tentative="1">
@@ -2458,7 +2806,7 @@
         <w:ind w:left="5040" w:hanging="360"/>
       </w:pPr>
       <w:rPr>
-        <w:rFonts w:ascii="Wingdings" w:hAnsi="Wingdings" w:hint="default"/>
+        <w:rFonts w:hint="default" w:ascii="Wingdings" w:hAnsi="Wingdings"/>
       </w:rPr>
     </w:lvl>
     <w:lvl w:ilvl="6" w:tplc="241A0001" w:tentative="1">
@@ -2470,7 +2818,7 @@
         <w:ind w:left="5760" w:hanging="360"/>
       </w:pPr>
       <w:rPr>
-        <w:rFonts w:ascii="Symbol" w:hAnsi="Symbol" w:hint="default"/>
+        <w:rFonts w:hint="default" w:ascii="Symbol" w:hAnsi="Symbol"/>
       </w:rPr>
     </w:lvl>
     <w:lvl w:ilvl="7" w:tplc="241A0003" w:tentative="1">
@@ -2482,7 +2830,7 @@
         <w:ind w:left="6480" w:hanging="360"/>
       </w:pPr>
       <w:rPr>
-        <w:rFonts w:ascii="Courier New" w:hAnsi="Courier New" w:cs="Courier New" w:hint="default"/>
+        <w:rFonts w:hint="default" w:ascii="Courier New" w:hAnsi="Courier New" w:cs="Courier New"/>
       </w:rPr>
     </w:lvl>
     <w:lvl w:ilvl="8" w:tplc="241A0005" w:tentative="1">
@@ -2494,7 +2842,7 @@
         <w:ind w:left="7200" w:hanging="360"/>
       </w:pPr>
       <w:rPr>
-        <w:rFonts w:ascii="Wingdings" w:hAnsi="Wingdings" w:hint="default"/>
+        <w:rFonts w:hint="default" w:ascii="Wingdings" w:hAnsi="Wingdings"/>
       </w:rPr>
     </w:lvl>
   </w:abstractNum>
@@ -2683,11 +3031,11 @@
 </file>
 
 <file path=word/styles.xml><?xml version="1.0" encoding="utf-8"?>
-<w:styles xmlns:mc="http://schemas.openxmlformats.org/markup-compatibility/2006" xmlns:r="http://schemas.openxmlformats.org/officeDocument/2006/relationships" xmlns:w="http://schemas.openxmlformats.org/wordprocessingml/2006/main" xmlns:w14="http://schemas.microsoft.com/office/word/2010/wordml" xmlns:w15="http://schemas.microsoft.com/office/word/2012/wordml" xmlns:w16cex="http://schemas.microsoft.com/office/word/2018/wordml/cex" xmlns:w16cid="http://schemas.microsoft.com/office/word/2016/wordml/cid" xmlns:w16="http://schemas.microsoft.com/office/word/2018/wordml" xmlns:w16du="http://schemas.microsoft.com/office/word/2023/wordml/word16du" xmlns:w16sdtdh="http://schemas.microsoft.com/office/word/2020/wordml/sdtdatahash" xmlns:w16sdtfl="http://schemas.microsoft.com/office/word/2024/wordml/sdtformatlock" xmlns:w16se="http://schemas.microsoft.com/office/word/2015/wordml/symex" mc:Ignorable="w14 w15 w16se w16cid w16 w16cex w16sdtdh w16sdtfl w16du">
+<w:styles xmlns:wp14="http://schemas.microsoft.com/office/word/2010/wordprocessingDrawing" xmlns:mc="http://schemas.openxmlformats.org/markup-compatibility/2006" xmlns:r="http://schemas.openxmlformats.org/officeDocument/2006/relationships" xmlns:w="http://schemas.openxmlformats.org/wordprocessingml/2006/main" xmlns:w14="http://schemas.microsoft.com/office/word/2010/wordml" xmlns:w15="http://schemas.microsoft.com/office/word/2012/wordml" xmlns:w16cex="http://schemas.microsoft.com/office/word/2018/wordml/cex" xmlns:w16cid="http://schemas.microsoft.com/office/word/2016/wordml/cid" xmlns:w16="http://schemas.microsoft.com/office/word/2018/wordml" xmlns:w16du="http://schemas.microsoft.com/office/word/2023/wordml/word16du" xmlns:w16sdtdh="http://schemas.microsoft.com/office/word/2020/wordml/sdtdatahash" xmlns:w16sdtfl="http://schemas.microsoft.com/office/word/2024/wordml/sdtformatlock" xmlns:w16se="http://schemas.microsoft.com/office/word/2015/wordml/symex" mc:Ignorable="w14 w15 w16se w16cid w16 w16cex w16sdtdh w16sdtfl w16du wp14">
   <w:docDefaults>
     <w:rPrDefault>
       <w:rPr>
-        <w:rFonts w:asciiTheme="minorHAnsi" w:eastAsiaTheme="minorHAnsi" w:hAnsiTheme="minorHAnsi" w:cstheme="minorBidi"/>
+        <w:rFonts w:asciiTheme="minorHAnsi" w:hAnsiTheme="minorHAnsi" w:eastAsiaTheme="minorHAnsi" w:cstheme="minorBidi"/>
         <w:sz w:val="22"/>
         <w:szCs w:val="22"/>
         <w:lang w:val="sr-Cyrl-RS" w:eastAsia="en-US" w:bidi="ar-SA"/>
@@ -2703,14 +3051,14 @@
   <w:latentStyles w:defLockedState="0" w:defUIPriority="99" w:defSemiHidden="0" w:defUnhideWhenUsed="0" w:defQFormat="0" w:count="376">
     <w:lsdException w:name="Normal" w:uiPriority="0" w:qFormat="1"/>
     <w:lsdException w:name="heading 1" w:uiPriority="9" w:qFormat="1"/>
-    <w:lsdException w:name="heading 2" w:semiHidden="1" w:uiPriority="9" w:unhideWhenUsed="1" w:qFormat="1"/>
-    <w:lsdException w:name="heading 3" w:semiHidden="1" w:uiPriority="9" w:unhideWhenUsed="1" w:qFormat="1"/>
-    <w:lsdException w:name="heading 4" w:semiHidden="1" w:uiPriority="9" w:unhideWhenUsed="1" w:qFormat="1"/>
-    <w:lsdException w:name="heading 5" w:semiHidden="1" w:uiPriority="9" w:unhideWhenUsed="1" w:qFormat="1"/>
-    <w:lsdException w:name="heading 6" w:semiHidden="1" w:uiPriority="9" w:unhideWhenUsed="1" w:qFormat="1"/>
-    <w:lsdException w:name="heading 7" w:semiHidden="1" w:uiPriority="9" w:unhideWhenUsed="1" w:qFormat="1"/>
-    <w:lsdException w:name="heading 8" w:semiHidden="1" w:uiPriority="9" w:unhideWhenUsed="1" w:qFormat="1"/>
-    <w:lsdException w:name="heading 9" w:semiHidden="1" w:uiPriority="9" w:unhideWhenUsed="1" w:qFormat="1"/>
+    <w:lsdException w:name="heading 2" w:uiPriority="9" w:semiHidden="1" w:unhideWhenUsed="1" w:qFormat="1"/>
+    <w:lsdException w:name="heading 3" w:uiPriority="9" w:semiHidden="1" w:unhideWhenUsed="1" w:qFormat="1"/>
+    <w:lsdException w:name="heading 4" w:uiPriority="9" w:semiHidden="1" w:unhideWhenUsed="1" w:qFormat="1"/>
+    <w:lsdException w:name="heading 5" w:uiPriority="9" w:semiHidden="1" w:unhideWhenUsed="1" w:qFormat="1"/>
+    <w:lsdException w:name="heading 6" w:uiPriority="9" w:semiHidden="1" w:unhideWhenUsed="1" w:qFormat="1"/>
+    <w:lsdException w:name="heading 7" w:uiPriority="9" w:semiHidden="1" w:unhideWhenUsed="1" w:qFormat="1"/>
+    <w:lsdException w:name="heading 8" w:uiPriority="9" w:semiHidden="1" w:unhideWhenUsed="1" w:qFormat="1"/>
+    <w:lsdException w:name="heading 9" w:uiPriority="9" w:semiHidden="1" w:unhideWhenUsed="1" w:qFormat="1"/>
     <w:lsdException w:name="index 1" w:semiHidden="1" w:unhideWhenUsed="1"/>
     <w:lsdException w:name="index 2" w:semiHidden="1" w:unhideWhenUsed="1"/>
     <w:lsdException w:name="index 3" w:semiHidden="1" w:unhideWhenUsed="1"/>
@@ -2720,22 +3068,22 @@
     <w:lsdException w:name="index 7" w:semiHidden="1" w:unhideWhenUsed="1"/>
     <w:lsdException w:name="index 8" w:semiHidden="1" w:unhideWhenUsed="1"/>
     <w:lsdException w:name="index 9" w:semiHidden="1" w:unhideWhenUsed="1"/>
-    <w:lsdException w:name="toc 1" w:semiHidden="1" w:uiPriority="39" w:unhideWhenUsed="1"/>
-    <w:lsdException w:name="toc 2" w:semiHidden="1" w:uiPriority="39" w:unhideWhenUsed="1"/>
-    <w:lsdException w:name="toc 3" w:semiHidden="1" w:uiPriority="39" w:unhideWhenUsed="1"/>
-    <w:lsdException w:name="toc 4" w:semiHidden="1" w:uiPriority="39" w:unhideWhenUsed="1"/>
-    <w:lsdException w:name="toc 5" w:semiHidden="1" w:uiPriority="39" w:unhideWhenUsed="1"/>
-    <w:lsdException w:name="toc 6" w:semiHidden="1" w:uiPriority="39" w:unhideWhenUsed="1"/>
-    <w:lsdException w:name="toc 7" w:semiHidden="1" w:uiPriority="39" w:unhideWhenUsed="1"/>
-    <w:lsdException w:name="toc 8" w:semiHidden="1" w:uiPriority="39" w:unhideWhenUsed="1"/>
-    <w:lsdException w:name="toc 9" w:semiHidden="1" w:uiPriority="39" w:unhideWhenUsed="1"/>
+    <w:lsdException w:name="toc 1" w:uiPriority="39" w:semiHidden="1" w:unhideWhenUsed="1"/>
+    <w:lsdException w:name="toc 2" w:uiPriority="39" w:semiHidden="1" w:unhideWhenUsed="1"/>
+    <w:lsdException w:name="toc 3" w:uiPriority="39" w:semiHidden="1" w:unhideWhenUsed="1"/>
+    <w:lsdException w:name="toc 4" w:uiPriority="39" w:semiHidden="1" w:unhideWhenUsed="1"/>
+    <w:lsdException w:name="toc 5" w:uiPriority="39" w:semiHidden="1" w:unhideWhenUsed="1"/>
+    <w:lsdException w:name="toc 6" w:uiPriority="39" w:semiHidden="1" w:unhideWhenUsed="1"/>
+    <w:lsdException w:name="toc 7" w:uiPriority="39" w:semiHidden="1" w:unhideWhenUsed="1"/>
+    <w:lsdException w:name="toc 8" w:uiPriority="39" w:semiHidden="1" w:unhideWhenUsed="1"/>
+    <w:lsdException w:name="toc 9" w:uiPriority="39" w:semiHidden="1" w:unhideWhenUsed="1"/>
     <w:lsdException w:name="Normal Indent" w:semiHidden="1" w:unhideWhenUsed="1"/>
     <w:lsdException w:name="footnote text" w:semiHidden="1" w:unhideWhenUsed="1"/>
     <w:lsdException w:name="annotation text" w:semiHidden="1" w:unhideWhenUsed="1"/>
     <w:lsdException w:name="header" w:semiHidden="1" w:unhideWhenUsed="1"/>
     <w:lsdException w:name="footer" w:semiHidden="1" w:unhideWhenUsed="1"/>
     <w:lsdException w:name="index heading" w:semiHidden="1" w:unhideWhenUsed="1"/>
-    <w:lsdException w:name="caption" w:semiHidden="1" w:uiPriority="35" w:unhideWhenUsed="1" w:qFormat="1"/>
+    <w:lsdException w:name="caption" w:uiPriority="35" w:semiHidden="1" w:unhideWhenUsed="1" w:qFormat="1"/>
     <w:lsdException w:name="table of figures" w:semiHidden="1" w:unhideWhenUsed="1"/>
     <w:lsdException w:name="envelope address" w:semiHidden="1" w:unhideWhenUsed="1"/>
     <w:lsdException w:name="envelope return" w:semiHidden="1" w:unhideWhenUsed="1"/>
@@ -2766,7 +3114,7 @@
     <w:lsdException w:name="Title" w:uiPriority="10" w:qFormat="1"/>
     <w:lsdException w:name="Closing" w:semiHidden="1" w:unhideWhenUsed="1"/>
     <w:lsdException w:name="Signature" w:semiHidden="1" w:unhideWhenUsed="1"/>
-    <w:lsdException w:name="Default Paragraph Font" w:semiHidden="1" w:uiPriority="1" w:unhideWhenUsed="1"/>
+    <w:lsdException w:name="Default Paragraph Font" w:uiPriority="1" w:semiHidden="1" w:unhideWhenUsed="1"/>
     <w:lsdException w:name="Body Text" w:semiHidden="1" w:unhideWhenUsed="1"/>
     <w:lsdException w:name="Body Text Indent" w:semiHidden="1" w:unhideWhenUsed="1"/>
     <w:lsdException w:name="List Continue" w:semiHidden="1" w:unhideWhenUsed="1"/>
@@ -2966,8 +3314,8 @@
     <w:lsdException w:name="Subtle Reference" w:uiPriority="31" w:qFormat="1"/>
     <w:lsdException w:name="Intense Reference" w:uiPriority="32" w:qFormat="1"/>
     <w:lsdException w:name="Book Title" w:uiPriority="33" w:qFormat="1"/>
-    <w:lsdException w:name="Bibliography" w:semiHidden="1" w:uiPriority="37" w:unhideWhenUsed="1"/>
-    <w:lsdException w:name="TOC Heading" w:semiHidden="1" w:uiPriority="39" w:unhideWhenUsed="1" w:qFormat="1"/>
+    <w:lsdException w:name="Bibliography" w:uiPriority="37" w:semiHidden="1" w:unhideWhenUsed="1"/>
+    <w:lsdException w:name="TOC Heading" w:uiPriority="39" w:semiHidden="1" w:unhideWhenUsed="1" w:qFormat="1"/>
     <w:lsdException w:name="Plain Table 1" w:uiPriority="41"/>
     <w:lsdException w:name="Plain Table 2" w:uiPriority="42"/>
     <w:lsdException w:name="Plain Table 3" w:uiPriority="43"/>
@@ -3078,7 +3426,7 @@
     <w:lsdException w:name="Unresolved Mention" w:semiHidden="1" w:unhideWhenUsed="1"/>
     <w:lsdException w:name="Smart Link" w:semiHidden="1" w:unhideWhenUsed="1"/>
   </w:latentStyles>
-  <w:style w:type="paragraph" w:default="1" w:styleId="Normal">
+  <w:style w:type="paragraph" w:styleId="Normal" w:default="1">
     <w:name w:val="Normal"/>
     <w:qFormat/>
   </w:style>
@@ -3097,7 +3445,7 @@
       <w:outlineLvl w:val="0"/>
     </w:pPr>
     <w:rPr>
-      <w:rFonts w:asciiTheme="majorHAnsi" w:eastAsiaTheme="majorEastAsia" w:hAnsiTheme="majorHAnsi" w:cstheme="majorBidi"/>
+      <w:rFonts w:asciiTheme="majorHAnsi" w:hAnsiTheme="majorHAnsi" w:eastAsiaTheme="majorEastAsia" w:cstheme="majorBidi"/>
       <w:color w:val="2F5496" w:themeColor="accent1" w:themeShade="BF"/>
       <w:sz w:val="40"/>
       <w:szCs w:val="40"/>
@@ -3120,7 +3468,7 @@
       <w:outlineLvl w:val="1"/>
     </w:pPr>
     <w:rPr>
-      <w:rFonts w:asciiTheme="majorHAnsi" w:eastAsiaTheme="majorEastAsia" w:hAnsiTheme="majorHAnsi" w:cstheme="majorBidi"/>
+      <w:rFonts w:asciiTheme="majorHAnsi" w:hAnsiTheme="majorHAnsi" w:eastAsiaTheme="majorEastAsia" w:cstheme="majorBidi"/>
       <w:color w:val="2F5496" w:themeColor="accent1" w:themeShade="BF"/>
       <w:sz w:val="32"/>
       <w:szCs w:val="32"/>
@@ -3281,13 +3629,13 @@
       <w:color w:val="272727" w:themeColor="text1" w:themeTint="D8"/>
     </w:rPr>
   </w:style>
-  <w:style w:type="character" w:default="1" w:styleId="DefaultParagraphFont">
+  <w:style w:type="character" w:styleId="DefaultParagraphFont" w:default="1">
     <w:name w:val="Default Paragraph Font"/>
     <w:uiPriority w:val="1"/>
     <w:semiHidden/>
     <w:unhideWhenUsed/>
   </w:style>
-  <w:style w:type="table" w:default="1" w:styleId="TableNormal">
+  <w:style w:type="table" w:styleId="TableNormal" w:default="1">
     <w:name w:val="Normal Table"/>
     <w:uiPriority w:val="99"/>
     <w:semiHidden/>
@@ -3302,26 +3650,26 @@
       </w:tblCellMar>
     </w:tblPr>
   </w:style>
-  <w:style w:type="numbering" w:default="1" w:styleId="NoList">
+  <w:style w:type="numbering" w:styleId="NoList" w:default="1">
     <w:name w:val="No List"/>
     <w:uiPriority w:val="99"/>
     <w:semiHidden/>
     <w:unhideWhenUsed/>
   </w:style>
-  <w:style w:type="character" w:customStyle="1" w:styleId="Heading1Char">
+  <w:style w:type="character" w:styleId="Heading1Char" w:customStyle="1">
     <w:name w:val="Heading 1 Char"/>
     <w:basedOn w:val="DefaultParagraphFont"/>
     <w:link w:val="Heading1"/>
     <w:uiPriority w:val="9"/>
     <w:rsid w:val="00210B48"/>
     <w:rPr>
-      <w:rFonts w:asciiTheme="majorHAnsi" w:eastAsiaTheme="majorEastAsia" w:hAnsiTheme="majorHAnsi" w:cstheme="majorBidi"/>
+      <w:rFonts w:asciiTheme="majorHAnsi" w:hAnsiTheme="majorHAnsi" w:eastAsiaTheme="majorEastAsia" w:cstheme="majorBidi"/>
       <w:color w:val="2F5496" w:themeColor="accent1" w:themeShade="BF"/>
       <w:sz w:val="40"/>
       <w:szCs w:val="40"/>
     </w:rPr>
   </w:style>
-  <w:style w:type="character" w:customStyle="1" w:styleId="Heading2Char">
+  <w:style w:type="character" w:styleId="Heading2Char" w:customStyle="1">
     <w:name w:val="Heading 2 Char"/>
     <w:basedOn w:val="DefaultParagraphFont"/>
     <w:link w:val="Heading2"/>
@@ -3329,13 +3677,13 @@
     <w:semiHidden/>
     <w:rsid w:val="00210B48"/>
     <w:rPr>
-      <w:rFonts w:asciiTheme="majorHAnsi" w:eastAsiaTheme="majorEastAsia" w:hAnsiTheme="majorHAnsi" w:cstheme="majorBidi"/>
+      <w:rFonts w:asciiTheme="majorHAnsi" w:hAnsiTheme="majorHAnsi" w:eastAsiaTheme="majorEastAsia" w:cstheme="majorBidi"/>
       <w:color w:val="2F5496" w:themeColor="accent1" w:themeShade="BF"/>
       <w:sz w:val="32"/>
       <w:szCs w:val="32"/>
     </w:rPr>
   </w:style>
-  <w:style w:type="character" w:customStyle="1" w:styleId="Heading3Char">
+  <w:style w:type="character" w:styleId="Heading3Char" w:customStyle="1">
     <w:name w:val="Heading 3 Char"/>
     <w:basedOn w:val="DefaultParagraphFont"/>
     <w:link w:val="Heading3"/>
@@ -3349,7 +3697,7 @@
       <w:szCs w:val="28"/>
     </w:rPr>
   </w:style>
-  <w:style w:type="character" w:customStyle="1" w:styleId="Heading4Char">
+  <w:style w:type="character" w:styleId="Heading4Char" w:customStyle="1">
     <w:name w:val="Heading 4 Char"/>
     <w:basedOn w:val="DefaultParagraphFont"/>
     <w:link w:val="Heading4"/>
@@ -3363,7 +3711,7 @@
       <w:color w:val="2F5496" w:themeColor="accent1" w:themeShade="BF"/>
     </w:rPr>
   </w:style>
-  <w:style w:type="character" w:customStyle="1" w:styleId="Heading5Char">
+  <w:style w:type="character" w:styleId="Heading5Char" w:customStyle="1">
     <w:name w:val="Heading 5 Char"/>
     <w:basedOn w:val="DefaultParagraphFont"/>
     <w:link w:val="Heading5"/>
@@ -3375,7 +3723,7 @@
       <w:color w:val="2F5496" w:themeColor="accent1" w:themeShade="BF"/>
     </w:rPr>
   </w:style>
-  <w:style w:type="character" w:customStyle="1" w:styleId="Heading6Char">
+  <w:style w:type="character" w:styleId="Heading6Char" w:customStyle="1">
     <w:name w:val="Heading 6 Char"/>
     <w:basedOn w:val="DefaultParagraphFont"/>
     <w:link w:val="Heading6"/>
@@ -3389,7 +3737,7 @@
       <w:color w:val="595959" w:themeColor="text1" w:themeTint="A6"/>
     </w:rPr>
   </w:style>
-  <w:style w:type="character" w:customStyle="1" w:styleId="Heading7Char">
+  <w:style w:type="character" w:styleId="Heading7Char" w:customStyle="1">
     <w:name w:val="Heading 7 Char"/>
     <w:basedOn w:val="DefaultParagraphFont"/>
     <w:link w:val="Heading7"/>
@@ -3401,7 +3749,7 @@
       <w:color w:val="595959" w:themeColor="text1" w:themeTint="A6"/>
     </w:rPr>
   </w:style>
-  <w:style w:type="character" w:customStyle="1" w:styleId="Heading8Char">
+  <w:style w:type="character" w:styleId="Heading8Char" w:customStyle="1">
     <w:name w:val="Heading 8 Char"/>
     <w:basedOn w:val="DefaultParagraphFont"/>
     <w:link w:val="Heading8"/>
@@ -3415,7 +3763,7 @@
       <w:color w:val="272727" w:themeColor="text1" w:themeTint="D8"/>
     </w:rPr>
   </w:style>
-  <w:style w:type="character" w:customStyle="1" w:styleId="Heading9Char">
+  <w:style w:type="character" w:styleId="Heading9Char" w:customStyle="1">
     <w:name w:val="Heading 9 Char"/>
     <w:basedOn w:val="DefaultParagraphFont"/>
     <w:link w:val="Heading9"/>
@@ -3440,21 +3788,21 @@
       <w:contextualSpacing/>
     </w:pPr>
     <w:rPr>
-      <w:rFonts w:asciiTheme="majorHAnsi" w:eastAsiaTheme="majorEastAsia" w:hAnsiTheme="majorHAnsi" w:cstheme="majorBidi"/>
+      <w:rFonts w:asciiTheme="majorHAnsi" w:hAnsiTheme="majorHAnsi" w:eastAsiaTheme="majorEastAsia" w:cstheme="majorBidi"/>
       <w:spacing w:val="-10"/>
       <w:kern w:val="28"/>
       <w:sz w:val="56"/>
       <w:szCs w:val="56"/>
     </w:rPr>
   </w:style>
-  <w:style w:type="character" w:customStyle="1" w:styleId="TitleChar">
+  <w:style w:type="character" w:styleId="TitleChar" w:customStyle="1">
     <w:name w:val="Title Char"/>
     <w:basedOn w:val="DefaultParagraphFont"/>
     <w:link w:val="Title"/>
     <w:uiPriority w:val="10"/>
     <w:rsid w:val="00210B48"/>
     <w:rPr>
-      <w:rFonts w:asciiTheme="majorHAnsi" w:eastAsiaTheme="majorEastAsia" w:hAnsiTheme="majorHAnsi" w:cstheme="majorBidi"/>
+      <w:rFonts w:asciiTheme="majorHAnsi" w:hAnsiTheme="majorHAnsi" w:eastAsiaTheme="majorEastAsia" w:cstheme="majorBidi"/>
       <w:spacing w:val="-10"/>
       <w:kern w:val="28"/>
       <w:sz w:val="56"/>
@@ -3482,7 +3830,7 @@
       <w:szCs w:val="28"/>
     </w:rPr>
   </w:style>
-  <w:style w:type="character" w:customStyle="1" w:styleId="SubtitleChar">
+  <w:style w:type="character" w:styleId="SubtitleChar" w:customStyle="1">
     <w:name w:val="Subtitle Char"/>
     <w:basedOn w:val="DefaultParagraphFont"/>
     <w:link w:val="Subtitle"/>
@@ -3514,7 +3862,7 @@
       <w:color w:val="404040" w:themeColor="text1" w:themeTint="BF"/>
     </w:rPr>
   </w:style>
-  <w:style w:type="character" w:customStyle="1" w:styleId="QuoteChar">
+  <w:style w:type="character" w:styleId="QuoteChar" w:customStyle="1">
     <w:name w:val="Quote Char"/>
     <w:basedOn w:val="DefaultParagraphFont"/>
     <w:link w:val="Quote"/>
@@ -3559,8 +3907,8 @@
     <w:rsid w:val="00210B48"/>
     <w:pPr>
       <w:pBdr>
-        <w:top w:val="single" w:sz="4" w:space="10" w:color="2F5496" w:themeColor="accent1" w:themeShade="BF"/>
-        <w:bottom w:val="single" w:sz="4" w:space="10" w:color="2F5496" w:themeColor="accent1" w:themeShade="BF"/>
+        <w:top w:val="single" w:color="2F5496" w:themeColor="accent1" w:themeShade="BF" w:sz="4" w:space="10"/>
+        <w:bottom w:val="single" w:color="2F5496" w:themeColor="accent1" w:themeShade="BF" w:sz="4" w:space="10"/>
       </w:pBdr>
       <w:spacing w:before="360" w:after="360"/>
       <w:ind w:left="864" w:right="864"/>
@@ -3572,7 +3920,7 @@
       <w:color w:val="2F5496" w:themeColor="accent1" w:themeShade="BF"/>
     </w:rPr>
   </w:style>
-  <w:style w:type="character" w:customStyle="1" w:styleId="IntenseQuoteChar">
+  <w:style w:type="character" w:styleId="IntenseQuoteChar" w:customStyle="1">
     <w:name w:val="Intense Quote Char"/>
     <w:basedOn w:val="DefaultParagraphFont"/>
     <w:link w:val="IntenseQuote"/>
@@ -3635,7 +3983,7 @@
 </file>
 
 <file path=word/theme/theme1.xml><?xml version="1.0" encoding="utf-8"?>
-<a:theme xmlns:a="http://schemas.openxmlformats.org/drawingml/2006/main" name="Office Theme">
+<a:theme xmlns:a="http://schemas.openxmlformats.org/drawingml/2006/main" xmlns:thm15="http://schemas.microsoft.com/office/thememl/2012/main" name="Office Theme">
   <a:themeElements>
     <a:clrScheme name="Office">
       <a:dk1>

</xml_diff>

<commit_message>
Changed podela_posla to remove unnecessary data. Changed dock to remove whitespaces
</commit_message>
<xml_diff>
--- a/39_ime_prezime_s.docx
+++ b/39_ime_prezime_s.docx
@@ -23,8 +23,9 @@
           <w:szCs w:val="40"/>
           <w:lang w:val="sr-Latn-RS"/>
         </w:rPr>
-        <w:t>Server Side Request Forgery(SSRF)</w:t>
-      </w:r>
+        <w:t xml:space="preserve">Server Side </w:t>
+      </w:r>
+      <w:proofErr w:type="spellStart"/>
       <w:r>
         <w:rPr>
           <w:rFonts w:ascii="Times New Roman" w:hAnsi="Times New Roman" w:cs="Times New Roman"/>
@@ -34,6 +35,53 @@
           <w:szCs w:val="40"/>
           <w:lang w:val="sr-Latn-RS"/>
         </w:rPr>
+        <w:t>Request</w:t>
+      </w:r>
+      <w:proofErr w:type="spellEnd"/>
+      <w:r>
+        <w:rPr>
+          <w:rFonts w:ascii="Times New Roman" w:hAnsi="Times New Roman" w:cs="Times New Roman"/>
+          <w:b/>
+          <w:bCs/>
+          <w:sz w:val="40"/>
+          <w:szCs w:val="40"/>
+          <w:lang w:val="sr-Latn-RS"/>
+        </w:rPr>
+        <w:t xml:space="preserve"> </w:t>
+      </w:r>
+      <w:proofErr w:type="spellStart"/>
+      <w:r>
+        <w:rPr>
+          <w:rFonts w:ascii="Times New Roman" w:hAnsi="Times New Roman" w:cs="Times New Roman"/>
+          <w:b/>
+          <w:bCs/>
+          <w:sz w:val="40"/>
+          <w:szCs w:val="40"/>
+          <w:lang w:val="sr-Latn-RS"/>
+        </w:rPr>
+        <w:t>Forgery</w:t>
+      </w:r>
+      <w:proofErr w:type="spellEnd"/>
+      <w:r>
+        <w:rPr>
+          <w:rFonts w:ascii="Times New Roman" w:hAnsi="Times New Roman" w:cs="Times New Roman"/>
+          <w:b/>
+          <w:bCs/>
+          <w:sz w:val="40"/>
+          <w:szCs w:val="40"/>
+          <w:lang w:val="sr-Latn-RS"/>
+        </w:rPr>
+        <w:t>(SSRF)</w:t>
+      </w:r>
+      <w:r>
+        <w:rPr>
+          <w:rFonts w:ascii="Times New Roman" w:hAnsi="Times New Roman" w:cs="Times New Roman"/>
+          <w:b/>
+          <w:bCs/>
+          <w:sz w:val="40"/>
+          <w:szCs w:val="40"/>
+          <w:lang w:val="sr-Latn-RS"/>
+        </w:rPr>
         <w:t xml:space="preserve"> – uputstvo i objašnjenje implementiranih izazova</w:t>
       </w:r>
     </w:p>
@@ -42,15 +90,15 @@
         <w:ind w:firstLine="630"/>
         <w:jc w:val="both"/>
         <w:rPr>
-          <w:rFonts w:ascii="Times New Roman" w:hAnsi="Times New Roman" w:cs="Times New Roman" w:eastAsiaTheme="minorEastAsia"/>
-          <w:sz w:val="24"/>
-          <w:szCs w:val="24"/>
-          <w:lang w:val="sr-Latn-RS"/>
-        </w:rPr>
-      </w:pPr>
-      <w:r>
-        <w:rPr>
-          <w:rFonts w:ascii="Times New Roman" w:hAnsi="Times New Roman" w:cs="Times New Roman" w:eastAsiaTheme="minorEastAsia"/>
+          <w:rFonts w:ascii="Times New Roman" w:eastAsiaTheme="minorEastAsia" w:hAnsi="Times New Roman" w:cs="Times New Roman"/>
+          <w:sz w:val="24"/>
+          <w:szCs w:val="24"/>
+          <w:lang w:val="sr-Latn-RS"/>
+        </w:rPr>
+      </w:pPr>
+      <w:r>
+        <w:rPr>
+          <w:rFonts w:ascii="Times New Roman" w:eastAsiaTheme="minorEastAsia" w:hAnsi="Times New Roman" w:cs="Times New Roman"/>
           <w:sz w:val="24"/>
           <w:szCs w:val="24"/>
           <w:lang w:val="sr-Latn-RS"/>
@@ -59,7 +107,7 @@
       </w:r>
       <w:r>
         <w:rPr>
-          <w:rFonts w:ascii="Times New Roman" w:hAnsi="Times New Roman" w:cs="Times New Roman" w:eastAsiaTheme="minorEastAsia"/>
+          <w:rFonts w:ascii="Times New Roman" w:eastAsiaTheme="minorEastAsia" w:hAnsi="Times New Roman" w:cs="Times New Roman"/>
           <w:sz w:val="24"/>
           <w:szCs w:val="24"/>
           <w:lang w:val="sr-Latn-RS"/>
@@ -68,12 +116,92 @@
       </w:r>
       <w:r>
         <w:rPr>
-          <w:rFonts w:ascii="Times New Roman" w:hAnsi="Times New Roman" w:cs="Times New Roman" w:eastAsiaTheme="minorEastAsia"/>
-          <w:sz w:val="24"/>
-          <w:szCs w:val="24"/>
-          <w:lang w:val="sr-Latn-RS"/>
-        </w:rPr>
-        <w:t>(Captire the Flag) izazovi. Implementacija izazova se sastoji od jednog ili nekoliko web servera na kojima se nalazi ključ(flag) koji je potrebno pronaći primenom neke tehnike u okviru SSRF kategorije napada.</w:t>
+          <w:rFonts w:ascii="Times New Roman" w:eastAsiaTheme="minorEastAsia" w:hAnsi="Times New Roman" w:cs="Times New Roman"/>
+          <w:sz w:val="24"/>
+          <w:szCs w:val="24"/>
+          <w:lang w:val="sr-Latn-RS"/>
+        </w:rPr>
+        <w:t>(</w:t>
+      </w:r>
+      <w:proofErr w:type="spellStart"/>
+      <w:r>
+        <w:rPr>
+          <w:rFonts w:ascii="Times New Roman" w:eastAsiaTheme="minorEastAsia" w:hAnsi="Times New Roman" w:cs="Times New Roman"/>
+          <w:sz w:val="24"/>
+          <w:szCs w:val="24"/>
+          <w:lang w:val="sr-Latn-RS"/>
+        </w:rPr>
+        <w:t>Captire</w:t>
+      </w:r>
+      <w:proofErr w:type="spellEnd"/>
+      <w:r>
+        <w:rPr>
+          <w:rFonts w:ascii="Times New Roman" w:eastAsiaTheme="minorEastAsia" w:hAnsi="Times New Roman" w:cs="Times New Roman"/>
+          <w:sz w:val="24"/>
+          <w:szCs w:val="24"/>
+          <w:lang w:val="sr-Latn-RS"/>
+        </w:rPr>
+        <w:t xml:space="preserve"> </w:t>
+      </w:r>
+      <w:proofErr w:type="spellStart"/>
+      <w:r>
+        <w:rPr>
+          <w:rFonts w:ascii="Times New Roman" w:eastAsiaTheme="minorEastAsia" w:hAnsi="Times New Roman" w:cs="Times New Roman"/>
+          <w:sz w:val="24"/>
+          <w:szCs w:val="24"/>
+          <w:lang w:val="sr-Latn-RS"/>
+        </w:rPr>
+        <w:t>the</w:t>
+      </w:r>
+      <w:proofErr w:type="spellEnd"/>
+      <w:r>
+        <w:rPr>
+          <w:rFonts w:ascii="Times New Roman" w:eastAsiaTheme="minorEastAsia" w:hAnsi="Times New Roman" w:cs="Times New Roman"/>
+          <w:sz w:val="24"/>
+          <w:szCs w:val="24"/>
+          <w:lang w:val="sr-Latn-RS"/>
+        </w:rPr>
+        <w:t xml:space="preserve"> </w:t>
+      </w:r>
+      <w:proofErr w:type="spellStart"/>
+      <w:r>
+        <w:rPr>
+          <w:rFonts w:ascii="Times New Roman" w:eastAsiaTheme="minorEastAsia" w:hAnsi="Times New Roman" w:cs="Times New Roman"/>
+          <w:sz w:val="24"/>
+          <w:szCs w:val="24"/>
+          <w:lang w:val="sr-Latn-RS"/>
+        </w:rPr>
+        <w:t>Flag</w:t>
+      </w:r>
+      <w:proofErr w:type="spellEnd"/>
+      <w:r>
+        <w:rPr>
+          <w:rFonts w:ascii="Times New Roman" w:eastAsiaTheme="minorEastAsia" w:hAnsi="Times New Roman" w:cs="Times New Roman"/>
+          <w:sz w:val="24"/>
+          <w:szCs w:val="24"/>
+          <w:lang w:val="sr-Latn-RS"/>
+        </w:rPr>
+        <w:t>) izazovi. Implementacija izazova se sastoji od jednog ili nekoliko web servera na kojima se nalazi ključ(</w:t>
+      </w:r>
+      <w:proofErr w:type="spellStart"/>
+      <w:r>
+        <w:rPr>
+          <w:rFonts w:ascii="Times New Roman" w:eastAsiaTheme="minorEastAsia" w:hAnsi="Times New Roman" w:cs="Times New Roman"/>
+          <w:sz w:val="24"/>
+          <w:szCs w:val="24"/>
+          <w:lang w:val="sr-Latn-RS"/>
+        </w:rPr>
+        <w:t>flag</w:t>
+      </w:r>
+      <w:proofErr w:type="spellEnd"/>
+      <w:r>
+        <w:rPr>
+          <w:rFonts w:ascii="Times New Roman" w:eastAsiaTheme="minorEastAsia" w:hAnsi="Times New Roman" w:cs="Times New Roman"/>
+          <w:sz w:val="24"/>
+          <w:szCs w:val="24"/>
+          <w:lang w:val="sr-Latn-RS"/>
+        </w:rPr>
+        <w:t>) koji je potrebno pronaći primenom neke tehnike u okviru SSRF kategorije napada.</w:t>
       </w:r>
     </w:p>
     <w:p>
@@ -81,15 +209,15 @@
         <w:ind w:firstLine="630"/>
         <w:jc w:val="both"/>
         <w:rPr>
-          <w:rFonts w:ascii="Times New Roman" w:hAnsi="Times New Roman" w:cs="Times New Roman" w:eastAsiaTheme="minorEastAsia"/>
-          <w:sz w:val="24"/>
-          <w:szCs w:val="24"/>
-          <w:lang w:val="sr-Latn-RS"/>
-        </w:rPr>
-      </w:pPr>
-      <w:r>
-        <w:rPr>
-          <w:rFonts w:ascii="Times New Roman" w:hAnsi="Times New Roman" w:cs="Times New Roman" w:eastAsiaTheme="minorEastAsia"/>
+          <w:rFonts w:ascii="Times New Roman" w:eastAsiaTheme="minorEastAsia" w:hAnsi="Times New Roman" w:cs="Times New Roman"/>
+          <w:sz w:val="24"/>
+          <w:szCs w:val="24"/>
+          <w:lang w:val="sr-Latn-RS"/>
+        </w:rPr>
+      </w:pPr>
+      <w:r>
+        <w:rPr>
+          <w:rFonts w:ascii="Times New Roman" w:eastAsiaTheme="minorEastAsia" w:hAnsi="Times New Roman" w:cs="Times New Roman"/>
           <w:sz w:val="24"/>
           <w:szCs w:val="24"/>
           <w:lang w:val="sr-Latn-RS"/>
@@ -98,7 +226,7 @@
       </w:r>
       <w:r>
         <w:rPr>
-          <w:rFonts w:ascii="Times New Roman" w:hAnsi="Times New Roman" w:cs="Times New Roman" w:eastAsiaTheme="minorEastAsia"/>
+          <w:rFonts w:ascii="Times New Roman" w:eastAsiaTheme="minorEastAsia" w:hAnsi="Times New Roman" w:cs="Times New Roman"/>
           <w:sz w:val="24"/>
           <w:szCs w:val="24"/>
           <w:lang w:val="sr-Latn-RS"/>
@@ -107,7 +235,7 @@
       </w:r>
       <w:r>
         <w:rPr>
-          <w:rFonts w:ascii="Times New Roman" w:hAnsi="Times New Roman" w:cs="Times New Roman" w:eastAsiaTheme="minorEastAsia"/>
+          <w:rFonts w:ascii="Times New Roman" w:eastAsiaTheme="minorEastAsia" w:hAnsi="Times New Roman" w:cs="Times New Roman"/>
           <w:sz w:val="24"/>
           <w:szCs w:val="24"/>
           <w:lang w:val="sr-Latn-RS"/>
@@ -116,7 +244,7 @@
       </w:r>
       <w:r>
         <w:rPr>
-          <w:rFonts w:ascii="Times New Roman" w:hAnsi="Times New Roman" w:cs="Times New Roman" w:eastAsiaTheme="minorEastAsia"/>
+          <w:rFonts w:ascii="Times New Roman" w:eastAsiaTheme="minorEastAsia" w:hAnsi="Times New Roman" w:cs="Times New Roman"/>
           <w:sz w:val="24"/>
           <w:szCs w:val="24"/>
           <w:lang w:val="sr-Latn-RS"/>
@@ -125,16 +253,36 @@
       </w:r>
       <w:r>
         <w:rPr>
-          <w:rFonts w:ascii="Times New Roman" w:hAnsi="Times New Roman" w:cs="Times New Roman" w:eastAsiaTheme="minorEastAsia"/>
-          <w:sz w:val="24"/>
-          <w:szCs w:val="24"/>
-          <w:lang w:val="sr-Latn-RS"/>
-        </w:rPr>
-        <w:t>neželjene lokacije. Uobičajni tok napada jeste da korisnik dohvati podatke sa internog servera organizacije sa kojim ne bi smeo da komunicira</w:t>
-      </w:r>
-      <w:r>
-        <w:rPr>
-          <w:rFonts w:ascii="Times New Roman" w:hAnsi="Times New Roman" w:cs="Times New Roman" w:eastAsiaTheme="minorEastAsia"/>
+          <w:rFonts w:ascii="Times New Roman" w:eastAsiaTheme="minorEastAsia" w:hAnsi="Times New Roman" w:cs="Times New Roman"/>
+          <w:sz w:val="24"/>
+          <w:szCs w:val="24"/>
+          <w:lang w:val="sr-Latn-RS"/>
+        </w:rPr>
+        <w:t xml:space="preserve">neželjene lokacije. </w:t>
+      </w:r>
+      <w:proofErr w:type="spellStart"/>
+      <w:r>
+        <w:rPr>
+          <w:rFonts w:ascii="Times New Roman" w:eastAsiaTheme="minorEastAsia" w:hAnsi="Times New Roman" w:cs="Times New Roman"/>
+          <w:sz w:val="24"/>
+          <w:szCs w:val="24"/>
+          <w:lang w:val="sr-Latn-RS"/>
+        </w:rPr>
+        <w:t>Uobičajni</w:t>
+      </w:r>
+      <w:proofErr w:type="spellEnd"/>
+      <w:r>
+        <w:rPr>
+          <w:rFonts w:ascii="Times New Roman" w:eastAsiaTheme="minorEastAsia" w:hAnsi="Times New Roman" w:cs="Times New Roman"/>
+          <w:sz w:val="24"/>
+          <w:szCs w:val="24"/>
+          <w:lang w:val="sr-Latn-RS"/>
+        </w:rPr>
+        <w:t xml:space="preserve"> tok napada jeste da korisnik dohvati podatke sa internog servera organizacije sa kojim ne bi smeo da komunicira</w:t>
+      </w:r>
+      <w:r>
+        <w:rPr>
+          <w:rFonts w:ascii="Times New Roman" w:eastAsiaTheme="minorEastAsia" w:hAnsi="Times New Roman" w:cs="Times New Roman"/>
           <w:sz w:val="24"/>
           <w:szCs w:val="24"/>
           <w:lang w:val="sr-Latn-RS"/>
@@ -143,7 +291,7 @@
       </w:r>
       <w:r>
         <w:rPr>
-          <w:rFonts w:ascii="Times New Roman" w:hAnsi="Times New Roman" w:cs="Times New Roman" w:eastAsiaTheme="minorEastAsia"/>
+          <w:rFonts w:ascii="Times New Roman" w:eastAsiaTheme="minorEastAsia" w:hAnsi="Times New Roman" w:cs="Times New Roman"/>
           <w:sz w:val="24"/>
           <w:szCs w:val="24"/>
           <w:lang w:val="sr-Latn-RS"/>
@@ -152,12 +300,32 @@
       </w:r>
       <w:r>
         <w:rPr>
-          <w:rFonts w:ascii="Times New Roman" w:hAnsi="Times New Roman" w:cs="Times New Roman" w:eastAsiaTheme="minorEastAsia"/>
-          <w:sz w:val="24"/>
-          <w:szCs w:val="24"/>
-          <w:lang w:val="sr-Latn-RS"/>
-        </w:rPr>
-        <w:t xml:space="preserve"> naterati server da komunicira sa bilo kojim resursom na internetu, čime se mogu otkriti kredencijali servera.</w:t>
+          <w:rFonts w:ascii="Times New Roman" w:eastAsiaTheme="minorEastAsia" w:hAnsi="Times New Roman" w:cs="Times New Roman"/>
+          <w:sz w:val="24"/>
+          <w:szCs w:val="24"/>
+          <w:lang w:val="sr-Latn-RS"/>
+        </w:rPr>
+        <w:t xml:space="preserve"> naterati server da komunicira sa bilo kojim resursom na internetu, čime se mogu otkriti </w:t>
+      </w:r>
+      <w:proofErr w:type="spellStart"/>
+      <w:r>
+        <w:rPr>
+          <w:rFonts w:ascii="Times New Roman" w:eastAsiaTheme="minorEastAsia" w:hAnsi="Times New Roman" w:cs="Times New Roman"/>
+          <w:sz w:val="24"/>
+          <w:szCs w:val="24"/>
+          <w:lang w:val="sr-Latn-RS"/>
+        </w:rPr>
+        <w:t>kredencijali</w:t>
+      </w:r>
+      <w:proofErr w:type="spellEnd"/>
+      <w:r>
+        <w:rPr>
+          <w:rFonts w:ascii="Times New Roman" w:eastAsiaTheme="minorEastAsia" w:hAnsi="Times New Roman" w:cs="Times New Roman"/>
+          <w:sz w:val="24"/>
+          <w:szCs w:val="24"/>
+          <w:lang w:val="sr-Latn-RS"/>
+        </w:rPr>
+        <w:t xml:space="preserve"> servera.</w:t>
       </w:r>
     </w:p>
     <w:p>
@@ -165,15 +333,15 @@
         <w:ind w:firstLine="630"/>
         <w:jc w:val="both"/>
         <w:rPr>
-          <w:rFonts w:ascii="Times New Roman" w:hAnsi="Times New Roman" w:cs="Times New Roman" w:eastAsiaTheme="minorEastAsia"/>
-          <w:sz w:val="24"/>
-          <w:szCs w:val="24"/>
-          <w:lang w:val="sr-Latn-RS"/>
-        </w:rPr>
-      </w:pPr>
-      <w:r>
-        <w:rPr>
-          <w:rFonts w:ascii="Times New Roman" w:hAnsi="Times New Roman" w:cs="Times New Roman" w:eastAsiaTheme="minorEastAsia"/>
+          <w:rFonts w:ascii="Times New Roman" w:eastAsiaTheme="minorEastAsia" w:hAnsi="Times New Roman" w:cs="Times New Roman"/>
+          <w:sz w:val="24"/>
+          <w:szCs w:val="24"/>
+          <w:lang w:val="sr-Latn-RS"/>
+        </w:rPr>
+      </w:pPr>
+      <w:r>
+        <w:rPr>
+          <w:rFonts w:ascii="Times New Roman" w:eastAsiaTheme="minorEastAsia" w:hAnsi="Times New Roman" w:cs="Times New Roman"/>
           <w:sz w:val="24"/>
           <w:szCs w:val="24"/>
           <w:lang w:val="sr-Latn-RS"/>
@@ -182,7 +350,7 @@
       </w:r>
       <w:r>
         <w:rPr>
-          <w:rFonts w:ascii="Times New Roman" w:hAnsi="Times New Roman" w:cs="Times New Roman" w:eastAsiaTheme="minorEastAsia"/>
+          <w:rFonts w:ascii="Times New Roman" w:eastAsiaTheme="minorEastAsia" w:hAnsi="Times New Roman" w:cs="Times New Roman"/>
           <w:sz w:val="24"/>
           <w:szCs w:val="24"/>
           <w:lang w:val="sr-Latn-RS"/>
@@ -191,7 +359,7 @@
       </w:r>
       <w:r>
         <w:rPr>
-          <w:rFonts w:ascii="Times New Roman" w:hAnsi="Times New Roman" w:cs="Times New Roman" w:eastAsiaTheme="minorEastAsia"/>
+          <w:rFonts w:ascii="Times New Roman" w:eastAsiaTheme="minorEastAsia" w:hAnsi="Times New Roman" w:cs="Times New Roman"/>
           <w:sz w:val="24"/>
           <w:szCs w:val="24"/>
           <w:lang w:val="sr-Latn-RS"/>
@@ -200,7 +368,7 @@
       </w:r>
       <w:r>
         <w:rPr>
-          <w:rFonts w:ascii="Times New Roman" w:hAnsi="Times New Roman" w:cs="Times New Roman" w:eastAsiaTheme="minorEastAsia"/>
+          <w:rFonts w:ascii="Times New Roman" w:eastAsiaTheme="minorEastAsia" w:hAnsi="Times New Roman" w:cs="Times New Roman"/>
           <w:sz w:val="24"/>
           <w:szCs w:val="24"/>
           <w:lang w:val="sr-Latn-RS"/>
@@ -209,7 +377,7 @@
       </w:r>
       <w:r>
         <w:rPr>
-          <w:rFonts w:ascii="Times New Roman" w:hAnsi="Times New Roman" w:cs="Times New Roman" w:eastAsiaTheme="minorEastAsia"/>
+          <w:rFonts w:ascii="Times New Roman" w:eastAsiaTheme="minorEastAsia" w:hAnsi="Times New Roman" w:cs="Times New Roman"/>
           <w:sz w:val="24"/>
           <w:szCs w:val="24"/>
           <w:lang w:val="sr-Latn-RS"/>
@@ -218,7 +386,7 @@
       </w:r>
       <w:r>
         <w:rPr>
-          <w:rFonts w:ascii="Times New Roman" w:hAnsi="Times New Roman" w:cs="Times New Roman" w:eastAsiaTheme="minorEastAsia"/>
+          <w:rFonts w:ascii="Times New Roman" w:eastAsiaTheme="minorEastAsia" w:hAnsi="Times New Roman" w:cs="Times New Roman"/>
           <w:sz w:val="24"/>
           <w:szCs w:val="24"/>
           <w:lang w:val="sr-Latn-RS"/>
@@ -227,7 +395,7 @@
       </w:r>
       <w:r>
         <w:rPr>
-          <w:rFonts w:ascii="Times New Roman" w:hAnsi="Times New Roman" w:cs="Times New Roman" w:eastAsiaTheme="minorEastAsia"/>
+          <w:rFonts w:ascii="Times New Roman" w:eastAsiaTheme="minorEastAsia" w:hAnsi="Times New Roman" w:cs="Times New Roman"/>
           <w:sz w:val="24"/>
           <w:szCs w:val="24"/>
           <w:lang w:val="sr-Latn-RS"/>
@@ -236,7 +404,7 @@
       </w:r>
       <w:r>
         <w:rPr>
-          <w:rFonts w:ascii="Times New Roman" w:hAnsi="Times New Roman" w:cs="Times New Roman" w:eastAsiaTheme="minorEastAsia"/>
+          <w:rFonts w:ascii="Times New Roman" w:eastAsiaTheme="minorEastAsia" w:hAnsi="Times New Roman" w:cs="Times New Roman"/>
           <w:sz w:val="24"/>
           <w:szCs w:val="24"/>
           <w:lang w:val="sr-Latn-RS"/>
@@ -245,7 +413,7 @@
       </w:r>
       <w:r>
         <w:rPr>
-          <w:rFonts w:ascii="Times New Roman" w:hAnsi="Times New Roman" w:cs="Times New Roman" w:eastAsiaTheme="minorEastAsia"/>
+          <w:rFonts w:ascii="Times New Roman" w:eastAsiaTheme="minorEastAsia" w:hAnsi="Times New Roman" w:cs="Times New Roman"/>
           <w:sz w:val="24"/>
           <w:szCs w:val="24"/>
           <w:lang w:val="sr-Latn-RS"/>
@@ -254,7 +422,7 @@
       </w:r>
       <w:r>
         <w:rPr>
-          <w:rFonts w:ascii="Times New Roman" w:hAnsi="Times New Roman" w:cs="Times New Roman" w:eastAsiaTheme="minorEastAsia"/>
+          <w:rFonts w:ascii="Times New Roman" w:eastAsiaTheme="minorEastAsia" w:hAnsi="Times New Roman" w:cs="Times New Roman"/>
           <w:sz w:val="24"/>
           <w:szCs w:val="24"/>
           <w:lang w:val="sr-Latn-RS"/>
@@ -263,7 +431,7 @@
       </w:r>
       <w:r>
         <w:rPr>
-          <w:rFonts w:ascii="Times New Roman" w:hAnsi="Times New Roman" w:cs="Times New Roman" w:eastAsiaTheme="minorEastAsia"/>
+          <w:rFonts w:ascii="Times New Roman" w:eastAsiaTheme="minorEastAsia" w:hAnsi="Times New Roman" w:cs="Times New Roman"/>
           <w:sz w:val="24"/>
           <w:szCs w:val="24"/>
           <w:lang w:val="sr-Latn-RS"/>
@@ -276,15 +444,15 @@
         <w:ind w:firstLine="630"/>
         <w:jc w:val="both"/>
         <w:rPr>
-          <w:rFonts w:ascii="Times New Roman" w:hAnsi="Times New Roman" w:cs="Times New Roman" w:eastAsiaTheme="minorEastAsia"/>
-          <w:sz w:val="24"/>
-          <w:szCs w:val="24"/>
-          <w:lang w:val="sr-Latn-RS"/>
-        </w:rPr>
-      </w:pPr>
-      <w:r>
-        <w:rPr>
-          <w:rFonts w:ascii="Times New Roman" w:hAnsi="Times New Roman" w:cs="Times New Roman" w:eastAsiaTheme="minorEastAsia"/>
+          <w:rFonts w:ascii="Times New Roman" w:eastAsiaTheme="minorEastAsia" w:hAnsi="Times New Roman" w:cs="Times New Roman"/>
+          <w:sz w:val="24"/>
+          <w:szCs w:val="24"/>
+          <w:lang w:val="sr-Latn-RS"/>
+        </w:rPr>
+      </w:pPr>
+      <w:r>
+        <w:rPr>
+          <w:rFonts w:ascii="Times New Roman" w:eastAsiaTheme="minorEastAsia" w:hAnsi="Times New Roman" w:cs="Times New Roman"/>
           <w:sz w:val="24"/>
           <w:szCs w:val="24"/>
           <w:lang w:val="sr-Latn-RS"/>
@@ -293,7 +461,7 @@
       </w:r>
       <w:r>
         <w:rPr>
-          <w:rFonts w:ascii="Times New Roman" w:hAnsi="Times New Roman" w:cs="Times New Roman" w:eastAsiaTheme="minorEastAsia"/>
+          <w:rFonts w:ascii="Times New Roman" w:eastAsiaTheme="minorEastAsia" w:hAnsi="Times New Roman" w:cs="Times New Roman"/>
           <w:sz w:val="24"/>
           <w:szCs w:val="24"/>
           <w:lang w:val="sr-Latn-RS"/>
@@ -310,22 +478,35 @@
         </w:numPr>
         <w:jc w:val="both"/>
         <w:rPr>
-          <w:rFonts w:ascii="Times New Roman" w:hAnsi="Times New Roman" w:cs="Times New Roman" w:eastAsiaTheme="minorEastAsia"/>
-          <w:sz w:val="24"/>
-          <w:szCs w:val="24"/>
-          <w:lang w:val="sr-Latn-RS"/>
-        </w:rPr>
-      </w:pPr>
-      <w:r>
-        <w:rPr>
-          <w:rFonts w:ascii="Times New Roman" w:hAnsi="Times New Roman" w:cs="Times New Roman" w:eastAsiaTheme="minorEastAsia"/>
+          <w:rFonts w:ascii="Times New Roman" w:eastAsiaTheme="minorEastAsia" w:hAnsi="Times New Roman" w:cs="Times New Roman"/>
+          <w:sz w:val="24"/>
+          <w:szCs w:val="24"/>
+          <w:lang w:val="sr-Latn-RS"/>
+        </w:rPr>
+      </w:pPr>
+      <w:proofErr w:type="spellStart"/>
+      <w:r>
+        <w:rPr>
+          <w:rFonts w:ascii="Times New Roman" w:eastAsiaTheme="minorEastAsia" w:hAnsi="Times New Roman" w:cs="Times New Roman"/>
           <w:b/>
           <w:bCs/>
           <w:sz w:val="24"/>
           <w:szCs w:val="24"/>
           <w:lang w:val="sr-Latn-RS"/>
         </w:rPr>
-        <w:t>Blacklist tip napada</w:t>
+        <w:t>Blacklist</w:t>
+      </w:r>
+      <w:proofErr w:type="spellEnd"/>
+      <w:r>
+        <w:rPr>
+          <w:rFonts w:ascii="Times New Roman" w:eastAsiaTheme="minorEastAsia" w:hAnsi="Times New Roman" w:cs="Times New Roman"/>
+          <w:b/>
+          <w:bCs/>
+          <w:sz w:val="24"/>
+          <w:szCs w:val="24"/>
+          <w:lang w:val="sr-Latn-RS"/>
+        </w:rPr>
+        <w:t xml:space="preserve"> tip napada</w:t>
       </w:r>
     </w:p>
     <w:p>
@@ -333,15 +514,15 @@
         <w:ind w:firstLine="630"/>
         <w:jc w:val="both"/>
         <w:rPr>
-          <w:rFonts w:ascii="Times New Roman" w:hAnsi="Times New Roman" w:cs="Times New Roman" w:eastAsiaTheme="minorEastAsia"/>
-          <w:sz w:val="24"/>
-          <w:szCs w:val="24"/>
-          <w:lang w:val="sr-Latn-RS"/>
-        </w:rPr>
-      </w:pPr>
-      <w:r>
-        <w:rPr>
-          <w:rFonts w:ascii="Times New Roman" w:hAnsi="Times New Roman" w:cs="Times New Roman" w:eastAsiaTheme="minorEastAsia"/>
+          <w:rFonts w:ascii="Times New Roman" w:eastAsiaTheme="minorEastAsia" w:hAnsi="Times New Roman" w:cs="Times New Roman"/>
+          <w:sz w:val="24"/>
+          <w:szCs w:val="24"/>
+          <w:lang w:val="sr-Latn-RS"/>
+        </w:rPr>
+      </w:pPr>
+      <w:r>
+        <w:rPr>
+          <w:rFonts w:ascii="Times New Roman" w:eastAsiaTheme="minorEastAsia" w:hAnsi="Times New Roman" w:cs="Times New Roman"/>
           <w:sz w:val="24"/>
           <w:szCs w:val="24"/>
           <w:lang w:val="sr-Latn-RS"/>
@@ -350,175 +531,18 @@
       </w:r>
       <w:r>
         <w:rPr>
-          <w:rFonts w:ascii="Times New Roman" w:hAnsi="Times New Roman" w:cs="Times New Roman" w:eastAsiaTheme="minorEastAsia"/>
+          <w:rFonts w:ascii="Times New Roman" w:eastAsiaTheme="minorEastAsia" w:hAnsi="Times New Roman" w:cs="Times New Roman"/>
           <w:sz w:val="24"/>
           <w:szCs w:val="24"/>
           <w:lang w:val="sr-Latn-RS"/>
         </w:rPr>
         <w:t xml:space="preserve">Korisnici mogu da pristupaju main_app.py serveru koji je pokrenut na </w:t>
       </w:r>
-      <w:r>
-        <w:fldChar w:fldCharType="begin"/>
-      </w:r>
-      <w:r>
-        <w:instrText>HYPERLINK "http://localhost:5000"</w:instrText>
-      </w:r>
-      <w:r>
-        <w:fldChar w:fldCharType="separate"/>
-      </w:r>
-      <w:r>
-        <w:rPr>
-          <w:rStyle w:val="Hyperlink"/>
-          <w:rFonts w:ascii="Times New Roman" w:hAnsi="Times New Roman" w:cs="Times New Roman" w:eastAsiaTheme="minorEastAsia"/>
-          <w:sz w:val="24"/>
-          <w:szCs w:val="24"/>
-          <w:lang w:val="sr-Latn-RS"/>
-        </w:rPr>
-        <w:t>http:</w:t>
-      </w:r>
-      <w:r>
-        <w:rPr>
-          <w:rStyle w:val="Hyperlink"/>
-          <w:rFonts w:ascii="Times New Roman" w:hAnsi="Times New Roman" w:cs="Times New Roman" w:eastAsiaTheme="minorEastAsia"/>
-          <w:sz w:val="24"/>
-          <w:szCs w:val="24"/>
-          <w:lang w:val="en-US"/>
-        </w:rPr>
-        <w:t>//localhost:5000</w:t>
-      </w:r>
-      <w:r>
-        <w:fldChar w:fldCharType="end"/>
-      </w:r>
-      <w:r>
-        <w:rPr>
-          <w:rFonts w:ascii="Times New Roman" w:hAnsi="Times New Roman" w:cs="Times New Roman" w:eastAsiaTheme="minorEastAsia"/>
-          <w:sz w:val="24"/>
-          <w:szCs w:val="24"/>
-          <w:lang w:val="en-US"/>
-        </w:rPr>
-        <w:t xml:space="preserve">. </w:t>
-      </w:r>
-      <w:r>
-        <w:rPr>
-          <w:rFonts w:ascii="Times New Roman" w:hAnsi="Times New Roman" w:cs="Times New Roman" w:eastAsiaTheme="minorEastAsia"/>
-          <w:sz w:val="24"/>
-          <w:szCs w:val="24"/>
-          <w:lang w:val="sr-Latn-RS"/>
-        </w:rPr>
-        <w:t xml:space="preserve">Korisnici ne mogu da pristupaju hidden_app.py serveru koji je pokrenut na </w:t>
-      </w:r>
-      <w:r>
-        <w:fldChar w:fldCharType="begin"/>
-      </w:r>
-      <w:r>
-        <w:instrText>HYPERLINK "http://localhost:5001%20."</w:instrText>
-      </w:r>
-      <w:r>
-        <w:fldChar w:fldCharType="separate"/>
-      </w:r>
-      <w:r>
-        <w:rPr>
-          <w:rStyle w:val="Hyperlink"/>
-          <w:rFonts w:ascii="Times New Roman" w:hAnsi="Times New Roman" w:cs="Times New Roman" w:eastAsiaTheme="minorEastAsia"/>
-          <w:sz w:val="24"/>
-          <w:szCs w:val="24"/>
-          <w:lang w:val="sr-Latn-RS"/>
-        </w:rPr>
-        <w:t>http:</w:t>
-      </w:r>
-      <w:r>
-        <w:rPr>
-          <w:rStyle w:val="Hyperlink"/>
-          <w:rFonts w:ascii="Times New Roman" w:hAnsi="Times New Roman" w:cs="Times New Roman" w:eastAsiaTheme="minorEastAsia"/>
-          <w:sz w:val="24"/>
-          <w:szCs w:val="24"/>
-          <w:lang w:val="en-US"/>
-        </w:rPr>
-        <w:t>//localhost:5001</w:t>
-      </w:r>
-      <w:r>
-        <w:fldChar w:fldCharType="end"/>
-      </w:r>
-      <w:r>
-        <w:rPr>
-          <w:rFonts w:ascii="Times New Roman" w:hAnsi="Times New Roman" w:cs="Times New Roman" w:eastAsiaTheme="minorEastAsia"/>
-          <w:sz w:val="24"/>
-          <w:szCs w:val="24"/>
-          <w:lang w:val="sr-Latn-RS"/>
-        </w:rPr>
-        <w:t xml:space="preserve">. Na ovom serveru se nalazi flag koji je rešenje izazova, a u stvari predstavlja poverljiv podatak. </w:t>
-      </w:r>
-    </w:p>
-    <w:p>
-      <w:pPr>
-        <w:ind w:firstLine="630"/>
-        <w:jc w:val="both"/>
-        <w:rPr>
-          <w:rFonts w:ascii="Times New Roman" w:hAnsi="Times New Roman" w:cs="Times New Roman" w:eastAsiaTheme="minorEastAsia"/>
-          <w:sz w:val="24"/>
-          <w:szCs w:val="24"/>
-          <w:lang w:val="sr-Latn-RS"/>
-        </w:rPr>
-      </w:pPr>
-      <w:r>
-        <w:rPr>
-          <w:rFonts w:ascii="Times New Roman" w:hAnsi="Times New Roman" w:cs="Times New Roman" w:eastAsiaTheme="minorEastAsia"/>
-          <w:sz w:val="24"/>
-          <w:szCs w:val="24"/>
-          <w:lang w:val="sr-Latn-RS"/>
-        </w:rPr>
-        <w:t xml:space="preserve">Korisnici na početnoj stranici pomoću padajuće liste mogu da biraju na koju će stranicu otići. </w:t>
-      </w:r>
-      <w:r>
-        <w:rPr>
-          <w:rFonts w:ascii="Times New Roman" w:hAnsi="Times New Roman" w:cs="Times New Roman" w:eastAsiaTheme="minorEastAsia"/>
-          <w:sz w:val="24"/>
-          <w:szCs w:val="24"/>
-          <w:lang w:val="sr-Latn-RS"/>
-        </w:rPr>
-        <w:t>Ovo je implementirano tako što korisnik u padajućoj listi</w:t>
-      </w:r>
-      <w:r>
-        <w:rPr>
-          <w:rFonts w:ascii="Times New Roman" w:hAnsi="Times New Roman" w:cs="Times New Roman" w:eastAsiaTheme="minorEastAsia"/>
-          <w:sz w:val="24"/>
-          <w:szCs w:val="24"/>
-          <w:lang w:val="sr-Latn-RS"/>
-        </w:rPr>
-        <w:t>, koja je deo forme,</w:t>
-      </w:r>
-      <w:r>
-        <w:rPr>
-          <w:rFonts w:ascii="Times New Roman" w:hAnsi="Times New Roman" w:cs="Times New Roman" w:eastAsiaTheme="minorEastAsia"/>
-          <w:sz w:val="24"/>
-          <w:szCs w:val="24"/>
-          <w:lang w:val="sr-Latn-RS"/>
-        </w:rPr>
-        <w:t xml:space="preserve"> bira tekstualnu vrednost </w:t>
-      </w:r>
-      <w:r>
-        <w:rPr>
-          <w:rFonts w:ascii="Times New Roman" w:hAnsi="Times New Roman" w:cs="Times New Roman" w:eastAsiaTheme="minorEastAsia"/>
-          <w:sz w:val="24"/>
-          <w:szCs w:val="24"/>
-          <w:lang w:val="sr-Latn-RS"/>
-        </w:rPr>
-        <w:t>URL</w:t>
-      </w:r>
-      <w:r>
-        <w:rPr>
-          <w:rFonts w:ascii="Times New Roman" w:hAnsi="Times New Roman" w:cs="Times New Roman" w:eastAsiaTheme="minorEastAsia"/>
-          <w:sz w:val="24"/>
-          <w:szCs w:val="24"/>
-          <w:lang w:val="sr-Latn-RS"/>
-        </w:rPr>
-        <w:t xml:space="preserve"> (npr. </w:t>
-      </w:r>
-      <w:hyperlink w:history="1" r:id="rId6">
+      <w:hyperlink r:id="rId6" w:history="1">
         <w:r>
           <w:rPr>
             <w:rStyle w:val="Hyperlink"/>
-            <w:rFonts w:ascii="Times New Roman" w:hAnsi="Times New Roman" w:cs="Times New Roman" w:eastAsiaTheme="minorEastAsia"/>
+            <w:rFonts w:ascii="Times New Roman" w:eastAsiaTheme="minorEastAsia" w:hAnsi="Times New Roman" w:cs="Times New Roman"/>
             <w:sz w:val="24"/>
             <w:szCs w:val="24"/>
             <w:lang w:val="sr-Latn-RS"/>
@@ -528,169 +552,37 @@
         <w:r>
           <w:rPr>
             <w:rStyle w:val="Hyperlink"/>
-            <w:rFonts w:ascii="Times New Roman" w:hAnsi="Times New Roman" w:cs="Times New Roman" w:eastAsiaTheme="minorEastAsia"/>
+            <w:rFonts w:ascii="Times New Roman" w:eastAsiaTheme="minorEastAsia" w:hAnsi="Times New Roman" w:cs="Times New Roman"/>
             <w:sz w:val="24"/>
             <w:szCs w:val="24"/>
             <w:lang w:val="en-US"/>
           </w:rPr>
-          <w:t>//localhost:5000/post1</w:t>
+          <w:t>//localhost:5000</w:t>
         </w:r>
       </w:hyperlink>
       <w:r>
         <w:rPr>
-          <w:rFonts w:ascii="Times New Roman" w:hAnsi="Times New Roman" w:cs="Times New Roman" w:eastAsiaTheme="minorEastAsia"/>
-          <w:sz w:val="24"/>
-          <w:szCs w:val="24"/>
-          <w:lang w:val="sr-Latn-RS"/>
-        </w:rPr>
-        <w:t xml:space="preserve">) i </w:t>
-      </w:r>
-      <w:r>
-        <w:rPr>
-          <w:rFonts w:ascii="Times New Roman" w:hAnsi="Times New Roman" w:cs="Times New Roman" w:eastAsiaTheme="minorEastAsia"/>
-          <w:sz w:val="24"/>
-          <w:szCs w:val="24"/>
-          <w:lang w:val="sr-Latn-RS"/>
-        </w:rPr>
-        <w:t>šalje POST zahtev na server. Server prihvata ovaj POST zahtev i na osnovu odabrane vrednosti dohvata stranicu i prikazuje je korisniku.</w:t>
-      </w:r>
-    </w:p>
-    <w:p>
-      <w:pPr>
-        <w:ind w:firstLine="630"/>
-        <w:jc w:val="both"/>
-        <w:rPr>
-          <w:rFonts w:ascii="Times New Roman" w:hAnsi="Times New Roman" w:cs="Times New Roman" w:eastAsiaTheme="minorEastAsia"/>
-          <w:sz w:val="24"/>
-          <w:szCs w:val="24"/>
-          <w:lang w:val="sr-Latn-RS"/>
-        </w:rPr>
-      </w:pPr>
-      <w:r>
-        <w:rPr>
-          <w:rFonts w:ascii="Times New Roman" w:hAnsi="Times New Roman" w:cs="Times New Roman" w:eastAsiaTheme="minorEastAsia"/>
-          <w:sz w:val="24"/>
-          <w:szCs w:val="24"/>
-          <w:lang w:val="sr-Latn-RS"/>
-        </w:rPr>
-        <w:t xml:space="preserve">Da bi se server zaštitio od malicioznih korisnika implementirano je blacklist filtriranje </w:t>
-      </w:r>
-      <w:r>
-        <w:rPr>
-          <w:rFonts w:ascii="Times New Roman" w:hAnsi="Times New Roman" w:cs="Times New Roman" w:eastAsiaTheme="minorEastAsia"/>
-          <w:sz w:val="24"/>
-          <w:szCs w:val="24"/>
-          <w:lang w:val="sr-Latn-RS"/>
-        </w:rPr>
-        <w:t>URL</w:t>
-      </w:r>
-      <w:r>
-        <w:rPr>
-          <w:rFonts w:ascii="Times New Roman" w:hAnsi="Times New Roman" w:cs="Times New Roman" w:eastAsiaTheme="minorEastAsia"/>
-          <w:sz w:val="24"/>
-          <w:szCs w:val="24"/>
-          <w:lang w:val="sr-Latn-RS"/>
-        </w:rPr>
-        <w:t xml:space="preserve"> koji je korisnik poslao. Ako </w:t>
-      </w:r>
-      <w:r>
-        <w:rPr>
-          <w:rFonts w:ascii="Times New Roman" w:hAnsi="Times New Roman" w:cs="Times New Roman" w:eastAsiaTheme="minorEastAsia"/>
-          <w:sz w:val="24"/>
-          <w:szCs w:val="24"/>
-          <w:lang w:val="sr-Latn-RS"/>
-        </w:rPr>
-        <w:t>URL</w:t>
-      </w:r>
-      <w:r>
-        <w:rPr>
-          <w:rFonts w:ascii="Times New Roman" w:hAnsi="Times New Roman" w:cs="Times New Roman" w:eastAsiaTheme="minorEastAsia"/>
-          <w:sz w:val="24"/>
-          <w:szCs w:val="24"/>
-          <w:lang w:val="sr-Latn-RS"/>
-        </w:rPr>
-        <w:t xml:space="preserve"> sadrži string localhost ili ako je vrednost prvog bajta ip adrese 127, server ne dohvata stranicu na toj adresi i korisniku vraća poruku o grešci. </w:t>
-      </w:r>
-      <w:r>
-        <w:rPr>
-          <w:rFonts w:ascii="Times New Roman" w:hAnsi="Times New Roman" w:cs="Times New Roman" w:eastAsiaTheme="minorEastAsia"/>
-          <w:sz w:val="24"/>
-          <w:szCs w:val="24"/>
-          <w:lang w:val="sr-Latn-RS"/>
-        </w:rPr>
-        <w:t xml:space="preserve">Ako </w:t>
-      </w:r>
-      <w:r>
-        <w:rPr>
-          <w:rFonts w:ascii="Times New Roman" w:hAnsi="Times New Roman" w:cs="Times New Roman" w:eastAsiaTheme="minorEastAsia"/>
-          <w:sz w:val="24"/>
-          <w:szCs w:val="24"/>
-          <w:lang w:val="sr-Latn-RS"/>
-        </w:rPr>
-        <w:t>URL</w:t>
-      </w:r>
-      <w:r>
-        <w:rPr>
-          <w:rFonts w:ascii="Times New Roman" w:hAnsi="Times New Roman" w:cs="Times New Roman" w:eastAsiaTheme="minorEastAsia"/>
-          <w:sz w:val="24"/>
-          <w:szCs w:val="24"/>
-          <w:lang w:val="sr-Latn-RS"/>
-        </w:rPr>
-        <w:t xml:space="preserve"> sadrži string </w:t>
-      </w:r>
-      <w:r>
-        <w:rPr>
-          <w:rFonts w:ascii="Times New Roman" w:hAnsi="Times New Roman" w:cs="Times New Roman" w:eastAsiaTheme="minorEastAsia"/>
-          <w:sz w:val="24"/>
-          <w:szCs w:val="24"/>
-          <w:lang w:val="en-US"/>
-        </w:rPr>
-        <w:t xml:space="preserve">‘admin’ </w:t>
-      </w:r>
-      <w:r>
-        <w:rPr>
-          <w:rFonts w:ascii="Times New Roman" w:hAnsi="Times New Roman" w:cs="Times New Roman" w:eastAsiaTheme="minorEastAsia"/>
-          <w:sz w:val="24"/>
-          <w:szCs w:val="24"/>
-          <w:lang w:val="sr-Latn-RS"/>
-        </w:rPr>
-        <w:t>korisniku se opet prikazuje poruka o grešci.</w:t>
-      </w:r>
-    </w:p>
-    <w:p>
-      <w:pPr>
-        <w:ind w:firstLine="630"/>
-        <w:jc w:val="both"/>
-        <w:rPr>
-          <w:rFonts w:ascii="Times New Roman" w:hAnsi="Times New Roman" w:cs="Times New Roman" w:eastAsiaTheme="minorEastAsia"/>
-          <w:sz w:val="24"/>
-          <w:szCs w:val="24"/>
-          <w:lang w:val="sr-Latn-RS"/>
-        </w:rPr>
-      </w:pPr>
-      <w:r>
-        <w:rPr>
-          <w:rFonts w:ascii="Times New Roman" w:hAnsi="Times New Roman" w:cs="Times New Roman" w:eastAsiaTheme="minorEastAsia"/>
-          <w:sz w:val="24"/>
-          <w:szCs w:val="24"/>
-          <w:lang w:val="sr-Latn-RS"/>
-        </w:rPr>
-        <w:t xml:space="preserve">Ovaj tip zaštite se može zaobići tako što se umesto localhost serveru pošalje localhosT. Provera admin stringa se može zaobići tako što se koristi URL Encoding. Karakteri u okviru URL se mogu enkodovati pomoću znaka % i njihovog heksadecimalnog ascii koda, na primer a se enkoduje kao %61. Tako se admin može napisati kao %61dmin. </w:t>
-      </w:r>
-      <w:r>
-        <w:rPr>
-          <w:rFonts w:ascii="Times New Roman" w:hAnsi="Times New Roman" w:cs="Times New Roman" w:eastAsiaTheme="minorEastAsia"/>
-          <w:sz w:val="24"/>
-          <w:szCs w:val="24"/>
-          <w:lang w:val="sr-Latn-RS"/>
-        </w:rPr>
-        <w:t xml:space="preserve">Pomoću inspect element korisnik može umesto linka ka post1 uneti </w:t>
-      </w:r>
-      <w:hyperlink w:history="1" r:id="rId7">
+          <w:rFonts w:ascii="Times New Roman" w:eastAsiaTheme="minorEastAsia" w:hAnsi="Times New Roman" w:cs="Times New Roman"/>
+          <w:sz w:val="24"/>
+          <w:szCs w:val="24"/>
+          <w:lang w:val="en-US"/>
+        </w:rPr>
+        <w:t xml:space="preserve">. </w:t>
+      </w:r>
+      <w:r>
+        <w:rPr>
+          <w:rFonts w:ascii="Times New Roman" w:eastAsiaTheme="minorEastAsia" w:hAnsi="Times New Roman" w:cs="Times New Roman"/>
+          <w:sz w:val="24"/>
+          <w:szCs w:val="24"/>
+          <w:lang w:val="sr-Latn-RS"/>
+        </w:rPr>
+        <w:t xml:space="preserve">Korisnici ne mogu da pristupaju hidden_app.py serveru koji je pokrenut na </w:t>
+      </w:r>
+      <w:hyperlink r:id="rId7" w:history="1">
         <w:r>
           <w:rPr>
             <w:rStyle w:val="Hyperlink"/>
-            <w:rFonts w:ascii="Times New Roman" w:hAnsi="Times New Roman" w:cs="Times New Roman" w:eastAsiaTheme="minorEastAsia"/>
+            <w:rFonts w:ascii="Times New Roman" w:eastAsiaTheme="minorEastAsia" w:hAnsi="Times New Roman" w:cs="Times New Roman"/>
             <w:sz w:val="24"/>
             <w:szCs w:val="24"/>
             <w:lang w:val="sr-Latn-RS"/>
@@ -700,7 +592,556 @@
         <w:r>
           <w:rPr>
             <w:rStyle w:val="Hyperlink"/>
-            <w:rFonts w:ascii="Times New Roman" w:hAnsi="Times New Roman" w:cs="Times New Roman" w:eastAsiaTheme="minorEastAsia"/>
+            <w:rFonts w:ascii="Times New Roman" w:eastAsiaTheme="minorEastAsia" w:hAnsi="Times New Roman" w:cs="Times New Roman"/>
+            <w:sz w:val="24"/>
+            <w:szCs w:val="24"/>
+            <w:lang w:val="en-US"/>
+          </w:rPr>
+          <w:t>//localhost:5001</w:t>
+        </w:r>
+      </w:hyperlink>
+      <w:r>
+        <w:rPr>
+          <w:rFonts w:ascii="Times New Roman" w:eastAsiaTheme="minorEastAsia" w:hAnsi="Times New Roman" w:cs="Times New Roman"/>
+          <w:sz w:val="24"/>
+          <w:szCs w:val="24"/>
+          <w:lang w:val="sr-Latn-RS"/>
+        </w:rPr>
+        <w:t xml:space="preserve">. Na ovom serveru se nalazi </w:t>
+      </w:r>
+      <w:proofErr w:type="spellStart"/>
+      <w:r>
+        <w:rPr>
+          <w:rFonts w:ascii="Times New Roman" w:eastAsiaTheme="minorEastAsia" w:hAnsi="Times New Roman" w:cs="Times New Roman"/>
+          <w:sz w:val="24"/>
+          <w:szCs w:val="24"/>
+          <w:lang w:val="sr-Latn-RS"/>
+        </w:rPr>
+        <w:t>flag</w:t>
+      </w:r>
+      <w:proofErr w:type="spellEnd"/>
+      <w:r>
+        <w:rPr>
+          <w:rFonts w:ascii="Times New Roman" w:eastAsiaTheme="minorEastAsia" w:hAnsi="Times New Roman" w:cs="Times New Roman"/>
+          <w:sz w:val="24"/>
+          <w:szCs w:val="24"/>
+          <w:lang w:val="sr-Latn-RS"/>
+        </w:rPr>
+        <w:t xml:space="preserve"> koji je rešenje izazova, a u stvari predstavlja poverljiv podatak. </w:t>
+      </w:r>
+    </w:p>
+    <w:p>
+      <w:pPr>
+        <w:ind w:firstLine="630"/>
+        <w:jc w:val="both"/>
+        <w:rPr>
+          <w:rFonts w:ascii="Times New Roman" w:eastAsiaTheme="minorEastAsia" w:hAnsi="Times New Roman" w:cs="Times New Roman"/>
+          <w:sz w:val="24"/>
+          <w:szCs w:val="24"/>
+          <w:lang w:val="sr-Latn-RS"/>
+        </w:rPr>
+      </w:pPr>
+      <w:r>
+        <w:rPr>
+          <w:rFonts w:ascii="Times New Roman" w:eastAsiaTheme="minorEastAsia" w:hAnsi="Times New Roman" w:cs="Times New Roman"/>
+          <w:sz w:val="24"/>
+          <w:szCs w:val="24"/>
+          <w:lang w:val="sr-Latn-RS"/>
+        </w:rPr>
+        <w:t xml:space="preserve">Korisnici na početnoj stranici pomoću padajuće liste mogu da biraju na koju će stranicu otići. </w:t>
+      </w:r>
+      <w:r>
+        <w:rPr>
+          <w:rFonts w:ascii="Times New Roman" w:eastAsiaTheme="minorEastAsia" w:hAnsi="Times New Roman" w:cs="Times New Roman"/>
+          <w:sz w:val="24"/>
+          <w:szCs w:val="24"/>
+          <w:lang w:val="sr-Latn-RS"/>
+        </w:rPr>
+        <w:t>Ovo je implementirano tako što korisnik u padajućoj listi</w:t>
+      </w:r>
+      <w:r>
+        <w:rPr>
+          <w:rFonts w:ascii="Times New Roman" w:eastAsiaTheme="minorEastAsia" w:hAnsi="Times New Roman" w:cs="Times New Roman"/>
+          <w:sz w:val="24"/>
+          <w:szCs w:val="24"/>
+          <w:lang w:val="sr-Latn-RS"/>
+        </w:rPr>
+        <w:t>, koja je deo forme,</w:t>
+      </w:r>
+      <w:r>
+        <w:rPr>
+          <w:rFonts w:ascii="Times New Roman" w:eastAsiaTheme="minorEastAsia" w:hAnsi="Times New Roman" w:cs="Times New Roman"/>
+          <w:sz w:val="24"/>
+          <w:szCs w:val="24"/>
+          <w:lang w:val="sr-Latn-RS"/>
+        </w:rPr>
+        <w:t xml:space="preserve"> bira tekstualnu vrednost </w:t>
+      </w:r>
+      <w:r>
+        <w:rPr>
+          <w:rFonts w:ascii="Times New Roman" w:eastAsiaTheme="minorEastAsia" w:hAnsi="Times New Roman" w:cs="Times New Roman"/>
+          <w:sz w:val="24"/>
+          <w:szCs w:val="24"/>
+          <w:lang w:val="sr-Latn-RS"/>
+        </w:rPr>
+        <w:t>URL</w:t>
+      </w:r>
+      <w:r>
+        <w:rPr>
+          <w:rFonts w:ascii="Times New Roman" w:eastAsiaTheme="minorEastAsia" w:hAnsi="Times New Roman" w:cs="Times New Roman"/>
+          <w:sz w:val="24"/>
+          <w:szCs w:val="24"/>
+          <w:lang w:val="sr-Latn-RS"/>
+        </w:rPr>
+        <w:t xml:space="preserve"> (npr. </w:t>
+      </w:r>
+      <w:hyperlink r:id="rId8" w:history="1">
+        <w:r>
+          <w:rPr>
+            <w:rStyle w:val="Hyperlink"/>
+            <w:rFonts w:ascii="Times New Roman" w:eastAsiaTheme="minorEastAsia" w:hAnsi="Times New Roman" w:cs="Times New Roman"/>
+            <w:sz w:val="24"/>
+            <w:szCs w:val="24"/>
+            <w:lang w:val="sr-Latn-RS"/>
+          </w:rPr>
+          <w:t>http:</w:t>
+        </w:r>
+        <w:r>
+          <w:rPr>
+            <w:rStyle w:val="Hyperlink"/>
+            <w:rFonts w:ascii="Times New Roman" w:eastAsiaTheme="minorEastAsia" w:hAnsi="Times New Roman" w:cs="Times New Roman"/>
+            <w:sz w:val="24"/>
+            <w:szCs w:val="24"/>
+            <w:lang w:val="en-US"/>
+          </w:rPr>
+          <w:t>//localhost:5000/post1</w:t>
+        </w:r>
+      </w:hyperlink>
+      <w:r>
+        <w:rPr>
+          <w:rFonts w:ascii="Times New Roman" w:eastAsiaTheme="minorEastAsia" w:hAnsi="Times New Roman" w:cs="Times New Roman"/>
+          <w:sz w:val="24"/>
+          <w:szCs w:val="24"/>
+          <w:lang w:val="sr-Latn-RS"/>
+        </w:rPr>
+        <w:t xml:space="preserve">) i </w:t>
+      </w:r>
+      <w:r>
+        <w:rPr>
+          <w:rFonts w:ascii="Times New Roman" w:eastAsiaTheme="minorEastAsia" w:hAnsi="Times New Roman" w:cs="Times New Roman"/>
+          <w:sz w:val="24"/>
+          <w:szCs w:val="24"/>
+          <w:lang w:val="sr-Latn-RS"/>
+        </w:rPr>
+        <w:t>šalje POST zahtev na server. Server prihvata ovaj POST zahtev i na osnovu odabrane vrednosti dohvata stranicu i prikazuje je korisniku.</w:t>
+      </w:r>
+    </w:p>
+    <w:p>
+      <w:pPr>
+        <w:ind w:firstLine="630"/>
+        <w:jc w:val="both"/>
+        <w:rPr>
+          <w:rFonts w:ascii="Times New Roman" w:eastAsiaTheme="minorEastAsia" w:hAnsi="Times New Roman" w:cs="Times New Roman"/>
+          <w:sz w:val="24"/>
+          <w:szCs w:val="24"/>
+          <w:lang w:val="sr-Latn-RS"/>
+        </w:rPr>
+      </w:pPr>
+      <w:r>
+        <w:rPr>
+          <w:rFonts w:ascii="Times New Roman" w:eastAsiaTheme="minorEastAsia" w:hAnsi="Times New Roman" w:cs="Times New Roman"/>
+          <w:sz w:val="24"/>
+          <w:szCs w:val="24"/>
+          <w:lang w:val="sr-Latn-RS"/>
+        </w:rPr>
+        <w:t xml:space="preserve">Da bi se server zaštitio od malicioznih korisnika implementirano je </w:t>
+      </w:r>
+      <w:proofErr w:type="spellStart"/>
+      <w:r>
+        <w:rPr>
+          <w:rFonts w:ascii="Times New Roman" w:eastAsiaTheme="minorEastAsia" w:hAnsi="Times New Roman" w:cs="Times New Roman"/>
+          <w:sz w:val="24"/>
+          <w:szCs w:val="24"/>
+          <w:lang w:val="sr-Latn-RS"/>
+        </w:rPr>
+        <w:t>blacklist</w:t>
+      </w:r>
+      <w:proofErr w:type="spellEnd"/>
+      <w:r>
+        <w:rPr>
+          <w:rFonts w:ascii="Times New Roman" w:eastAsiaTheme="minorEastAsia" w:hAnsi="Times New Roman" w:cs="Times New Roman"/>
+          <w:sz w:val="24"/>
+          <w:szCs w:val="24"/>
+          <w:lang w:val="sr-Latn-RS"/>
+        </w:rPr>
+        <w:t xml:space="preserve"> filtriranje </w:t>
+      </w:r>
+      <w:r>
+        <w:rPr>
+          <w:rFonts w:ascii="Times New Roman" w:eastAsiaTheme="minorEastAsia" w:hAnsi="Times New Roman" w:cs="Times New Roman"/>
+          <w:sz w:val="24"/>
+          <w:szCs w:val="24"/>
+          <w:lang w:val="sr-Latn-RS"/>
+        </w:rPr>
+        <w:t>URL</w:t>
+      </w:r>
+      <w:r>
+        <w:rPr>
+          <w:rFonts w:ascii="Times New Roman" w:eastAsiaTheme="minorEastAsia" w:hAnsi="Times New Roman" w:cs="Times New Roman"/>
+          <w:sz w:val="24"/>
+          <w:szCs w:val="24"/>
+          <w:lang w:val="sr-Latn-RS"/>
+        </w:rPr>
+        <w:t xml:space="preserve"> koji je korisnik poslao. Ako </w:t>
+      </w:r>
+      <w:r>
+        <w:rPr>
+          <w:rFonts w:ascii="Times New Roman" w:eastAsiaTheme="minorEastAsia" w:hAnsi="Times New Roman" w:cs="Times New Roman"/>
+          <w:sz w:val="24"/>
+          <w:szCs w:val="24"/>
+          <w:lang w:val="sr-Latn-RS"/>
+        </w:rPr>
+        <w:t>URL</w:t>
+      </w:r>
+      <w:r>
+        <w:rPr>
+          <w:rFonts w:ascii="Times New Roman" w:eastAsiaTheme="minorEastAsia" w:hAnsi="Times New Roman" w:cs="Times New Roman"/>
+          <w:sz w:val="24"/>
+          <w:szCs w:val="24"/>
+          <w:lang w:val="sr-Latn-RS"/>
+        </w:rPr>
+        <w:t xml:space="preserve"> sadrži string </w:t>
+      </w:r>
+      <w:proofErr w:type="spellStart"/>
+      <w:r>
+        <w:rPr>
+          <w:rFonts w:ascii="Times New Roman" w:eastAsiaTheme="minorEastAsia" w:hAnsi="Times New Roman" w:cs="Times New Roman"/>
+          <w:sz w:val="24"/>
+          <w:szCs w:val="24"/>
+          <w:lang w:val="sr-Latn-RS"/>
+        </w:rPr>
+        <w:t>localhost</w:t>
+      </w:r>
+      <w:proofErr w:type="spellEnd"/>
+      <w:r>
+        <w:rPr>
+          <w:rFonts w:ascii="Times New Roman" w:eastAsiaTheme="minorEastAsia" w:hAnsi="Times New Roman" w:cs="Times New Roman"/>
+          <w:sz w:val="24"/>
+          <w:szCs w:val="24"/>
+          <w:lang w:val="sr-Latn-RS"/>
+        </w:rPr>
+        <w:t xml:space="preserve"> ili ako je vrednost prvog bajta </w:t>
+      </w:r>
+      <w:proofErr w:type="spellStart"/>
+      <w:r>
+        <w:rPr>
+          <w:rFonts w:ascii="Times New Roman" w:eastAsiaTheme="minorEastAsia" w:hAnsi="Times New Roman" w:cs="Times New Roman"/>
+          <w:sz w:val="24"/>
+          <w:szCs w:val="24"/>
+          <w:lang w:val="sr-Latn-RS"/>
+        </w:rPr>
+        <w:t>ip</w:t>
+      </w:r>
+      <w:proofErr w:type="spellEnd"/>
+      <w:r>
+        <w:rPr>
+          <w:rFonts w:ascii="Times New Roman" w:eastAsiaTheme="minorEastAsia" w:hAnsi="Times New Roman" w:cs="Times New Roman"/>
+          <w:sz w:val="24"/>
+          <w:szCs w:val="24"/>
+          <w:lang w:val="sr-Latn-RS"/>
+        </w:rPr>
+        <w:t xml:space="preserve"> adrese 127, server ne dohvata stranicu na toj adresi i korisniku vraća poruku o grešci. </w:t>
+      </w:r>
+      <w:r>
+        <w:rPr>
+          <w:rFonts w:ascii="Times New Roman" w:eastAsiaTheme="minorEastAsia" w:hAnsi="Times New Roman" w:cs="Times New Roman"/>
+          <w:sz w:val="24"/>
+          <w:szCs w:val="24"/>
+          <w:lang w:val="sr-Latn-RS"/>
+        </w:rPr>
+        <w:t xml:space="preserve">Ako </w:t>
+      </w:r>
+      <w:r>
+        <w:rPr>
+          <w:rFonts w:ascii="Times New Roman" w:eastAsiaTheme="minorEastAsia" w:hAnsi="Times New Roman" w:cs="Times New Roman"/>
+          <w:sz w:val="24"/>
+          <w:szCs w:val="24"/>
+          <w:lang w:val="sr-Latn-RS"/>
+        </w:rPr>
+        <w:t>URL</w:t>
+      </w:r>
+      <w:r>
+        <w:rPr>
+          <w:rFonts w:ascii="Times New Roman" w:eastAsiaTheme="minorEastAsia" w:hAnsi="Times New Roman" w:cs="Times New Roman"/>
+          <w:sz w:val="24"/>
+          <w:szCs w:val="24"/>
+          <w:lang w:val="sr-Latn-RS"/>
+        </w:rPr>
+        <w:t xml:space="preserve"> sadrži string </w:t>
+      </w:r>
+      <w:r>
+        <w:rPr>
+          <w:rFonts w:ascii="Times New Roman" w:eastAsiaTheme="minorEastAsia" w:hAnsi="Times New Roman" w:cs="Times New Roman"/>
+          <w:sz w:val="24"/>
+          <w:szCs w:val="24"/>
+          <w:lang w:val="en-US"/>
+        </w:rPr>
+        <w:t xml:space="preserve">‘admin’ </w:t>
+      </w:r>
+      <w:r>
+        <w:rPr>
+          <w:rFonts w:ascii="Times New Roman" w:eastAsiaTheme="minorEastAsia" w:hAnsi="Times New Roman" w:cs="Times New Roman"/>
+          <w:sz w:val="24"/>
+          <w:szCs w:val="24"/>
+          <w:lang w:val="sr-Latn-RS"/>
+        </w:rPr>
+        <w:t>korisniku se opet prikazuje poruka o grešci.</w:t>
+      </w:r>
+    </w:p>
+    <w:p>
+      <w:pPr>
+        <w:ind w:firstLine="630"/>
+        <w:jc w:val="both"/>
+        <w:rPr>
+          <w:rFonts w:ascii="Times New Roman" w:eastAsiaTheme="minorEastAsia" w:hAnsi="Times New Roman" w:cs="Times New Roman"/>
+          <w:sz w:val="24"/>
+          <w:szCs w:val="24"/>
+          <w:lang w:val="sr-Latn-RS"/>
+        </w:rPr>
+      </w:pPr>
+      <w:r>
+        <w:rPr>
+          <w:rFonts w:ascii="Times New Roman" w:eastAsiaTheme="minorEastAsia" w:hAnsi="Times New Roman" w:cs="Times New Roman"/>
+          <w:sz w:val="24"/>
+          <w:szCs w:val="24"/>
+          <w:lang w:val="sr-Latn-RS"/>
+        </w:rPr>
+        <w:t xml:space="preserve">Ovaj tip zaštite se može zaobići tako što se umesto </w:t>
+      </w:r>
+      <w:proofErr w:type="spellStart"/>
+      <w:r>
+        <w:rPr>
+          <w:rFonts w:ascii="Times New Roman" w:eastAsiaTheme="minorEastAsia" w:hAnsi="Times New Roman" w:cs="Times New Roman"/>
+          <w:sz w:val="24"/>
+          <w:szCs w:val="24"/>
+          <w:lang w:val="sr-Latn-RS"/>
+        </w:rPr>
+        <w:t>localhost</w:t>
+      </w:r>
+      <w:proofErr w:type="spellEnd"/>
+      <w:r>
+        <w:rPr>
+          <w:rFonts w:ascii="Times New Roman" w:eastAsiaTheme="minorEastAsia" w:hAnsi="Times New Roman" w:cs="Times New Roman"/>
+          <w:sz w:val="24"/>
+          <w:szCs w:val="24"/>
+          <w:lang w:val="sr-Latn-RS"/>
+        </w:rPr>
+        <w:t xml:space="preserve"> serveru pošalje </w:t>
+      </w:r>
+      <w:proofErr w:type="spellStart"/>
+      <w:r>
+        <w:rPr>
+          <w:rFonts w:ascii="Times New Roman" w:eastAsiaTheme="minorEastAsia" w:hAnsi="Times New Roman" w:cs="Times New Roman"/>
+          <w:sz w:val="24"/>
+          <w:szCs w:val="24"/>
+          <w:lang w:val="sr-Latn-RS"/>
+        </w:rPr>
+        <w:t>localhosT</w:t>
+      </w:r>
+      <w:proofErr w:type="spellEnd"/>
+      <w:r>
+        <w:rPr>
+          <w:rFonts w:ascii="Times New Roman" w:eastAsiaTheme="minorEastAsia" w:hAnsi="Times New Roman" w:cs="Times New Roman"/>
+          <w:sz w:val="24"/>
+          <w:szCs w:val="24"/>
+          <w:lang w:val="sr-Latn-RS"/>
+        </w:rPr>
+        <w:t xml:space="preserve">. Provera </w:t>
+      </w:r>
+      <w:proofErr w:type="spellStart"/>
+      <w:r>
+        <w:rPr>
+          <w:rFonts w:ascii="Times New Roman" w:eastAsiaTheme="minorEastAsia" w:hAnsi="Times New Roman" w:cs="Times New Roman"/>
+          <w:sz w:val="24"/>
+          <w:szCs w:val="24"/>
+          <w:lang w:val="sr-Latn-RS"/>
+        </w:rPr>
+        <w:t>admin</w:t>
+      </w:r>
+      <w:proofErr w:type="spellEnd"/>
+      <w:r>
+        <w:rPr>
+          <w:rFonts w:ascii="Times New Roman" w:eastAsiaTheme="minorEastAsia" w:hAnsi="Times New Roman" w:cs="Times New Roman"/>
+          <w:sz w:val="24"/>
+          <w:szCs w:val="24"/>
+          <w:lang w:val="sr-Latn-RS"/>
+        </w:rPr>
+        <w:t xml:space="preserve"> stringa se može zaobići tako što se koristi URL </w:t>
+      </w:r>
+      <w:proofErr w:type="spellStart"/>
+      <w:r>
+        <w:rPr>
+          <w:rFonts w:ascii="Times New Roman" w:eastAsiaTheme="minorEastAsia" w:hAnsi="Times New Roman" w:cs="Times New Roman"/>
+          <w:sz w:val="24"/>
+          <w:szCs w:val="24"/>
+          <w:lang w:val="sr-Latn-RS"/>
+        </w:rPr>
+        <w:t>Encoding</w:t>
+      </w:r>
+      <w:proofErr w:type="spellEnd"/>
+      <w:r>
+        <w:rPr>
+          <w:rFonts w:ascii="Times New Roman" w:eastAsiaTheme="minorEastAsia" w:hAnsi="Times New Roman" w:cs="Times New Roman"/>
+          <w:sz w:val="24"/>
+          <w:szCs w:val="24"/>
+          <w:lang w:val="sr-Latn-RS"/>
+        </w:rPr>
+        <w:t xml:space="preserve">. Karakteri u okviru URL se mogu </w:t>
+      </w:r>
+      <w:proofErr w:type="spellStart"/>
+      <w:r>
+        <w:rPr>
+          <w:rFonts w:ascii="Times New Roman" w:eastAsiaTheme="minorEastAsia" w:hAnsi="Times New Roman" w:cs="Times New Roman"/>
+          <w:sz w:val="24"/>
+          <w:szCs w:val="24"/>
+          <w:lang w:val="sr-Latn-RS"/>
+        </w:rPr>
+        <w:t>enkodovati</w:t>
+      </w:r>
+      <w:proofErr w:type="spellEnd"/>
+      <w:r>
+        <w:rPr>
+          <w:rFonts w:ascii="Times New Roman" w:eastAsiaTheme="minorEastAsia" w:hAnsi="Times New Roman" w:cs="Times New Roman"/>
+          <w:sz w:val="24"/>
+          <w:szCs w:val="24"/>
+          <w:lang w:val="sr-Latn-RS"/>
+        </w:rPr>
+        <w:t xml:space="preserve"> pomoću znaka % i njihovog </w:t>
+      </w:r>
+      <w:proofErr w:type="spellStart"/>
+      <w:r>
+        <w:rPr>
+          <w:rFonts w:ascii="Times New Roman" w:eastAsiaTheme="minorEastAsia" w:hAnsi="Times New Roman" w:cs="Times New Roman"/>
+          <w:sz w:val="24"/>
+          <w:szCs w:val="24"/>
+          <w:lang w:val="sr-Latn-RS"/>
+        </w:rPr>
+        <w:t>heksadecimalnog</w:t>
+      </w:r>
+      <w:proofErr w:type="spellEnd"/>
+      <w:r>
+        <w:rPr>
+          <w:rFonts w:ascii="Times New Roman" w:eastAsiaTheme="minorEastAsia" w:hAnsi="Times New Roman" w:cs="Times New Roman"/>
+          <w:sz w:val="24"/>
+          <w:szCs w:val="24"/>
+          <w:lang w:val="sr-Latn-RS"/>
+        </w:rPr>
+        <w:t xml:space="preserve"> </w:t>
+      </w:r>
+      <w:proofErr w:type="spellStart"/>
+      <w:r>
+        <w:rPr>
+          <w:rFonts w:ascii="Times New Roman" w:eastAsiaTheme="minorEastAsia" w:hAnsi="Times New Roman" w:cs="Times New Roman"/>
+          <w:sz w:val="24"/>
+          <w:szCs w:val="24"/>
+          <w:lang w:val="sr-Latn-RS"/>
+        </w:rPr>
+        <w:t>ascii</w:t>
+      </w:r>
+      <w:proofErr w:type="spellEnd"/>
+      <w:r>
+        <w:rPr>
+          <w:rFonts w:ascii="Times New Roman" w:eastAsiaTheme="minorEastAsia" w:hAnsi="Times New Roman" w:cs="Times New Roman"/>
+          <w:sz w:val="24"/>
+          <w:szCs w:val="24"/>
+          <w:lang w:val="sr-Latn-RS"/>
+        </w:rPr>
+        <w:t xml:space="preserve"> koda, na primer a se </w:t>
+      </w:r>
+      <w:proofErr w:type="spellStart"/>
+      <w:r>
+        <w:rPr>
+          <w:rFonts w:ascii="Times New Roman" w:eastAsiaTheme="minorEastAsia" w:hAnsi="Times New Roman" w:cs="Times New Roman"/>
+          <w:sz w:val="24"/>
+          <w:szCs w:val="24"/>
+          <w:lang w:val="sr-Latn-RS"/>
+        </w:rPr>
+        <w:t>enkoduje</w:t>
+      </w:r>
+      <w:proofErr w:type="spellEnd"/>
+      <w:r>
+        <w:rPr>
+          <w:rFonts w:ascii="Times New Roman" w:eastAsiaTheme="minorEastAsia" w:hAnsi="Times New Roman" w:cs="Times New Roman"/>
+          <w:sz w:val="24"/>
+          <w:szCs w:val="24"/>
+          <w:lang w:val="sr-Latn-RS"/>
+        </w:rPr>
+        <w:t xml:space="preserve"> kao %61. Tako se </w:t>
+      </w:r>
+      <w:proofErr w:type="spellStart"/>
+      <w:r>
+        <w:rPr>
+          <w:rFonts w:ascii="Times New Roman" w:eastAsiaTheme="minorEastAsia" w:hAnsi="Times New Roman" w:cs="Times New Roman"/>
+          <w:sz w:val="24"/>
+          <w:szCs w:val="24"/>
+          <w:lang w:val="sr-Latn-RS"/>
+        </w:rPr>
+        <w:t>admin</w:t>
+      </w:r>
+      <w:proofErr w:type="spellEnd"/>
+      <w:r>
+        <w:rPr>
+          <w:rFonts w:ascii="Times New Roman" w:eastAsiaTheme="minorEastAsia" w:hAnsi="Times New Roman" w:cs="Times New Roman"/>
+          <w:sz w:val="24"/>
+          <w:szCs w:val="24"/>
+          <w:lang w:val="sr-Latn-RS"/>
+        </w:rPr>
+        <w:t xml:space="preserve"> može napisati kao %61dmin. </w:t>
+      </w:r>
+      <w:r>
+        <w:rPr>
+          <w:rFonts w:ascii="Times New Roman" w:eastAsiaTheme="minorEastAsia" w:hAnsi="Times New Roman" w:cs="Times New Roman"/>
+          <w:sz w:val="24"/>
+          <w:szCs w:val="24"/>
+          <w:lang w:val="sr-Latn-RS"/>
+        </w:rPr>
+        <w:t xml:space="preserve">Pomoću </w:t>
+      </w:r>
+      <w:proofErr w:type="spellStart"/>
+      <w:r>
+        <w:rPr>
+          <w:rFonts w:ascii="Times New Roman" w:eastAsiaTheme="minorEastAsia" w:hAnsi="Times New Roman" w:cs="Times New Roman"/>
+          <w:sz w:val="24"/>
+          <w:szCs w:val="24"/>
+          <w:lang w:val="sr-Latn-RS"/>
+        </w:rPr>
+        <w:t>inspect</w:t>
+      </w:r>
+      <w:proofErr w:type="spellEnd"/>
+      <w:r>
+        <w:rPr>
+          <w:rFonts w:ascii="Times New Roman" w:eastAsiaTheme="minorEastAsia" w:hAnsi="Times New Roman" w:cs="Times New Roman"/>
+          <w:sz w:val="24"/>
+          <w:szCs w:val="24"/>
+          <w:lang w:val="sr-Latn-RS"/>
+        </w:rPr>
+        <w:t xml:space="preserve"> element korisnik može umesto linka ka post1 uneti </w:t>
+      </w:r>
+      <w:hyperlink r:id="rId9" w:history="1">
+        <w:r>
+          <w:rPr>
+            <w:rStyle w:val="Hyperlink"/>
+            <w:rFonts w:ascii="Times New Roman" w:eastAsiaTheme="minorEastAsia" w:hAnsi="Times New Roman" w:cs="Times New Roman"/>
+            <w:sz w:val="24"/>
+            <w:szCs w:val="24"/>
+            <w:lang w:val="sr-Latn-RS"/>
+          </w:rPr>
+          <w:t>http:</w:t>
+        </w:r>
+        <w:r>
+          <w:rPr>
+            <w:rStyle w:val="Hyperlink"/>
+            <w:rFonts w:ascii="Times New Roman" w:eastAsiaTheme="minorEastAsia" w:hAnsi="Times New Roman" w:cs="Times New Roman"/>
             <w:sz w:val="24"/>
             <w:szCs w:val="24"/>
             <w:lang w:val="en-US"/>
@@ -710,7 +1151,7 @@
       </w:hyperlink>
       <w:r>
         <w:rPr>
-          <w:rFonts w:ascii="Times New Roman" w:hAnsi="Times New Roman" w:cs="Times New Roman" w:eastAsiaTheme="minorEastAsia"/>
+          <w:rFonts w:ascii="Times New Roman" w:eastAsiaTheme="minorEastAsia" w:hAnsi="Times New Roman" w:cs="Times New Roman"/>
           <w:sz w:val="24"/>
           <w:szCs w:val="24"/>
           <w:lang w:val="sr-Latn-RS"/>
@@ -723,7 +1164,7 @@
         <w:ind w:firstLine="630"/>
         <w:jc w:val="both"/>
         <w:rPr>
-          <w:rFonts w:ascii="Times New Roman" w:hAnsi="Times New Roman" w:cs="Times New Roman" w:eastAsiaTheme="minorEastAsia"/>
+          <w:rFonts w:ascii="Times New Roman" w:eastAsiaTheme="minorEastAsia" w:hAnsi="Times New Roman" w:cs="Times New Roman"/>
           <w:sz w:val="24"/>
           <w:szCs w:val="24"/>
           <w:lang w:val="sr-Latn-RS"/>
@@ -739,22 +1180,36 @@
         </w:numPr>
         <w:jc w:val="both"/>
         <w:rPr>
-          <w:rFonts w:ascii="Times New Roman" w:hAnsi="Times New Roman" w:cs="Times New Roman" w:eastAsiaTheme="minorEastAsia"/>
-          <w:sz w:val="24"/>
-          <w:szCs w:val="24"/>
-          <w:lang w:val="sr-Latn-RS"/>
-        </w:rPr>
-      </w:pPr>
-      <w:r>
-        <w:rPr>
-          <w:rFonts w:ascii="Times New Roman" w:hAnsi="Times New Roman" w:cs="Times New Roman" w:eastAsiaTheme="minorEastAsia"/>
+          <w:rFonts w:ascii="Times New Roman" w:eastAsiaTheme="minorEastAsia" w:hAnsi="Times New Roman" w:cs="Times New Roman"/>
+          <w:sz w:val="24"/>
+          <w:szCs w:val="24"/>
+          <w:lang w:val="sr-Latn-RS"/>
+        </w:rPr>
+      </w:pPr>
+      <w:proofErr w:type="spellStart"/>
+      <w:r>
+        <w:rPr>
+          <w:rFonts w:ascii="Times New Roman" w:eastAsiaTheme="minorEastAsia" w:hAnsi="Times New Roman" w:cs="Times New Roman"/>
           <w:b/>
           <w:bCs/>
           <w:sz w:val="24"/>
           <w:szCs w:val="24"/>
           <w:lang w:val="sr-Latn-RS"/>
         </w:rPr>
-        <w:t>Whitelist tip napada</w:t>
+        <w:lastRenderedPageBreak/>
+        <w:t>Whitelist</w:t>
+      </w:r>
+      <w:proofErr w:type="spellEnd"/>
+      <w:r>
+        <w:rPr>
+          <w:rFonts w:ascii="Times New Roman" w:eastAsiaTheme="minorEastAsia" w:hAnsi="Times New Roman" w:cs="Times New Roman"/>
+          <w:b/>
+          <w:bCs/>
+          <w:sz w:val="24"/>
+          <w:szCs w:val="24"/>
+          <w:lang w:val="sr-Latn-RS"/>
+        </w:rPr>
+        <w:t xml:space="preserve"> tip napada</w:t>
       </w:r>
     </w:p>
     <w:p>
@@ -762,16 +1217,16 @@
         <w:ind w:firstLine="630"/>
         <w:jc w:val="both"/>
         <w:rPr>
-          <w:rFonts w:ascii="Times New Roman" w:hAnsi="Times New Roman" w:cs="Times New Roman" w:eastAsiaTheme="minorEastAsia"/>
-          <w:sz w:val="24"/>
-          <w:szCs w:val="24"/>
-          <w:lang w:val="sr-Latn-RS"/>
-        </w:rPr>
-      </w:pPr>
-      <w:proofErr w:type="spellStart"/>
-      <w:r>
-        <w:rPr>
-          <w:rFonts w:ascii="Times New Roman" w:hAnsi="Times New Roman" w:cs="Times New Roman" w:eastAsiaTheme="minorEastAsia"/>
+          <w:rFonts w:ascii="Times New Roman" w:eastAsiaTheme="minorEastAsia" w:hAnsi="Times New Roman" w:cs="Times New Roman"/>
+          <w:sz w:val="24"/>
+          <w:szCs w:val="24"/>
+          <w:lang w:val="sr-Latn-RS"/>
+        </w:rPr>
+      </w:pPr>
+      <w:proofErr w:type="spellStart"/>
+      <w:r>
+        <w:rPr>
+          <w:rFonts w:ascii="Times New Roman" w:eastAsiaTheme="minorEastAsia" w:hAnsi="Times New Roman" w:cs="Times New Roman"/>
           <w:sz w:val="24"/>
           <w:szCs w:val="24"/>
           <w:lang w:val="en-US"/>
@@ -781,7 +1236,7 @@
       <w:proofErr w:type="spellEnd"/>
       <w:r>
         <w:rPr>
-          <w:rFonts w:ascii="Times New Roman" w:hAnsi="Times New Roman" w:cs="Times New Roman" w:eastAsiaTheme="minorEastAsia"/>
+          <w:rFonts w:ascii="Times New Roman" w:eastAsiaTheme="minorEastAsia" w:hAnsi="Times New Roman" w:cs="Times New Roman"/>
           <w:sz w:val="24"/>
           <w:szCs w:val="24"/>
           <w:lang w:val="en-US"/>
@@ -791,7 +1246,7 @@
       <w:proofErr w:type="spellStart"/>
       <w:r>
         <w:rPr>
-          <w:rFonts w:ascii="Times New Roman" w:hAnsi="Times New Roman" w:cs="Times New Roman" w:eastAsiaTheme="minorEastAsia"/>
+          <w:rFonts w:ascii="Times New Roman" w:eastAsiaTheme="minorEastAsia" w:hAnsi="Times New Roman" w:cs="Times New Roman"/>
           <w:sz w:val="24"/>
           <w:szCs w:val="24"/>
           <w:lang w:val="en-US"/>
@@ -801,7 +1256,7 @@
       <w:proofErr w:type="spellEnd"/>
       <w:r>
         <w:rPr>
-          <w:rFonts w:ascii="Times New Roman" w:hAnsi="Times New Roman" w:cs="Times New Roman" w:eastAsiaTheme="minorEastAsia"/>
+          <w:rFonts w:ascii="Times New Roman" w:eastAsiaTheme="minorEastAsia" w:hAnsi="Times New Roman" w:cs="Times New Roman"/>
           <w:sz w:val="24"/>
           <w:szCs w:val="24"/>
           <w:lang w:val="en-US"/>
@@ -810,7 +1265,7 @@
       </w:r>
       <w:r>
         <w:rPr>
-          <w:rFonts w:ascii="Times New Roman" w:hAnsi="Times New Roman" w:cs="Times New Roman" w:eastAsiaTheme="minorEastAsia"/>
+          <w:rFonts w:ascii="Times New Roman" w:eastAsiaTheme="minorEastAsia" w:hAnsi="Times New Roman" w:cs="Times New Roman"/>
           <w:sz w:val="24"/>
           <w:szCs w:val="24"/>
           <w:lang w:val="sr-Latn-RS"/>
@@ -819,7 +1274,7 @@
       </w:r>
       <w:r>
         <w:rPr>
-          <w:rFonts w:ascii="Times New Roman" w:hAnsi="Times New Roman" w:cs="Times New Roman" w:eastAsiaTheme="minorEastAsia"/>
+          <w:rFonts w:ascii="Times New Roman" w:eastAsiaTheme="minorEastAsia" w:hAnsi="Times New Roman" w:cs="Times New Roman"/>
           <w:sz w:val="24"/>
           <w:szCs w:val="24"/>
           <w:lang w:val="sr-Latn-RS"/>
@@ -828,16 +1283,36 @@
       </w:r>
       <w:r>
         <w:rPr>
-          <w:rFonts w:ascii="Times New Roman" w:hAnsi="Times New Roman" w:cs="Times New Roman" w:eastAsiaTheme="minorEastAsia"/>
-          <w:sz w:val="24"/>
-          <w:szCs w:val="24"/>
-          <w:lang w:val="sr-Latn-RS"/>
-        </w:rPr>
-        <w:t xml:space="preserve">kao i prethodni, korisnik u padajućem meniju bira stranicu koju želi da učita. Razlika je što se za zaštitu od malicioznih URL koristi whitelist filtriranje. </w:t>
-      </w:r>
-      <w:r>
-        <w:rPr>
-          <w:rFonts w:ascii="Times New Roman" w:hAnsi="Times New Roman" w:cs="Times New Roman" w:eastAsiaTheme="minorEastAsia"/>
+          <w:rFonts w:ascii="Times New Roman" w:eastAsiaTheme="minorEastAsia" w:hAnsi="Times New Roman" w:cs="Times New Roman"/>
+          <w:sz w:val="24"/>
+          <w:szCs w:val="24"/>
+          <w:lang w:val="sr-Latn-RS"/>
+        </w:rPr>
+        <w:t xml:space="preserve">kao i prethodni, korisnik u padajućem meniju bira stranicu koju želi da učita. Razlika je što se za zaštitu od malicioznih URL koristi </w:t>
+      </w:r>
+      <w:proofErr w:type="spellStart"/>
+      <w:r>
+        <w:rPr>
+          <w:rFonts w:ascii="Times New Roman" w:eastAsiaTheme="minorEastAsia" w:hAnsi="Times New Roman" w:cs="Times New Roman"/>
+          <w:sz w:val="24"/>
+          <w:szCs w:val="24"/>
+          <w:lang w:val="sr-Latn-RS"/>
+        </w:rPr>
+        <w:t>whitelist</w:t>
+      </w:r>
+      <w:proofErr w:type="spellEnd"/>
+      <w:r>
+        <w:rPr>
+          <w:rFonts w:ascii="Times New Roman" w:eastAsiaTheme="minorEastAsia" w:hAnsi="Times New Roman" w:cs="Times New Roman"/>
+          <w:sz w:val="24"/>
+          <w:szCs w:val="24"/>
+          <w:lang w:val="sr-Latn-RS"/>
+        </w:rPr>
+        <w:t xml:space="preserve"> filtriranje. </w:t>
+      </w:r>
+      <w:r>
+        <w:rPr>
+          <w:rFonts w:ascii="Times New Roman" w:eastAsiaTheme="minorEastAsia" w:hAnsi="Times New Roman" w:cs="Times New Roman"/>
           <w:sz w:val="24"/>
           <w:szCs w:val="24"/>
           <w:lang w:val="sr-Latn-RS"/>
@@ -850,15 +1325,15 @@
         <w:ind w:firstLine="630"/>
         <w:jc w:val="both"/>
         <w:rPr>
-          <w:rFonts w:ascii="Times New Roman" w:hAnsi="Times New Roman" w:cs="Times New Roman" w:eastAsiaTheme="minorEastAsia"/>
-          <w:sz w:val="24"/>
-          <w:szCs w:val="24"/>
-          <w:lang w:val="sr-Latn-RS"/>
-        </w:rPr>
-      </w:pPr>
-      <w:r>
-        <w:rPr>
-          <w:rFonts w:ascii="Times New Roman" w:hAnsi="Times New Roman" w:cs="Times New Roman" w:eastAsiaTheme="minorEastAsia"/>
+          <w:rFonts w:ascii="Times New Roman" w:eastAsiaTheme="minorEastAsia" w:hAnsi="Times New Roman" w:cs="Times New Roman"/>
+          <w:sz w:val="24"/>
+          <w:szCs w:val="24"/>
+          <w:lang w:val="sr-Latn-RS"/>
+        </w:rPr>
+      </w:pPr>
+      <w:r>
+        <w:rPr>
+          <w:rFonts w:ascii="Times New Roman" w:eastAsiaTheme="minorEastAsia" w:hAnsi="Times New Roman" w:cs="Times New Roman"/>
           <w:sz w:val="24"/>
           <w:szCs w:val="24"/>
           <w:lang w:val="sr-Latn-RS"/>
@@ -875,15 +1350,15 @@
         </w:numPr>
         <w:jc w:val="both"/>
         <w:rPr>
-          <w:rFonts w:ascii="Times New Roman" w:hAnsi="Times New Roman" w:cs="Times New Roman" w:eastAsiaTheme="minorEastAsia"/>
-          <w:sz w:val="24"/>
-          <w:szCs w:val="24"/>
-          <w:lang w:val="sr-Latn-RS"/>
-        </w:rPr>
-      </w:pPr>
-      <w:r>
-        <w:rPr>
-          <w:rFonts w:ascii="Times New Roman" w:hAnsi="Times New Roman" w:cs="Times New Roman" w:eastAsiaTheme="minorEastAsia"/>
+          <w:rFonts w:ascii="Times New Roman" w:eastAsiaTheme="minorEastAsia" w:hAnsi="Times New Roman" w:cs="Times New Roman"/>
+          <w:sz w:val="24"/>
+          <w:szCs w:val="24"/>
+          <w:lang w:val="sr-Latn-RS"/>
+        </w:rPr>
+      </w:pPr>
+      <w:r>
+        <w:rPr>
+          <w:rFonts w:ascii="Times New Roman" w:eastAsiaTheme="minorEastAsia" w:hAnsi="Times New Roman" w:cs="Times New Roman"/>
           <w:sz w:val="24"/>
           <w:szCs w:val="24"/>
           <w:lang w:val="sr-Latn-RS"/>
@@ -892,7 +1367,7 @@
       </w:r>
       <w:r>
         <w:rPr>
-          <w:rFonts w:ascii="Times New Roman" w:hAnsi="Times New Roman" w:cs="Times New Roman" w:eastAsiaTheme="minorEastAsia"/>
+          <w:rFonts w:ascii="Times New Roman" w:eastAsiaTheme="minorEastAsia" w:hAnsi="Times New Roman" w:cs="Times New Roman"/>
           <w:sz w:val="24"/>
           <w:szCs w:val="24"/>
           <w:lang w:val="en-US"/>
@@ -902,7 +1377,7 @@
       <w:proofErr w:type="spellStart"/>
       <w:r>
         <w:rPr>
-          <w:rFonts w:ascii="Times New Roman" w:hAnsi="Times New Roman" w:cs="Times New Roman" w:eastAsiaTheme="minorEastAsia"/>
+          <w:rFonts w:ascii="Times New Roman" w:eastAsiaTheme="minorEastAsia" w:hAnsi="Times New Roman" w:cs="Times New Roman"/>
           <w:sz w:val="24"/>
           <w:szCs w:val="24"/>
           <w:lang w:val="en-US"/>
@@ -912,7 +1387,7 @@
       <w:proofErr w:type="spellEnd"/>
       <w:r>
         <w:rPr>
-          <w:rFonts w:ascii="Times New Roman" w:hAnsi="Times New Roman" w:cs="Times New Roman" w:eastAsiaTheme="minorEastAsia"/>
+          <w:rFonts w:ascii="Times New Roman" w:eastAsiaTheme="minorEastAsia" w:hAnsi="Times New Roman" w:cs="Times New Roman"/>
           <w:sz w:val="24"/>
           <w:szCs w:val="24"/>
           <w:lang w:val="en-US"/>
@@ -922,7 +1397,7 @@
       <w:proofErr w:type="spellStart"/>
       <w:r>
         <w:rPr>
-          <w:rFonts w:ascii="Times New Roman" w:hAnsi="Times New Roman" w:cs="Times New Roman" w:eastAsiaTheme="minorEastAsia"/>
+          <w:rFonts w:ascii="Times New Roman" w:eastAsiaTheme="minorEastAsia" w:hAnsi="Times New Roman" w:cs="Times New Roman"/>
           <w:sz w:val="24"/>
           <w:szCs w:val="24"/>
           <w:lang w:val="en-US"/>
@@ -932,7 +1407,7 @@
       <w:proofErr w:type="spellEnd"/>
       <w:r>
         <w:rPr>
-          <w:rFonts w:ascii="Times New Roman" w:hAnsi="Times New Roman" w:cs="Times New Roman" w:eastAsiaTheme="minorEastAsia"/>
+          <w:rFonts w:ascii="Times New Roman" w:eastAsiaTheme="minorEastAsia" w:hAnsi="Times New Roman" w:cs="Times New Roman"/>
           <w:sz w:val="24"/>
           <w:szCs w:val="24"/>
           <w:lang w:val="en-US"/>
@@ -942,7 +1417,7 @@
       <w:proofErr w:type="spellStart"/>
       <w:r>
         <w:rPr>
-          <w:rFonts w:ascii="Times New Roman" w:hAnsi="Times New Roman" w:cs="Times New Roman" w:eastAsiaTheme="minorEastAsia"/>
+          <w:rFonts w:ascii="Times New Roman" w:eastAsiaTheme="minorEastAsia" w:hAnsi="Times New Roman" w:cs="Times New Roman"/>
           <w:sz w:val="24"/>
           <w:szCs w:val="24"/>
           <w:lang w:val="en-US"/>
@@ -952,7 +1427,7 @@
       <w:proofErr w:type="spellEnd"/>
       <w:r>
         <w:rPr>
-          <w:rFonts w:ascii="Times New Roman" w:hAnsi="Times New Roman" w:cs="Times New Roman" w:eastAsiaTheme="minorEastAsia"/>
+          <w:rFonts w:ascii="Times New Roman" w:eastAsiaTheme="minorEastAsia" w:hAnsi="Times New Roman" w:cs="Times New Roman"/>
           <w:sz w:val="24"/>
           <w:szCs w:val="24"/>
           <w:lang w:val="en-US"/>
@@ -962,7 +1437,7 @@
       <w:proofErr w:type="spellStart"/>
       <w:r>
         <w:rPr>
-          <w:rFonts w:ascii="Times New Roman" w:hAnsi="Times New Roman" w:cs="Times New Roman" w:eastAsiaTheme="minorEastAsia"/>
+          <w:rFonts w:ascii="Times New Roman" w:eastAsiaTheme="minorEastAsia" w:hAnsi="Times New Roman" w:cs="Times New Roman"/>
           <w:sz w:val="24"/>
           <w:szCs w:val="24"/>
           <w:lang w:val="en-US"/>
@@ -972,7 +1447,7 @@
       <w:proofErr w:type="spellEnd"/>
       <w:r>
         <w:rPr>
-          <w:rFonts w:ascii="Times New Roman" w:hAnsi="Times New Roman" w:cs="Times New Roman" w:eastAsiaTheme="minorEastAsia"/>
+          <w:rFonts w:ascii="Times New Roman" w:eastAsiaTheme="minorEastAsia" w:hAnsi="Times New Roman" w:cs="Times New Roman"/>
           <w:sz w:val="24"/>
           <w:szCs w:val="24"/>
           <w:lang w:val="en-US"/>
@@ -982,7 +1457,7 @@
       <w:proofErr w:type="spellStart"/>
       <w:r>
         <w:rPr>
-          <w:rFonts w:ascii="Times New Roman" w:hAnsi="Times New Roman" w:cs="Times New Roman" w:eastAsiaTheme="minorEastAsia"/>
+          <w:rFonts w:ascii="Times New Roman" w:eastAsiaTheme="minorEastAsia" w:hAnsi="Times New Roman" w:cs="Times New Roman"/>
           <w:sz w:val="24"/>
           <w:szCs w:val="24"/>
           <w:lang w:val="en-US"/>
@@ -992,7 +1467,7 @@
       <w:proofErr w:type="spellEnd"/>
       <w:r>
         <w:rPr>
-          <w:rFonts w:ascii="Times New Roman" w:hAnsi="Times New Roman" w:cs="Times New Roman" w:eastAsiaTheme="minorEastAsia"/>
+          <w:rFonts w:ascii="Times New Roman" w:eastAsiaTheme="minorEastAsia" w:hAnsi="Times New Roman" w:cs="Times New Roman"/>
           <w:sz w:val="24"/>
           <w:szCs w:val="24"/>
           <w:lang w:val="en-US"/>
@@ -1002,7 +1477,7 @@
       <w:proofErr w:type="spellStart"/>
       <w:r>
         <w:rPr>
-          <w:rFonts w:ascii="Times New Roman" w:hAnsi="Times New Roman" w:cs="Times New Roman" w:eastAsiaTheme="minorEastAsia"/>
+          <w:rFonts w:ascii="Times New Roman" w:eastAsiaTheme="minorEastAsia" w:hAnsi="Times New Roman" w:cs="Times New Roman"/>
           <w:sz w:val="24"/>
           <w:szCs w:val="24"/>
           <w:lang w:val="en-US"/>
@@ -1012,24 +1487,25 @@
       <w:proofErr w:type="spellEnd"/>
       <w:r>
         <w:rPr>
-          <w:rFonts w:ascii="Times New Roman" w:hAnsi="Times New Roman" w:cs="Times New Roman" w:eastAsiaTheme="minorEastAsia"/>
+          <w:rFonts w:ascii="Times New Roman" w:eastAsiaTheme="minorEastAsia" w:hAnsi="Times New Roman" w:cs="Times New Roman"/>
           <w:sz w:val="24"/>
           <w:szCs w:val="24"/>
           <w:lang w:val="en-US"/>
         </w:rPr>
         <w:t>:</w:t>
       </w:r>
-      <w:bookmarkStart w:name="_MON_1814042908" w:id="0"/>
+      <w:bookmarkStart w:id="0" w:name="_MON_1814042908"/>
       <w:bookmarkEnd w:id="0"/>
       <w:r>
         <w:rPr>
-          <w:rFonts w:ascii="Times New Roman" w:hAnsi="Times New Roman" w:cs="Times New Roman" w:eastAsiaTheme="minorEastAsia"/>
+          <w:rFonts w:ascii="Times New Roman" w:eastAsiaTheme="minorEastAsia" w:hAnsi="Times New Roman" w:cs="Times New Roman"/>
+          <w:noProof/>
           <w:sz w:val="24"/>
           <w:szCs w:val="24"/>
           <w:lang w:val="en-US"/>
         </w:rPr>
         <w:object w:dxaOrig="9360" w:dyaOrig="514" w14:anchorId="41A0BCFB">
-          <v:shapetype id="_x0000_t75" coordsize="21600,21600" filled="f" stroked="f" o:spt="75" o:preferrelative="t" path="m@4@5l@4@11@9@11@9@5xe">
+          <v:shapetype id="_x0000_t75" coordsize="21600,21600" o:spt="75" o:preferrelative="t" path="m@4@5l@4@11@9@11@9@5xe" filled="f" stroked="f">
             <v:stroke joinstyle="miter"/>
             <v:formulas>
               <v:f eqn="if lineDrawn pixelLineWidth 0"/>
@@ -1045,13 +1521,13 @@
               <v:f eqn="prod @7 21600 pixelHeight"/>
               <v:f eqn="sum @10 21600 0"/>
             </v:formulas>
-            <v:path gradientshapeok="t" o:connecttype="rect" o:extrusionok="f"/>
+            <v:path o:extrusionok="f" gradientshapeok="t" o:connecttype="rect"/>
             <o:lock v:ext="edit" aspectratio="t"/>
           </v:shapetype>
-          <v:shape id="_x0000_i1025" style="width:468pt;height:25.8pt" o:ole="" type="#_x0000_t75">
-            <v:imagedata o:title="" r:id="rId8"/>
+          <v:shape id="_x0000_i1028" type="#_x0000_t75" alt="" style="width:468pt;height:26pt;mso-width-percent:0;mso-height-percent:0;mso-width-percent:0;mso-height-percent:0" o:ole="">
+            <v:imagedata r:id="rId10" o:title=""/>
           </v:shape>
-          <o:OLEObject Type="Embed" ProgID="Word.OpenDocumentText.12" ShapeID="_x0000_i1025" DrawAspect="Content" ObjectID="_1814303933" r:id="rId9"/>
+          <o:OLEObject Type="Embed" ProgID="Word.OpenDocumentText.12" ShapeID="_x0000_i1028" DrawAspect="Content" ObjectID="_1814351934" r:id="rId11"/>
         </w:object>
       </w:r>
     </w:p>
@@ -1063,15 +1539,15 @@
           <w:numId w:val="3"/>
         </w:numPr>
         <w:rPr>
-          <w:rFonts w:ascii="Times New Roman" w:hAnsi="Times New Roman" w:cs="Times New Roman" w:eastAsiaTheme="minorEastAsia"/>
-          <w:sz w:val="24"/>
-          <w:szCs w:val="24"/>
-          <w:lang w:val="sr-Latn-RS"/>
-        </w:rPr>
-      </w:pPr>
-      <w:r>
-        <w:rPr>
-          <w:rFonts w:ascii="Times New Roman" w:hAnsi="Times New Roman" w:cs="Times New Roman" w:eastAsiaTheme="minorEastAsia"/>
+          <w:rFonts w:ascii="Times New Roman" w:eastAsiaTheme="minorEastAsia" w:hAnsi="Times New Roman" w:cs="Times New Roman"/>
+          <w:sz w:val="24"/>
+          <w:szCs w:val="24"/>
+          <w:lang w:val="sr-Latn-RS"/>
+        </w:rPr>
+      </w:pPr>
+      <w:r>
+        <w:rPr>
+          <w:rFonts w:ascii="Times New Roman" w:eastAsiaTheme="minorEastAsia" w:hAnsi="Times New Roman" w:cs="Times New Roman"/>
           <w:sz w:val="24"/>
           <w:szCs w:val="24"/>
           <w:lang w:val="en-US"/>
@@ -1080,7 +1556,7 @@
       </w:r>
       <w:r>
         <w:rPr>
-          <w:rFonts w:ascii="Times New Roman" w:hAnsi="Times New Roman" w:cs="Times New Roman" w:eastAsiaTheme="minorEastAsia"/>
+          <w:rFonts w:ascii="Times New Roman" w:eastAsiaTheme="minorEastAsia" w:hAnsi="Times New Roman" w:cs="Times New Roman"/>
           <w:sz w:val="24"/>
           <w:szCs w:val="24"/>
           <w:lang w:val="sr-Latn-RS"/>
@@ -1089,27 +1565,48 @@
       </w:r>
       <w:r>
         <w:rPr>
-          <w:rFonts w:ascii="Times New Roman" w:hAnsi="Times New Roman" w:cs="Times New Roman" w:eastAsiaTheme="minorEastAsia"/>
-          <w:sz w:val="24"/>
-          <w:szCs w:val="24"/>
-          <w:lang w:val="sr-Latn-RS"/>
-        </w:rPr>
-        <w:t>mogu postaviti url fragmenti:</w:t>
-      </w:r>
-      <w:bookmarkStart w:name="_MON_1814043006" w:id="1"/>
+          <w:rFonts w:ascii="Times New Roman" w:eastAsiaTheme="minorEastAsia" w:hAnsi="Times New Roman" w:cs="Times New Roman"/>
+          <w:sz w:val="24"/>
+          <w:szCs w:val="24"/>
+          <w:lang w:val="sr-Latn-RS"/>
+        </w:rPr>
+        <w:t xml:space="preserve">mogu postaviti </w:t>
+      </w:r>
+      <w:proofErr w:type="spellStart"/>
+      <w:r>
+        <w:rPr>
+          <w:rFonts w:ascii="Times New Roman" w:eastAsiaTheme="minorEastAsia" w:hAnsi="Times New Roman" w:cs="Times New Roman"/>
+          <w:sz w:val="24"/>
+          <w:szCs w:val="24"/>
+          <w:lang w:val="sr-Latn-RS"/>
+        </w:rPr>
+        <w:t>url</w:t>
+      </w:r>
+      <w:proofErr w:type="spellEnd"/>
+      <w:r>
+        <w:rPr>
+          <w:rFonts w:ascii="Times New Roman" w:eastAsiaTheme="minorEastAsia" w:hAnsi="Times New Roman" w:cs="Times New Roman"/>
+          <w:sz w:val="24"/>
+          <w:szCs w:val="24"/>
+          <w:lang w:val="sr-Latn-RS"/>
+        </w:rPr>
+        <w:t xml:space="preserve"> fragmenti:</w:t>
+      </w:r>
+      <w:bookmarkStart w:id="1" w:name="_MON_1814043006"/>
       <w:bookmarkEnd w:id="1"/>
       <w:r>
         <w:rPr>
-          <w:rFonts w:ascii="Times New Roman" w:hAnsi="Times New Roman" w:cs="Times New Roman" w:eastAsiaTheme="minorEastAsia"/>
+          <w:rFonts w:ascii="Times New Roman" w:eastAsiaTheme="minorEastAsia" w:hAnsi="Times New Roman" w:cs="Times New Roman"/>
+          <w:noProof/>
           <w:sz w:val="24"/>
           <w:szCs w:val="24"/>
           <w:lang w:val="sr-Latn-RS"/>
         </w:rPr>
         <w:object w:dxaOrig="9360" w:dyaOrig="514" w14:anchorId="62C8FD7B">
-          <v:shape id="_x0000_i1026" style="width:468pt;height:25.8pt" o:ole="" type="#_x0000_t75">
-            <v:imagedata o:title="" r:id="rId10"/>
+          <v:shape id="_x0000_i1027" type="#_x0000_t75" alt="" style="width:468pt;height:26pt;mso-width-percent:0;mso-height-percent:0;mso-width-percent:0;mso-height-percent:0" o:ole="">
+            <v:imagedata r:id="rId12" o:title=""/>
           </v:shape>
-          <o:OLEObject Type="Embed" ProgID="Word.OpenDocumentText.12" ShapeID="_x0000_i1026" DrawAspect="Content" ObjectID="_1814303934" r:id="rId11"/>
+          <o:OLEObject Type="Embed" ProgID="Word.OpenDocumentText.12" ShapeID="_x0000_i1027" DrawAspect="Content" ObjectID="_1814351935" r:id="rId13"/>
         </w:object>
       </w:r>
     </w:p>
@@ -1121,35 +1618,56 @@
           <w:numId w:val="3"/>
         </w:numPr>
         <w:rPr>
-          <w:rFonts w:ascii="Times New Roman" w:hAnsi="Times New Roman" w:cs="Times New Roman" w:eastAsiaTheme="minorEastAsia"/>
-          <w:sz w:val="24"/>
-          <w:szCs w:val="24"/>
-          <w:lang w:val="sr-Latn-RS"/>
-        </w:rPr>
-      </w:pPr>
-      <w:r>
-        <w:rPr>
-          <w:rFonts w:ascii="Times New Roman" w:hAnsi="Times New Roman" w:cs="Times New Roman" w:eastAsiaTheme="minorEastAsia"/>
-          <w:sz w:val="24"/>
-          <w:szCs w:val="24"/>
-          <w:lang w:val="sr-Latn-RS"/>
-        </w:rPr>
-        <w:t>Očekivani deo se može poslati kao query parametar na maliciozni sajt:</w:t>
-      </w:r>
-      <w:bookmarkStart w:name="_MON_1814043221" w:id="2"/>
+          <w:rFonts w:ascii="Times New Roman" w:eastAsiaTheme="minorEastAsia" w:hAnsi="Times New Roman" w:cs="Times New Roman"/>
+          <w:sz w:val="24"/>
+          <w:szCs w:val="24"/>
+          <w:lang w:val="sr-Latn-RS"/>
+        </w:rPr>
+      </w:pPr>
+      <w:r>
+        <w:rPr>
+          <w:rFonts w:ascii="Times New Roman" w:eastAsiaTheme="minorEastAsia" w:hAnsi="Times New Roman" w:cs="Times New Roman"/>
+          <w:sz w:val="24"/>
+          <w:szCs w:val="24"/>
+          <w:lang w:val="sr-Latn-RS"/>
+        </w:rPr>
+        <w:t xml:space="preserve">Očekivani deo se može poslati kao </w:t>
+      </w:r>
+      <w:proofErr w:type="spellStart"/>
+      <w:r>
+        <w:rPr>
+          <w:rFonts w:ascii="Times New Roman" w:eastAsiaTheme="minorEastAsia" w:hAnsi="Times New Roman" w:cs="Times New Roman"/>
+          <w:sz w:val="24"/>
+          <w:szCs w:val="24"/>
+          <w:lang w:val="sr-Latn-RS"/>
+        </w:rPr>
+        <w:t>query</w:t>
+      </w:r>
+      <w:proofErr w:type="spellEnd"/>
+      <w:r>
+        <w:rPr>
+          <w:rFonts w:ascii="Times New Roman" w:eastAsiaTheme="minorEastAsia" w:hAnsi="Times New Roman" w:cs="Times New Roman"/>
+          <w:sz w:val="24"/>
+          <w:szCs w:val="24"/>
+          <w:lang w:val="sr-Latn-RS"/>
+        </w:rPr>
+        <w:t xml:space="preserve"> parametar na maliciozni sajt:</w:t>
+      </w:r>
+      <w:bookmarkStart w:id="2" w:name="_MON_1814043221"/>
       <w:bookmarkEnd w:id="2"/>
       <w:r>
         <w:rPr>
-          <w:rFonts w:ascii="Times New Roman" w:hAnsi="Times New Roman" w:cs="Times New Roman" w:eastAsiaTheme="minorEastAsia"/>
+          <w:rFonts w:ascii="Times New Roman" w:eastAsiaTheme="minorEastAsia" w:hAnsi="Times New Roman" w:cs="Times New Roman"/>
+          <w:noProof/>
           <w:sz w:val="24"/>
           <w:szCs w:val="24"/>
           <w:lang w:val="sr-Latn-RS"/>
         </w:rPr>
         <w:object w:dxaOrig="9360" w:dyaOrig="514" w14:anchorId="0951D7D8">
-          <v:shape id="_x0000_i1027" style="width:468pt;height:25.8pt" o:ole="" type="#_x0000_t75">
-            <v:imagedata o:title="" r:id="rId12"/>
+          <v:shape id="_x0000_i1026" type="#_x0000_t75" alt="" style="width:468pt;height:26pt;mso-width-percent:0;mso-height-percent:0;mso-width-percent:0;mso-height-percent:0" o:ole="">
+            <v:imagedata r:id="rId14" o:title=""/>
           </v:shape>
-          <o:OLEObject Type="Embed" ProgID="Word.OpenDocumentText.12" ShapeID="_x0000_i1027" DrawAspect="Content" ObjectID="_1814303935" r:id="rId13"/>
+          <o:OLEObject Type="Embed" ProgID="Word.OpenDocumentText.12" ShapeID="_x0000_i1026" DrawAspect="Content" ObjectID="_1814351936" r:id="rId15"/>
         </w:object>
       </w:r>
     </w:p>
@@ -1161,45 +1679,116 @@
           <w:numId w:val="3"/>
         </w:numPr>
         <w:rPr>
-          <w:rFonts w:ascii="Times New Roman" w:hAnsi="Times New Roman" w:cs="Times New Roman" w:eastAsiaTheme="minorEastAsia"/>
-          <w:sz w:val="24"/>
-          <w:szCs w:val="24"/>
-          <w:lang w:val="sr-Latn-RS"/>
-        </w:rPr>
-      </w:pPr>
-      <w:r>
-        <w:rPr>
-          <w:rFonts w:ascii="Times New Roman" w:hAnsi="Times New Roman" w:cs="Times New Roman" w:eastAsiaTheme="minorEastAsia"/>
-          <w:sz w:val="24"/>
-          <w:szCs w:val="24"/>
-          <w:lang w:val="sr-Latn-RS"/>
-        </w:rPr>
-        <w:t>Može se koristiti URL encoding ili double URL encoding</w:t>
-      </w:r>
+          <w:rFonts w:ascii="Times New Roman" w:eastAsiaTheme="minorEastAsia" w:hAnsi="Times New Roman" w:cs="Times New Roman"/>
+          <w:sz w:val="24"/>
+          <w:szCs w:val="24"/>
+          <w:lang w:val="sr-Latn-RS"/>
+        </w:rPr>
+      </w:pPr>
+      <w:r>
+        <w:rPr>
+          <w:rFonts w:ascii="Times New Roman" w:eastAsiaTheme="minorEastAsia" w:hAnsi="Times New Roman" w:cs="Times New Roman"/>
+          <w:sz w:val="24"/>
+          <w:szCs w:val="24"/>
+          <w:lang w:val="sr-Latn-RS"/>
+        </w:rPr>
+        <w:t xml:space="preserve">Može se koristiti URL </w:t>
+      </w:r>
+      <w:proofErr w:type="spellStart"/>
+      <w:r>
+        <w:rPr>
+          <w:rFonts w:ascii="Times New Roman" w:eastAsiaTheme="minorEastAsia" w:hAnsi="Times New Roman" w:cs="Times New Roman"/>
+          <w:sz w:val="24"/>
+          <w:szCs w:val="24"/>
+          <w:lang w:val="sr-Latn-RS"/>
+        </w:rPr>
+        <w:t>encoding</w:t>
+      </w:r>
+      <w:proofErr w:type="spellEnd"/>
+      <w:r>
+        <w:rPr>
+          <w:rFonts w:ascii="Times New Roman" w:eastAsiaTheme="minorEastAsia" w:hAnsi="Times New Roman" w:cs="Times New Roman"/>
+          <w:sz w:val="24"/>
+          <w:szCs w:val="24"/>
+          <w:lang w:val="sr-Latn-RS"/>
+        </w:rPr>
+        <w:t xml:space="preserve"> ili </w:t>
+      </w:r>
+      <w:proofErr w:type="spellStart"/>
+      <w:r>
+        <w:rPr>
+          <w:rFonts w:ascii="Times New Roman" w:eastAsiaTheme="minorEastAsia" w:hAnsi="Times New Roman" w:cs="Times New Roman"/>
+          <w:sz w:val="24"/>
+          <w:szCs w:val="24"/>
+          <w:lang w:val="sr-Latn-RS"/>
+        </w:rPr>
+        <w:t>double</w:t>
+      </w:r>
+      <w:proofErr w:type="spellEnd"/>
+      <w:r>
+        <w:rPr>
+          <w:rFonts w:ascii="Times New Roman" w:eastAsiaTheme="minorEastAsia" w:hAnsi="Times New Roman" w:cs="Times New Roman"/>
+          <w:sz w:val="24"/>
+          <w:szCs w:val="24"/>
+          <w:lang w:val="sr-Latn-RS"/>
+        </w:rPr>
+        <w:t xml:space="preserve"> URL </w:t>
+      </w:r>
+      <w:proofErr w:type="spellStart"/>
+      <w:r>
+        <w:rPr>
+          <w:rFonts w:ascii="Times New Roman" w:eastAsiaTheme="minorEastAsia" w:hAnsi="Times New Roman" w:cs="Times New Roman"/>
+          <w:sz w:val="24"/>
+          <w:szCs w:val="24"/>
+          <w:lang w:val="sr-Latn-RS"/>
+        </w:rPr>
+        <w:t>encoding</w:t>
+      </w:r>
+      <w:proofErr w:type="spellEnd"/>
     </w:p>
     <w:p>
       <w:pPr>
         <w:ind w:firstLine="630"/>
         <w:jc w:val="both"/>
         <w:rPr>
-          <w:rFonts w:ascii="Times New Roman" w:hAnsi="Times New Roman" w:cs="Times New Roman" w:eastAsiaTheme="minorEastAsia"/>
-          <w:sz w:val="24"/>
-          <w:szCs w:val="24"/>
-          <w:lang w:val="en-US"/>
-        </w:rPr>
-      </w:pPr>
-      <w:r>
-        <w:rPr>
-          <w:rFonts w:ascii="Times New Roman" w:hAnsi="Times New Roman" w:cs="Times New Roman" w:eastAsiaTheme="minorEastAsia"/>
-          <w:sz w:val="24"/>
-          <w:szCs w:val="24"/>
-          <w:lang w:val="sr-Latn-RS"/>
-        </w:rPr>
-        <w:t xml:space="preserve">Kao rešenje ovog primera se može koristiti bilo koja od ovih tehnika. Jedno rešenje je da korisnik pomoću inspect element </w:t>
-      </w:r>
-      <w:r>
-        <w:rPr>
-          <w:rFonts w:ascii="Times New Roman" w:hAnsi="Times New Roman" w:cs="Times New Roman" w:eastAsiaTheme="minorEastAsia"/>
+          <w:rFonts w:ascii="Times New Roman" w:eastAsiaTheme="minorEastAsia" w:hAnsi="Times New Roman" w:cs="Times New Roman"/>
+          <w:sz w:val="24"/>
+          <w:szCs w:val="24"/>
+          <w:lang w:val="en-US"/>
+        </w:rPr>
+      </w:pPr>
+      <w:r>
+        <w:rPr>
+          <w:rFonts w:ascii="Times New Roman" w:eastAsiaTheme="minorEastAsia" w:hAnsi="Times New Roman" w:cs="Times New Roman"/>
+          <w:sz w:val="24"/>
+          <w:szCs w:val="24"/>
+          <w:lang w:val="sr-Latn-RS"/>
+        </w:rPr>
+        <w:t xml:space="preserve">Kao rešenje ovog primera se može koristiti bilo koja od ovih tehnika. Jedno rešenje je da korisnik pomoću </w:t>
+      </w:r>
+      <w:proofErr w:type="spellStart"/>
+      <w:r>
+        <w:rPr>
+          <w:rFonts w:ascii="Times New Roman" w:eastAsiaTheme="minorEastAsia" w:hAnsi="Times New Roman" w:cs="Times New Roman"/>
+          <w:sz w:val="24"/>
+          <w:szCs w:val="24"/>
+          <w:lang w:val="sr-Latn-RS"/>
+        </w:rPr>
+        <w:t>inspect</w:t>
+      </w:r>
+      <w:proofErr w:type="spellEnd"/>
+      <w:r>
+        <w:rPr>
+          <w:rFonts w:ascii="Times New Roman" w:eastAsiaTheme="minorEastAsia" w:hAnsi="Times New Roman" w:cs="Times New Roman"/>
+          <w:sz w:val="24"/>
+          <w:szCs w:val="24"/>
+          <w:lang w:val="sr-Latn-RS"/>
+        </w:rPr>
+        <w:t xml:space="preserve"> element </w:t>
+      </w:r>
+      <w:r>
+        <w:rPr>
+          <w:rFonts w:ascii="Times New Roman" w:eastAsiaTheme="minorEastAsia" w:hAnsi="Times New Roman" w:cs="Times New Roman"/>
           <w:sz w:val="24"/>
           <w:szCs w:val="24"/>
           <w:lang w:val="sr-Latn-RS"/>
@@ -1208,18 +1797,18 @@
       </w:r>
       <w:r>
         <w:rPr>
-          <w:rFonts w:ascii="Times New Roman" w:hAnsi="Times New Roman" w:cs="Times New Roman" w:eastAsiaTheme="minorEastAsia"/>
+          <w:rFonts w:ascii="Times New Roman" w:eastAsiaTheme="minorEastAsia" w:hAnsi="Times New Roman" w:cs="Times New Roman"/>
           <w:sz w:val="24"/>
           <w:szCs w:val="24"/>
           <w:lang w:val="sr-Latn-RS"/>
         </w:rPr>
         <w:t xml:space="preserve">adresi </w:t>
       </w:r>
-      <w:hyperlink w:history="1" r:id="rId14">
+      <w:hyperlink r:id="rId16" w:history="1">
         <w:r>
           <w:rPr>
             <w:rStyle w:val="Hyperlink"/>
-            <w:rFonts w:ascii="Times New Roman" w:hAnsi="Times New Roman" w:cs="Times New Roman" w:eastAsiaTheme="minorEastAsia"/>
+            <w:rFonts w:ascii="Times New Roman" w:eastAsiaTheme="minorEastAsia" w:hAnsi="Times New Roman" w:cs="Times New Roman"/>
             <w:sz w:val="24"/>
             <w:szCs w:val="24"/>
             <w:lang w:val="sr-Latn-RS"/>
@@ -1229,7 +1818,7 @@
         <w:r>
           <w:rPr>
             <w:rStyle w:val="Hyperlink"/>
-            <w:rFonts w:ascii="Times New Roman" w:hAnsi="Times New Roman" w:cs="Times New Roman" w:eastAsiaTheme="minorEastAsia"/>
+            <w:rFonts w:ascii="Times New Roman" w:eastAsiaTheme="minorEastAsia" w:hAnsi="Times New Roman" w:cs="Times New Roman"/>
             <w:sz w:val="24"/>
             <w:szCs w:val="24"/>
             <w:lang w:val="en-US"/>
@@ -1239,7 +1828,7 @@
       </w:hyperlink>
       <w:r>
         <w:rPr>
-          <w:rFonts w:ascii="Times New Roman" w:hAnsi="Times New Roman" w:cs="Times New Roman" w:eastAsiaTheme="minorEastAsia"/>
+          <w:rFonts w:ascii="Times New Roman" w:eastAsiaTheme="minorEastAsia" w:hAnsi="Times New Roman" w:cs="Times New Roman"/>
           <w:sz w:val="24"/>
           <w:szCs w:val="24"/>
           <w:lang w:val="en-US"/>
@@ -1252,33 +1841,84 @@
         <w:ind w:firstLine="630"/>
         <w:jc w:val="both"/>
         <w:rPr>
-          <w:rFonts w:ascii="Times New Roman" w:hAnsi="Times New Roman" w:cs="Times New Roman" w:eastAsiaTheme="minorEastAsia"/>
-          <w:sz w:val="24"/>
-          <w:szCs w:val="24"/>
-          <w:lang w:val="sr-Latn-RS"/>
-        </w:rPr>
-      </w:pPr>
-      <w:r>
-        <w:rPr>
-          <w:rFonts w:ascii="Times New Roman" w:hAnsi="Times New Roman" w:cs="Times New Roman" w:eastAsiaTheme="minorEastAsia"/>
-          <w:sz w:val="24"/>
-          <w:szCs w:val="24"/>
-          <w:lang w:val="sr-Latn-RS"/>
-        </w:rPr>
-        <w:t xml:space="preserve">Whitelist filtriranje URL na serveru se zaobilazi korišćenjem veoma složenog formata koji validan URL može da ima. </w:t>
-      </w:r>
-      <w:r>
-        <w:rPr>
-          <w:rFonts w:ascii="Times New Roman" w:hAnsi="Times New Roman" w:cs="Times New Roman" w:eastAsiaTheme="minorEastAsia"/>
-          <w:sz w:val="24"/>
-          <w:szCs w:val="24"/>
-          <w:lang w:val="sr-Latn-RS"/>
-        </w:rPr>
-        <w:t>URL parseri će korektno isparsirati ovaj URL, ali će on proći filter</w:t>
-      </w:r>
-      <w:r>
-        <w:rPr>
-          <w:rFonts w:ascii="Times New Roman" w:hAnsi="Times New Roman" w:cs="Times New Roman" w:eastAsiaTheme="minorEastAsia"/>
+          <w:rFonts w:ascii="Times New Roman" w:eastAsiaTheme="minorEastAsia" w:hAnsi="Times New Roman" w:cs="Times New Roman"/>
+          <w:sz w:val="24"/>
+          <w:szCs w:val="24"/>
+          <w:lang w:val="sr-Latn-RS"/>
+        </w:rPr>
+      </w:pPr>
+      <w:proofErr w:type="spellStart"/>
+      <w:r>
+        <w:rPr>
+          <w:rFonts w:ascii="Times New Roman" w:eastAsiaTheme="minorEastAsia" w:hAnsi="Times New Roman" w:cs="Times New Roman"/>
+          <w:sz w:val="24"/>
+          <w:szCs w:val="24"/>
+          <w:lang w:val="sr-Latn-RS"/>
+        </w:rPr>
+        <w:t>Whitelist</w:t>
+      </w:r>
+      <w:proofErr w:type="spellEnd"/>
+      <w:r>
+        <w:rPr>
+          <w:rFonts w:ascii="Times New Roman" w:eastAsiaTheme="minorEastAsia" w:hAnsi="Times New Roman" w:cs="Times New Roman"/>
+          <w:sz w:val="24"/>
+          <w:szCs w:val="24"/>
+          <w:lang w:val="sr-Latn-RS"/>
+        </w:rPr>
+        <w:t xml:space="preserve"> filtriranje URL na serveru se zaobilazi korišćenjem veoma složenog formata koji validan URL može da ima. </w:t>
+      </w:r>
+      <w:r>
+        <w:rPr>
+          <w:rFonts w:ascii="Times New Roman" w:eastAsiaTheme="minorEastAsia" w:hAnsi="Times New Roman" w:cs="Times New Roman"/>
+          <w:sz w:val="24"/>
+          <w:szCs w:val="24"/>
+          <w:lang w:val="sr-Latn-RS"/>
+        </w:rPr>
+        <w:t xml:space="preserve">URL </w:t>
+      </w:r>
+      <w:proofErr w:type="spellStart"/>
+      <w:r>
+        <w:rPr>
+          <w:rFonts w:ascii="Times New Roman" w:eastAsiaTheme="minorEastAsia" w:hAnsi="Times New Roman" w:cs="Times New Roman"/>
+          <w:sz w:val="24"/>
+          <w:szCs w:val="24"/>
+          <w:lang w:val="sr-Latn-RS"/>
+        </w:rPr>
+        <w:t>parseri</w:t>
+      </w:r>
+      <w:proofErr w:type="spellEnd"/>
+      <w:r>
+        <w:rPr>
+          <w:rFonts w:ascii="Times New Roman" w:eastAsiaTheme="minorEastAsia" w:hAnsi="Times New Roman" w:cs="Times New Roman"/>
+          <w:sz w:val="24"/>
+          <w:szCs w:val="24"/>
+          <w:lang w:val="sr-Latn-RS"/>
+        </w:rPr>
+        <w:t xml:space="preserve"> će korektno </w:t>
+      </w:r>
+      <w:proofErr w:type="spellStart"/>
+      <w:r>
+        <w:rPr>
+          <w:rFonts w:ascii="Times New Roman" w:eastAsiaTheme="minorEastAsia" w:hAnsi="Times New Roman" w:cs="Times New Roman"/>
+          <w:sz w:val="24"/>
+          <w:szCs w:val="24"/>
+          <w:lang w:val="sr-Latn-RS"/>
+        </w:rPr>
+        <w:t>isparsirati</w:t>
+      </w:r>
+      <w:proofErr w:type="spellEnd"/>
+      <w:r>
+        <w:rPr>
+          <w:rFonts w:ascii="Times New Roman" w:eastAsiaTheme="minorEastAsia" w:hAnsi="Times New Roman" w:cs="Times New Roman"/>
+          <w:sz w:val="24"/>
+          <w:szCs w:val="24"/>
+          <w:lang w:val="sr-Latn-RS"/>
+        </w:rPr>
+        <w:t xml:space="preserve"> ovaj URL, ali će on proći filter</w:t>
+      </w:r>
+      <w:r>
+        <w:rPr>
+          <w:rFonts w:ascii="Times New Roman" w:eastAsiaTheme="minorEastAsia" w:hAnsi="Times New Roman" w:cs="Times New Roman"/>
           <w:sz w:val="24"/>
           <w:szCs w:val="24"/>
           <w:lang w:val="sr-Latn-RS"/>
@@ -1287,7 +1927,7 @@
       </w:r>
       <w:r>
         <w:rPr>
-          <w:rFonts w:ascii="Times New Roman" w:hAnsi="Times New Roman" w:cs="Times New Roman" w:eastAsiaTheme="minorEastAsia"/>
+          <w:rFonts w:ascii="Times New Roman" w:eastAsiaTheme="minorEastAsia" w:hAnsi="Times New Roman" w:cs="Times New Roman"/>
           <w:sz w:val="24"/>
           <w:szCs w:val="24"/>
           <w:lang w:val="sr-Latn-RS"/>
@@ -1296,7 +1936,7 @@
       </w:r>
       <w:r>
         <w:rPr>
-          <w:rFonts w:ascii="Times New Roman" w:hAnsi="Times New Roman" w:cs="Times New Roman" w:eastAsiaTheme="minorEastAsia"/>
+          <w:rFonts w:ascii="Times New Roman" w:eastAsiaTheme="minorEastAsia" w:hAnsi="Times New Roman" w:cs="Times New Roman"/>
           <w:sz w:val="24"/>
           <w:szCs w:val="24"/>
           <w:lang w:val="sr-Latn-RS"/>
@@ -1313,15 +1953,15 @@
         </w:numPr>
         <w:jc w:val="both"/>
         <w:rPr>
-          <w:rFonts w:ascii="Times New Roman" w:hAnsi="Times New Roman" w:cs="Times New Roman" w:eastAsiaTheme="minorEastAsia"/>
-          <w:sz w:val="24"/>
-          <w:szCs w:val="24"/>
-          <w:lang w:val="sr-Latn-RS"/>
-        </w:rPr>
-      </w:pPr>
-      <w:r>
-        <w:rPr>
-          <w:rFonts w:ascii="Times New Roman" w:hAnsi="Times New Roman" w:cs="Times New Roman" w:eastAsiaTheme="minorEastAsia"/>
+          <w:rFonts w:ascii="Times New Roman" w:eastAsiaTheme="minorEastAsia" w:hAnsi="Times New Roman" w:cs="Times New Roman"/>
+          <w:sz w:val="24"/>
+          <w:szCs w:val="24"/>
+          <w:lang w:val="sr-Latn-RS"/>
+        </w:rPr>
+      </w:pPr>
+      <w:r>
+        <w:rPr>
+          <w:rFonts w:ascii="Times New Roman" w:eastAsiaTheme="minorEastAsia" w:hAnsi="Times New Roman" w:cs="Times New Roman"/>
           <w:b/>
           <w:bCs/>
           <w:sz w:val="24"/>
@@ -1336,15 +1976,15 @@
         <w:ind w:firstLine="630"/>
         <w:jc w:val="both"/>
         <w:rPr>
-          <w:rFonts w:ascii="Times New Roman" w:hAnsi="Times New Roman" w:cs="Times New Roman" w:eastAsiaTheme="minorEastAsia"/>
-          <w:sz w:val="24"/>
-          <w:szCs w:val="24"/>
-          <w:lang w:val="sr-Latn-RS"/>
-        </w:rPr>
-      </w:pPr>
-      <w:r>
-        <w:rPr>
-          <w:rFonts w:ascii="Times New Roman" w:hAnsi="Times New Roman" w:cs="Times New Roman" w:eastAsiaTheme="minorEastAsia"/>
+          <w:rFonts w:ascii="Times New Roman" w:eastAsiaTheme="minorEastAsia" w:hAnsi="Times New Roman" w:cs="Times New Roman"/>
+          <w:sz w:val="24"/>
+          <w:szCs w:val="24"/>
+          <w:lang w:val="sr-Latn-RS"/>
+        </w:rPr>
+      </w:pPr>
+      <w:r>
+        <w:rPr>
+          <w:rFonts w:ascii="Times New Roman" w:eastAsiaTheme="minorEastAsia" w:hAnsi="Times New Roman" w:cs="Times New Roman"/>
           <w:sz w:val="24"/>
           <w:szCs w:val="24"/>
           <w:lang w:val="sr-Latn-RS"/>
@@ -1357,24 +1997,64 @@
         <w:ind w:firstLine="630"/>
         <w:jc w:val="both"/>
         <w:rPr>
-          <w:rFonts w:ascii="Times New Roman" w:hAnsi="Times New Roman" w:cs="Times New Roman" w:eastAsiaTheme="minorEastAsia"/>
-          <w:sz w:val="24"/>
-          <w:szCs w:val="24"/>
-          <w:lang w:val="sr-Latn-RS"/>
-        </w:rPr>
-      </w:pPr>
-      <w:r>
-        <w:rPr>
-          <w:rFonts w:ascii="Times New Roman" w:hAnsi="Times New Roman" w:cs="Times New Roman" w:eastAsiaTheme="minorEastAsia"/>
-          <w:sz w:val="24"/>
-          <w:szCs w:val="24"/>
-          <w:lang w:val="sr-Latn-RS"/>
-        </w:rPr>
-        <w:t xml:space="preserve">URL parseri parsiraju kao validne URL koji ukazuju na fajlove koji se nalaze na lokalnoj mašini. Korisnik može da od servera zahteva da dohvati URL koji ukazuje ne file i da na taj način dohvati osetljive podatke. Recimo ako korisnik zna da je server pokrenut na nekoj distribuciji linuxa može da dohvati </w:t>
-      </w:r>
-      <w:r>
-        <w:rPr>
-          <w:rFonts w:ascii="Times New Roman" w:hAnsi="Times New Roman" w:cs="Times New Roman" w:eastAsiaTheme="minorEastAsia"/>
+          <w:rFonts w:ascii="Times New Roman" w:eastAsiaTheme="minorEastAsia" w:hAnsi="Times New Roman" w:cs="Times New Roman"/>
+          <w:sz w:val="24"/>
+          <w:szCs w:val="24"/>
+          <w:lang w:val="sr-Latn-RS"/>
+        </w:rPr>
+      </w:pPr>
+      <w:r>
+        <w:rPr>
+          <w:rFonts w:ascii="Times New Roman" w:eastAsiaTheme="minorEastAsia" w:hAnsi="Times New Roman" w:cs="Times New Roman"/>
+          <w:sz w:val="24"/>
+          <w:szCs w:val="24"/>
+          <w:lang w:val="sr-Latn-RS"/>
+        </w:rPr>
+        <w:t xml:space="preserve">URL </w:t>
+      </w:r>
+      <w:proofErr w:type="spellStart"/>
+      <w:r>
+        <w:rPr>
+          <w:rFonts w:ascii="Times New Roman" w:eastAsiaTheme="minorEastAsia" w:hAnsi="Times New Roman" w:cs="Times New Roman"/>
+          <w:sz w:val="24"/>
+          <w:szCs w:val="24"/>
+          <w:lang w:val="sr-Latn-RS"/>
+        </w:rPr>
+        <w:t>parseri</w:t>
+      </w:r>
+      <w:proofErr w:type="spellEnd"/>
+      <w:r>
+        <w:rPr>
+          <w:rFonts w:ascii="Times New Roman" w:eastAsiaTheme="minorEastAsia" w:hAnsi="Times New Roman" w:cs="Times New Roman"/>
+          <w:sz w:val="24"/>
+          <w:szCs w:val="24"/>
+          <w:lang w:val="sr-Latn-RS"/>
+        </w:rPr>
+        <w:t xml:space="preserve"> parsiraju kao validne URL koji ukazuju na fajlove koji se nalaze na lokalnoj mašini. Korisnik može da od servera zahteva da dohvati URL koji ukazuje ne file i da na taj način dohvati osetljive podatke. Recimo ako korisnik zna da je server pokrenut na nekoj distribuciji </w:t>
+      </w:r>
+      <w:proofErr w:type="spellStart"/>
+      <w:r>
+        <w:rPr>
+          <w:rFonts w:ascii="Times New Roman" w:eastAsiaTheme="minorEastAsia" w:hAnsi="Times New Roman" w:cs="Times New Roman"/>
+          <w:sz w:val="24"/>
+          <w:szCs w:val="24"/>
+          <w:lang w:val="sr-Latn-RS"/>
+        </w:rPr>
+        <w:t>linuxa</w:t>
+      </w:r>
+      <w:proofErr w:type="spellEnd"/>
+      <w:r>
+        <w:rPr>
+          <w:rFonts w:ascii="Times New Roman" w:eastAsiaTheme="minorEastAsia" w:hAnsi="Times New Roman" w:cs="Times New Roman"/>
+          <w:sz w:val="24"/>
+          <w:szCs w:val="24"/>
+          <w:lang w:val="sr-Latn-RS"/>
+        </w:rPr>
+        <w:t xml:space="preserve"> može da dohvati </w:t>
+      </w:r>
+      <w:r>
+        <w:rPr>
+          <w:rFonts w:ascii="Times New Roman" w:eastAsiaTheme="minorEastAsia" w:hAnsi="Times New Roman" w:cs="Times New Roman"/>
           <w:sz w:val="24"/>
           <w:szCs w:val="24"/>
           <w:lang w:val="en-US"/>
@@ -1384,7 +2064,7 @@
       <w:proofErr w:type="spellStart"/>
       <w:r>
         <w:rPr>
-          <w:rFonts w:ascii="Times New Roman" w:hAnsi="Times New Roman" w:cs="Times New Roman" w:eastAsiaTheme="minorEastAsia"/>
+          <w:rFonts w:ascii="Times New Roman" w:eastAsiaTheme="minorEastAsia" w:hAnsi="Times New Roman" w:cs="Times New Roman"/>
           <w:sz w:val="24"/>
           <w:szCs w:val="24"/>
           <w:lang w:val="en-US"/>
@@ -1394,7 +2074,7 @@
       <w:proofErr w:type="spellEnd"/>
       <w:r>
         <w:rPr>
-          <w:rFonts w:ascii="Times New Roman" w:hAnsi="Times New Roman" w:cs="Times New Roman" w:eastAsiaTheme="minorEastAsia"/>
+          <w:rFonts w:ascii="Times New Roman" w:eastAsiaTheme="minorEastAsia" w:hAnsi="Times New Roman" w:cs="Times New Roman"/>
           <w:sz w:val="24"/>
           <w:szCs w:val="24"/>
           <w:lang w:val="en-US"/>
@@ -1403,7 +2083,7 @@
       </w:r>
       <w:r>
         <w:rPr>
-          <w:rFonts w:ascii="Times New Roman" w:hAnsi="Times New Roman" w:cs="Times New Roman" w:eastAsiaTheme="minorEastAsia"/>
+          <w:rFonts w:ascii="Times New Roman" w:eastAsiaTheme="minorEastAsia" w:hAnsi="Times New Roman" w:cs="Times New Roman"/>
           <w:sz w:val="24"/>
           <w:szCs w:val="24"/>
           <w:lang w:val="sr-Latn-RS"/>
@@ -1416,24 +2096,35 @@
         <w:ind w:firstLine="630"/>
         <w:jc w:val="both"/>
         <w:rPr>
-          <w:rFonts w:ascii="Times New Roman" w:hAnsi="Times New Roman" w:cs="Times New Roman" w:eastAsiaTheme="minorEastAsia"/>
-          <w:sz w:val="24"/>
-          <w:szCs w:val="24"/>
-          <w:lang w:val="en-US"/>
-        </w:rPr>
-      </w:pPr>
-      <w:r>
-        <w:rPr>
-          <w:rFonts w:ascii="Times New Roman" w:hAnsi="Times New Roman" w:cs="Times New Roman" w:eastAsiaTheme="minorEastAsia"/>
-          <w:sz w:val="24"/>
-          <w:szCs w:val="24"/>
-          <w:lang w:val="sr-Latn-RS"/>
-        </w:rPr>
-        <w:t>U okviru ovog primera je kreiran fajl my_secrets</w:t>
-      </w:r>
-      <w:r>
-        <w:rPr>
-          <w:rFonts w:ascii="Times New Roman" w:hAnsi="Times New Roman" w:cs="Times New Roman" w:eastAsiaTheme="minorEastAsia"/>
+          <w:rFonts w:ascii="Times New Roman" w:eastAsiaTheme="minorEastAsia" w:hAnsi="Times New Roman" w:cs="Times New Roman"/>
+          <w:sz w:val="24"/>
+          <w:szCs w:val="24"/>
+          <w:lang w:val="en-US"/>
+        </w:rPr>
+      </w:pPr>
+      <w:r>
+        <w:rPr>
+          <w:rFonts w:ascii="Times New Roman" w:eastAsiaTheme="minorEastAsia" w:hAnsi="Times New Roman" w:cs="Times New Roman"/>
+          <w:sz w:val="24"/>
+          <w:szCs w:val="24"/>
+          <w:lang w:val="sr-Latn-RS"/>
+        </w:rPr>
+        <w:t xml:space="preserve">U okviru ovog primera je kreiran fajl </w:t>
+      </w:r>
+      <w:proofErr w:type="spellStart"/>
+      <w:r>
+        <w:rPr>
+          <w:rFonts w:ascii="Times New Roman" w:eastAsiaTheme="minorEastAsia" w:hAnsi="Times New Roman" w:cs="Times New Roman"/>
+          <w:sz w:val="24"/>
+          <w:szCs w:val="24"/>
+          <w:lang w:val="sr-Latn-RS"/>
+        </w:rPr>
+        <w:t>my_secrets</w:t>
+      </w:r>
+      <w:proofErr w:type="spellEnd"/>
+      <w:r>
+        <w:rPr>
+          <w:rFonts w:ascii="Times New Roman" w:eastAsiaTheme="minorEastAsia" w:hAnsi="Times New Roman" w:cs="Times New Roman"/>
           <w:sz w:val="24"/>
           <w:szCs w:val="24"/>
           <w:lang w:val="en-US"/>
@@ -1443,7 +2134,7 @@
       <w:proofErr w:type="spellStart"/>
       <w:r>
         <w:rPr>
-          <w:rFonts w:ascii="Times New Roman" w:hAnsi="Times New Roman" w:cs="Times New Roman" w:eastAsiaTheme="minorEastAsia"/>
+          <w:rFonts w:ascii="Times New Roman" w:eastAsiaTheme="minorEastAsia" w:hAnsi="Times New Roman" w:cs="Times New Roman"/>
           <w:sz w:val="24"/>
           <w:szCs w:val="24"/>
           <w:lang w:val="en-US"/>
@@ -1453,7 +2144,7 @@
       <w:proofErr w:type="spellEnd"/>
       <w:r>
         <w:rPr>
-          <w:rFonts w:ascii="Times New Roman" w:hAnsi="Times New Roman" w:cs="Times New Roman" w:eastAsiaTheme="minorEastAsia"/>
+          <w:rFonts w:ascii="Times New Roman" w:eastAsiaTheme="minorEastAsia" w:hAnsi="Times New Roman" w:cs="Times New Roman"/>
           <w:sz w:val="24"/>
           <w:szCs w:val="24"/>
           <w:lang w:val="en-US"/>
@@ -1463,7 +2154,7 @@
       <w:proofErr w:type="spellStart"/>
       <w:r>
         <w:rPr>
-          <w:rFonts w:ascii="Times New Roman" w:hAnsi="Times New Roman" w:cs="Times New Roman" w:eastAsiaTheme="minorEastAsia"/>
+          <w:rFonts w:ascii="Times New Roman" w:eastAsiaTheme="minorEastAsia" w:hAnsi="Times New Roman" w:cs="Times New Roman"/>
           <w:sz w:val="24"/>
           <w:szCs w:val="24"/>
           <w:lang w:val="en-US"/>
@@ -1473,7 +2164,7 @@
       <w:proofErr w:type="spellEnd"/>
       <w:r>
         <w:rPr>
-          <w:rFonts w:ascii="Times New Roman" w:hAnsi="Times New Roman" w:cs="Times New Roman" w:eastAsiaTheme="minorEastAsia"/>
+          <w:rFonts w:ascii="Times New Roman" w:eastAsiaTheme="minorEastAsia" w:hAnsi="Times New Roman" w:cs="Times New Roman"/>
           <w:sz w:val="24"/>
           <w:szCs w:val="24"/>
           <w:lang w:val="sr-Latn-RS"/>
@@ -1483,7 +2174,7 @@
       <w:proofErr w:type="spellStart"/>
       <w:r>
         <w:rPr>
-          <w:rFonts w:ascii="Times New Roman" w:hAnsi="Times New Roman" w:cs="Times New Roman" w:eastAsiaTheme="minorEastAsia"/>
+          <w:rFonts w:ascii="Times New Roman" w:eastAsiaTheme="minorEastAsia" w:hAnsi="Times New Roman" w:cs="Times New Roman"/>
           <w:sz w:val="24"/>
           <w:szCs w:val="24"/>
           <w:lang w:val="en-US"/>
@@ -1493,7 +2184,7 @@
       <w:proofErr w:type="spellEnd"/>
       <w:r>
         <w:rPr>
-          <w:rFonts w:ascii="Times New Roman" w:hAnsi="Times New Roman" w:cs="Times New Roman" w:eastAsiaTheme="minorEastAsia"/>
+          <w:rFonts w:ascii="Times New Roman" w:eastAsiaTheme="minorEastAsia" w:hAnsi="Times New Roman" w:cs="Times New Roman"/>
           <w:sz w:val="24"/>
           <w:szCs w:val="24"/>
           <w:lang w:val="en-US"/>
@@ -1503,7 +2194,7 @@
       <w:proofErr w:type="spellStart"/>
       <w:r>
         <w:rPr>
-          <w:rFonts w:ascii="Times New Roman" w:hAnsi="Times New Roman" w:cs="Times New Roman" w:eastAsiaTheme="minorEastAsia"/>
+          <w:rFonts w:ascii="Times New Roman" w:eastAsiaTheme="minorEastAsia" w:hAnsi="Times New Roman" w:cs="Times New Roman"/>
           <w:sz w:val="24"/>
           <w:szCs w:val="24"/>
           <w:lang w:val="en-US"/>
@@ -1513,7 +2204,7 @@
       <w:proofErr w:type="spellEnd"/>
       <w:r>
         <w:rPr>
-          <w:rFonts w:ascii="Times New Roman" w:hAnsi="Times New Roman" w:cs="Times New Roman" w:eastAsiaTheme="minorEastAsia"/>
+          <w:rFonts w:ascii="Times New Roman" w:eastAsiaTheme="minorEastAsia" w:hAnsi="Times New Roman" w:cs="Times New Roman"/>
           <w:sz w:val="24"/>
           <w:szCs w:val="24"/>
           <w:lang w:val="en-US"/>
@@ -1523,7 +2214,7 @@
       <w:proofErr w:type="spellStart"/>
       <w:r>
         <w:rPr>
-          <w:rFonts w:ascii="Times New Roman" w:hAnsi="Times New Roman" w:cs="Times New Roman" w:eastAsiaTheme="minorEastAsia"/>
+          <w:rFonts w:ascii="Times New Roman" w:eastAsiaTheme="minorEastAsia" w:hAnsi="Times New Roman" w:cs="Times New Roman"/>
           <w:sz w:val="24"/>
           <w:szCs w:val="24"/>
           <w:lang w:val="en-US"/>
@@ -1533,7 +2224,7 @@
       <w:proofErr w:type="spellEnd"/>
       <w:r>
         <w:rPr>
-          <w:rFonts w:ascii="Times New Roman" w:hAnsi="Times New Roman" w:cs="Times New Roman" w:eastAsiaTheme="minorEastAsia"/>
+          <w:rFonts w:ascii="Times New Roman" w:eastAsiaTheme="minorEastAsia" w:hAnsi="Times New Roman" w:cs="Times New Roman"/>
           <w:sz w:val="24"/>
           <w:szCs w:val="24"/>
           <w:lang w:val="en-US"/>
@@ -1543,7 +2234,7 @@
       <w:proofErr w:type="spellStart"/>
       <w:r>
         <w:rPr>
-          <w:rFonts w:ascii="Times New Roman" w:hAnsi="Times New Roman" w:cs="Times New Roman" w:eastAsiaTheme="minorEastAsia"/>
+          <w:rFonts w:ascii="Times New Roman" w:eastAsiaTheme="minorEastAsia" w:hAnsi="Times New Roman" w:cs="Times New Roman"/>
           <w:sz w:val="24"/>
           <w:szCs w:val="24"/>
           <w:lang w:val="en-US"/>
@@ -1553,7 +2244,7 @@
       <w:proofErr w:type="spellEnd"/>
       <w:r>
         <w:rPr>
-          <w:rFonts w:ascii="Times New Roman" w:hAnsi="Times New Roman" w:cs="Times New Roman" w:eastAsiaTheme="minorEastAsia"/>
+          <w:rFonts w:ascii="Times New Roman" w:eastAsiaTheme="minorEastAsia" w:hAnsi="Times New Roman" w:cs="Times New Roman"/>
           <w:sz w:val="24"/>
           <w:szCs w:val="24"/>
           <w:lang w:val="en-US"/>
@@ -1563,7 +2254,7 @@
       <w:proofErr w:type="spellStart"/>
       <w:r>
         <w:rPr>
-          <w:rFonts w:ascii="Times New Roman" w:hAnsi="Times New Roman" w:cs="Times New Roman" w:eastAsiaTheme="minorEastAsia"/>
+          <w:rFonts w:ascii="Times New Roman" w:eastAsiaTheme="minorEastAsia" w:hAnsi="Times New Roman" w:cs="Times New Roman"/>
           <w:sz w:val="24"/>
           <w:szCs w:val="24"/>
           <w:lang w:val="en-US"/>
@@ -1573,7 +2264,7 @@
       <w:proofErr w:type="spellEnd"/>
       <w:r>
         <w:rPr>
-          <w:rFonts w:ascii="Times New Roman" w:hAnsi="Times New Roman" w:cs="Times New Roman" w:eastAsiaTheme="minorEastAsia"/>
+          <w:rFonts w:ascii="Times New Roman" w:eastAsiaTheme="minorEastAsia" w:hAnsi="Times New Roman" w:cs="Times New Roman"/>
           <w:sz w:val="24"/>
           <w:szCs w:val="24"/>
           <w:lang w:val="en-US"/>
@@ -1583,7 +2274,7 @@
       <w:proofErr w:type="spellStart"/>
       <w:r>
         <w:rPr>
-          <w:rFonts w:ascii="Times New Roman" w:hAnsi="Times New Roman" w:cs="Times New Roman" w:eastAsiaTheme="minorEastAsia"/>
+          <w:rFonts w:ascii="Times New Roman" w:eastAsiaTheme="minorEastAsia" w:hAnsi="Times New Roman" w:cs="Times New Roman"/>
           <w:sz w:val="24"/>
           <w:szCs w:val="24"/>
           <w:lang w:val="en-US"/>
@@ -1593,7 +2284,7 @@
       <w:proofErr w:type="spellEnd"/>
       <w:r>
         <w:rPr>
-          <w:rFonts w:ascii="Times New Roman" w:hAnsi="Times New Roman" w:cs="Times New Roman" w:eastAsiaTheme="minorEastAsia"/>
+          <w:rFonts w:ascii="Times New Roman" w:eastAsiaTheme="minorEastAsia" w:hAnsi="Times New Roman" w:cs="Times New Roman"/>
           <w:sz w:val="24"/>
           <w:szCs w:val="24"/>
           <w:lang w:val="en-US"/>
@@ -1603,7 +2294,7 @@
       <w:proofErr w:type="spellStart"/>
       <w:r>
         <w:rPr>
-          <w:rFonts w:ascii="Times New Roman" w:hAnsi="Times New Roman" w:cs="Times New Roman" w:eastAsiaTheme="minorEastAsia"/>
+          <w:rFonts w:ascii="Times New Roman" w:eastAsiaTheme="minorEastAsia" w:hAnsi="Times New Roman" w:cs="Times New Roman"/>
           <w:sz w:val="24"/>
           <w:szCs w:val="24"/>
           <w:lang w:val="en-US"/>
@@ -1613,7 +2304,7 @@
       <w:proofErr w:type="spellEnd"/>
       <w:r>
         <w:rPr>
-          <w:rFonts w:ascii="Times New Roman" w:hAnsi="Times New Roman" w:cs="Times New Roman" w:eastAsiaTheme="minorEastAsia"/>
+          <w:rFonts w:ascii="Times New Roman" w:eastAsiaTheme="minorEastAsia" w:hAnsi="Times New Roman" w:cs="Times New Roman"/>
           <w:sz w:val="24"/>
           <w:szCs w:val="24"/>
           <w:lang w:val="en-US"/>
@@ -1623,7 +2314,7 @@
       <w:proofErr w:type="spellStart"/>
       <w:r>
         <w:rPr>
-          <w:rFonts w:ascii="Times New Roman" w:hAnsi="Times New Roman" w:cs="Times New Roman" w:eastAsiaTheme="minorEastAsia"/>
+          <w:rFonts w:ascii="Times New Roman" w:eastAsiaTheme="minorEastAsia" w:hAnsi="Times New Roman" w:cs="Times New Roman"/>
           <w:sz w:val="24"/>
           <w:szCs w:val="24"/>
           <w:lang w:val="en-US"/>
@@ -1633,7 +2324,7 @@
       <w:proofErr w:type="spellEnd"/>
       <w:r>
         <w:rPr>
-          <w:rFonts w:ascii="Times New Roman" w:hAnsi="Times New Roman" w:cs="Times New Roman" w:eastAsiaTheme="minorEastAsia"/>
+          <w:rFonts w:ascii="Times New Roman" w:eastAsiaTheme="minorEastAsia" w:hAnsi="Times New Roman" w:cs="Times New Roman"/>
           <w:sz w:val="24"/>
           <w:szCs w:val="24"/>
           <w:lang w:val="en-US"/>
@@ -1643,7 +2334,7 @@
       <w:proofErr w:type="spellStart"/>
       <w:r>
         <w:rPr>
-          <w:rFonts w:ascii="Times New Roman" w:hAnsi="Times New Roman" w:cs="Times New Roman" w:eastAsiaTheme="minorEastAsia"/>
+          <w:rFonts w:ascii="Times New Roman" w:eastAsiaTheme="minorEastAsia" w:hAnsi="Times New Roman" w:cs="Times New Roman"/>
           <w:sz w:val="24"/>
           <w:szCs w:val="24"/>
           <w:lang w:val="en-US"/>
@@ -1653,7 +2344,7 @@
       <w:proofErr w:type="spellEnd"/>
       <w:r>
         <w:rPr>
-          <w:rFonts w:ascii="Times New Roman" w:hAnsi="Times New Roman" w:cs="Times New Roman" w:eastAsiaTheme="minorEastAsia"/>
+          <w:rFonts w:ascii="Times New Roman" w:eastAsiaTheme="minorEastAsia" w:hAnsi="Times New Roman" w:cs="Times New Roman"/>
           <w:sz w:val="24"/>
           <w:szCs w:val="24"/>
           <w:lang w:val="en-US"/>
@@ -1663,7 +2354,7 @@
       <w:proofErr w:type="spellStart"/>
       <w:r>
         <w:rPr>
-          <w:rFonts w:ascii="Times New Roman" w:hAnsi="Times New Roman" w:cs="Times New Roman" w:eastAsiaTheme="minorEastAsia"/>
+          <w:rFonts w:ascii="Times New Roman" w:eastAsiaTheme="minorEastAsia" w:hAnsi="Times New Roman" w:cs="Times New Roman"/>
           <w:sz w:val="24"/>
           <w:szCs w:val="24"/>
           <w:lang w:val="en-US"/>
@@ -1673,7 +2364,7 @@
       <w:proofErr w:type="spellEnd"/>
       <w:r>
         <w:rPr>
-          <w:rFonts w:ascii="Times New Roman" w:hAnsi="Times New Roman" w:cs="Times New Roman" w:eastAsiaTheme="minorEastAsia"/>
+          <w:rFonts w:ascii="Times New Roman" w:eastAsiaTheme="minorEastAsia" w:hAnsi="Times New Roman" w:cs="Times New Roman"/>
           <w:sz w:val="24"/>
           <w:szCs w:val="24"/>
           <w:lang w:val="en-US"/>
@@ -1682,7 +2373,7 @@
       </w:r>
       <w:r>
         <w:rPr>
-          <w:rFonts w:ascii="Times New Roman" w:hAnsi="Times New Roman" w:cs="Times New Roman" w:eastAsiaTheme="minorEastAsia"/>
+          <w:rFonts w:ascii="Times New Roman" w:eastAsiaTheme="minorEastAsia" w:hAnsi="Times New Roman" w:cs="Times New Roman"/>
           <w:sz w:val="24"/>
           <w:szCs w:val="24"/>
           <w:lang w:val="en-US"/>
@@ -1691,7 +2382,7 @@
       </w:r>
       <w:r>
         <w:rPr>
-          <w:rFonts w:ascii="Times New Roman" w:hAnsi="Times New Roman" w:cs="Times New Roman" w:eastAsiaTheme="minorEastAsia"/>
+          <w:rFonts w:ascii="Times New Roman" w:eastAsiaTheme="minorEastAsia" w:hAnsi="Times New Roman" w:cs="Times New Roman"/>
           <w:sz w:val="24"/>
           <w:szCs w:val="24"/>
           <w:lang w:val="sr-Latn-RS"/>
@@ -1700,27 +2391,28 @@
       </w:r>
       <w:r>
         <w:rPr>
-          <w:rFonts w:ascii="Times New Roman" w:hAnsi="Times New Roman" w:cs="Times New Roman" w:eastAsiaTheme="minorEastAsia"/>
+          <w:rFonts w:ascii="Times New Roman" w:eastAsiaTheme="minorEastAsia" w:hAnsi="Times New Roman" w:cs="Times New Roman"/>
           <w:sz w:val="24"/>
           <w:szCs w:val="24"/>
           <w:lang w:val="en-US"/>
         </w:rPr>
         <w:t xml:space="preserve"> </w:t>
       </w:r>
-      <w:bookmarkStart w:name="_MON_1814045342" w:id="3"/>
+      <w:bookmarkStart w:id="3" w:name="_MON_1814045342"/>
       <w:bookmarkEnd w:id="3"/>
       <w:r>
         <w:rPr>
-          <w:rFonts w:ascii="Times New Roman" w:hAnsi="Times New Roman" w:cs="Times New Roman" w:eastAsiaTheme="minorEastAsia"/>
+          <w:rFonts w:ascii="Times New Roman" w:eastAsiaTheme="minorEastAsia" w:hAnsi="Times New Roman" w:cs="Times New Roman"/>
+          <w:noProof/>
           <w:sz w:val="24"/>
           <w:szCs w:val="24"/>
           <w:lang w:val="en-US"/>
         </w:rPr>
         <w:object w:dxaOrig="9360" w:dyaOrig="473" w14:anchorId="7F5FEEC9">
-          <v:shape id="_x0000_i1028" style="width:468pt;height:23.4pt" o:ole="" type="#_x0000_t75">
-            <v:imagedata o:title="" r:id="rId15"/>
+          <v:shape id="_x0000_i1025" type="#_x0000_t75" alt="" style="width:468pt;height:23pt;mso-width-percent:0;mso-height-percent:0;mso-width-percent:0;mso-height-percent:0" o:ole="">
+            <v:imagedata r:id="rId17" o:title=""/>
           </v:shape>
-          <o:OLEObject Type="Embed" ProgID="Word.OpenDocumentText.12" ShapeID="_x0000_i1028" DrawAspect="Content" ObjectID="_1814303936" r:id="rId16"/>
+          <o:OLEObject Type="Embed" ProgID="Word.OpenDocumentText.12" ShapeID="_x0000_i1025" DrawAspect="Content" ObjectID="_1814351937" r:id="rId18"/>
         </w:object>
       </w:r>
     </w:p>
@@ -1733,37 +2425,50 @@
         </w:numPr>
         <w:jc w:val="both"/>
         <w:rPr>
-          <w:rFonts w:ascii="Times New Roman" w:hAnsi="Times New Roman" w:cs="Times New Roman" w:eastAsiaTheme="minorEastAsia"/>
-          <w:sz w:val="24"/>
-          <w:szCs w:val="24"/>
-          <w:lang w:val="sr-Latn-RS"/>
-        </w:rPr>
-      </w:pPr>
-      <w:r>
-        <w:rPr>
-          <w:rFonts w:ascii="Times New Roman" w:hAnsi="Times New Roman" w:cs="Times New Roman" w:eastAsiaTheme="minorEastAsia"/>
+          <w:rFonts w:ascii="Times New Roman" w:eastAsiaTheme="minorEastAsia" w:hAnsi="Times New Roman" w:cs="Times New Roman"/>
+          <w:sz w:val="24"/>
+          <w:szCs w:val="24"/>
+          <w:lang w:val="sr-Latn-RS"/>
+        </w:rPr>
+      </w:pPr>
+      <w:r>
+        <w:rPr>
+          <w:rFonts w:ascii="Times New Roman" w:eastAsiaTheme="minorEastAsia" w:hAnsi="Times New Roman" w:cs="Times New Roman"/>
           <w:b/>
           <w:bCs/>
           <w:sz w:val="24"/>
           <w:szCs w:val="24"/>
           <w:lang w:val="sr-Latn-RS"/>
         </w:rPr>
-        <w:t>DNS Rebind</w:t>
-      </w:r>
-      <w:r>
-        <w:rPr>
-          <w:rFonts w:ascii="Times New Roman" w:hAnsi="Times New Roman" w:cs="Times New Roman" w:eastAsiaTheme="minorEastAsia"/>
+        <w:t xml:space="preserve">DNS </w:t>
+      </w:r>
+      <w:proofErr w:type="spellStart"/>
+      <w:r>
+        <w:rPr>
+          <w:rFonts w:ascii="Times New Roman" w:eastAsiaTheme="minorEastAsia" w:hAnsi="Times New Roman" w:cs="Times New Roman"/>
           <w:b/>
           <w:bCs/>
           <w:sz w:val="24"/>
           <w:szCs w:val="24"/>
           <w:lang w:val="sr-Latn-RS"/>
         </w:rPr>
+        <w:t>Rebind</w:t>
+      </w:r>
+      <w:r>
+        <w:rPr>
+          <w:rFonts w:ascii="Times New Roman" w:eastAsiaTheme="minorEastAsia" w:hAnsi="Times New Roman" w:cs="Times New Roman"/>
+          <w:b/>
+          <w:bCs/>
+          <w:sz w:val="24"/>
+          <w:szCs w:val="24"/>
+          <w:lang w:val="sr-Latn-RS"/>
+        </w:rPr>
         <w:t>ing</w:t>
       </w:r>
-      <w:r>
-        <w:rPr>
-          <w:rFonts w:ascii="Times New Roman" w:hAnsi="Times New Roman" w:cs="Times New Roman" w:eastAsiaTheme="minorEastAsia"/>
+      <w:proofErr w:type="spellEnd"/>
+      <w:r>
+        <w:rPr>
+          <w:rFonts w:ascii="Times New Roman" w:eastAsiaTheme="minorEastAsia" w:hAnsi="Times New Roman" w:cs="Times New Roman"/>
           <w:b/>
           <w:bCs/>
           <w:sz w:val="24"/>
@@ -1787,7 +2492,7 @@
       </w:pPr>
       <w:r>
         <w:rPr>
-          <w:rFonts w:ascii="Times New Roman" w:hAnsi="Times New Roman" w:cs="Times New Roman" w:eastAsiaTheme="minorEastAsia"/>
+          <w:rFonts w:ascii="Times New Roman" w:eastAsiaTheme="minorEastAsia" w:hAnsi="Times New Roman" w:cs="Times New Roman"/>
           <w:sz w:val="24"/>
           <w:szCs w:val="24"/>
           <w:lang w:val="sr-Latn-RS"/>
@@ -1796,7 +2501,7 @@
       </w:r>
       <w:r>
         <w:rPr>
-          <w:rFonts w:ascii="Times New Roman" w:hAnsi="Times New Roman" w:cs="Times New Roman" w:eastAsiaTheme="minorEastAsia"/>
+          <w:rFonts w:ascii="Times New Roman" w:eastAsiaTheme="minorEastAsia" w:hAnsi="Times New Roman" w:cs="Times New Roman"/>
           <w:sz w:val="24"/>
           <w:szCs w:val="24"/>
           <w:lang w:val="sr-Latn-RS"/>
@@ -1805,7 +2510,7 @@
       </w:r>
       <w:r>
         <w:rPr>
-          <w:rFonts w:ascii="Times New Roman" w:hAnsi="Times New Roman" w:cs="Times New Roman" w:eastAsiaTheme="minorEastAsia"/>
+          <w:rFonts w:ascii="Times New Roman" w:eastAsiaTheme="minorEastAsia" w:hAnsi="Times New Roman" w:cs="Times New Roman"/>
           <w:sz w:val="24"/>
           <w:szCs w:val="24"/>
           <w:lang w:val="sr-Latn-RS"/>
@@ -1814,7 +2519,7 @@
       </w:r>
       <w:r>
         <w:rPr>
-          <w:rFonts w:ascii="Times New Roman" w:hAnsi="Times New Roman" w:cs="Times New Roman" w:eastAsiaTheme="minorEastAsia"/>
+          <w:rFonts w:ascii="Times New Roman" w:eastAsiaTheme="minorEastAsia" w:hAnsi="Times New Roman" w:cs="Times New Roman"/>
           <w:sz w:val="24"/>
           <w:szCs w:val="24"/>
           <w:lang w:val="sr-Latn-RS"/>
@@ -1823,7 +2528,7 @@
       </w:r>
       <w:r>
         <w:rPr>
-          <w:rFonts w:ascii="Times New Roman" w:hAnsi="Times New Roman" w:cs="Times New Roman" w:eastAsiaTheme="minorEastAsia"/>
+          <w:rFonts w:ascii="Times New Roman" w:eastAsiaTheme="minorEastAsia" w:hAnsi="Times New Roman" w:cs="Times New Roman"/>
           <w:sz w:val="24"/>
           <w:szCs w:val="24"/>
           <w:lang w:val="sr-Latn-RS"/>
@@ -1832,16 +2537,36 @@
       </w:r>
       <w:r>
         <w:rPr>
-          <w:rFonts w:ascii="Times New Roman" w:hAnsi="Times New Roman" w:cs="Times New Roman" w:eastAsiaTheme="minorEastAsia"/>
-          <w:sz w:val="24"/>
-          <w:szCs w:val="24"/>
-          <w:lang w:val="sr-Latn-RS"/>
-        </w:rPr>
-        <w:t xml:space="preserve">Korisnik unosi URL sajta koji želi da poseti, koji se potom prikazuje kroz iframe, ukoliko je </w:t>
-      </w:r>
-      <w:r>
-        <w:rPr>
-          <w:rFonts w:ascii="Times New Roman" w:hAnsi="Times New Roman" w:cs="Times New Roman" w:eastAsiaTheme="minorEastAsia"/>
+          <w:rFonts w:ascii="Times New Roman" w:eastAsiaTheme="minorEastAsia" w:hAnsi="Times New Roman" w:cs="Times New Roman"/>
+          <w:sz w:val="24"/>
+          <w:szCs w:val="24"/>
+          <w:lang w:val="sr-Latn-RS"/>
+        </w:rPr>
+        <w:t xml:space="preserve">Korisnik unosi URL sajta koji želi da poseti, koji se potom prikazuje kroz </w:t>
+      </w:r>
+      <w:proofErr w:type="spellStart"/>
+      <w:r>
+        <w:rPr>
+          <w:rFonts w:ascii="Times New Roman" w:eastAsiaTheme="minorEastAsia" w:hAnsi="Times New Roman" w:cs="Times New Roman"/>
+          <w:sz w:val="24"/>
+          <w:szCs w:val="24"/>
+          <w:lang w:val="sr-Latn-RS"/>
+        </w:rPr>
+        <w:t>iframe</w:t>
+      </w:r>
+      <w:proofErr w:type="spellEnd"/>
+      <w:r>
+        <w:rPr>
+          <w:rFonts w:ascii="Times New Roman" w:eastAsiaTheme="minorEastAsia" w:hAnsi="Times New Roman" w:cs="Times New Roman"/>
+          <w:sz w:val="24"/>
+          <w:szCs w:val="24"/>
+          <w:lang w:val="sr-Latn-RS"/>
+        </w:rPr>
+        <w:t xml:space="preserve">, ukoliko je </w:t>
+      </w:r>
+      <w:r>
+        <w:rPr>
+          <w:rFonts w:ascii="Times New Roman" w:eastAsiaTheme="minorEastAsia" w:hAnsi="Times New Roman" w:cs="Times New Roman"/>
           <w:sz w:val="24"/>
           <w:szCs w:val="24"/>
           <w:lang w:val="sr-Latn-RS"/>
@@ -1850,7 +2575,7 @@
       </w:r>
       <w:r>
         <w:rPr>
-          <w:rFonts w:ascii="Times New Roman" w:hAnsi="Times New Roman" w:cs="Times New Roman" w:eastAsiaTheme="minorEastAsia"/>
+          <w:rFonts w:ascii="Times New Roman" w:eastAsiaTheme="minorEastAsia" w:hAnsi="Times New Roman" w:cs="Times New Roman"/>
           <w:sz w:val="24"/>
           <w:szCs w:val="24"/>
           <w:lang w:val="sr-Latn-RS"/>
@@ -1859,7 +2584,7 @@
       </w:r>
       <w:r>
         <w:rPr>
-          <w:rFonts w:ascii="Times New Roman" w:hAnsi="Times New Roman" w:cs="Times New Roman" w:eastAsiaTheme="minorEastAsia"/>
+          <w:rFonts w:ascii="Times New Roman" w:eastAsiaTheme="minorEastAsia" w:hAnsi="Times New Roman" w:cs="Times New Roman"/>
           <w:sz w:val="24"/>
           <w:szCs w:val="24"/>
           <w:lang w:val="sr-Latn-RS"/>
@@ -1868,14 +2593,34 @@
       </w:r>
       <w:r>
         <w:rPr>
-          <w:rFonts w:ascii="Times New Roman" w:hAnsi="Times New Roman" w:cs="Times New Roman" w:eastAsiaTheme="minorEastAsia"/>
-          <w:sz w:val="24"/>
-          <w:szCs w:val="24"/>
-          <w:lang w:val="sr-Latn-RS"/>
-        </w:rPr>
-        <w:t xml:space="preserve"> flag pristupom na lokaciju </w:t>
-      </w:r>
-      <w:hyperlink w:history="1" r:id="rId17">
+          <w:rFonts w:ascii="Times New Roman" w:eastAsiaTheme="minorEastAsia" w:hAnsi="Times New Roman" w:cs="Times New Roman"/>
+          <w:sz w:val="24"/>
+          <w:szCs w:val="24"/>
+          <w:lang w:val="sr-Latn-RS"/>
+        </w:rPr>
+        <w:t xml:space="preserve"> </w:t>
+      </w:r>
+      <w:proofErr w:type="spellStart"/>
+      <w:r>
+        <w:rPr>
+          <w:rFonts w:ascii="Times New Roman" w:eastAsiaTheme="minorEastAsia" w:hAnsi="Times New Roman" w:cs="Times New Roman"/>
+          <w:sz w:val="24"/>
+          <w:szCs w:val="24"/>
+          <w:lang w:val="sr-Latn-RS"/>
+        </w:rPr>
+        <w:t>flag</w:t>
+      </w:r>
+      <w:proofErr w:type="spellEnd"/>
+      <w:r>
+        <w:rPr>
+          <w:rFonts w:ascii="Times New Roman" w:eastAsiaTheme="minorEastAsia" w:hAnsi="Times New Roman" w:cs="Times New Roman"/>
+          <w:sz w:val="24"/>
+          <w:szCs w:val="24"/>
+          <w:lang w:val="sr-Latn-RS"/>
+        </w:rPr>
+        <w:t xml:space="preserve"> pristupom na lokaciju </w:t>
+      </w:r>
+      <w:hyperlink r:id="rId19" w:history="1">
         <w:r>
           <w:rPr>
             <w:rStyle w:val="Hyperlink"/>
@@ -1902,26 +2647,48 @@
         <w:ind w:left="0" w:firstLine="696"/>
         <w:jc w:val="both"/>
         <w:rPr>
-          <w:rFonts w:ascii="Times New Roman" w:hAnsi="Times New Roman" w:cs="Times New Roman" w:eastAsiaTheme="minorEastAsia"/>
-          <w:sz w:val="24"/>
-          <w:szCs w:val="24"/>
-          <w:lang w:val="sr-Latn-RS"/>
-        </w:rPr>
-      </w:pPr>
-      <w:r>
-        <w:rPr>
-          <w:rFonts w:ascii="Times New Roman" w:hAnsi="Times New Roman" w:cs="Times New Roman" w:eastAsiaTheme="minorEastAsia"/>
-          <w:sz w:val="24"/>
-          <w:szCs w:val="24"/>
-          <w:lang w:val="sr-Latn-RS"/>
-        </w:rPr>
-        <w:t xml:space="preserve">Jednostavan unos ovog URL-a neće dohvatiti flag, jer je aplikacija zaštićena </w:t>
-      </w:r>
-      <w:hyperlink w:history="1" r:id="rId18">
+          <w:rFonts w:ascii="Times New Roman" w:eastAsiaTheme="minorEastAsia" w:hAnsi="Times New Roman" w:cs="Times New Roman"/>
+          <w:sz w:val="24"/>
+          <w:szCs w:val="24"/>
+          <w:lang w:val="sr-Latn-RS"/>
+        </w:rPr>
+      </w:pPr>
+      <w:r>
+        <w:rPr>
+          <w:rFonts w:ascii="Times New Roman" w:eastAsiaTheme="minorEastAsia" w:hAnsi="Times New Roman" w:cs="Times New Roman"/>
+          <w:sz w:val="24"/>
+          <w:szCs w:val="24"/>
+          <w:lang w:val="sr-Latn-RS"/>
+        </w:rPr>
+        <w:lastRenderedPageBreak/>
+        <w:t xml:space="preserve">Jednostavan unos ovog URL-a neće dohvatiti </w:t>
+      </w:r>
+      <w:proofErr w:type="spellStart"/>
+      <w:r>
+        <w:rPr>
+          <w:rFonts w:ascii="Times New Roman" w:eastAsiaTheme="minorEastAsia" w:hAnsi="Times New Roman" w:cs="Times New Roman"/>
+          <w:sz w:val="24"/>
+          <w:szCs w:val="24"/>
+          <w:lang w:val="sr-Latn-RS"/>
+        </w:rPr>
+        <w:t>flag</w:t>
+      </w:r>
+      <w:proofErr w:type="spellEnd"/>
+      <w:r>
+        <w:rPr>
+          <w:rFonts w:ascii="Times New Roman" w:eastAsiaTheme="minorEastAsia" w:hAnsi="Times New Roman" w:cs="Times New Roman"/>
+          <w:sz w:val="24"/>
+          <w:szCs w:val="24"/>
+          <w:lang w:val="sr-Latn-RS"/>
+        </w:rPr>
+        <w:t xml:space="preserve">, jer je aplikacija zaštićena </w:t>
+      </w:r>
+      <w:hyperlink r:id="rId20" w:history="1">
+        <w:proofErr w:type="spellStart"/>
         <w:r>
           <w:rPr>
             <w:rStyle w:val="Hyperlink"/>
-            <w:rFonts w:ascii="Times New Roman" w:hAnsi="Times New Roman" w:cs="Times New Roman" w:eastAsiaTheme="minorEastAsia"/>
+            <w:rFonts w:ascii="Times New Roman" w:eastAsiaTheme="minorEastAsia" w:hAnsi="Times New Roman" w:cs="Times New Roman"/>
             <w:b/>
             <w:bCs/>
             <w:sz w:val="24"/>
@@ -1930,10 +2697,11 @@
           </w:rPr>
           <w:t>advocate</w:t>
         </w:r>
+        <w:proofErr w:type="spellEnd"/>
       </w:hyperlink>
       <w:r>
         <w:rPr>
-          <w:rFonts w:ascii="Times New Roman" w:hAnsi="Times New Roman" w:cs="Times New Roman" w:eastAsiaTheme="minorEastAsia"/>
+          <w:rFonts w:ascii="Times New Roman" w:eastAsiaTheme="minorEastAsia" w:hAnsi="Times New Roman" w:cs="Times New Roman"/>
           <w:sz w:val="24"/>
           <w:szCs w:val="24"/>
           <w:lang w:val="sr-Latn-RS"/>
@@ -1942,7 +2710,7 @@
       </w:r>
       <w:r>
         <w:rPr>
-          <w:rFonts w:ascii="Times New Roman" w:hAnsi="Times New Roman" w:cs="Times New Roman" w:eastAsiaTheme="minorEastAsia"/>
+          <w:rFonts w:ascii="Times New Roman" w:eastAsiaTheme="minorEastAsia" w:hAnsi="Times New Roman" w:cs="Times New Roman"/>
           <w:sz w:val="24"/>
           <w:szCs w:val="24"/>
           <w:lang w:val="sr-Latn-RS"/>
@@ -1951,7 +2719,7 @@
       </w:r>
       <w:r>
         <w:rPr>
-          <w:rFonts w:ascii="Times New Roman" w:hAnsi="Times New Roman" w:cs="Times New Roman" w:eastAsiaTheme="minorEastAsia"/>
+          <w:rFonts w:ascii="Times New Roman" w:eastAsiaTheme="minorEastAsia" w:hAnsi="Times New Roman" w:cs="Times New Roman"/>
           <w:sz w:val="24"/>
           <w:szCs w:val="24"/>
           <w:lang w:val="sr-Latn-RS"/>
@@ -1965,26 +2733,86 @@
         <w:ind w:left="0" w:firstLine="696"/>
         <w:jc w:val="both"/>
         <w:rPr>
-          <w:rFonts w:ascii="Times New Roman" w:hAnsi="Times New Roman" w:cs="Times New Roman" w:eastAsiaTheme="minorEastAsia"/>
-          <w:sz w:val="24"/>
-          <w:szCs w:val="24"/>
-          <w:lang w:val="sr-Latn-RS"/>
-        </w:rPr>
-      </w:pPr>
-      <w:r>
-        <w:rPr>
-          <w:rFonts w:ascii="Times New Roman" w:hAnsi="Times New Roman" w:eastAsia="" w:cs="Times New Roman" w:eastAsiaTheme="minorEastAsia"/>
-          <w:sz w:val="24"/>
-          <w:szCs w:val="24"/>
-          <w:lang w:val="sr-Latn-RS"/>
-        </w:rPr>
-        <w:t xml:space="preserve">Pošto se zahtevi šalju dva puta, ideja je da se odgovor sa nekog domena promeni između dva poziva i tako zaobiđe ova SSRF zaštita. Za rebind može se iskoristiti online rebinding servis, poput </w:t>
-      </w:r>
-      <w:hyperlink r:id="R22eb43c3524b4e4c">
+          <w:rFonts w:ascii="Times New Roman" w:eastAsiaTheme="minorEastAsia" w:hAnsi="Times New Roman" w:cs="Times New Roman"/>
+          <w:sz w:val="24"/>
+          <w:szCs w:val="24"/>
+          <w:lang w:val="sr-Latn-RS"/>
+        </w:rPr>
+      </w:pPr>
+      <w:r>
+        <w:rPr>
+          <w:rFonts w:ascii="Times New Roman" w:eastAsiaTheme="minorEastAsia" w:hAnsi="Times New Roman" w:cs="Times New Roman"/>
+          <w:sz w:val="24"/>
+          <w:szCs w:val="24"/>
+          <w:lang w:val="sr-Latn-RS"/>
+        </w:rPr>
+        <w:t xml:space="preserve">Pošto se zahtevi šalju dva puta, ideja je da se odgovor sa nekog domena promeni između dva poziva i tako zaobiđe ova SSRF zaštita. Za </w:t>
+      </w:r>
+      <w:proofErr w:type="spellStart"/>
+      <w:r>
+        <w:rPr>
+          <w:rFonts w:ascii="Times New Roman" w:eastAsiaTheme="minorEastAsia" w:hAnsi="Times New Roman" w:cs="Times New Roman"/>
+          <w:sz w:val="24"/>
+          <w:szCs w:val="24"/>
+          <w:lang w:val="sr-Latn-RS"/>
+        </w:rPr>
+        <w:t>rebind</w:t>
+      </w:r>
+      <w:proofErr w:type="spellEnd"/>
+      <w:r>
+        <w:rPr>
+          <w:rFonts w:ascii="Times New Roman" w:eastAsiaTheme="minorEastAsia" w:hAnsi="Times New Roman" w:cs="Times New Roman"/>
+          <w:sz w:val="24"/>
+          <w:szCs w:val="24"/>
+          <w:lang w:val="sr-Latn-RS"/>
+        </w:rPr>
+        <w:t xml:space="preserve"> može se iskoristiti </w:t>
+      </w:r>
+      <w:proofErr w:type="spellStart"/>
+      <w:r>
+        <w:rPr>
+          <w:rFonts w:ascii="Times New Roman" w:eastAsiaTheme="minorEastAsia" w:hAnsi="Times New Roman" w:cs="Times New Roman"/>
+          <w:sz w:val="24"/>
+          <w:szCs w:val="24"/>
+          <w:lang w:val="sr-Latn-RS"/>
+        </w:rPr>
+        <w:t>online</w:t>
+      </w:r>
+      <w:proofErr w:type="spellEnd"/>
+      <w:r>
+        <w:rPr>
+          <w:rFonts w:ascii="Times New Roman" w:eastAsiaTheme="minorEastAsia" w:hAnsi="Times New Roman" w:cs="Times New Roman"/>
+          <w:sz w:val="24"/>
+          <w:szCs w:val="24"/>
+          <w:lang w:val="sr-Latn-RS"/>
+        </w:rPr>
+        <w:t xml:space="preserve"> </w:t>
+      </w:r>
+      <w:proofErr w:type="spellStart"/>
+      <w:r>
+        <w:rPr>
+          <w:rFonts w:ascii="Times New Roman" w:eastAsiaTheme="minorEastAsia" w:hAnsi="Times New Roman" w:cs="Times New Roman"/>
+          <w:sz w:val="24"/>
+          <w:szCs w:val="24"/>
+          <w:lang w:val="sr-Latn-RS"/>
+        </w:rPr>
+        <w:t>rebinding</w:t>
+      </w:r>
+      <w:proofErr w:type="spellEnd"/>
+      <w:r>
+        <w:rPr>
+          <w:rFonts w:ascii="Times New Roman" w:eastAsiaTheme="minorEastAsia" w:hAnsi="Times New Roman" w:cs="Times New Roman"/>
+          <w:sz w:val="24"/>
+          <w:szCs w:val="24"/>
+          <w:lang w:val="sr-Latn-RS"/>
+        </w:rPr>
+        <w:t xml:space="preserve"> servis, poput </w:t>
+      </w:r>
+      <w:hyperlink r:id="rId21">
         <w:r>
           <w:rPr>
             <w:rStyle w:val="Hyperlink"/>
-            <w:rFonts w:ascii="Times New Roman" w:hAnsi="Times New Roman" w:eastAsia="" w:cs="Times New Roman" w:eastAsiaTheme="minorEastAsia"/>
+            <w:rFonts w:ascii="Times New Roman" w:eastAsiaTheme="minorEastAsia" w:hAnsi="Times New Roman" w:cs="Times New Roman"/>
             <w:sz w:val="24"/>
             <w:szCs w:val="24"/>
             <w:lang w:val="sr-Latn-RS"/>
@@ -1994,7 +2822,7 @@
       </w:hyperlink>
       <w:r>
         <w:rPr>
-          <w:rFonts w:ascii="Times New Roman" w:hAnsi="Times New Roman" w:eastAsia="" w:cs="Times New Roman" w:eastAsiaTheme="minorEastAsia"/>
+          <w:rFonts w:ascii="Times New Roman" w:eastAsiaTheme="minorEastAsia" w:hAnsi="Times New Roman" w:cs="Times New Roman"/>
           <w:sz w:val="24"/>
           <w:szCs w:val="24"/>
           <w:lang w:val="sr-Latn-RS"/>
@@ -2009,7 +2837,7 @@
       </w:r>
       <w:r>
         <w:rPr>
-          <w:rFonts w:ascii="Times New Roman" w:hAnsi="Times New Roman" w:eastAsia="" w:cs="Times New Roman" w:eastAsiaTheme="minorEastAsia"/>
+          <w:rFonts w:ascii="Times New Roman" w:eastAsiaTheme="minorEastAsia" w:hAnsi="Times New Roman" w:cs="Times New Roman"/>
           <w:sz w:val="24"/>
           <w:szCs w:val="24"/>
           <w:lang w:val="sr-Latn-RS"/>
@@ -2018,7 +2846,7 @@
       </w:r>
       <w:r>
         <w:rPr>
-          <w:rFonts w:ascii="Times New Roman" w:hAnsi="Times New Roman" w:eastAsia="" w:cs="Times New Roman" w:eastAsiaTheme="minorEastAsia"/>
+          <w:rFonts w:ascii="Times New Roman" w:eastAsiaTheme="minorEastAsia" w:hAnsi="Times New Roman" w:cs="Times New Roman"/>
           <w:sz w:val="24"/>
           <w:szCs w:val="24"/>
           <w:lang w:val="sr-Latn-RS"/>
@@ -2027,36 +2855,79 @@
       </w:r>
       <w:r>
         <w:rPr>
-          <w:rFonts w:ascii="Times New Roman" w:hAnsi="Times New Roman" w:eastAsia="" w:cs="Times New Roman" w:eastAsiaTheme="minorEastAsia"/>
-          <w:sz w:val="24"/>
-          <w:szCs w:val="24"/>
-          <w:lang w:val="sr-Latn-RS"/>
-        </w:rPr>
-        <w:t xml:space="preserve"> da prvi zahtev ode ka ispravnoj adresi, a drugi ka localhostu, biće prikazan skriveni flag.</w:t>
-      </w:r>
-      <w:r>
-        <w:rPr>
-          <w:rFonts w:ascii="Times New Roman" w:hAnsi="Times New Roman" w:eastAsia="" w:cs="Times New Roman" w:eastAsiaTheme="minorEastAsia"/>
+          <w:rFonts w:ascii="Times New Roman" w:eastAsiaTheme="minorEastAsia" w:hAnsi="Times New Roman" w:cs="Times New Roman"/>
+          <w:sz w:val="24"/>
+          <w:szCs w:val="24"/>
+          <w:lang w:val="sr-Latn-RS"/>
+        </w:rPr>
+        <w:t xml:space="preserve"> da prvi zahtev ode ka ispravnoj adresi, a drugi ka </w:t>
+      </w:r>
+      <w:proofErr w:type="spellStart"/>
+      <w:r>
+        <w:rPr>
+          <w:rFonts w:ascii="Times New Roman" w:eastAsiaTheme="minorEastAsia" w:hAnsi="Times New Roman" w:cs="Times New Roman"/>
+          <w:sz w:val="24"/>
+          <w:szCs w:val="24"/>
+          <w:lang w:val="sr-Latn-RS"/>
+        </w:rPr>
+        <w:t>localhostu</w:t>
+      </w:r>
+      <w:proofErr w:type="spellEnd"/>
+      <w:r>
+        <w:rPr>
+          <w:rFonts w:ascii="Times New Roman" w:eastAsiaTheme="minorEastAsia" w:hAnsi="Times New Roman" w:cs="Times New Roman"/>
+          <w:sz w:val="24"/>
+          <w:szCs w:val="24"/>
+          <w:lang w:val="sr-Latn-RS"/>
+        </w:rPr>
+        <w:t xml:space="preserve">, biće prikazan skriveni </w:t>
+      </w:r>
+      <w:proofErr w:type="spellStart"/>
+      <w:r>
+        <w:rPr>
+          <w:rFonts w:ascii="Times New Roman" w:eastAsiaTheme="minorEastAsia" w:hAnsi="Times New Roman" w:cs="Times New Roman"/>
+          <w:sz w:val="24"/>
+          <w:szCs w:val="24"/>
+          <w:lang w:val="sr-Latn-RS"/>
+        </w:rPr>
+        <w:t>flag</w:t>
+      </w:r>
+      <w:proofErr w:type="spellEnd"/>
+      <w:r>
+        <w:rPr>
+          <w:rFonts w:ascii="Times New Roman" w:eastAsiaTheme="minorEastAsia" w:hAnsi="Times New Roman" w:cs="Times New Roman"/>
+          <w:sz w:val="24"/>
+          <w:szCs w:val="24"/>
+          <w:lang w:val="sr-Latn-RS"/>
+        </w:rPr>
+        <w:t>.</w:t>
+      </w:r>
+      <w:r>
+        <w:rPr>
+          <w:rFonts w:ascii="Times New Roman" w:eastAsiaTheme="minorEastAsia" w:hAnsi="Times New Roman" w:cs="Times New Roman"/>
           <w:sz w:val="24"/>
           <w:szCs w:val="24"/>
           <w:lang w:val="sr-Latn-RS"/>
         </w:rPr>
         <w:t xml:space="preserve"> URL koji vodi do uspešnog napada je u formatu </w:t>
       </w:r>
-      <w:r>
-        <w:rPr>
-          <w:rFonts w:ascii="Times New Roman" w:hAnsi="Times New Roman" w:eastAsia="" w:cs="Times New Roman" w:eastAsiaTheme="minorEastAsia"/>
-          <w:b w:val="1"/>
-          <w:bCs w:val="1"/>
-          <w:sz w:val="24"/>
-          <w:szCs w:val="24"/>
-          <w:lang w:val="sr-Latn-RS"/>
-        </w:rPr>
-        <w:t>http://7f000001.4a7d4464.rbndr.us/flag</w:t>
-      </w:r>
-      <w:r>
-        <w:rPr>
-          <w:rFonts w:ascii="Times New Roman" w:hAnsi="Times New Roman" w:eastAsia="" w:cs="Times New Roman" w:eastAsiaTheme="minorEastAsia"/>
+      <w:hyperlink r:id="rId22" w:history="1">
+        <w:r>
+          <w:rPr>
+            <w:rStyle w:val="Hyperlink"/>
+            <w:rFonts w:ascii="Times New Roman" w:eastAsiaTheme="minorEastAsia" w:hAnsi="Times New Roman" w:cs="Times New Roman"/>
+            <w:b/>
+            <w:bCs/>
+            <w:sz w:val="24"/>
+            <w:szCs w:val="24"/>
+            <w:lang w:val="sr-Latn-RS"/>
+          </w:rPr>
+          <w:t>http://7f000001.4a7d4464.rbndr.us/flag</w:t>
+        </w:r>
+      </w:hyperlink>
+      <w:r>
+        <w:rPr>
+          <w:rFonts w:ascii="Times New Roman" w:eastAsiaTheme="minorEastAsia" w:hAnsi="Times New Roman" w:cs="Times New Roman"/>
           <w:sz w:val="24"/>
           <w:szCs w:val="24"/>
           <w:lang w:val="sr-Latn-RS"/>
@@ -2067,383 +2938,15 @@
     <w:p>
       <w:pPr>
         <w:pStyle w:val="ListParagraph"/>
-        <w:suppressLineNumbers w:val="0"/>
-        <w:bidi w:val="0"/>
-        <w:spacing w:before="0" w:beforeAutospacing="off" w:after="160" w:afterAutospacing="off" w:line="259" w:lineRule="auto"/>
-        <w:ind w:left="720" w:right="0" w:hanging="360"/>
+        <w:ind w:left="0" w:firstLine="696"/>
         <w:jc w:val="both"/>
         <w:rPr>
-          <w:rFonts w:ascii="Times New Roman" w:hAnsi="Times New Roman" w:eastAsia="" w:cs="Times New Roman" w:eastAsiaTheme="minorEastAsia"/>
-          <w:b w:val="1"/>
-          <w:bCs w:val="1"/>
-          <w:sz w:val="22"/>
-          <w:szCs w:val="22"/>
-          <w:lang w:val="sr-Latn-RS"/>
-        </w:rPr>
-      </w:pPr>
-    </w:p>
-    <w:p>
-      <w:pPr>
-        <w:pStyle w:val="ListParagraph"/>
-        <w:suppressLineNumbers w:val="0"/>
-        <w:bidi w:val="0"/>
-        <w:spacing w:before="0" w:beforeAutospacing="off" w:after="160" w:afterAutospacing="off" w:line="259" w:lineRule="auto"/>
-        <w:ind w:left="720" w:right="0" w:hanging="360"/>
-        <w:jc w:val="both"/>
-        <w:rPr>
-          <w:rFonts w:ascii="Times New Roman" w:hAnsi="Times New Roman" w:eastAsia="" w:cs="Times New Roman" w:eastAsiaTheme="minorEastAsia"/>
-          <w:b w:val="1"/>
-          <w:bCs w:val="1"/>
-          <w:sz w:val="24"/>
-          <w:szCs w:val="24"/>
-          <w:lang w:val="sr-Latn-RS"/>
-        </w:rPr>
-      </w:pPr>
-    </w:p>
-    <w:p>
-      <w:pPr>
-        <w:pStyle w:val="ListParagraph"/>
-        <w:numPr>
-          <w:ilvl w:val="0"/>
-          <w:numId w:val="2"/>
-        </w:numPr>
-        <w:suppressLineNumbers w:val="0"/>
-        <w:bidi w:val="0"/>
-        <w:spacing w:before="0" w:beforeAutospacing="off" w:after="160" w:afterAutospacing="off" w:line="259" w:lineRule="auto"/>
-        <w:ind w:left="720" w:right="0" w:hanging="360"/>
-        <w:jc w:val="both"/>
-        <w:rPr>
-          <w:rFonts w:ascii="Times New Roman" w:hAnsi="Times New Roman" w:eastAsia="" w:cs="Times New Roman" w:eastAsiaTheme="minorEastAsia"/>
-          <w:b w:val="1"/>
-          <w:bCs w:val="1"/>
-          <w:sz w:val="24"/>
-          <w:szCs w:val="24"/>
-          <w:lang w:val="sr-Latn-RS"/>
-        </w:rPr>
-      </w:pPr>
-      <w:r>
-        <w:rPr>
-          <w:rFonts w:ascii="Times New Roman" w:hAnsi="Times New Roman" w:eastAsia="" w:cs="Times New Roman" w:eastAsiaTheme="minorEastAsia"/>
-          <w:b w:val="1"/>
-          <w:bCs w:val="1"/>
-          <w:sz w:val="24"/>
-          <w:szCs w:val="24"/>
-          <w:lang w:val="sr-Latn-RS"/>
-        </w:rPr>
-        <w:t xml:space="preserve">Port </w:t>
-      </w:r>
-      <w:r>
-        <w:rPr>
-          <w:rFonts w:ascii="Times New Roman" w:hAnsi="Times New Roman" w:eastAsia="" w:cs="Times New Roman" w:eastAsiaTheme="minorEastAsia"/>
-          <w:b w:val="1"/>
-          <w:bCs w:val="1"/>
-          <w:sz w:val="24"/>
-          <w:szCs w:val="24"/>
-          <w:lang w:val="sr-Latn-RS"/>
-        </w:rPr>
-        <w:t>scan</w:t>
-      </w:r>
-    </w:p>
-    <w:p>
-      <w:pPr>
-        <w:bidi w:val="0"/>
-        <w:spacing w:before="240" w:beforeAutospacing="off" w:after="240" w:afterAutospacing="off"/>
-        <w:rPr>
-          <w:rFonts w:ascii="Times New Roman" w:hAnsi="Times New Roman" w:eastAsia="Times New Roman" w:cs="Times New Roman"/>
-          <w:noProof w:val="0"/>
-          <w:sz w:val="24"/>
-          <w:szCs w:val="24"/>
-          <w:lang w:val="sr-Latn-RS"/>
-        </w:rPr>
-      </w:pPr>
-      <w:r>
-        <w:rPr>
-          <w:rFonts w:ascii="Times New Roman" w:hAnsi="Times New Roman" w:eastAsia="Times New Roman" w:cs="Times New Roman"/>
-          <w:noProof w:val="0"/>
-          <w:sz w:val="24"/>
-          <w:szCs w:val="24"/>
-          <w:lang w:val="sr-Latn-RS"/>
-        </w:rPr>
-        <w:t xml:space="preserve">Cilj izazova je demonstracija kako napadač može otkriti skrivene servise koji se ne nalaze na standardnim portovima. Na serveru je postavljen web servis koji prikazuje </w:t>
-      </w:r>
-      <w:r>
-        <w:rPr>
-          <w:rFonts w:ascii="Times New Roman" w:hAnsi="Times New Roman" w:eastAsia="Times New Roman" w:cs="Times New Roman"/>
-          <w:i w:val="1"/>
-          <w:iCs w:val="1"/>
-          <w:noProof w:val="0"/>
-          <w:sz w:val="24"/>
-          <w:szCs w:val="24"/>
-          <w:lang w:val="sr-Latn-RS"/>
-        </w:rPr>
-        <w:t>flag</w:t>
-      </w:r>
-      <w:r>
-        <w:rPr>
-          <w:rFonts w:ascii="Times New Roman" w:hAnsi="Times New Roman" w:eastAsia="Times New Roman" w:cs="Times New Roman"/>
-          <w:noProof w:val="0"/>
-          <w:sz w:val="24"/>
-          <w:szCs w:val="24"/>
-          <w:lang w:val="sr-Latn-RS"/>
-        </w:rPr>
-        <w:t xml:space="preserve">, ali nije poznato na kom portu se servis nalazi. Napadač koristi </w:t>
-      </w:r>
-      <w:r>
-        <w:rPr>
-          <w:rFonts w:ascii="Times New Roman" w:hAnsi="Times New Roman" w:eastAsia="Times New Roman" w:cs="Times New Roman"/>
-          <w:noProof w:val="0"/>
-          <w:sz w:val="24"/>
-          <w:szCs w:val="24"/>
-          <w:lang w:val="sr-Latn-RS"/>
-        </w:rPr>
-        <w:t>Python</w:t>
-      </w:r>
-      <w:r>
-        <w:rPr>
-          <w:rFonts w:ascii="Times New Roman" w:hAnsi="Times New Roman" w:eastAsia="Times New Roman" w:cs="Times New Roman"/>
-          <w:noProof w:val="0"/>
-          <w:sz w:val="24"/>
-          <w:szCs w:val="24"/>
-          <w:lang w:val="sr-Latn-RS"/>
-        </w:rPr>
-        <w:t xml:space="preserve"> skriptu koja pokušava da se poveže na različite portove i proverava da li na njima postoji HTTP odgovor. Kada pronađe port na kojem servis odgovara, može da otvori taj port u pretraživaču ili skriptom i dođe do </w:t>
-      </w:r>
-      <w:r>
-        <w:rPr>
-          <w:rFonts w:ascii="Times New Roman" w:hAnsi="Times New Roman" w:eastAsia="Times New Roman" w:cs="Times New Roman"/>
-          <w:i w:val="1"/>
-          <w:iCs w:val="1"/>
-          <w:noProof w:val="0"/>
-          <w:sz w:val="24"/>
-          <w:szCs w:val="24"/>
-          <w:lang w:val="sr-Latn-RS"/>
-        </w:rPr>
-        <w:t>flag</w:t>
-      </w:r>
-      <w:r>
-        <w:rPr>
-          <w:rFonts w:ascii="Times New Roman" w:hAnsi="Times New Roman" w:eastAsia="Times New Roman" w:cs="Times New Roman"/>
-          <w:noProof w:val="0"/>
-          <w:sz w:val="24"/>
-          <w:szCs w:val="24"/>
-          <w:lang w:val="sr-Latn-RS"/>
-        </w:rPr>
-        <w:t>-a.</w:t>
-      </w:r>
-    </w:p>
-    <w:p>
-      <w:pPr>
-        <w:bidi w:val="0"/>
-        <w:spacing w:before="240" w:beforeAutospacing="off" w:after="240" w:afterAutospacing="off"/>
-        <w:rPr>
-          <w:rFonts w:ascii="Times New Roman" w:hAnsi="Times New Roman" w:eastAsia="Times New Roman" w:cs="Times New Roman"/>
-          <w:noProof w:val="0"/>
-          <w:sz w:val="24"/>
-          <w:szCs w:val="24"/>
-          <w:lang w:val="sr-Latn-RS"/>
-        </w:rPr>
-      </w:pPr>
-      <w:r>
-        <w:rPr>
-          <w:rFonts w:ascii="Times New Roman" w:hAnsi="Times New Roman" w:eastAsia="Times New Roman" w:cs="Times New Roman"/>
-          <w:noProof w:val="0"/>
-          <w:sz w:val="24"/>
-          <w:szCs w:val="24"/>
-          <w:lang w:val="sr-Latn-RS"/>
-        </w:rPr>
-        <w:t xml:space="preserve">Ovakvi napadi se u praksi nazivaju </w:t>
-      </w:r>
-      <w:r>
-        <w:rPr>
-          <w:rFonts w:ascii="Times New Roman" w:hAnsi="Times New Roman" w:eastAsia="Times New Roman" w:cs="Times New Roman"/>
-          <w:i w:val="1"/>
-          <w:iCs w:val="1"/>
-          <w:noProof w:val="0"/>
-          <w:sz w:val="24"/>
-          <w:szCs w:val="24"/>
-          <w:lang w:val="sr-Latn-RS"/>
-        </w:rPr>
-        <w:t xml:space="preserve">port </w:t>
-      </w:r>
-      <w:r>
-        <w:rPr>
-          <w:rFonts w:ascii="Times New Roman" w:hAnsi="Times New Roman" w:eastAsia="Times New Roman" w:cs="Times New Roman"/>
-          <w:i w:val="1"/>
-          <w:iCs w:val="1"/>
-          <w:noProof w:val="0"/>
-          <w:sz w:val="24"/>
-          <w:szCs w:val="24"/>
-          <w:lang w:val="sr-Latn-RS"/>
-        </w:rPr>
-        <w:t>scanning</w:t>
-      </w:r>
-      <w:r>
-        <w:rPr>
-          <w:rFonts w:ascii="Times New Roman" w:hAnsi="Times New Roman" w:eastAsia="Times New Roman" w:cs="Times New Roman"/>
-          <w:noProof w:val="0"/>
-          <w:sz w:val="24"/>
-          <w:szCs w:val="24"/>
-          <w:lang w:val="sr-Latn-RS"/>
-        </w:rPr>
-        <w:t xml:space="preserve"> ili </w:t>
-      </w:r>
-      <w:r>
-        <w:rPr>
-          <w:rFonts w:ascii="Times New Roman" w:hAnsi="Times New Roman" w:eastAsia="Times New Roman" w:cs="Times New Roman"/>
-          <w:i w:val="1"/>
-          <w:iCs w:val="1"/>
-          <w:noProof w:val="0"/>
-          <w:sz w:val="24"/>
-          <w:szCs w:val="24"/>
-          <w:lang w:val="sr-Latn-RS"/>
-        </w:rPr>
-        <w:t xml:space="preserve">port </w:t>
-      </w:r>
-      <w:r>
-        <w:rPr>
-          <w:rFonts w:ascii="Times New Roman" w:hAnsi="Times New Roman" w:eastAsia="Times New Roman" w:cs="Times New Roman"/>
-          <w:i w:val="1"/>
-          <w:iCs w:val="1"/>
-          <w:noProof w:val="0"/>
-          <w:sz w:val="24"/>
-          <w:szCs w:val="24"/>
-          <w:lang w:val="sr-Latn-RS"/>
-        </w:rPr>
-        <w:t>enumeration</w:t>
-      </w:r>
-      <w:r>
-        <w:rPr>
-          <w:rFonts w:ascii="Times New Roman" w:hAnsi="Times New Roman" w:eastAsia="Times New Roman" w:cs="Times New Roman"/>
-          <w:noProof w:val="0"/>
-          <w:sz w:val="24"/>
-          <w:szCs w:val="24"/>
-          <w:lang w:val="sr-Latn-RS"/>
-        </w:rPr>
-        <w:t xml:space="preserve">, i često prethode ozbiljnijim napadima. Iako se ovde koristi jednostavna skripta, napredniji alati poput </w:t>
-      </w:r>
-      <w:r>
-        <w:rPr>
-          <w:rFonts w:ascii="Times New Roman" w:hAnsi="Times New Roman" w:eastAsia="Times New Roman" w:cs="Times New Roman"/>
-          <w:noProof w:val="0"/>
-          <w:sz w:val="24"/>
-          <w:szCs w:val="24"/>
-          <w:lang w:val="sr-Latn-RS"/>
-        </w:rPr>
-        <w:t>nmap</w:t>
-      </w:r>
-      <w:r>
-        <w:rPr>
-          <w:rFonts w:ascii="Times New Roman" w:hAnsi="Times New Roman" w:eastAsia="Times New Roman" w:cs="Times New Roman"/>
-          <w:noProof w:val="0"/>
-          <w:sz w:val="24"/>
-          <w:szCs w:val="24"/>
-          <w:lang w:val="sr-Latn-RS"/>
-        </w:rPr>
-        <w:t xml:space="preserve"> mogu brzo otkriti veliki broj otvorenih portova na cilju.</w:t>
-      </w:r>
-    </w:p>
-    <w:p>
-      <w:pPr>
-        <w:bidi w:val="0"/>
-        <w:spacing w:before="240" w:beforeAutospacing="off" w:after="240" w:afterAutospacing="off"/>
-        <w:rPr>
-          <w:rFonts w:ascii="Times New Roman" w:hAnsi="Times New Roman" w:eastAsia="Times New Roman" w:cs="Times New Roman"/>
-          <w:noProof w:val="0"/>
-          <w:sz w:val="24"/>
-          <w:szCs w:val="24"/>
-          <w:lang w:val="sr-Latn-RS"/>
-        </w:rPr>
-      </w:pPr>
-      <w:r>
-        <w:rPr>
-          <w:rFonts w:ascii="Times New Roman" w:hAnsi="Times New Roman" w:eastAsia="Times New Roman" w:cs="Times New Roman"/>
-          <w:noProof w:val="0"/>
-          <w:sz w:val="24"/>
-          <w:szCs w:val="24"/>
-          <w:lang w:val="sr-Latn-RS"/>
-        </w:rPr>
-        <w:t>Napad pokazuje važnost kontrole pristupa i filtriranja saobraćaja ka internim ili nestandardnim servisima.</w:t>
-      </w:r>
-    </w:p>
-    <w:p>
-      <w:pPr>
-        <w:pStyle w:val="ListParagraph"/>
-        <w:suppressLineNumbers w:val="0"/>
-        <w:bidi w:val="0"/>
-        <w:spacing w:before="0" w:beforeAutospacing="off" w:after="160" w:afterAutospacing="off" w:line="259" w:lineRule="auto"/>
-        <w:ind w:left="720" w:right="0" w:hanging="360"/>
-        <w:jc w:val="both"/>
-        <w:rPr>
-          <w:rFonts w:ascii="Times New Roman" w:hAnsi="Times New Roman" w:eastAsia="" w:cs="Times New Roman" w:eastAsiaTheme="minorEastAsia"/>
-          <w:b w:val="1"/>
-          <w:bCs w:val="1"/>
-          <w:sz w:val="22"/>
-          <w:szCs w:val="22"/>
-          <w:lang w:val="sr-Latn-RS"/>
-        </w:rPr>
-      </w:pPr>
-    </w:p>
-    <w:p>
-      <w:pPr>
-        <w:pStyle w:val="ListParagraph"/>
-        <w:suppressLineNumbers w:val="0"/>
-        <w:bidi w:val="0"/>
-        <w:spacing w:before="0" w:beforeAutospacing="off" w:after="160" w:afterAutospacing="off" w:line="259" w:lineRule="auto"/>
-        <w:ind w:left="720" w:right="0" w:hanging="360"/>
-        <w:jc w:val="both"/>
-        <w:rPr>
-          <w:rFonts w:ascii="Times New Roman" w:hAnsi="Times New Roman" w:eastAsia="" w:cs="Times New Roman" w:eastAsiaTheme="minorEastAsia"/>
-          <w:b w:val="1"/>
-          <w:bCs w:val="1"/>
-          <w:sz w:val="22"/>
-          <w:szCs w:val="22"/>
-          <w:lang w:val="sr-Latn-RS"/>
-        </w:rPr>
-      </w:pPr>
-    </w:p>
-    <w:p>
-      <w:pPr>
-        <w:pStyle w:val="ListParagraph"/>
-        <w:numPr>
-          <w:ilvl w:val="0"/>
-          <w:numId w:val="2"/>
-        </w:numPr>
-        <w:suppressLineNumbers w:val="0"/>
-        <w:bidi w:val="0"/>
-        <w:spacing w:before="0" w:beforeAutospacing="off" w:after="160" w:afterAutospacing="off" w:line="259" w:lineRule="auto"/>
-        <w:ind w:left="720" w:right="0" w:hanging="360"/>
-        <w:jc w:val="both"/>
-        <w:rPr>
-          <w:rFonts w:ascii="Times New Roman" w:hAnsi="Times New Roman" w:eastAsia="" w:cs="Times New Roman" w:eastAsiaTheme="minorEastAsia"/>
-          <w:b w:val="1"/>
-          <w:bCs w:val="1"/>
-          <w:sz w:val="22"/>
-          <w:szCs w:val="22"/>
-          <w:lang w:val="sr-Latn-RS"/>
-        </w:rPr>
-      </w:pPr>
-      <w:r>
-        <w:rPr>
-          <w:rFonts w:ascii="Times New Roman" w:hAnsi="Times New Roman" w:eastAsia="" w:cs="Times New Roman" w:eastAsiaTheme="minorEastAsia"/>
-          <w:b w:val="1"/>
-          <w:bCs w:val="1"/>
-          <w:sz w:val="22"/>
-          <w:szCs w:val="22"/>
-          <w:lang w:val="sr-Latn-RS"/>
-        </w:rPr>
-        <w:t>To</w:t>
-      </w:r>
-      <w:r>
-        <w:rPr>
-          <w:rFonts w:ascii="Times New Roman" w:hAnsi="Times New Roman" w:eastAsia="" w:cs="Times New Roman" w:eastAsiaTheme="minorEastAsia"/>
-          <w:b w:val="1"/>
-          <w:bCs w:val="1"/>
-          <w:sz w:val="22"/>
-          <w:szCs w:val="22"/>
-          <w:lang w:val="sr-Latn-RS"/>
-        </w:rPr>
-        <w:t>do</w:t>
-      </w:r>
+          <w:rFonts w:ascii="Times New Roman" w:eastAsiaTheme="minorEastAsia" w:hAnsi="Times New Roman" w:cs="Times New Roman"/>
+          <w:sz w:val="24"/>
+          <w:szCs w:val="24"/>
+          <w:lang w:val="sr-Latn-RS"/>
+        </w:rPr>
+      </w:pPr>
     </w:p>
     <w:p>
       <w:pPr>
@@ -2454,22 +2957,247 @@
         </w:numPr>
         <w:jc w:val="both"/>
         <w:rPr>
-          <w:rFonts w:ascii="Times New Roman" w:hAnsi="Times New Roman" w:cs="Times New Roman" w:eastAsiaTheme="minorEastAsia"/>
-          <w:sz w:val="24"/>
-          <w:szCs w:val="24"/>
-          <w:lang w:val="sr-Latn-RS"/>
-        </w:rPr>
-      </w:pPr>
-      <w:r>
-        <w:rPr>
-          <w:rFonts w:ascii="Times New Roman" w:hAnsi="Times New Roman" w:cs="Times New Roman" w:eastAsiaTheme="minorEastAsia"/>
+          <w:rFonts w:ascii="Times New Roman" w:eastAsiaTheme="minorEastAsia" w:hAnsi="Times New Roman" w:cs="Times New Roman"/>
           <w:b/>
           <w:bCs/>
           <w:sz w:val="24"/>
           <w:szCs w:val="24"/>
           <w:lang w:val="sr-Latn-RS"/>
         </w:rPr>
-        <w:t>Todo</w:t>
+      </w:pPr>
+      <w:r>
+        <w:rPr>
+          <w:rFonts w:ascii="Times New Roman" w:eastAsiaTheme="minorEastAsia" w:hAnsi="Times New Roman" w:cs="Times New Roman"/>
+          <w:b/>
+          <w:bCs/>
+          <w:sz w:val="24"/>
+          <w:szCs w:val="24"/>
+          <w:lang w:val="sr-Latn-RS"/>
+        </w:rPr>
+        <w:t xml:space="preserve">Port </w:t>
+      </w:r>
+      <w:proofErr w:type="spellStart"/>
+      <w:r>
+        <w:rPr>
+          <w:rFonts w:ascii="Times New Roman" w:eastAsiaTheme="minorEastAsia" w:hAnsi="Times New Roman" w:cs="Times New Roman"/>
+          <w:b/>
+          <w:bCs/>
+          <w:sz w:val="24"/>
+          <w:szCs w:val="24"/>
+          <w:lang w:val="sr-Latn-RS"/>
+        </w:rPr>
+        <w:t>scan</w:t>
+      </w:r>
+      <w:proofErr w:type="spellEnd"/>
+    </w:p>
+    <w:p>
+      <w:pPr>
+        <w:spacing w:before="240" w:after="240"/>
+        <w:rPr>
+          <w:rFonts w:ascii="Times New Roman" w:eastAsia="Times New Roman" w:hAnsi="Times New Roman" w:cs="Times New Roman"/>
+          <w:sz w:val="24"/>
+          <w:szCs w:val="24"/>
+          <w:lang w:val="sr-Latn-RS"/>
+        </w:rPr>
+      </w:pPr>
+      <w:r>
+        <w:rPr>
+          <w:rFonts w:ascii="Times New Roman" w:eastAsia="Times New Roman" w:hAnsi="Times New Roman" w:cs="Times New Roman"/>
+          <w:sz w:val="24"/>
+          <w:szCs w:val="24"/>
+          <w:lang w:val="sr-Latn-RS"/>
+        </w:rPr>
+        <w:t xml:space="preserve">Cilj izazova je demonstracija kako napadač može otkriti skrivene servise koji se ne nalaze na standardnim portovima. Na serveru je postavljen web servis koji prikazuje </w:t>
+      </w:r>
+      <w:proofErr w:type="spellStart"/>
+      <w:r>
+        <w:rPr>
+          <w:rFonts w:ascii="Times New Roman" w:eastAsia="Times New Roman" w:hAnsi="Times New Roman" w:cs="Times New Roman"/>
+          <w:i/>
+          <w:iCs/>
+          <w:sz w:val="24"/>
+          <w:szCs w:val="24"/>
+          <w:lang w:val="sr-Latn-RS"/>
+        </w:rPr>
+        <w:t>flag</w:t>
+      </w:r>
+      <w:proofErr w:type="spellEnd"/>
+      <w:r>
+        <w:rPr>
+          <w:rFonts w:ascii="Times New Roman" w:eastAsia="Times New Roman" w:hAnsi="Times New Roman" w:cs="Times New Roman"/>
+          <w:sz w:val="24"/>
+          <w:szCs w:val="24"/>
+          <w:lang w:val="sr-Latn-RS"/>
+        </w:rPr>
+        <w:t xml:space="preserve">, ali nije poznato na kom portu se servis nalazi. Napadač koristi </w:t>
+      </w:r>
+      <w:proofErr w:type="spellStart"/>
+      <w:r>
+        <w:rPr>
+          <w:rFonts w:ascii="Times New Roman" w:eastAsia="Times New Roman" w:hAnsi="Times New Roman" w:cs="Times New Roman"/>
+          <w:sz w:val="24"/>
+          <w:szCs w:val="24"/>
+          <w:lang w:val="sr-Latn-RS"/>
+        </w:rPr>
+        <w:t>Python</w:t>
+      </w:r>
+      <w:proofErr w:type="spellEnd"/>
+      <w:r>
+        <w:rPr>
+          <w:rFonts w:ascii="Times New Roman" w:eastAsia="Times New Roman" w:hAnsi="Times New Roman" w:cs="Times New Roman"/>
+          <w:sz w:val="24"/>
+          <w:szCs w:val="24"/>
+          <w:lang w:val="sr-Latn-RS"/>
+        </w:rPr>
+        <w:t xml:space="preserve"> skriptu koja pokušava da se poveže na različite portove i proverava da li na njima postoji HTTP odgovor. Kada pronađe port na kojem servis odgovara, može da otvori taj port u pretraživaču ili skriptom i dođe do </w:t>
+      </w:r>
+      <w:proofErr w:type="spellStart"/>
+      <w:r>
+        <w:rPr>
+          <w:rFonts w:ascii="Times New Roman" w:eastAsia="Times New Roman" w:hAnsi="Times New Roman" w:cs="Times New Roman"/>
+          <w:i/>
+          <w:iCs/>
+          <w:sz w:val="24"/>
+          <w:szCs w:val="24"/>
+          <w:lang w:val="sr-Latn-RS"/>
+        </w:rPr>
+        <w:t>flag</w:t>
+      </w:r>
+      <w:proofErr w:type="spellEnd"/>
+      <w:r>
+        <w:rPr>
+          <w:rFonts w:ascii="Times New Roman" w:eastAsia="Times New Roman" w:hAnsi="Times New Roman" w:cs="Times New Roman"/>
+          <w:sz w:val="24"/>
+          <w:szCs w:val="24"/>
+          <w:lang w:val="sr-Latn-RS"/>
+        </w:rPr>
+        <w:t>-a.</w:t>
+      </w:r>
+    </w:p>
+    <w:p>
+      <w:pPr>
+        <w:spacing w:before="240" w:after="240"/>
+        <w:rPr>
+          <w:rFonts w:ascii="Times New Roman" w:eastAsia="Times New Roman" w:hAnsi="Times New Roman" w:cs="Times New Roman"/>
+          <w:sz w:val="24"/>
+          <w:szCs w:val="24"/>
+          <w:lang w:val="sr-Latn-RS"/>
+        </w:rPr>
+      </w:pPr>
+      <w:r>
+        <w:rPr>
+          <w:rFonts w:ascii="Times New Roman" w:eastAsia="Times New Roman" w:hAnsi="Times New Roman" w:cs="Times New Roman"/>
+          <w:sz w:val="24"/>
+          <w:szCs w:val="24"/>
+          <w:lang w:val="sr-Latn-RS"/>
+        </w:rPr>
+        <w:t xml:space="preserve">Ovakvi napadi se u praksi nazivaju </w:t>
+      </w:r>
+      <w:r>
+        <w:rPr>
+          <w:rFonts w:ascii="Times New Roman" w:eastAsia="Times New Roman" w:hAnsi="Times New Roman" w:cs="Times New Roman"/>
+          <w:i/>
+          <w:iCs/>
+          <w:sz w:val="24"/>
+          <w:szCs w:val="24"/>
+          <w:lang w:val="sr-Latn-RS"/>
+        </w:rPr>
+        <w:t xml:space="preserve">port </w:t>
+      </w:r>
+      <w:proofErr w:type="spellStart"/>
+      <w:r>
+        <w:rPr>
+          <w:rFonts w:ascii="Times New Roman" w:eastAsia="Times New Roman" w:hAnsi="Times New Roman" w:cs="Times New Roman"/>
+          <w:i/>
+          <w:iCs/>
+          <w:sz w:val="24"/>
+          <w:szCs w:val="24"/>
+          <w:lang w:val="sr-Latn-RS"/>
+        </w:rPr>
+        <w:t>scanning</w:t>
+      </w:r>
+      <w:proofErr w:type="spellEnd"/>
+      <w:r>
+        <w:rPr>
+          <w:rFonts w:ascii="Times New Roman" w:eastAsia="Times New Roman" w:hAnsi="Times New Roman" w:cs="Times New Roman"/>
+          <w:sz w:val="24"/>
+          <w:szCs w:val="24"/>
+          <w:lang w:val="sr-Latn-RS"/>
+        </w:rPr>
+        <w:t xml:space="preserve"> ili </w:t>
+      </w:r>
+      <w:r>
+        <w:rPr>
+          <w:rFonts w:ascii="Times New Roman" w:eastAsia="Times New Roman" w:hAnsi="Times New Roman" w:cs="Times New Roman"/>
+          <w:i/>
+          <w:iCs/>
+          <w:sz w:val="24"/>
+          <w:szCs w:val="24"/>
+          <w:lang w:val="sr-Latn-RS"/>
+        </w:rPr>
+        <w:t xml:space="preserve">port </w:t>
+      </w:r>
+      <w:proofErr w:type="spellStart"/>
+      <w:r>
+        <w:rPr>
+          <w:rFonts w:ascii="Times New Roman" w:eastAsia="Times New Roman" w:hAnsi="Times New Roman" w:cs="Times New Roman"/>
+          <w:i/>
+          <w:iCs/>
+          <w:sz w:val="24"/>
+          <w:szCs w:val="24"/>
+          <w:lang w:val="sr-Latn-RS"/>
+        </w:rPr>
+        <w:t>enumeration</w:t>
+      </w:r>
+      <w:proofErr w:type="spellEnd"/>
+      <w:r>
+        <w:rPr>
+          <w:rFonts w:ascii="Times New Roman" w:eastAsia="Times New Roman" w:hAnsi="Times New Roman" w:cs="Times New Roman"/>
+          <w:sz w:val="24"/>
+          <w:szCs w:val="24"/>
+          <w:lang w:val="sr-Latn-RS"/>
+        </w:rPr>
+        <w:t xml:space="preserve">, i često prethode ozbiljnijim napadima. Iako se ovde koristi jednostavna skripta, napredniji alati poput </w:t>
+      </w:r>
+      <w:proofErr w:type="spellStart"/>
+      <w:r>
+        <w:rPr>
+          <w:rFonts w:ascii="Times New Roman" w:eastAsia="Times New Roman" w:hAnsi="Times New Roman" w:cs="Times New Roman"/>
+          <w:sz w:val="24"/>
+          <w:szCs w:val="24"/>
+          <w:lang w:val="sr-Latn-RS"/>
+        </w:rPr>
+        <w:t>nmap</w:t>
+      </w:r>
+      <w:proofErr w:type="spellEnd"/>
+      <w:r>
+        <w:rPr>
+          <w:rFonts w:ascii="Times New Roman" w:eastAsia="Times New Roman" w:hAnsi="Times New Roman" w:cs="Times New Roman"/>
+          <w:sz w:val="24"/>
+          <w:szCs w:val="24"/>
+          <w:lang w:val="sr-Latn-RS"/>
+        </w:rPr>
+        <w:t xml:space="preserve"> mogu brzo otkriti veliki broj otvorenih portova na cilju.</w:t>
+      </w:r>
+    </w:p>
+    <w:p>
+      <w:pPr>
+        <w:spacing w:before="240" w:after="240"/>
+        <w:rPr>
+          <w:rFonts w:ascii="Times New Roman" w:eastAsia="Times New Roman" w:hAnsi="Times New Roman" w:cs="Times New Roman"/>
+          <w:sz w:val="24"/>
+          <w:szCs w:val="24"/>
+          <w:lang w:val="sr-Latn-RS"/>
+        </w:rPr>
+      </w:pPr>
+      <w:r>
+        <w:rPr>
+          <w:rFonts w:ascii="Times New Roman" w:eastAsia="Times New Roman" w:hAnsi="Times New Roman" w:cs="Times New Roman"/>
+          <w:sz w:val="24"/>
+          <w:szCs w:val="24"/>
+          <w:lang w:val="sr-Latn-RS"/>
+        </w:rPr>
+        <w:t>Napad pokazuje važnost kontrole pristupa i filtriranja saobraćaja ka internim ili nestandardnim servisima.</w:t>
       </w:r>
     </w:p>
     <w:p>
@@ -2481,23 +3209,32 @@
         </w:numPr>
         <w:jc w:val="both"/>
         <w:rPr>
-          <w:rFonts w:ascii="Times New Roman" w:hAnsi="Times New Roman" w:cs="Times New Roman" w:eastAsiaTheme="minorEastAsia"/>
-          <w:sz w:val="24"/>
-          <w:szCs w:val="24"/>
-          <w:lang w:val="sr-Latn-RS"/>
-        </w:rPr>
-      </w:pPr>
-      <w:r>
-        <w:rPr>
-          <w:rFonts w:ascii="Times New Roman" w:hAnsi="Times New Roman" w:cs="Times New Roman" w:eastAsiaTheme="minorEastAsia"/>
+          <w:rFonts w:ascii="Times New Roman" w:eastAsiaTheme="minorEastAsia" w:hAnsi="Times New Roman" w:cs="Times New Roman"/>
           <w:b/>
           <w:bCs/>
-          <w:sz w:val="24"/>
-          <w:szCs w:val="24"/>
-          <w:lang w:val="sr-Latn-RS"/>
-        </w:rPr>
-        <w:t>Todo</w:t>
-      </w:r>
+          <w:lang w:val="sr-Latn-RS"/>
+        </w:rPr>
+      </w:pPr>
+      <w:proofErr w:type="spellStart"/>
+      <w:r>
+        <w:rPr>
+          <w:rFonts w:ascii="Times New Roman" w:eastAsiaTheme="minorEastAsia" w:hAnsi="Times New Roman" w:cs="Times New Roman"/>
+          <w:b/>
+          <w:bCs/>
+          <w:lang w:val="sr-Latn-RS"/>
+        </w:rPr>
+        <w:t>To</w:t>
+      </w:r>
+      <w:r>
+        <w:rPr>
+          <w:rFonts w:ascii="Times New Roman" w:eastAsiaTheme="minorEastAsia" w:hAnsi="Times New Roman" w:cs="Times New Roman"/>
+          <w:b/>
+          <w:bCs/>
+          <w:lang w:val="sr-Latn-RS"/>
+        </w:rPr>
+        <w:t>do</w:t>
+      </w:r>
+      <w:proofErr w:type="spellEnd"/>
     </w:p>
     <w:p>
       <w:pPr>
@@ -2508,15 +3245,16 @@
         </w:numPr>
         <w:jc w:val="both"/>
         <w:rPr>
-          <w:rFonts w:ascii="Times New Roman" w:hAnsi="Times New Roman" w:cs="Times New Roman" w:eastAsiaTheme="minorEastAsia"/>
-          <w:sz w:val="24"/>
-          <w:szCs w:val="24"/>
-          <w:lang w:val="sr-Latn-RS"/>
-        </w:rPr>
-      </w:pPr>
-      <w:r>
-        <w:rPr>
-          <w:rFonts w:ascii="Times New Roman" w:hAnsi="Times New Roman" w:cs="Times New Roman" w:eastAsiaTheme="minorEastAsia"/>
+          <w:rFonts w:ascii="Times New Roman" w:eastAsiaTheme="minorEastAsia" w:hAnsi="Times New Roman" w:cs="Times New Roman"/>
+          <w:sz w:val="24"/>
+          <w:szCs w:val="24"/>
+          <w:lang w:val="sr-Latn-RS"/>
+        </w:rPr>
+      </w:pPr>
+      <w:proofErr w:type="spellStart"/>
+      <w:r>
+        <w:rPr>
+          <w:rFonts w:ascii="Times New Roman" w:eastAsiaTheme="minorEastAsia" w:hAnsi="Times New Roman" w:cs="Times New Roman"/>
           <w:b/>
           <w:bCs/>
           <w:sz w:val="24"/>
@@ -2525,6 +3263,7 @@
         </w:rPr>
         <w:t>Todo</w:t>
       </w:r>
+      <w:proofErr w:type="spellEnd"/>
     </w:p>
     <w:p>
       <w:pPr>
@@ -2535,15 +3274,16 @@
         </w:numPr>
         <w:jc w:val="both"/>
         <w:rPr>
-          <w:rFonts w:ascii="Times New Roman" w:hAnsi="Times New Roman" w:cs="Times New Roman" w:eastAsiaTheme="minorEastAsia"/>
-          <w:sz w:val="24"/>
-          <w:szCs w:val="24"/>
-          <w:lang w:val="sr-Latn-RS"/>
-        </w:rPr>
-      </w:pPr>
-      <w:r>
-        <w:rPr>
-          <w:rFonts w:ascii="Times New Roman" w:hAnsi="Times New Roman" w:cs="Times New Roman" w:eastAsiaTheme="minorEastAsia"/>
+          <w:rFonts w:ascii="Times New Roman" w:eastAsiaTheme="minorEastAsia" w:hAnsi="Times New Roman" w:cs="Times New Roman"/>
+          <w:sz w:val="24"/>
+          <w:szCs w:val="24"/>
+          <w:lang w:val="sr-Latn-RS"/>
+        </w:rPr>
+      </w:pPr>
+      <w:proofErr w:type="spellStart"/>
+      <w:r>
+        <w:rPr>
+          <w:rFonts w:ascii="Times New Roman" w:eastAsiaTheme="minorEastAsia" w:hAnsi="Times New Roman" w:cs="Times New Roman"/>
           <w:b/>
           <w:bCs/>
           <w:sz w:val="24"/>
@@ -2552,6 +3292,7 @@
         </w:rPr>
         <w:t>Todo</w:t>
       </w:r>
+      <w:proofErr w:type="spellEnd"/>
     </w:p>
     <w:p>
       <w:pPr>
@@ -2562,15 +3303,16 @@
         </w:numPr>
         <w:jc w:val="both"/>
         <w:rPr>
-          <w:rFonts w:ascii="Times New Roman" w:hAnsi="Times New Roman" w:cs="Times New Roman" w:eastAsiaTheme="minorEastAsia"/>
-          <w:sz w:val="24"/>
-          <w:szCs w:val="24"/>
-          <w:lang w:val="sr-Latn-RS"/>
-        </w:rPr>
-      </w:pPr>
-      <w:r>
-        <w:rPr>
-          <w:rFonts w:ascii="Times New Roman" w:hAnsi="Times New Roman" w:cs="Times New Roman" w:eastAsiaTheme="minorEastAsia"/>
+          <w:rFonts w:ascii="Times New Roman" w:eastAsiaTheme="minorEastAsia" w:hAnsi="Times New Roman" w:cs="Times New Roman"/>
+          <w:sz w:val="24"/>
+          <w:szCs w:val="24"/>
+          <w:lang w:val="sr-Latn-RS"/>
+        </w:rPr>
+      </w:pPr>
+      <w:proofErr w:type="spellStart"/>
+      <w:r>
+        <w:rPr>
+          <w:rFonts w:ascii="Times New Roman" w:eastAsiaTheme="minorEastAsia" w:hAnsi="Times New Roman" w:cs="Times New Roman"/>
           <w:b/>
           <w:bCs/>
           <w:sz w:val="24"/>
@@ -2579,12 +3321,42 @@
         </w:rPr>
         <w:t>Todo</w:t>
       </w:r>
+      <w:proofErr w:type="spellEnd"/>
     </w:p>
     <w:p>
       <w:pPr>
+        <w:pStyle w:val="ListParagraph"/>
+        <w:numPr>
+          <w:ilvl w:val="0"/>
+          <w:numId w:val="2"/>
+        </w:numPr>
         <w:jc w:val="both"/>
         <w:rPr>
-          <w:rFonts w:ascii="Times New Roman" w:hAnsi="Times New Roman" w:cs="Times New Roman" w:eastAsiaTheme="minorEastAsia"/>
+          <w:rFonts w:ascii="Times New Roman" w:eastAsiaTheme="minorEastAsia" w:hAnsi="Times New Roman" w:cs="Times New Roman"/>
+          <w:sz w:val="24"/>
+          <w:szCs w:val="24"/>
+          <w:lang w:val="sr-Latn-RS"/>
+        </w:rPr>
+      </w:pPr>
+      <w:proofErr w:type="spellStart"/>
+      <w:r>
+        <w:rPr>
+          <w:rFonts w:ascii="Times New Roman" w:eastAsiaTheme="minorEastAsia" w:hAnsi="Times New Roman" w:cs="Times New Roman"/>
+          <w:b/>
+          <w:bCs/>
+          <w:sz w:val="24"/>
+          <w:szCs w:val="24"/>
+          <w:lang w:val="sr-Latn-RS"/>
+        </w:rPr>
+        <w:t>Todo</w:t>
+      </w:r>
+      <w:proofErr w:type="spellEnd"/>
+    </w:p>
+    <w:p>
+      <w:pPr>
+        <w:jc w:val="both"/>
+        <w:rPr>
+          <w:rFonts w:ascii="Times New Roman" w:eastAsiaTheme="minorEastAsia" w:hAnsi="Times New Roman" w:cs="Times New Roman"/>
           <w:b/>
           <w:bCs/>
           <w:sz w:val="32"/>
@@ -2594,7 +3366,7 @@
       </w:pPr>
       <w:r>
         <w:rPr>
-          <w:rFonts w:ascii="Times New Roman" w:hAnsi="Times New Roman" w:cs="Times New Roman" w:eastAsiaTheme="minorEastAsia"/>
+          <w:rFonts w:ascii="Times New Roman" w:eastAsiaTheme="minorEastAsia" w:hAnsi="Times New Roman" w:cs="Times New Roman"/>
           <w:b/>
           <w:bCs/>
           <w:sz w:val="32"/>
@@ -2609,15 +3381,15 @@
         <w:ind w:firstLine="720"/>
         <w:jc w:val="both"/>
         <w:rPr>
-          <w:rFonts w:ascii="Times New Roman" w:hAnsi="Times New Roman" w:cs="Times New Roman" w:eastAsiaTheme="minorEastAsia"/>
-          <w:sz w:val="24"/>
-          <w:szCs w:val="24"/>
-          <w:lang w:val="sr-Latn-RS"/>
-        </w:rPr>
-      </w:pPr>
-      <w:r>
-        <w:rPr>
-          <w:rFonts w:ascii="Times New Roman" w:hAnsi="Times New Roman" w:cs="Times New Roman" w:eastAsiaTheme="minorEastAsia"/>
+          <w:rFonts w:ascii="Times New Roman" w:eastAsiaTheme="minorEastAsia" w:hAnsi="Times New Roman" w:cs="Times New Roman"/>
+          <w:sz w:val="24"/>
+          <w:szCs w:val="24"/>
+          <w:lang w:val="sr-Latn-RS"/>
+        </w:rPr>
+      </w:pPr>
+      <w:r>
+        <w:rPr>
+          <w:rFonts w:ascii="Times New Roman" w:eastAsiaTheme="minorEastAsia" w:hAnsi="Times New Roman" w:cs="Times New Roman"/>
           <w:sz w:val="24"/>
           <w:szCs w:val="24"/>
           <w:lang w:val="sr-Latn-RS"/>
@@ -2626,7 +3398,7 @@
       </w:r>
       <w:r>
         <w:rPr>
-          <w:rFonts w:ascii="Times New Roman" w:hAnsi="Times New Roman" w:cs="Times New Roman" w:eastAsiaTheme="minorEastAsia"/>
+          <w:rFonts w:ascii="Times New Roman" w:eastAsiaTheme="minorEastAsia" w:hAnsi="Times New Roman" w:cs="Times New Roman"/>
           <w:sz w:val="24"/>
           <w:szCs w:val="24"/>
           <w:lang w:val="sr-Latn-RS"/>
@@ -2635,7 +3407,7 @@
       </w:r>
       <w:r>
         <w:rPr>
-          <w:rFonts w:ascii="Times New Roman" w:hAnsi="Times New Roman" w:cs="Times New Roman" w:eastAsiaTheme="minorEastAsia"/>
+          <w:rFonts w:ascii="Times New Roman" w:eastAsiaTheme="minorEastAsia" w:hAnsi="Times New Roman" w:cs="Times New Roman"/>
           <w:sz w:val="24"/>
           <w:szCs w:val="24"/>
           <w:lang w:val="sr-Latn-RS"/>
@@ -2644,7 +3416,7 @@
       </w:r>
       <w:r>
         <w:rPr>
-          <w:rFonts w:ascii="Times New Roman" w:hAnsi="Times New Roman" w:cs="Times New Roman" w:eastAsiaTheme="minorEastAsia"/>
+          <w:rFonts w:ascii="Times New Roman" w:eastAsiaTheme="minorEastAsia" w:hAnsi="Times New Roman" w:cs="Times New Roman"/>
           <w:sz w:val="24"/>
           <w:szCs w:val="24"/>
           <w:lang w:val="sr-Latn-RS"/>
@@ -2653,7 +3425,7 @@
       </w:r>
       <w:r>
         <w:rPr>
-          <w:rFonts w:ascii="Times New Roman" w:hAnsi="Times New Roman" w:cs="Times New Roman" w:eastAsiaTheme="minorEastAsia"/>
+          <w:rFonts w:ascii="Times New Roman" w:eastAsiaTheme="minorEastAsia" w:hAnsi="Times New Roman" w:cs="Times New Roman"/>
           <w:sz w:val="24"/>
           <w:szCs w:val="24"/>
           <w:lang w:val="sr-Latn-RS"/>
@@ -2662,12 +3434,32 @@
       </w:r>
       <w:r>
         <w:rPr>
-          <w:rFonts w:ascii="Times New Roman" w:hAnsi="Times New Roman" w:cs="Times New Roman" w:eastAsiaTheme="minorEastAsia"/>
-          <w:sz w:val="24"/>
-          <w:szCs w:val="24"/>
-          <w:lang w:val="sr-Latn-RS"/>
-        </w:rPr>
-        <w:t>Posledice ovakvih napada su pristup internim servisima organizacije, zaobilaženje firewall zaštite i ostalih restrikcija i prikupljanje osetljivih podataka.</w:t>
+          <w:rFonts w:ascii="Times New Roman" w:eastAsiaTheme="minorEastAsia" w:hAnsi="Times New Roman" w:cs="Times New Roman"/>
+          <w:sz w:val="24"/>
+          <w:szCs w:val="24"/>
+          <w:lang w:val="sr-Latn-RS"/>
+        </w:rPr>
+        <w:t xml:space="preserve">Posledice ovakvih napada su pristup internim servisima organizacije, zaobilaženje </w:t>
+      </w:r>
+      <w:proofErr w:type="spellStart"/>
+      <w:r>
+        <w:rPr>
+          <w:rFonts w:ascii="Times New Roman" w:eastAsiaTheme="minorEastAsia" w:hAnsi="Times New Roman" w:cs="Times New Roman"/>
+          <w:sz w:val="24"/>
+          <w:szCs w:val="24"/>
+          <w:lang w:val="sr-Latn-RS"/>
+        </w:rPr>
+        <w:t>firewall</w:t>
+      </w:r>
+      <w:proofErr w:type="spellEnd"/>
+      <w:r>
+        <w:rPr>
+          <w:rFonts w:ascii="Times New Roman" w:eastAsiaTheme="minorEastAsia" w:hAnsi="Times New Roman" w:cs="Times New Roman"/>
+          <w:sz w:val="24"/>
+          <w:szCs w:val="24"/>
+          <w:lang w:val="sr-Latn-RS"/>
+        </w:rPr>
+        <w:t xml:space="preserve"> zaštite i ostalih restrikcija i prikupljanje osetljivih podataka.</w:t>
       </w:r>
     </w:p>
     <w:p>
@@ -2675,29 +3467,69 @@
         <w:ind w:firstLine="720"/>
         <w:jc w:val="both"/>
         <w:rPr>
-          <w:rFonts w:ascii="Times New Roman" w:hAnsi="Times New Roman" w:cs="Times New Roman" w:eastAsiaTheme="minorEastAsia"/>
-          <w:sz w:val="24"/>
-          <w:szCs w:val="24"/>
-          <w:lang w:val="sr-Latn-RS"/>
-        </w:rPr>
-      </w:pPr>
-      <w:r>
-        <w:rPr>
-          <w:rFonts w:ascii="Times New Roman" w:hAnsi="Times New Roman" w:cs="Times New Roman" w:eastAsiaTheme="minorEastAsia"/>
-          <w:sz w:val="24"/>
-          <w:szCs w:val="24"/>
-          <w:lang w:val="sr-Latn-RS"/>
-        </w:rPr>
-        <w:t xml:space="preserve">Zaštita od korisničkog unosa se zasniva na filtriranju korisničkog unosa, odnosno odbacivanju zahtevanih URL koji se smatraju kao maliciozni. Glavni problem sa ovim je to što je sintaksa validno URL izuzetno složena, tako da je lako prevariti URL parsere u svim programskim jezicima. </w:t>
-      </w:r>
-      <w:r>
-        <w:rPr>
-          <w:rFonts w:ascii="Times New Roman" w:hAnsi="Times New Roman" w:cs="Times New Roman" w:eastAsiaTheme="minorEastAsia"/>
-          <w:sz w:val="24"/>
-          <w:szCs w:val="24"/>
-          <w:lang w:val="sr-Latn-RS"/>
-        </w:rPr>
-        <w:t>Pored filtriranja postoje i druge tehnike, kao što je DNS rebinding, kojima se dodatno može zaobići filtriranje URL.</w:t>
+          <w:rFonts w:ascii="Times New Roman" w:eastAsiaTheme="minorEastAsia" w:hAnsi="Times New Roman" w:cs="Times New Roman"/>
+          <w:sz w:val="24"/>
+          <w:szCs w:val="24"/>
+          <w:lang w:val="sr-Latn-RS"/>
+        </w:rPr>
+      </w:pPr>
+      <w:r>
+        <w:rPr>
+          <w:rFonts w:ascii="Times New Roman" w:eastAsiaTheme="minorEastAsia" w:hAnsi="Times New Roman" w:cs="Times New Roman"/>
+          <w:sz w:val="24"/>
+          <w:szCs w:val="24"/>
+          <w:lang w:val="sr-Latn-RS"/>
+        </w:rPr>
+        <w:t xml:space="preserve">Zaštita od korisničkog unosa se zasniva na filtriranju korisničkog unosa, odnosno odbacivanju zahtevanih URL koji se smatraju kao maliciozni. Glavni problem sa ovim je to što je sintaksa validno URL izuzetno složena, tako da je lako prevariti URL </w:t>
+      </w:r>
+      <w:proofErr w:type="spellStart"/>
+      <w:r>
+        <w:rPr>
+          <w:rFonts w:ascii="Times New Roman" w:eastAsiaTheme="minorEastAsia" w:hAnsi="Times New Roman" w:cs="Times New Roman"/>
+          <w:sz w:val="24"/>
+          <w:szCs w:val="24"/>
+          <w:lang w:val="sr-Latn-RS"/>
+        </w:rPr>
+        <w:t>parsere</w:t>
+      </w:r>
+      <w:proofErr w:type="spellEnd"/>
+      <w:r>
+        <w:rPr>
+          <w:rFonts w:ascii="Times New Roman" w:eastAsiaTheme="minorEastAsia" w:hAnsi="Times New Roman" w:cs="Times New Roman"/>
+          <w:sz w:val="24"/>
+          <w:szCs w:val="24"/>
+          <w:lang w:val="sr-Latn-RS"/>
+        </w:rPr>
+        <w:t xml:space="preserve"> u svim programskim jezicima. </w:t>
+      </w:r>
+      <w:r>
+        <w:rPr>
+          <w:rFonts w:ascii="Times New Roman" w:eastAsiaTheme="minorEastAsia" w:hAnsi="Times New Roman" w:cs="Times New Roman"/>
+          <w:sz w:val="24"/>
+          <w:szCs w:val="24"/>
+          <w:lang w:val="sr-Latn-RS"/>
+        </w:rPr>
+        <w:t xml:space="preserve">Pored filtriranja postoje i druge tehnike, kao što je DNS </w:t>
+      </w:r>
+      <w:proofErr w:type="spellStart"/>
+      <w:r>
+        <w:rPr>
+          <w:rFonts w:ascii="Times New Roman" w:eastAsiaTheme="minorEastAsia" w:hAnsi="Times New Roman" w:cs="Times New Roman"/>
+          <w:sz w:val="24"/>
+          <w:szCs w:val="24"/>
+          <w:lang w:val="sr-Latn-RS"/>
+        </w:rPr>
+        <w:t>rebinding</w:t>
+      </w:r>
+      <w:proofErr w:type="spellEnd"/>
+      <w:r>
+        <w:rPr>
+          <w:rFonts w:ascii="Times New Roman" w:eastAsiaTheme="minorEastAsia" w:hAnsi="Times New Roman" w:cs="Times New Roman"/>
+          <w:sz w:val="24"/>
+          <w:szCs w:val="24"/>
+          <w:lang w:val="sr-Latn-RS"/>
+        </w:rPr>
+        <w:t>, kojima se dodatno može zaobići filtriranje URL.</w:t>
       </w:r>
     </w:p>
     <w:p>
@@ -2705,24 +3537,45 @@
         <w:ind w:firstLine="720"/>
         <w:jc w:val="both"/>
         <w:rPr>
-          <w:rFonts w:ascii="Times New Roman" w:hAnsi="Times New Roman" w:cs="Times New Roman" w:eastAsiaTheme="minorEastAsia"/>
-          <w:sz w:val="24"/>
-          <w:szCs w:val="24"/>
-          <w:lang w:val="sr-Latn-RS"/>
-        </w:rPr>
-      </w:pPr>
-      <w:r>
-        <w:rPr>
-          <w:rFonts w:ascii="Times New Roman" w:hAnsi="Times New Roman" w:cs="Times New Roman" w:eastAsiaTheme="minorEastAsia"/>
-          <w:sz w:val="24"/>
-          <w:szCs w:val="24"/>
-          <w:lang w:val="sr-Latn-RS"/>
-        </w:rPr>
-        <w:t xml:space="preserve">Sa složenijim strukturama organizacija i uvođenjem proxy servera ovaj tip napada je sve više zastupljen i postaje sve bitniji u razmatranju bezbednosti servera. </w:t>
+          <w:rFonts w:ascii="Times New Roman" w:eastAsiaTheme="minorEastAsia" w:hAnsi="Times New Roman" w:cs="Times New Roman"/>
+          <w:sz w:val="24"/>
+          <w:szCs w:val="24"/>
+          <w:lang w:val="sr-Latn-RS"/>
+        </w:rPr>
+      </w:pPr>
+      <w:r>
+        <w:rPr>
+          <w:rFonts w:ascii="Times New Roman" w:eastAsiaTheme="minorEastAsia" w:hAnsi="Times New Roman" w:cs="Times New Roman"/>
+          <w:sz w:val="24"/>
+          <w:szCs w:val="24"/>
+          <w:lang w:val="sr-Latn-RS"/>
+        </w:rPr>
+        <w:lastRenderedPageBreak/>
+        <w:t xml:space="preserve">Sa složenijim strukturama organizacija i uvođenjem </w:t>
+      </w:r>
+      <w:proofErr w:type="spellStart"/>
+      <w:r>
+        <w:rPr>
+          <w:rFonts w:ascii="Times New Roman" w:eastAsiaTheme="minorEastAsia" w:hAnsi="Times New Roman" w:cs="Times New Roman"/>
+          <w:sz w:val="24"/>
+          <w:szCs w:val="24"/>
+          <w:lang w:val="sr-Latn-RS"/>
+        </w:rPr>
+        <w:t>proxy</w:t>
+      </w:r>
+      <w:proofErr w:type="spellEnd"/>
+      <w:r>
+        <w:rPr>
+          <w:rFonts w:ascii="Times New Roman" w:eastAsiaTheme="minorEastAsia" w:hAnsi="Times New Roman" w:cs="Times New Roman"/>
+          <w:sz w:val="24"/>
+          <w:szCs w:val="24"/>
+          <w:lang w:val="sr-Latn-RS"/>
+        </w:rPr>
+        <w:t xml:space="preserve"> servera ovaj tip napada je sve više zastupljen i postaje sve bitniji u razmatranju bezbednosti servera. </w:t>
       </w:r>
     </w:p>
     <w:sectPr>
-      <w:pgSz w:w="11906" w:h="16838" w:orient="portrait" w:code="9"/>
+      <w:pgSz w:w="11906" w:h="16838" w:code="9"/>
       <w:pgMar w:top="1699" w:right="1138" w:bottom="1699" w:left="1138" w:header="720" w:footer="720" w:gutter="0"/>
       <w:cols w:space="720"/>
       <w:docGrid w:linePitch="360"/>
@@ -2746,7 +3599,7 @@
         <w:ind w:left="1440" w:hanging="360"/>
       </w:pPr>
       <w:rPr>
-        <w:rFonts w:hint="default" w:ascii="Symbol" w:hAnsi="Symbol"/>
+        <w:rFonts w:ascii="Symbol" w:hAnsi="Symbol" w:hint="default"/>
       </w:rPr>
     </w:lvl>
     <w:lvl w:ilvl="1" w:tplc="241A0003" w:tentative="1">
@@ -2758,7 +3611,7 @@
         <w:ind w:left="2160" w:hanging="360"/>
       </w:pPr>
       <w:rPr>
-        <w:rFonts w:hint="default" w:ascii="Courier New" w:hAnsi="Courier New" w:cs="Courier New"/>
+        <w:rFonts w:ascii="Courier New" w:hAnsi="Courier New" w:cs="Courier New" w:hint="default"/>
       </w:rPr>
     </w:lvl>
     <w:lvl w:ilvl="2" w:tplc="241A0005" w:tentative="1">
@@ -2770,7 +3623,7 @@
         <w:ind w:left="2880" w:hanging="360"/>
       </w:pPr>
       <w:rPr>
-        <w:rFonts w:hint="default" w:ascii="Wingdings" w:hAnsi="Wingdings"/>
+        <w:rFonts w:ascii="Wingdings" w:hAnsi="Wingdings" w:hint="default"/>
       </w:rPr>
     </w:lvl>
     <w:lvl w:ilvl="3" w:tplc="241A0001" w:tentative="1">
@@ -2782,7 +3635,7 @@
         <w:ind w:left="3600" w:hanging="360"/>
       </w:pPr>
       <w:rPr>
-        <w:rFonts w:hint="default" w:ascii="Symbol" w:hAnsi="Symbol"/>
+        <w:rFonts w:ascii="Symbol" w:hAnsi="Symbol" w:hint="default"/>
       </w:rPr>
     </w:lvl>
     <w:lvl w:ilvl="4" w:tplc="241A0003" w:tentative="1">
@@ -2794,7 +3647,7 @@
         <w:ind w:left="4320" w:hanging="360"/>
       </w:pPr>
       <w:rPr>
-        <w:rFonts w:hint="default" w:ascii="Courier New" w:hAnsi="Courier New" w:cs="Courier New"/>
+        <w:rFonts w:ascii="Courier New" w:hAnsi="Courier New" w:cs="Courier New" w:hint="default"/>
       </w:rPr>
     </w:lvl>
     <w:lvl w:ilvl="5" w:tplc="241A0005" w:tentative="1">
@@ -2806,7 +3659,7 @@
         <w:ind w:left="5040" w:hanging="360"/>
       </w:pPr>
       <w:rPr>
-        <w:rFonts w:hint="default" w:ascii="Wingdings" w:hAnsi="Wingdings"/>
+        <w:rFonts w:ascii="Wingdings" w:hAnsi="Wingdings" w:hint="default"/>
       </w:rPr>
     </w:lvl>
     <w:lvl w:ilvl="6" w:tplc="241A0001" w:tentative="1">
@@ -2818,7 +3671,7 @@
         <w:ind w:left="5760" w:hanging="360"/>
       </w:pPr>
       <w:rPr>
-        <w:rFonts w:hint="default" w:ascii="Symbol" w:hAnsi="Symbol"/>
+        <w:rFonts w:ascii="Symbol" w:hAnsi="Symbol" w:hint="default"/>
       </w:rPr>
     </w:lvl>
     <w:lvl w:ilvl="7" w:tplc="241A0003" w:tentative="1">
@@ -2830,7 +3683,7 @@
         <w:ind w:left="6480" w:hanging="360"/>
       </w:pPr>
       <w:rPr>
-        <w:rFonts w:hint="default" w:ascii="Courier New" w:hAnsi="Courier New" w:cs="Courier New"/>
+        <w:rFonts w:ascii="Courier New" w:hAnsi="Courier New" w:cs="Courier New" w:hint="default"/>
       </w:rPr>
     </w:lvl>
     <w:lvl w:ilvl="8" w:tplc="241A0005" w:tentative="1">
@@ -2842,7 +3695,7 @@
         <w:ind w:left="7200" w:hanging="360"/>
       </w:pPr>
       <w:rPr>
-        <w:rFonts w:hint="default" w:ascii="Wingdings" w:hAnsi="Wingdings"/>
+        <w:rFonts w:ascii="Wingdings" w:hAnsi="Wingdings" w:hint="default"/>
       </w:rPr>
     </w:lvl>
   </w:abstractNum>
@@ -3031,11 +3884,11 @@
 </file>
 
 <file path=word/styles.xml><?xml version="1.0" encoding="utf-8"?>
-<w:styles xmlns:wp14="http://schemas.microsoft.com/office/word/2010/wordprocessingDrawing" xmlns:mc="http://schemas.openxmlformats.org/markup-compatibility/2006" xmlns:r="http://schemas.openxmlformats.org/officeDocument/2006/relationships" xmlns:w="http://schemas.openxmlformats.org/wordprocessingml/2006/main" xmlns:w14="http://schemas.microsoft.com/office/word/2010/wordml" xmlns:w15="http://schemas.microsoft.com/office/word/2012/wordml" xmlns:w16cex="http://schemas.microsoft.com/office/word/2018/wordml/cex" xmlns:w16cid="http://schemas.microsoft.com/office/word/2016/wordml/cid" xmlns:w16="http://schemas.microsoft.com/office/word/2018/wordml" xmlns:w16du="http://schemas.microsoft.com/office/word/2023/wordml/word16du" xmlns:w16sdtdh="http://schemas.microsoft.com/office/word/2020/wordml/sdtdatahash" xmlns:w16sdtfl="http://schemas.microsoft.com/office/word/2024/wordml/sdtformatlock" xmlns:w16se="http://schemas.microsoft.com/office/word/2015/wordml/symex" mc:Ignorable="w14 w15 w16se w16cid w16 w16cex w16sdtdh w16sdtfl w16du wp14">
+<w:styles xmlns:mc="http://schemas.openxmlformats.org/markup-compatibility/2006" xmlns:r="http://schemas.openxmlformats.org/officeDocument/2006/relationships" xmlns:w="http://schemas.openxmlformats.org/wordprocessingml/2006/main" xmlns:w14="http://schemas.microsoft.com/office/word/2010/wordml" xmlns:w15="http://schemas.microsoft.com/office/word/2012/wordml" xmlns:w16cex="http://schemas.microsoft.com/office/word/2018/wordml/cex" xmlns:w16cid="http://schemas.microsoft.com/office/word/2016/wordml/cid" xmlns:w16="http://schemas.microsoft.com/office/word/2018/wordml" xmlns:w16du="http://schemas.microsoft.com/office/word/2023/wordml/word16du" xmlns:w16sdtdh="http://schemas.microsoft.com/office/word/2020/wordml/sdtdatahash" xmlns:w16sdtfl="http://schemas.microsoft.com/office/word/2024/wordml/sdtformatlock" xmlns:w16se="http://schemas.microsoft.com/office/word/2015/wordml/symex" mc:Ignorable="w14 w15 w16se w16cid w16 w16cex w16sdtdh w16sdtfl w16du">
   <w:docDefaults>
     <w:rPrDefault>
       <w:rPr>
-        <w:rFonts w:asciiTheme="minorHAnsi" w:hAnsiTheme="minorHAnsi" w:eastAsiaTheme="minorHAnsi" w:cstheme="minorBidi"/>
+        <w:rFonts w:asciiTheme="minorHAnsi" w:eastAsiaTheme="minorHAnsi" w:hAnsiTheme="minorHAnsi" w:cstheme="minorBidi"/>
         <w:sz w:val="22"/>
         <w:szCs w:val="22"/>
         <w:lang w:val="sr-Cyrl-RS" w:eastAsia="en-US" w:bidi="ar-SA"/>
@@ -3051,14 +3904,14 @@
   <w:latentStyles w:defLockedState="0" w:defUIPriority="99" w:defSemiHidden="0" w:defUnhideWhenUsed="0" w:defQFormat="0" w:count="376">
     <w:lsdException w:name="Normal" w:uiPriority="0" w:qFormat="1"/>
     <w:lsdException w:name="heading 1" w:uiPriority="9" w:qFormat="1"/>
-    <w:lsdException w:name="heading 2" w:uiPriority="9" w:semiHidden="1" w:unhideWhenUsed="1" w:qFormat="1"/>
-    <w:lsdException w:name="heading 3" w:uiPriority="9" w:semiHidden="1" w:unhideWhenUsed="1" w:qFormat="1"/>
-    <w:lsdException w:name="heading 4" w:uiPriority="9" w:semiHidden="1" w:unhideWhenUsed="1" w:qFormat="1"/>
-    <w:lsdException w:name="heading 5" w:uiPriority="9" w:semiHidden="1" w:unhideWhenUsed="1" w:qFormat="1"/>
-    <w:lsdException w:name="heading 6" w:uiPriority="9" w:semiHidden="1" w:unhideWhenUsed="1" w:qFormat="1"/>
-    <w:lsdException w:name="heading 7" w:uiPriority="9" w:semiHidden="1" w:unhideWhenUsed="1" w:qFormat="1"/>
-    <w:lsdException w:name="heading 8" w:uiPriority="9" w:semiHidden="1" w:unhideWhenUsed="1" w:qFormat="1"/>
-    <w:lsdException w:name="heading 9" w:uiPriority="9" w:semiHidden="1" w:unhideWhenUsed="1" w:qFormat="1"/>
+    <w:lsdException w:name="heading 2" w:semiHidden="1" w:uiPriority="9" w:unhideWhenUsed="1" w:qFormat="1"/>
+    <w:lsdException w:name="heading 3" w:semiHidden="1" w:uiPriority="9" w:unhideWhenUsed="1" w:qFormat="1"/>
+    <w:lsdException w:name="heading 4" w:semiHidden="1" w:uiPriority="9" w:unhideWhenUsed="1" w:qFormat="1"/>
+    <w:lsdException w:name="heading 5" w:semiHidden="1" w:uiPriority="9" w:unhideWhenUsed="1" w:qFormat="1"/>
+    <w:lsdException w:name="heading 6" w:semiHidden="1" w:uiPriority="9" w:unhideWhenUsed="1" w:qFormat="1"/>
+    <w:lsdException w:name="heading 7" w:semiHidden="1" w:uiPriority="9" w:unhideWhenUsed="1" w:qFormat="1"/>
+    <w:lsdException w:name="heading 8" w:semiHidden="1" w:uiPriority="9" w:unhideWhenUsed="1" w:qFormat="1"/>
+    <w:lsdException w:name="heading 9" w:semiHidden="1" w:uiPriority="9" w:unhideWhenUsed="1" w:qFormat="1"/>
     <w:lsdException w:name="index 1" w:semiHidden="1" w:unhideWhenUsed="1"/>
     <w:lsdException w:name="index 2" w:semiHidden="1" w:unhideWhenUsed="1"/>
     <w:lsdException w:name="index 3" w:semiHidden="1" w:unhideWhenUsed="1"/>
@@ -3068,22 +3921,22 @@
     <w:lsdException w:name="index 7" w:semiHidden="1" w:unhideWhenUsed="1"/>
     <w:lsdException w:name="index 8" w:semiHidden="1" w:unhideWhenUsed="1"/>
     <w:lsdException w:name="index 9" w:semiHidden="1" w:unhideWhenUsed="1"/>
-    <w:lsdException w:name="toc 1" w:uiPriority="39" w:semiHidden="1" w:unhideWhenUsed="1"/>
-    <w:lsdException w:name="toc 2" w:uiPriority="39" w:semiHidden="1" w:unhideWhenUsed="1"/>
-    <w:lsdException w:name="toc 3" w:uiPriority="39" w:semiHidden="1" w:unhideWhenUsed="1"/>
-    <w:lsdException w:name="toc 4" w:uiPriority="39" w:semiHidden="1" w:unhideWhenUsed="1"/>
-    <w:lsdException w:name="toc 5" w:uiPriority="39" w:semiHidden="1" w:unhideWhenUsed="1"/>
-    <w:lsdException w:name="toc 6" w:uiPriority="39" w:semiHidden="1" w:unhideWhenUsed="1"/>
-    <w:lsdException w:name="toc 7" w:uiPriority="39" w:semiHidden="1" w:unhideWhenUsed="1"/>
-    <w:lsdException w:name="toc 8" w:uiPriority="39" w:semiHidden="1" w:unhideWhenUsed="1"/>
-    <w:lsdException w:name="toc 9" w:uiPriority="39" w:semiHidden="1" w:unhideWhenUsed="1"/>
+    <w:lsdException w:name="toc 1" w:semiHidden="1" w:uiPriority="39" w:unhideWhenUsed="1"/>
+    <w:lsdException w:name="toc 2" w:semiHidden="1" w:uiPriority="39" w:unhideWhenUsed="1"/>
+    <w:lsdException w:name="toc 3" w:semiHidden="1" w:uiPriority="39" w:unhideWhenUsed="1"/>
+    <w:lsdException w:name="toc 4" w:semiHidden="1" w:uiPriority="39" w:unhideWhenUsed="1"/>
+    <w:lsdException w:name="toc 5" w:semiHidden="1" w:uiPriority="39" w:unhideWhenUsed="1"/>
+    <w:lsdException w:name="toc 6" w:semiHidden="1" w:uiPriority="39" w:unhideWhenUsed="1"/>
+    <w:lsdException w:name="toc 7" w:semiHidden="1" w:uiPriority="39" w:unhideWhenUsed="1"/>
+    <w:lsdException w:name="toc 8" w:semiHidden="1" w:uiPriority="39" w:unhideWhenUsed="1"/>
+    <w:lsdException w:name="toc 9" w:semiHidden="1" w:uiPriority="39" w:unhideWhenUsed="1"/>
     <w:lsdException w:name="Normal Indent" w:semiHidden="1" w:unhideWhenUsed="1"/>
     <w:lsdException w:name="footnote text" w:semiHidden="1" w:unhideWhenUsed="1"/>
     <w:lsdException w:name="annotation text" w:semiHidden="1" w:unhideWhenUsed="1"/>
     <w:lsdException w:name="header" w:semiHidden="1" w:unhideWhenUsed="1"/>
     <w:lsdException w:name="footer" w:semiHidden="1" w:unhideWhenUsed="1"/>
     <w:lsdException w:name="index heading" w:semiHidden="1" w:unhideWhenUsed="1"/>
-    <w:lsdException w:name="caption" w:uiPriority="35" w:semiHidden="1" w:unhideWhenUsed="1" w:qFormat="1"/>
+    <w:lsdException w:name="caption" w:semiHidden="1" w:uiPriority="35" w:unhideWhenUsed="1" w:qFormat="1"/>
     <w:lsdException w:name="table of figures" w:semiHidden="1" w:unhideWhenUsed="1"/>
     <w:lsdException w:name="envelope address" w:semiHidden="1" w:unhideWhenUsed="1"/>
     <w:lsdException w:name="envelope return" w:semiHidden="1" w:unhideWhenUsed="1"/>
@@ -3114,7 +3967,7 @@
     <w:lsdException w:name="Title" w:uiPriority="10" w:qFormat="1"/>
     <w:lsdException w:name="Closing" w:semiHidden="1" w:unhideWhenUsed="1"/>
     <w:lsdException w:name="Signature" w:semiHidden="1" w:unhideWhenUsed="1"/>
-    <w:lsdException w:name="Default Paragraph Font" w:uiPriority="1" w:semiHidden="1" w:unhideWhenUsed="1"/>
+    <w:lsdException w:name="Default Paragraph Font" w:semiHidden="1" w:uiPriority="1" w:unhideWhenUsed="1"/>
     <w:lsdException w:name="Body Text" w:semiHidden="1" w:unhideWhenUsed="1"/>
     <w:lsdException w:name="Body Text Indent" w:semiHidden="1" w:unhideWhenUsed="1"/>
     <w:lsdException w:name="List Continue" w:semiHidden="1" w:unhideWhenUsed="1"/>
@@ -3314,8 +4167,8 @@
     <w:lsdException w:name="Subtle Reference" w:uiPriority="31" w:qFormat="1"/>
     <w:lsdException w:name="Intense Reference" w:uiPriority="32" w:qFormat="1"/>
     <w:lsdException w:name="Book Title" w:uiPriority="33" w:qFormat="1"/>
-    <w:lsdException w:name="Bibliography" w:uiPriority="37" w:semiHidden="1" w:unhideWhenUsed="1"/>
-    <w:lsdException w:name="TOC Heading" w:uiPriority="39" w:semiHidden="1" w:unhideWhenUsed="1" w:qFormat="1"/>
+    <w:lsdException w:name="Bibliography" w:semiHidden="1" w:uiPriority="37" w:unhideWhenUsed="1"/>
+    <w:lsdException w:name="TOC Heading" w:semiHidden="1" w:uiPriority="39" w:unhideWhenUsed="1" w:qFormat="1"/>
     <w:lsdException w:name="Plain Table 1" w:uiPriority="41"/>
     <w:lsdException w:name="Plain Table 2" w:uiPriority="42"/>
     <w:lsdException w:name="Plain Table 3" w:uiPriority="43"/>
@@ -3426,7 +4279,7 @@
     <w:lsdException w:name="Unresolved Mention" w:semiHidden="1" w:unhideWhenUsed="1"/>
     <w:lsdException w:name="Smart Link" w:semiHidden="1" w:unhideWhenUsed="1"/>
   </w:latentStyles>
-  <w:style w:type="paragraph" w:styleId="Normal" w:default="1">
+  <w:style w:type="paragraph" w:default="1" w:styleId="Normal">
     <w:name w:val="Normal"/>
     <w:qFormat/>
   </w:style>
@@ -3445,7 +4298,7 @@
       <w:outlineLvl w:val="0"/>
     </w:pPr>
     <w:rPr>
-      <w:rFonts w:asciiTheme="majorHAnsi" w:hAnsiTheme="majorHAnsi" w:eastAsiaTheme="majorEastAsia" w:cstheme="majorBidi"/>
+      <w:rFonts w:asciiTheme="majorHAnsi" w:eastAsiaTheme="majorEastAsia" w:hAnsiTheme="majorHAnsi" w:cstheme="majorBidi"/>
       <w:color w:val="2F5496" w:themeColor="accent1" w:themeShade="BF"/>
       <w:sz w:val="40"/>
       <w:szCs w:val="40"/>
@@ -3468,7 +4321,7 @@
       <w:outlineLvl w:val="1"/>
     </w:pPr>
     <w:rPr>
-      <w:rFonts w:asciiTheme="majorHAnsi" w:hAnsiTheme="majorHAnsi" w:eastAsiaTheme="majorEastAsia" w:cstheme="majorBidi"/>
+      <w:rFonts w:asciiTheme="majorHAnsi" w:eastAsiaTheme="majorEastAsia" w:hAnsiTheme="majorHAnsi" w:cstheme="majorBidi"/>
       <w:color w:val="2F5496" w:themeColor="accent1" w:themeShade="BF"/>
       <w:sz w:val="32"/>
       <w:szCs w:val="32"/>
@@ -3629,13 +4482,13 @@
       <w:color w:val="272727" w:themeColor="text1" w:themeTint="D8"/>
     </w:rPr>
   </w:style>
-  <w:style w:type="character" w:styleId="DefaultParagraphFont" w:default="1">
+  <w:style w:type="character" w:default="1" w:styleId="DefaultParagraphFont">
     <w:name w:val="Default Paragraph Font"/>
     <w:uiPriority w:val="1"/>
     <w:semiHidden/>
     <w:unhideWhenUsed/>
   </w:style>
-  <w:style w:type="table" w:styleId="TableNormal" w:default="1">
+  <w:style w:type="table" w:default="1" w:styleId="TableNormal">
     <w:name w:val="Normal Table"/>
     <w:uiPriority w:val="99"/>
     <w:semiHidden/>
@@ -3650,26 +4503,26 @@
       </w:tblCellMar>
     </w:tblPr>
   </w:style>
-  <w:style w:type="numbering" w:styleId="NoList" w:default="1">
+  <w:style w:type="numbering" w:default="1" w:styleId="NoList">
     <w:name w:val="No List"/>
     <w:uiPriority w:val="99"/>
     <w:semiHidden/>
     <w:unhideWhenUsed/>
   </w:style>
-  <w:style w:type="character" w:styleId="Heading1Char" w:customStyle="1">
+  <w:style w:type="character" w:customStyle="1" w:styleId="Heading1Char">
     <w:name w:val="Heading 1 Char"/>
     <w:basedOn w:val="DefaultParagraphFont"/>
     <w:link w:val="Heading1"/>
     <w:uiPriority w:val="9"/>
     <w:rsid w:val="00210B48"/>
     <w:rPr>
-      <w:rFonts w:asciiTheme="majorHAnsi" w:hAnsiTheme="majorHAnsi" w:eastAsiaTheme="majorEastAsia" w:cstheme="majorBidi"/>
+      <w:rFonts w:asciiTheme="majorHAnsi" w:eastAsiaTheme="majorEastAsia" w:hAnsiTheme="majorHAnsi" w:cstheme="majorBidi"/>
       <w:color w:val="2F5496" w:themeColor="accent1" w:themeShade="BF"/>
       <w:sz w:val="40"/>
       <w:szCs w:val="40"/>
     </w:rPr>
   </w:style>
-  <w:style w:type="character" w:styleId="Heading2Char" w:customStyle="1">
+  <w:style w:type="character" w:customStyle="1" w:styleId="Heading2Char">
     <w:name w:val="Heading 2 Char"/>
     <w:basedOn w:val="DefaultParagraphFont"/>
     <w:link w:val="Heading2"/>
@@ -3677,13 +4530,13 @@
     <w:semiHidden/>
     <w:rsid w:val="00210B48"/>
     <w:rPr>
-      <w:rFonts w:asciiTheme="majorHAnsi" w:hAnsiTheme="majorHAnsi" w:eastAsiaTheme="majorEastAsia" w:cstheme="majorBidi"/>
+      <w:rFonts w:asciiTheme="majorHAnsi" w:eastAsiaTheme="majorEastAsia" w:hAnsiTheme="majorHAnsi" w:cstheme="majorBidi"/>
       <w:color w:val="2F5496" w:themeColor="accent1" w:themeShade="BF"/>
       <w:sz w:val="32"/>
       <w:szCs w:val="32"/>
     </w:rPr>
   </w:style>
-  <w:style w:type="character" w:styleId="Heading3Char" w:customStyle="1">
+  <w:style w:type="character" w:customStyle="1" w:styleId="Heading3Char">
     <w:name w:val="Heading 3 Char"/>
     <w:basedOn w:val="DefaultParagraphFont"/>
     <w:link w:val="Heading3"/>
@@ -3697,7 +4550,7 @@
       <w:szCs w:val="28"/>
     </w:rPr>
   </w:style>
-  <w:style w:type="character" w:styleId="Heading4Char" w:customStyle="1">
+  <w:style w:type="character" w:customStyle="1" w:styleId="Heading4Char">
     <w:name w:val="Heading 4 Char"/>
     <w:basedOn w:val="DefaultParagraphFont"/>
     <w:link w:val="Heading4"/>
@@ -3711,7 +4564,7 @@
       <w:color w:val="2F5496" w:themeColor="accent1" w:themeShade="BF"/>
     </w:rPr>
   </w:style>
-  <w:style w:type="character" w:styleId="Heading5Char" w:customStyle="1">
+  <w:style w:type="character" w:customStyle="1" w:styleId="Heading5Char">
     <w:name w:val="Heading 5 Char"/>
     <w:basedOn w:val="DefaultParagraphFont"/>
     <w:link w:val="Heading5"/>
@@ -3723,7 +4576,7 @@
       <w:color w:val="2F5496" w:themeColor="accent1" w:themeShade="BF"/>
     </w:rPr>
   </w:style>
-  <w:style w:type="character" w:styleId="Heading6Char" w:customStyle="1">
+  <w:style w:type="character" w:customStyle="1" w:styleId="Heading6Char">
     <w:name w:val="Heading 6 Char"/>
     <w:basedOn w:val="DefaultParagraphFont"/>
     <w:link w:val="Heading6"/>
@@ -3737,7 +4590,7 @@
       <w:color w:val="595959" w:themeColor="text1" w:themeTint="A6"/>
     </w:rPr>
   </w:style>
-  <w:style w:type="character" w:styleId="Heading7Char" w:customStyle="1">
+  <w:style w:type="character" w:customStyle="1" w:styleId="Heading7Char">
     <w:name w:val="Heading 7 Char"/>
     <w:basedOn w:val="DefaultParagraphFont"/>
     <w:link w:val="Heading7"/>
@@ -3749,7 +4602,7 @@
       <w:color w:val="595959" w:themeColor="text1" w:themeTint="A6"/>
     </w:rPr>
   </w:style>
-  <w:style w:type="character" w:styleId="Heading8Char" w:customStyle="1">
+  <w:style w:type="character" w:customStyle="1" w:styleId="Heading8Char">
     <w:name w:val="Heading 8 Char"/>
     <w:basedOn w:val="DefaultParagraphFont"/>
     <w:link w:val="Heading8"/>
@@ -3763,7 +4616,7 @@
       <w:color w:val="272727" w:themeColor="text1" w:themeTint="D8"/>
     </w:rPr>
   </w:style>
-  <w:style w:type="character" w:styleId="Heading9Char" w:customStyle="1">
+  <w:style w:type="character" w:customStyle="1" w:styleId="Heading9Char">
     <w:name w:val="Heading 9 Char"/>
     <w:basedOn w:val="DefaultParagraphFont"/>
     <w:link w:val="Heading9"/>
@@ -3788,21 +4641,21 @@
       <w:contextualSpacing/>
     </w:pPr>
     <w:rPr>
-      <w:rFonts w:asciiTheme="majorHAnsi" w:hAnsiTheme="majorHAnsi" w:eastAsiaTheme="majorEastAsia" w:cstheme="majorBidi"/>
+      <w:rFonts w:asciiTheme="majorHAnsi" w:eastAsiaTheme="majorEastAsia" w:hAnsiTheme="majorHAnsi" w:cstheme="majorBidi"/>
       <w:spacing w:val="-10"/>
       <w:kern w:val="28"/>
       <w:sz w:val="56"/>
       <w:szCs w:val="56"/>
     </w:rPr>
   </w:style>
-  <w:style w:type="character" w:styleId="TitleChar" w:customStyle="1">
+  <w:style w:type="character" w:customStyle="1" w:styleId="TitleChar">
     <w:name w:val="Title Char"/>
     <w:basedOn w:val="DefaultParagraphFont"/>
     <w:link w:val="Title"/>
     <w:uiPriority w:val="10"/>
     <w:rsid w:val="00210B48"/>
     <w:rPr>
-      <w:rFonts w:asciiTheme="majorHAnsi" w:hAnsiTheme="majorHAnsi" w:eastAsiaTheme="majorEastAsia" w:cstheme="majorBidi"/>
+      <w:rFonts w:asciiTheme="majorHAnsi" w:eastAsiaTheme="majorEastAsia" w:hAnsiTheme="majorHAnsi" w:cstheme="majorBidi"/>
       <w:spacing w:val="-10"/>
       <w:kern w:val="28"/>
       <w:sz w:val="56"/>
@@ -3830,7 +4683,7 @@
       <w:szCs w:val="28"/>
     </w:rPr>
   </w:style>
-  <w:style w:type="character" w:styleId="SubtitleChar" w:customStyle="1">
+  <w:style w:type="character" w:customStyle="1" w:styleId="SubtitleChar">
     <w:name w:val="Subtitle Char"/>
     <w:basedOn w:val="DefaultParagraphFont"/>
     <w:link w:val="Subtitle"/>
@@ -3862,7 +4715,7 @@
       <w:color w:val="404040" w:themeColor="text1" w:themeTint="BF"/>
     </w:rPr>
   </w:style>
-  <w:style w:type="character" w:styleId="QuoteChar" w:customStyle="1">
+  <w:style w:type="character" w:customStyle="1" w:styleId="QuoteChar">
     <w:name w:val="Quote Char"/>
     <w:basedOn w:val="DefaultParagraphFont"/>
     <w:link w:val="Quote"/>
@@ -3907,8 +4760,8 @@
     <w:rsid w:val="00210B48"/>
     <w:pPr>
       <w:pBdr>
-        <w:top w:val="single" w:color="2F5496" w:themeColor="accent1" w:themeShade="BF" w:sz="4" w:space="10"/>
-        <w:bottom w:val="single" w:color="2F5496" w:themeColor="accent1" w:themeShade="BF" w:sz="4" w:space="10"/>
+        <w:top w:val="single" w:sz="4" w:space="10" w:color="2F5496" w:themeColor="accent1" w:themeShade="BF"/>
+        <w:bottom w:val="single" w:sz="4" w:space="10" w:color="2F5496" w:themeColor="accent1" w:themeShade="BF"/>
       </w:pBdr>
       <w:spacing w:before="360" w:after="360"/>
       <w:ind w:left="864" w:right="864"/>
@@ -3920,7 +4773,7 @@
       <w:color w:val="2F5496" w:themeColor="accent1" w:themeShade="BF"/>
     </w:rPr>
   </w:style>
-  <w:style w:type="character" w:styleId="IntenseQuoteChar" w:customStyle="1">
+  <w:style w:type="character" w:customStyle="1" w:styleId="IntenseQuoteChar">
     <w:name w:val="Intense Quote Char"/>
     <w:basedOn w:val="DefaultParagraphFont"/>
     <w:link w:val="IntenseQuote"/>
@@ -3983,7 +4836,7 @@
 </file>
 
 <file path=word/theme/theme1.xml><?xml version="1.0" encoding="utf-8"?>
-<a:theme xmlns:a="http://schemas.openxmlformats.org/drawingml/2006/main" xmlns:thm15="http://schemas.microsoft.com/office/thememl/2012/main" name="Office Theme">
+<a:theme xmlns:a="http://schemas.openxmlformats.org/drawingml/2006/main" name="Office Theme">
   <a:themeElements>
     <a:clrScheme name="Office">
       <a:dk1>

</xml_diff>

<commit_message>
Added blind referer CTF
</commit_message>
<xml_diff>
--- a/39_ime_prezime_s.docx
+++ b/39_ime_prezime_s.docx
@@ -882,7 +882,7 @@
           <v:shape id="_x0000_i1025" type="#_x0000_t75" alt="" style="width:468pt;height:26.15pt;mso-width-percent:0;mso-height-percent:0;mso-width-percent:0;mso-height-percent:0" o:ole="">
             <v:imagedata r:id="rId10" o:title=""/>
           </v:shape>
-          <o:OLEObject Type="Embed" ProgID="Word.OpenDocumentText.12" ShapeID="_x0000_i1025" DrawAspect="Content" ObjectID="_1814367431" r:id="rId11"/>
+          <o:OLEObject Type="Embed" ProgID="Word.OpenDocumentText.12" ShapeID="_x0000_i1025" DrawAspect="Content" ObjectID="_1814373001" r:id="rId11"/>
         </w:object>
       </w:r>
     </w:p>
@@ -941,7 +941,7 @@
           <v:shape id="_x0000_i1026" type="#_x0000_t75" alt="" style="width:468pt;height:26.15pt;mso-width-percent:0;mso-height-percent:0;mso-width-percent:0;mso-height-percent:0" o:ole="">
             <v:imagedata r:id="rId12" o:title=""/>
           </v:shape>
-          <o:OLEObject Type="Embed" ProgID="Word.OpenDocumentText.12" ShapeID="_x0000_i1026" DrawAspect="Content" ObjectID="_1814367432" r:id="rId13"/>
+          <o:OLEObject Type="Embed" ProgID="Word.OpenDocumentText.12" ShapeID="_x0000_i1026" DrawAspect="Content" ObjectID="_1814373002" r:id="rId13"/>
         </w:object>
       </w:r>
     </w:p>
@@ -982,7 +982,7 @@
           <v:shape id="_x0000_i1027" type="#_x0000_t75" alt="" style="width:468pt;height:26.15pt;mso-width-percent:0;mso-height-percent:0;mso-width-percent:0;mso-height-percent:0" o:ole="">
             <v:imagedata r:id="rId14" o:title=""/>
           </v:shape>
-          <o:OLEObject Type="Embed" ProgID="Word.OpenDocumentText.12" ShapeID="_x0000_i1027" DrawAspect="Content" ObjectID="_1814367433" r:id="rId15"/>
+          <o:OLEObject Type="Embed" ProgID="Word.OpenDocumentText.12" ShapeID="_x0000_i1027" DrawAspect="Content" ObjectID="_1814373003" r:id="rId15"/>
         </w:object>
       </w:r>
     </w:p>
@@ -1321,7 +1321,7 @@
           <v:shape id="_x0000_i1028" type="#_x0000_t75" alt="" style="width:468pt;height:23.15pt;mso-width-percent:0;mso-height-percent:0;mso-width-percent:0;mso-height-percent:0" o:ole="">
             <v:imagedata r:id="rId17" o:title=""/>
           </v:shape>
-          <o:OLEObject Type="Embed" ProgID="Word.OpenDocumentText.12" ShapeID="_x0000_i1028" DrawAspect="Content" ObjectID="_1814367434" r:id="rId18"/>
+          <o:OLEObject Type="Embed" ProgID="Word.OpenDocumentText.12" ShapeID="_x0000_i1028" DrawAspect="Content" ObjectID="_1814373004" r:id="rId18"/>
         </w:object>
       </w:r>
     </w:p>
@@ -1715,6 +1715,7 @@
       <w:pPr>
         <w:spacing w:before="240" w:after="240"/>
         <w:ind w:firstLine="708"/>
+        <w:jc w:val="both"/>
         <w:rPr>
           <w:rFonts w:ascii="Times New Roman" w:eastAsia="Times New Roman" w:hAnsi="Times New Roman" w:cs="Times New Roman"/>
           <w:sz w:val="24"/>
@@ -1776,6 +1777,7 @@
       <w:pPr>
         <w:spacing w:before="240" w:after="240"/>
         <w:ind w:firstLine="708"/>
+        <w:jc w:val="both"/>
         <w:rPr>
           <w:rFonts w:ascii="Times New Roman" w:eastAsia="Times New Roman" w:hAnsi="Times New Roman" w:cs="Times New Roman"/>
           <w:sz w:val="24"/>
@@ -1837,6 +1839,7 @@
       <w:pPr>
         <w:spacing w:before="240" w:after="240"/>
         <w:ind w:firstLine="708"/>
+        <w:jc w:val="both"/>
         <w:rPr>
           <w:rFonts w:ascii="Times New Roman" w:eastAsia="Times New Roman" w:hAnsi="Times New Roman" w:cs="Times New Roman"/>
           <w:sz w:val="24"/>
@@ -2174,6 +2177,7 @@
           <w:rFonts w:ascii="Times New Roman" w:eastAsiaTheme="minorEastAsia" w:hAnsi="Times New Roman" w:cs="Times New Roman"/>
           <w:b/>
           <w:bCs/>
+          <w:sz w:val="24"/>
           <w:lang w:val="sr-Latn-RS"/>
         </w:rPr>
       </w:pPr>
@@ -2182,9 +2186,371 @@
           <w:rFonts w:ascii="Times New Roman" w:eastAsiaTheme="minorEastAsia" w:hAnsi="Times New Roman" w:cs="Times New Roman"/>
           <w:b/>
           <w:bCs/>
-          <w:lang w:val="sr-Latn-RS"/>
-        </w:rPr>
-        <w:t>Todo</w:t>
+          <w:sz w:val="24"/>
+          <w:lang w:val="sr-Latn-RS"/>
+        </w:rPr>
+        <w:t>Blind Referer Izazov</w:t>
+      </w:r>
+    </w:p>
+    <w:p>
+      <w:pPr>
+        <w:pStyle w:val="ListParagraph"/>
+        <w:ind w:left="0" w:firstLine="708"/>
+        <w:jc w:val="both"/>
+        <w:rPr>
+          <w:rFonts w:ascii="Times New Roman" w:eastAsiaTheme="minorEastAsia" w:hAnsi="Times New Roman" w:cs="Times New Roman"/>
+          <w:sz w:val="24"/>
+          <w:szCs w:val="24"/>
+          <w:lang w:val="sr-Latn-RS"/>
+        </w:rPr>
+      </w:pPr>
+      <w:r>
+        <w:rPr>
+          <w:rFonts w:ascii="Times New Roman" w:eastAsiaTheme="minorEastAsia" w:hAnsi="Times New Roman" w:cs="Times New Roman"/>
+          <w:sz w:val="24"/>
+          <w:szCs w:val="24"/>
+          <w:lang w:val="sr-Latn-RS"/>
+        </w:rPr>
+        <w:t xml:space="preserve">Ovaj izazov se sastoji od dva servera: main_app.py i hidden_app.py. Server main_app.py je javno dostupan i korisnici mu mogu pristupiti putem </w:t>
+      </w:r>
+      <w:hyperlink r:id="rId27" w:history="1">
+        <w:r>
+          <w:rPr>
+            <w:rStyle w:val="Hyperlink"/>
+            <w:rFonts w:ascii="Times New Roman" w:eastAsiaTheme="minorEastAsia" w:hAnsi="Times New Roman" w:cs="Times New Roman"/>
+            <w:sz w:val="24"/>
+            <w:szCs w:val="24"/>
+            <w:lang w:val="sr-Latn-RS"/>
+          </w:rPr>
+          <w:t>http:</w:t>
+        </w:r>
+        <w:r>
+          <w:rPr>
+            <w:rStyle w:val="Hyperlink"/>
+            <w:rFonts w:ascii="Times New Roman" w:eastAsiaTheme="minorEastAsia" w:hAnsi="Times New Roman" w:cs="Times New Roman"/>
+            <w:sz w:val="24"/>
+            <w:szCs w:val="24"/>
+            <w:lang w:val="en-US"/>
+          </w:rPr>
+          <w:t>//localhost:5000</w:t>
+        </w:r>
+      </w:hyperlink>
+      <w:r>
+        <w:rPr>
+          <w:lang w:val="en-US"/>
+        </w:rPr>
+        <w:t>.</w:t>
+      </w:r>
+      <w:r>
+        <w:rPr>
+          <w:rFonts w:ascii="Times New Roman" w:eastAsiaTheme="minorEastAsia" w:hAnsi="Times New Roman" w:cs="Times New Roman"/>
+          <w:sz w:val="24"/>
+          <w:szCs w:val="24"/>
+          <w:lang w:val="sr-Latn-RS"/>
+        </w:rPr>
+        <w:t xml:space="preserve"> Server hidden_app.py nalazi se na </w:t>
+      </w:r>
+      <w:hyperlink r:id="rId28" w:history="1">
+        <w:r>
+          <w:rPr>
+            <w:rStyle w:val="Hyperlink"/>
+            <w:rFonts w:ascii="Times New Roman" w:eastAsiaTheme="minorEastAsia" w:hAnsi="Times New Roman" w:cs="Times New Roman"/>
+            <w:sz w:val="24"/>
+            <w:szCs w:val="24"/>
+            <w:lang w:val="sr-Latn-RS"/>
+          </w:rPr>
+          <w:t>http:</w:t>
+        </w:r>
+        <w:r>
+          <w:rPr>
+            <w:rStyle w:val="Hyperlink"/>
+            <w:rFonts w:ascii="Times New Roman" w:eastAsiaTheme="minorEastAsia" w:hAnsi="Times New Roman" w:cs="Times New Roman"/>
+            <w:sz w:val="24"/>
+            <w:szCs w:val="24"/>
+            <w:lang w:val="en-US"/>
+          </w:rPr>
+          <w:t>//localhost:5001</w:t>
+        </w:r>
+      </w:hyperlink>
+      <w:r>
+        <w:rPr>
+          <w:rFonts w:ascii="Times New Roman" w:eastAsiaTheme="minorEastAsia" w:hAnsi="Times New Roman" w:cs="Times New Roman"/>
+          <w:sz w:val="24"/>
+          <w:szCs w:val="24"/>
+          <w:lang w:val="sr-Latn-RS"/>
+        </w:rPr>
+        <w:t xml:space="preserve"> i on nije direktno dostupan korisnicima.</w:t>
+      </w:r>
+      <w:r>
+        <w:rPr>
+          <w:rFonts w:ascii="Times New Roman" w:eastAsiaTheme="minorEastAsia" w:hAnsi="Times New Roman" w:cs="Times New Roman"/>
+          <w:sz w:val="24"/>
+          <w:szCs w:val="24"/>
+          <w:lang w:val="sr-Latn-RS"/>
+        </w:rPr>
+        <w:t xml:space="preserve"> </w:t>
+      </w:r>
+    </w:p>
+    <w:p>
+      <w:pPr>
+        <w:ind w:firstLine="630"/>
+        <w:jc w:val="both"/>
+        <w:rPr>
+          <w:rFonts w:ascii="Times New Roman" w:eastAsiaTheme="minorEastAsia" w:hAnsi="Times New Roman" w:cs="Times New Roman"/>
+          <w:sz w:val="24"/>
+          <w:szCs w:val="24"/>
+          <w:lang w:val="sr-Latn-RS"/>
+        </w:rPr>
+      </w:pPr>
+      <w:r>
+        <w:rPr>
+          <w:rFonts w:ascii="Times New Roman" w:eastAsiaTheme="minorEastAsia" w:hAnsi="Times New Roman" w:cs="Times New Roman"/>
+          <w:sz w:val="24"/>
+          <w:szCs w:val="24"/>
+          <w:lang w:val="sr-Latn-RS"/>
+        </w:rPr>
+        <w:t xml:space="preserve">Korisnički interfejs na početnoj stranici omogućava izbor ciljne stranice preko padajućeg menija, u okviru forme. Nakon što korisnik odabere jednu od tekstualnih vrednosti URL-a (npr. </w:t>
+      </w:r>
+      <w:hyperlink r:id="rId29" w:history="1">
+        <w:r>
+          <w:rPr>
+            <w:rStyle w:val="Hyperlink"/>
+            <w:rFonts w:ascii="Times New Roman" w:eastAsiaTheme="minorEastAsia" w:hAnsi="Times New Roman" w:cs="Times New Roman"/>
+            <w:sz w:val="24"/>
+            <w:szCs w:val="24"/>
+            <w:lang w:val="sr-Latn-RS"/>
+          </w:rPr>
+          <w:t>http:</w:t>
+        </w:r>
+        <w:r>
+          <w:rPr>
+            <w:rStyle w:val="Hyperlink"/>
+            <w:rFonts w:ascii="Times New Roman" w:eastAsiaTheme="minorEastAsia" w:hAnsi="Times New Roman" w:cs="Times New Roman"/>
+            <w:sz w:val="24"/>
+            <w:szCs w:val="24"/>
+            <w:lang w:val="en-US"/>
+          </w:rPr>
+          <w:t>//localhost:5000/post1</w:t>
+        </w:r>
+      </w:hyperlink>
+      <w:r>
+        <w:rPr>
+          <w:rFonts w:ascii="Times New Roman" w:eastAsiaTheme="minorEastAsia" w:hAnsi="Times New Roman" w:cs="Times New Roman"/>
+          <w:sz w:val="24"/>
+          <w:szCs w:val="24"/>
+          <w:lang w:val="sr-Latn-RS"/>
+        </w:rPr>
+        <w:t>) i pošalje POST zahtev na server, server na osnovu odabrane vrednosti prepoznaje URL i prikazuje mu željenu stranicu.</w:t>
+      </w:r>
+    </w:p>
+    <w:p>
+      <w:pPr>
+        <w:ind w:firstLine="630"/>
+        <w:jc w:val="both"/>
+        <w:rPr>
+          <w:rFonts w:ascii="Times New Roman" w:eastAsiaTheme="minorEastAsia" w:hAnsi="Times New Roman" w:cs="Times New Roman"/>
+          <w:sz w:val="24"/>
+          <w:szCs w:val="24"/>
+          <w:lang w:val="sr-Latn-RS"/>
+        </w:rPr>
+      </w:pPr>
+      <w:r>
+        <w:rPr>
+          <w:rFonts w:ascii="Times New Roman" w:eastAsiaTheme="minorEastAsia" w:hAnsi="Times New Roman" w:cs="Times New Roman"/>
+          <w:sz w:val="24"/>
+          <w:szCs w:val="24"/>
+          <w:lang w:val="sr-Latn-RS"/>
+        </w:rPr>
+        <w:t>Napad se izvršava pomoću alata Postman, gde napadač u zaglavlje zahteva dodaje Referer polje sa URL-om</w:t>
+      </w:r>
+      <w:r>
+        <w:rPr>
+          <w:rFonts w:ascii="Times New Roman" w:eastAsiaTheme="minorEastAsia" w:hAnsi="Times New Roman" w:cs="Times New Roman"/>
+          <w:sz w:val="24"/>
+          <w:szCs w:val="24"/>
+          <w:lang w:val="sr-Latn-RS"/>
+        </w:rPr>
+        <w:t xml:space="preserve"> stranice koju će server da poseti</w:t>
+      </w:r>
+      <w:r>
+        <w:rPr>
+          <w:rFonts w:ascii="Times New Roman" w:eastAsiaTheme="minorEastAsia" w:hAnsi="Times New Roman" w:cs="Times New Roman"/>
+          <w:sz w:val="24"/>
+          <w:szCs w:val="24"/>
+          <w:lang w:val="sr-Latn-RS"/>
+        </w:rPr>
+        <w:t xml:space="preserve">: </w:t>
+      </w:r>
+      <w:hyperlink r:id="rId30" w:history="1">
+        <w:r>
+          <w:rPr>
+            <w:rStyle w:val="Hyperlink"/>
+            <w:rFonts w:ascii="Times New Roman" w:eastAsiaTheme="minorEastAsia" w:hAnsi="Times New Roman" w:cs="Times New Roman"/>
+            <w:sz w:val="24"/>
+            <w:szCs w:val="24"/>
+            <w:lang w:val="sr-Latn-RS"/>
+          </w:rPr>
+          <w:t>http://localhost:5001/admin</w:t>
+        </w:r>
+      </w:hyperlink>
+      <w:r>
+        <w:rPr>
+          <w:rFonts w:ascii="Times New Roman" w:eastAsiaTheme="minorEastAsia" w:hAnsi="Times New Roman" w:cs="Times New Roman"/>
+          <w:sz w:val="24"/>
+          <w:szCs w:val="24"/>
+          <w:lang w:val="sr-Latn-RS"/>
+        </w:rPr>
+        <w:t xml:space="preserve">. </w:t>
+      </w:r>
+      <w:r>
+        <w:rPr>
+          <w:rFonts w:ascii="Times New Roman" w:eastAsiaTheme="minorEastAsia" w:hAnsi="Times New Roman" w:cs="Times New Roman"/>
+          <w:sz w:val="24"/>
+          <w:szCs w:val="24"/>
+          <w:lang w:val="sr-Latn-RS"/>
+        </w:rPr>
+        <w:t>Server proverava Referer zaglavlje u kome se nalazi URL sa kog je stigao zahtev</w:t>
+      </w:r>
+      <w:r>
+        <w:rPr>
+          <w:rFonts w:ascii="Times New Roman" w:eastAsiaTheme="minorEastAsia" w:hAnsi="Times New Roman" w:cs="Times New Roman"/>
+          <w:sz w:val="24"/>
+          <w:szCs w:val="24"/>
+          <w:lang w:val="sr-Latn-RS"/>
+        </w:rPr>
+        <w:t xml:space="preserve">. </w:t>
+      </w:r>
+      <w:r>
+        <w:rPr>
+          <w:rFonts w:ascii="Times New Roman" w:eastAsiaTheme="minorEastAsia" w:hAnsi="Times New Roman" w:cs="Times New Roman"/>
+          <w:sz w:val="24"/>
+          <w:szCs w:val="24"/>
+          <w:lang w:val="sr-Latn-RS"/>
+        </w:rPr>
+        <w:t xml:space="preserve">Menjanjem ovog polja, napadač može da natera skriveni server da poseti neku stranicu i da na taj način sazna bezbednosne informacije o serveru: </w:t>
+      </w:r>
+      <w:r>
+        <w:rPr>
+          <w:rFonts w:ascii="Times New Roman" w:eastAsiaTheme="minorEastAsia" w:hAnsi="Times New Roman" w:cs="Times New Roman"/>
+          <w:sz w:val="24"/>
+          <w:szCs w:val="24"/>
+          <w:lang w:val="sr-Latn-RS"/>
+        </w:rPr>
+        <w:t xml:space="preserve">tokene, lozinke, podatke o operativnom sistemu... </w:t>
+      </w:r>
+      <w:r>
+        <w:rPr>
+          <w:rFonts w:ascii="Times New Roman" w:eastAsiaTheme="minorEastAsia" w:hAnsi="Times New Roman" w:cs="Times New Roman"/>
+          <w:sz w:val="24"/>
+          <w:szCs w:val="24"/>
+          <w:lang w:val="sr-Latn-RS"/>
+        </w:rPr>
+        <w:t xml:space="preserve">Takođe, </w:t>
+      </w:r>
+      <w:r>
+        <w:rPr>
+          <w:rFonts w:ascii="Times New Roman" w:eastAsiaTheme="minorEastAsia" w:hAnsi="Times New Roman" w:cs="Times New Roman"/>
+          <w:sz w:val="24"/>
+          <w:szCs w:val="24"/>
+          <w:lang w:val="sr-Latn-RS"/>
+        </w:rPr>
+        <w:t xml:space="preserve">u telo zahteva je </w:t>
+      </w:r>
+      <w:r>
+        <w:rPr>
+          <w:rFonts w:ascii="Times New Roman" w:eastAsiaTheme="minorEastAsia" w:hAnsi="Times New Roman" w:cs="Times New Roman"/>
+          <w:sz w:val="24"/>
+          <w:szCs w:val="24"/>
+          <w:lang w:val="sr-Latn-RS"/>
+        </w:rPr>
+        <w:t xml:space="preserve">potrebno dodati URL putanju </w:t>
+      </w:r>
+      <w:r>
+        <w:rPr>
+          <w:rFonts w:ascii="Times New Roman" w:eastAsiaTheme="minorEastAsia" w:hAnsi="Times New Roman" w:cs="Times New Roman"/>
+          <w:sz w:val="24"/>
+          <w:szCs w:val="24"/>
+          <w:lang w:val="sr-Latn-RS"/>
+        </w:rPr>
+        <w:t>sa koje se zahteva sadržaj</w:t>
+      </w:r>
+      <w:r>
+        <w:rPr>
+          <w:rFonts w:ascii="Times New Roman" w:eastAsiaTheme="minorEastAsia" w:hAnsi="Times New Roman" w:cs="Times New Roman"/>
+          <w:sz w:val="24"/>
+          <w:szCs w:val="24"/>
+          <w:lang w:val="sr-Latn-RS"/>
+        </w:rPr>
+        <w:t xml:space="preserve">: </w:t>
+      </w:r>
+      <w:hyperlink r:id="rId31" w:history="1">
+        <w:r>
+          <w:rPr>
+            <w:rStyle w:val="Hyperlink"/>
+            <w:rFonts w:ascii="Times New Roman" w:eastAsiaTheme="minorEastAsia" w:hAnsi="Times New Roman" w:cs="Times New Roman"/>
+            <w:sz w:val="24"/>
+            <w:szCs w:val="24"/>
+            <w:lang w:val="sr-Latn-RS"/>
+          </w:rPr>
+          <w:t>http://localhost:5000/post1</w:t>
+        </w:r>
+      </w:hyperlink>
+      <w:r>
+        <w:rPr>
+          <w:rFonts w:ascii="Times New Roman" w:eastAsiaTheme="minorEastAsia" w:hAnsi="Times New Roman" w:cs="Times New Roman"/>
+          <w:sz w:val="24"/>
+          <w:szCs w:val="24"/>
+          <w:lang w:val="sr-Latn-RS"/>
+        </w:rPr>
+        <w:t>.</w:t>
+      </w:r>
+      <w:r>
+        <w:rPr>
+          <w:rFonts w:ascii="Times New Roman" w:eastAsiaTheme="minorEastAsia" w:hAnsi="Times New Roman" w:cs="Times New Roman"/>
+          <w:sz w:val="24"/>
+          <w:szCs w:val="24"/>
+          <w:lang w:val="sr-Latn-RS"/>
+        </w:rPr>
+        <w:t xml:space="preserve"> </w:t>
+      </w:r>
+    </w:p>
+    <w:p>
+      <w:pPr>
+        <w:ind w:firstLine="630"/>
+        <w:jc w:val="both"/>
+        <w:rPr>
+          <w:rFonts w:ascii="Times New Roman" w:eastAsiaTheme="minorEastAsia" w:hAnsi="Times New Roman" w:cs="Times New Roman"/>
+          <w:sz w:val="24"/>
+          <w:szCs w:val="24"/>
+          <w:lang w:val="sr-Latn-RS"/>
+        </w:rPr>
+      </w:pPr>
+      <w:r>
+        <w:rPr>
+          <w:rFonts w:ascii="Times New Roman" w:eastAsiaTheme="minorEastAsia" w:hAnsi="Times New Roman" w:cs="Times New Roman"/>
+          <w:sz w:val="24"/>
+          <w:szCs w:val="24"/>
+          <w:lang w:val="sr-Latn-RS"/>
+        </w:rPr>
+        <w:t xml:space="preserve">Ovaj CTF demonstrira Blind SSRF ranjivost, gde se napadaču ne prikazuje nikakva informacija o tome koji server je posećen. Napadač može poznavajući osobine HTTP da umetne neka polja, kao što je Referer zaglavlje, </w:t>
+      </w:r>
+      <w:r>
+        <w:rPr>
+          <w:rFonts w:ascii="Times New Roman" w:eastAsiaTheme="minorEastAsia" w:hAnsi="Times New Roman" w:cs="Times New Roman"/>
+          <w:sz w:val="24"/>
+          <w:szCs w:val="24"/>
+          <w:lang w:val="sr-Latn-RS"/>
+        </w:rPr>
+        <w:t xml:space="preserve">i tako </w:t>
+      </w:r>
+      <w:r>
+        <w:rPr>
+          <w:rFonts w:ascii="Times New Roman" w:eastAsiaTheme="minorEastAsia" w:hAnsi="Times New Roman" w:cs="Times New Roman"/>
+          <w:sz w:val="24"/>
+          <w:szCs w:val="24"/>
+          <w:lang w:val="sr-Latn-RS"/>
+        </w:rPr>
+        <w:t>da natera server da poseti određeni resurs. Napadač može da natera server da poseti bilo kakvu malicioznu stranicu.</w:t>
       </w:r>
       <w:bookmarkStart w:id="4" w:name="_GoBack"/>
       <w:bookmarkEnd w:id="4"/>
@@ -2435,6 +2801,7 @@
           <w:szCs w:val="24"/>
           <w:lang w:val="sr-Latn-RS"/>
         </w:rPr>
+        <w:lastRenderedPageBreak/>
         <w:t xml:space="preserve">Sa složenijim strukturama organizacija i uvođenjem proxy servera ovaj tip napada je sve više zastupljen i postaje sve bitniji u razmatranju bezbednosti servera. </w:t>
       </w:r>
     </w:p>
@@ -4087,7 +4454,7 @@
 </file>
 
 <file path=customXml/itemProps1.xml><?xml version="1.0" encoding="utf-8"?>
-<ds:datastoreItem xmlns:ds="http://schemas.openxmlformats.org/officeDocument/2006/customXml" ds:itemID="{0894EDF9-D849-4758-AA48-9F71C9821ED4}">
+<ds:datastoreItem xmlns:ds="http://schemas.openxmlformats.org/officeDocument/2006/customXml" ds:itemID="{6A9054D2-D54C-41B3-AF46-A73CF9431A2D}">
   <ds:schemaRefs>
     <ds:schemaRef ds:uri="http://schemas.openxmlformats.org/officeDocument/2006/bibliography"/>
   </ds:schemaRefs>

</xml_diff>

<commit_message>
Add redirect and IPv6 bypass
</commit_message>
<xml_diff>
--- a/39_ime_prezime_s.docx
+++ b/39_ime_prezime_s.docx
@@ -1,6 +1,6 @@
 
 <file path=word/document.xml><?xml version="1.0" encoding="utf-8"?>
-<w:document xmlns:wpc="http://schemas.microsoft.com/office/word/2010/wordprocessingCanvas" xmlns:cx="http://schemas.microsoft.com/office/drawing/2014/chartex" xmlns:cx1="http://schemas.microsoft.com/office/drawing/2015/9/8/chartex" xmlns:cx2="http://schemas.microsoft.com/office/drawing/2015/10/21/chartex" xmlns:cx3="http://schemas.microsoft.com/office/drawing/2016/5/9/chartex" xmlns:cx4="http://schemas.microsoft.com/office/drawing/2016/5/10/chartex" xmlns:cx5="http://schemas.microsoft.com/office/drawing/2016/5/11/chartex" xmlns:cx6="http://schemas.microsoft.com/office/drawing/2016/5/12/chartex" xmlns:cx7="http://schemas.microsoft.com/office/drawing/2016/5/13/chartex" xmlns:cx8="http://schemas.microsoft.com/office/drawing/2016/5/14/chartex" xmlns:mc="http://schemas.openxmlformats.org/markup-compatibility/2006" xmlns:aink="http://schemas.microsoft.com/office/drawing/2016/ink" xmlns:am3d="http://schemas.microsoft.com/office/drawing/2017/model3d" xmlns:o="urn:schemas-microsoft-com:office:office" xmlns:r="http://schemas.openxmlformats.org/officeDocument/2006/relationships" xmlns:m="http://schemas.openxmlformats.org/officeDocument/2006/math" xmlns:v="urn:schemas-microsoft-com:vml" xmlns:wp14="http://schemas.microsoft.com/office/word/2010/wordprocessingDrawing" xmlns:wp="http://schemas.openxmlformats.org/drawingml/2006/wordprocessingDrawing" xmlns:w10="urn:schemas-microsoft-com:office:word" xmlns:w="http://schemas.openxmlformats.org/wordprocessingml/2006/main" xmlns:w14="http://schemas.microsoft.com/office/word/2010/wordml" xmlns:w15="http://schemas.microsoft.com/office/word/2012/wordml" xmlns:w16cid="http://schemas.microsoft.com/office/word/2016/wordml/cid" xmlns:w16se="http://schemas.microsoft.com/office/word/2015/wordml/symex" xmlns:wpg="http://schemas.microsoft.com/office/word/2010/wordprocessingGroup" xmlns:wpi="http://schemas.microsoft.com/office/word/2010/wordprocessingInk" xmlns:wne="http://schemas.microsoft.com/office/word/2006/wordml" xmlns:wps="http://schemas.microsoft.com/office/word/2010/wordprocessingShape" mc:Ignorable="w14 w15 w16se w16cid wp14">
+<w:document xmlns:wpc="http://schemas.microsoft.com/office/word/2010/wordprocessingCanvas" xmlns:cx="http://schemas.microsoft.com/office/drawing/2014/chartex" xmlns:cx1="http://schemas.microsoft.com/office/drawing/2015/9/8/chartex" xmlns:cx2="http://schemas.microsoft.com/office/drawing/2015/10/21/chartex" xmlns:cx3="http://schemas.microsoft.com/office/drawing/2016/5/9/chartex" xmlns:cx4="http://schemas.microsoft.com/office/drawing/2016/5/10/chartex" xmlns:cx5="http://schemas.microsoft.com/office/drawing/2016/5/11/chartex" xmlns:cx6="http://schemas.microsoft.com/office/drawing/2016/5/12/chartex" xmlns:cx7="http://schemas.microsoft.com/office/drawing/2016/5/13/chartex" xmlns:cx8="http://schemas.microsoft.com/office/drawing/2016/5/14/chartex" xmlns:mc="http://schemas.openxmlformats.org/markup-compatibility/2006" xmlns:aink="http://schemas.microsoft.com/office/drawing/2016/ink" xmlns:am3d="http://schemas.microsoft.com/office/drawing/2017/model3d" xmlns:o="urn:schemas-microsoft-com:office:office" xmlns:oel="http://schemas.microsoft.com/office/2019/extlst" xmlns:r="http://schemas.openxmlformats.org/officeDocument/2006/relationships" xmlns:m="http://schemas.openxmlformats.org/officeDocument/2006/math" xmlns:v="urn:schemas-microsoft-com:vml" xmlns:wp14="http://schemas.microsoft.com/office/word/2010/wordprocessingDrawing" xmlns:wp="http://schemas.openxmlformats.org/drawingml/2006/wordprocessingDrawing" xmlns:w10="urn:schemas-microsoft-com:office:word" xmlns:w="http://schemas.openxmlformats.org/wordprocessingml/2006/main" xmlns:w14="http://schemas.microsoft.com/office/word/2010/wordml" xmlns:w15="http://schemas.microsoft.com/office/word/2012/wordml" xmlns:w16cex="http://schemas.microsoft.com/office/word/2018/wordml/cex" xmlns:w16cid="http://schemas.microsoft.com/office/word/2016/wordml/cid" xmlns:w16="http://schemas.microsoft.com/office/word/2018/wordml" xmlns:w16du="http://schemas.microsoft.com/office/word/2023/wordml/word16du" xmlns:w16sdtdh="http://schemas.microsoft.com/office/word/2020/wordml/sdtdatahash" xmlns:w16sdtfl="http://schemas.microsoft.com/office/word/2024/wordml/sdtformatlock" xmlns:w16se="http://schemas.microsoft.com/office/word/2015/wordml/symex" xmlns:wpg="http://schemas.microsoft.com/office/word/2010/wordprocessingGroup" xmlns:wpi="http://schemas.microsoft.com/office/word/2010/wordprocessingInk" xmlns:wne="http://schemas.microsoft.com/office/word/2006/wordml" xmlns:wps="http://schemas.microsoft.com/office/word/2010/wordprocessingShape" mc:Ignorable="w14 w15 w16se w16cid w16 w16cex w16sdtdh w16sdtfl w16du wp14">
   <w:body>
     <w:p>
       <w:pPr>
@@ -357,7 +357,1967 @@
         </w:rPr>
         <w:t xml:space="preserve">Korisnici mogu da pristupaju main_app.py serveru koji je pokrenut na </w:t>
       </w:r>
-      <w:hyperlink r:id="rId6" w:history="1">
+      <w:r>
+        <w:fldChar w:fldCharType="begin"/>
+      </w:r>
+      <w:r>
+        <w:instrText>HYPERLINK "http://localhost:5000"</w:instrText>
+      </w:r>
+      <w:r>
+        <w:fldChar w:fldCharType="separate"/>
+      </w:r>
+      <w:r>
+        <w:rPr>
+          <w:rStyle w:val="Hyperlink"/>
+          <w:rFonts w:ascii="Times New Roman" w:eastAsiaTheme="minorEastAsia" w:hAnsi="Times New Roman" w:cs="Times New Roman"/>
+          <w:sz w:val="24"/>
+          <w:szCs w:val="24"/>
+          <w:lang w:val="sr-Latn-RS"/>
+        </w:rPr>
+        <w:t>http:</w:t>
+      </w:r>
+      <w:r>
+        <w:rPr>
+          <w:rStyle w:val="Hyperlink"/>
+          <w:rFonts w:ascii="Times New Roman" w:eastAsiaTheme="minorEastAsia" w:hAnsi="Times New Roman" w:cs="Times New Roman"/>
+          <w:sz w:val="24"/>
+          <w:szCs w:val="24"/>
+          <w:lang w:val="en-US"/>
+        </w:rPr>
+        <w:t>//localhost:5000</w:t>
+      </w:r>
+      <w:r>
+        <w:fldChar w:fldCharType="end"/>
+      </w:r>
+      <w:r>
+        <w:rPr>
+          <w:rFonts w:ascii="Times New Roman" w:eastAsiaTheme="minorEastAsia" w:hAnsi="Times New Roman" w:cs="Times New Roman"/>
+          <w:sz w:val="24"/>
+          <w:szCs w:val="24"/>
+          <w:lang w:val="en-US"/>
+        </w:rPr>
+        <w:t xml:space="preserve">. </w:t>
+      </w:r>
+      <w:r>
+        <w:rPr>
+          <w:rFonts w:ascii="Times New Roman" w:eastAsiaTheme="minorEastAsia" w:hAnsi="Times New Roman" w:cs="Times New Roman"/>
+          <w:sz w:val="24"/>
+          <w:szCs w:val="24"/>
+          <w:lang w:val="sr-Latn-RS"/>
+        </w:rPr>
+        <w:t xml:space="preserve">Korisnici ne mogu da pristupaju hidden_app.py serveru koji je pokrenut na </w:t>
+      </w:r>
+      <w:r>
+        <w:rPr>
+          <w:rStyle w:val="Hyperlink"/>
+          <w:rFonts w:ascii="Times New Roman" w:eastAsiaTheme="minorEastAsia" w:hAnsi="Times New Roman" w:cs="Times New Roman"/>
+          <w:sz w:val="24"/>
+          <w:szCs w:val="24"/>
+          <w:lang w:val="sr-Latn-RS"/>
+        </w:rPr>
+        <w:t>http:</w:t>
+      </w:r>
+      <w:r>
+        <w:rPr>
+          <w:rFonts w:ascii="Times New Roman" w:eastAsiaTheme="minorEastAsia" w:hAnsi="Times New Roman" w:cs="Times New Roman"/>
+          <w:sz w:val="24"/>
+          <w:szCs w:val="24"/>
+          <w:lang w:val="sr-Latn-RS"/>
+        </w:rPr>
+        <w:t xml:space="preserve">. Na ovom serveru se nalazi flag koji je rešenje izazova, a u stvari predstavlja poverljiv podatak. </w:t>
+      </w:r>
+    </w:p>
+    <w:p>
+      <w:pPr>
+        <w:ind w:firstLine="630"/>
+        <w:jc w:val="both"/>
+        <w:rPr>
+          <w:rFonts w:ascii="Times New Roman" w:eastAsiaTheme="minorEastAsia" w:hAnsi="Times New Roman" w:cs="Times New Roman"/>
+          <w:sz w:val="24"/>
+          <w:szCs w:val="24"/>
+          <w:lang w:val="sr-Latn-RS"/>
+        </w:rPr>
+      </w:pPr>
+      <w:r>
+        <w:rPr>
+          <w:rFonts w:ascii="Times New Roman" w:eastAsiaTheme="minorEastAsia" w:hAnsi="Times New Roman" w:cs="Times New Roman"/>
+          <w:sz w:val="24"/>
+          <w:szCs w:val="24"/>
+          <w:lang w:val="sr-Latn-RS"/>
+        </w:rPr>
+        <w:t xml:space="preserve">Korisnici na početnoj stranici pomoću padajuće liste mogu da biraju na koju će stranicu otići. </w:t>
+      </w:r>
+      <w:r>
+        <w:rPr>
+          <w:rFonts w:ascii="Times New Roman" w:eastAsiaTheme="minorEastAsia" w:hAnsi="Times New Roman" w:cs="Times New Roman"/>
+          <w:sz w:val="24"/>
+          <w:szCs w:val="24"/>
+          <w:lang w:val="sr-Latn-RS"/>
+        </w:rPr>
+        <w:t>Ovo je implementirano tako što korisnik u padajućoj listi</w:t>
+      </w:r>
+      <w:r>
+        <w:rPr>
+          <w:rFonts w:ascii="Times New Roman" w:eastAsiaTheme="minorEastAsia" w:hAnsi="Times New Roman" w:cs="Times New Roman"/>
+          <w:sz w:val="24"/>
+          <w:szCs w:val="24"/>
+          <w:lang w:val="sr-Latn-RS"/>
+        </w:rPr>
+        <w:t>, koja je deo forme,</w:t>
+      </w:r>
+      <w:r>
+        <w:rPr>
+          <w:rFonts w:ascii="Times New Roman" w:eastAsiaTheme="minorEastAsia" w:hAnsi="Times New Roman" w:cs="Times New Roman"/>
+          <w:sz w:val="24"/>
+          <w:szCs w:val="24"/>
+          <w:lang w:val="sr-Latn-RS"/>
+        </w:rPr>
+        <w:t xml:space="preserve"> bira tekstualnu vrednost </w:t>
+      </w:r>
+      <w:r>
+        <w:rPr>
+          <w:rFonts w:ascii="Times New Roman" w:eastAsiaTheme="minorEastAsia" w:hAnsi="Times New Roman" w:cs="Times New Roman"/>
+          <w:sz w:val="24"/>
+          <w:szCs w:val="24"/>
+          <w:lang w:val="sr-Latn-RS"/>
+        </w:rPr>
+        <w:t>URL</w:t>
+      </w:r>
+      <w:r>
+        <w:rPr>
+          <w:rFonts w:ascii="Times New Roman" w:eastAsiaTheme="minorEastAsia" w:hAnsi="Times New Roman" w:cs="Times New Roman"/>
+          <w:sz w:val="24"/>
+          <w:szCs w:val="24"/>
+          <w:lang w:val="sr-Latn-RS"/>
+        </w:rPr>
+        <w:t xml:space="preserve"> (npr. </w:t>
+      </w:r>
+      <w:r>
+        <w:fldChar w:fldCharType="begin"/>
+      </w:r>
+      <w:r>
+        <w:instrText>HYPERLINK "http://localhost:5000/post1"</w:instrText>
+      </w:r>
+      <w:r>
+        <w:fldChar w:fldCharType="separate"/>
+      </w:r>
+      <w:r>
+        <w:rPr>
+          <w:rStyle w:val="Hyperlink"/>
+          <w:rFonts w:ascii="Times New Roman" w:eastAsiaTheme="minorEastAsia" w:hAnsi="Times New Roman" w:cs="Times New Roman"/>
+          <w:sz w:val="24"/>
+          <w:szCs w:val="24"/>
+          <w:lang w:val="sr-Latn-RS"/>
+        </w:rPr>
+        <w:t>http:</w:t>
+      </w:r>
+      <w:r>
+        <w:rPr>
+          <w:rStyle w:val="Hyperlink"/>
+          <w:rFonts w:ascii="Times New Roman" w:eastAsiaTheme="minorEastAsia" w:hAnsi="Times New Roman" w:cs="Times New Roman"/>
+          <w:sz w:val="24"/>
+          <w:szCs w:val="24"/>
+          <w:lang w:val="en-US"/>
+        </w:rPr>
+        <w:t>//localhost:5000/post1</w:t>
+      </w:r>
+      <w:r>
+        <w:fldChar w:fldCharType="end"/>
+      </w:r>
+      <w:r>
+        <w:rPr>
+          <w:rFonts w:ascii="Times New Roman" w:eastAsiaTheme="minorEastAsia" w:hAnsi="Times New Roman" w:cs="Times New Roman"/>
+          <w:sz w:val="24"/>
+          <w:szCs w:val="24"/>
+          <w:lang w:val="sr-Latn-RS"/>
+        </w:rPr>
+        <w:t xml:space="preserve">) i </w:t>
+      </w:r>
+      <w:r>
+        <w:rPr>
+          <w:rFonts w:ascii="Times New Roman" w:eastAsiaTheme="minorEastAsia" w:hAnsi="Times New Roman" w:cs="Times New Roman"/>
+          <w:sz w:val="24"/>
+          <w:szCs w:val="24"/>
+          <w:lang w:val="sr-Latn-RS"/>
+        </w:rPr>
+        <w:t>šalje POST zahtev na server. Server prihvata ovaj POST zahtev i na osnovu odabrane vrednosti dohvata stranicu i prikazuje je korisniku.</w:t>
+      </w:r>
+    </w:p>
+    <w:p>
+      <w:pPr>
+        <w:ind w:firstLine="630"/>
+        <w:jc w:val="both"/>
+        <w:rPr>
+          <w:rFonts w:ascii="Times New Roman" w:eastAsiaTheme="minorEastAsia" w:hAnsi="Times New Roman" w:cs="Times New Roman"/>
+          <w:sz w:val="24"/>
+          <w:szCs w:val="24"/>
+          <w:lang w:val="sr-Latn-RS"/>
+        </w:rPr>
+      </w:pPr>
+      <w:r>
+        <w:rPr>
+          <w:rFonts w:ascii="Times New Roman" w:eastAsiaTheme="minorEastAsia" w:hAnsi="Times New Roman" w:cs="Times New Roman"/>
+          <w:sz w:val="24"/>
+          <w:szCs w:val="24"/>
+          <w:lang w:val="sr-Latn-RS"/>
+        </w:rPr>
+        <w:t xml:space="preserve">Da bi se server zaštitio od malicioznih korisnika implementirano je blacklist filtriranje </w:t>
+      </w:r>
+      <w:r>
+        <w:rPr>
+          <w:rFonts w:ascii="Times New Roman" w:eastAsiaTheme="minorEastAsia" w:hAnsi="Times New Roman" w:cs="Times New Roman"/>
+          <w:sz w:val="24"/>
+          <w:szCs w:val="24"/>
+          <w:lang w:val="sr-Latn-RS"/>
+        </w:rPr>
+        <w:t>URL</w:t>
+      </w:r>
+      <w:r>
+        <w:rPr>
+          <w:rFonts w:ascii="Times New Roman" w:eastAsiaTheme="minorEastAsia" w:hAnsi="Times New Roman" w:cs="Times New Roman"/>
+          <w:sz w:val="24"/>
+          <w:szCs w:val="24"/>
+          <w:lang w:val="sr-Latn-RS"/>
+        </w:rPr>
+        <w:t xml:space="preserve"> koji je korisnik poslao. Ako </w:t>
+      </w:r>
+      <w:r>
+        <w:rPr>
+          <w:rFonts w:ascii="Times New Roman" w:eastAsiaTheme="minorEastAsia" w:hAnsi="Times New Roman" w:cs="Times New Roman"/>
+          <w:sz w:val="24"/>
+          <w:szCs w:val="24"/>
+          <w:lang w:val="sr-Latn-RS"/>
+        </w:rPr>
+        <w:t>URL</w:t>
+      </w:r>
+      <w:r>
+        <w:rPr>
+          <w:rFonts w:ascii="Times New Roman" w:eastAsiaTheme="minorEastAsia" w:hAnsi="Times New Roman" w:cs="Times New Roman"/>
+          <w:sz w:val="24"/>
+          <w:szCs w:val="24"/>
+          <w:lang w:val="sr-Latn-RS"/>
+        </w:rPr>
+        <w:t xml:space="preserve"> sadrži string localhost ili ako je vrednost prvog bajta ip adrese 127, server ne dohvata stranicu na toj adresi i korisniku vraća poruku o grešci. </w:t>
+      </w:r>
+      <w:r>
+        <w:rPr>
+          <w:rFonts w:ascii="Times New Roman" w:eastAsiaTheme="minorEastAsia" w:hAnsi="Times New Roman" w:cs="Times New Roman"/>
+          <w:sz w:val="24"/>
+          <w:szCs w:val="24"/>
+          <w:lang w:val="sr-Latn-RS"/>
+        </w:rPr>
+        <w:t xml:space="preserve">Ako </w:t>
+      </w:r>
+      <w:r>
+        <w:rPr>
+          <w:rFonts w:ascii="Times New Roman" w:eastAsiaTheme="minorEastAsia" w:hAnsi="Times New Roman" w:cs="Times New Roman"/>
+          <w:sz w:val="24"/>
+          <w:szCs w:val="24"/>
+          <w:lang w:val="sr-Latn-RS"/>
+        </w:rPr>
+        <w:t>URL</w:t>
+      </w:r>
+      <w:r>
+        <w:rPr>
+          <w:rFonts w:ascii="Times New Roman" w:eastAsiaTheme="minorEastAsia" w:hAnsi="Times New Roman" w:cs="Times New Roman"/>
+          <w:sz w:val="24"/>
+          <w:szCs w:val="24"/>
+          <w:lang w:val="sr-Latn-RS"/>
+        </w:rPr>
+        <w:t xml:space="preserve"> sadrži string </w:t>
+      </w:r>
+      <w:r>
+        <w:rPr>
+          <w:rFonts w:ascii="Times New Roman" w:eastAsiaTheme="minorEastAsia" w:hAnsi="Times New Roman" w:cs="Times New Roman"/>
+          <w:sz w:val="24"/>
+          <w:szCs w:val="24"/>
+          <w:lang w:val="en-US"/>
+        </w:rPr>
+        <w:t xml:space="preserve">‘admin’ </w:t>
+      </w:r>
+      <w:r>
+        <w:rPr>
+          <w:rFonts w:ascii="Times New Roman" w:eastAsiaTheme="minorEastAsia" w:hAnsi="Times New Roman" w:cs="Times New Roman"/>
+          <w:sz w:val="24"/>
+          <w:szCs w:val="24"/>
+          <w:lang w:val="sr-Latn-RS"/>
+        </w:rPr>
+        <w:t>korisniku se opet prikazuje poruka o grešci.</w:t>
+      </w:r>
+    </w:p>
+    <w:p>
+      <w:pPr>
+        <w:ind w:firstLine="630"/>
+        <w:jc w:val="both"/>
+        <w:rPr>
+          <w:rFonts w:ascii="Times New Roman" w:eastAsiaTheme="minorEastAsia" w:hAnsi="Times New Roman" w:cs="Times New Roman"/>
+          <w:sz w:val="24"/>
+          <w:szCs w:val="24"/>
+          <w:lang w:val="sr-Latn-RS"/>
+        </w:rPr>
+      </w:pPr>
+      <w:r>
+        <w:rPr>
+          <w:rFonts w:ascii="Times New Roman" w:eastAsiaTheme="minorEastAsia" w:hAnsi="Times New Roman" w:cs="Times New Roman"/>
+          <w:sz w:val="24"/>
+          <w:szCs w:val="24"/>
+          <w:lang w:val="sr-Latn-RS"/>
+        </w:rPr>
+        <w:t xml:space="preserve">Ovaj tip zaštite se može zaobići tako što se umesto localhost serveru pošalje localhosT. Provera admin stringa se može zaobići tako što se koristi URL Encoding. Karakteri u okviru URL se mogu enkodovati pomoću znaka % i njihovog heksadecimalnog ascii koda, na primer a se enkoduje kao %61. Tako se admin može napisati kao %61dmin. </w:t>
+      </w:r>
+      <w:r>
+        <w:rPr>
+          <w:rFonts w:ascii="Times New Roman" w:eastAsiaTheme="minorEastAsia" w:hAnsi="Times New Roman" w:cs="Times New Roman"/>
+          <w:sz w:val="24"/>
+          <w:szCs w:val="24"/>
+          <w:lang w:val="sr-Latn-RS"/>
+        </w:rPr>
+        <w:t xml:space="preserve">Pomoću inspect element korisnik može umesto linka ka post1 uneti </w:t>
+      </w:r>
+      <w:r>
+        <w:fldChar w:fldCharType="begin"/>
+      </w:r>
+      <w:r>
+        <w:instrText>HYPERLINK "http://localhosT:5001/%61dmin"</w:instrText>
+      </w:r>
+      <w:r>
+        <w:fldChar w:fldCharType="separate"/>
+      </w:r>
+      <w:r>
+        <w:rPr>
+          <w:rStyle w:val="Hyperlink"/>
+          <w:rFonts w:ascii="Times New Roman" w:eastAsiaTheme="minorEastAsia" w:hAnsi="Times New Roman" w:cs="Times New Roman"/>
+          <w:sz w:val="24"/>
+          <w:szCs w:val="24"/>
+          <w:lang w:val="sr-Latn-RS"/>
+        </w:rPr>
+        <w:t>http:</w:t>
+      </w:r>
+      <w:r>
+        <w:rPr>
+          <w:rStyle w:val="Hyperlink"/>
+          <w:rFonts w:ascii="Times New Roman" w:eastAsiaTheme="minorEastAsia" w:hAnsi="Times New Roman" w:cs="Times New Roman"/>
+          <w:sz w:val="24"/>
+          <w:szCs w:val="24"/>
+          <w:lang w:val="en-US"/>
+        </w:rPr>
+        <w:t>//localhosT:5001/%61dmin</w:t>
+      </w:r>
+      <w:r>
+        <w:fldChar w:fldCharType="end"/>
+      </w:r>
+      <w:r>
+        <w:rPr>
+          <w:rFonts w:ascii="Times New Roman" w:eastAsiaTheme="minorEastAsia" w:hAnsi="Times New Roman" w:cs="Times New Roman"/>
+          <w:sz w:val="24"/>
+          <w:szCs w:val="24"/>
+          <w:lang w:val="sr-Latn-RS"/>
+        </w:rPr>
+        <w:t xml:space="preserve"> i dohvatiti sadržaj sa stranice administratora.</w:t>
+      </w:r>
+    </w:p>
+    <w:p>
+      <w:pPr>
+        <w:ind w:firstLine="630"/>
+        <w:jc w:val="both"/>
+        <w:rPr>
+          <w:rFonts w:ascii="Times New Roman" w:eastAsiaTheme="minorEastAsia" w:hAnsi="Times New Roman" w:cs="Times New Roman"/>
+          <w:sz w:val="24"/>
+          <w:szCs w:val="24"/>
+          <w:lang w:val="sr-Latn-RS"/>
+        </w:rPr>
+      </w:pPr>
+    </w:p>
+    <w:p>
+      <w:pPr>
+        <w:pStyle w:val="ListParagraph"/>
+        <w:numPr>
+          <w:ilvl w:val="0"/>
+          <w:numId w:val="2"/>
+        </w:numPr>
+        <w:jc w:val="both"/>
+        <w:rPr>
+          <w:rFonts w:ascii="Times New Roman" w:eastAsiaTheme="minorEastAsia" w:hAnsi="Times New Roman" w:cs="Times New Roman"/>
+          <w:sz w:val="24"/>
+          <w:szCs w:val="24"/>
+          <w:lang w:val="sr-Latn-RS"/>
+        </w:rPr>
+      </w:pPr>
+      <w:r>
+        <w:rPr>
+          <w:rFonts w:ascii="Times New Roman" w:eastAsiaTheme="minorEastAsia" w:hAnsi="Times New Roman" w:cs="Times New Roman"/>
+          <w:b/>
+          <w:bCs/>
+          <w:sz w:val="24"/>
+          <w:szCs w:val="24"/>
+          <w:lang w:val="sr-Latn-RS"/>
+        </w:rPr>
+        <w:lastRenderedPageBreak/>
+        <w:t>Whitelist tip napada</w:t>
+      </w:r>
+    </w:p>
+    <w:p>
+      <w:pPr>
+        <w:ind w:firstLine="630"/>
+        <w:jc w:val="both"/>
+        <w:rPr>
+          <w:rFonts w:ascii="Times New Roman" w:eastAsiaTheme="minorEastAsia" w:hAnsi="Times New Roman" w:cs="Times New Roman"/>
+          <w:sz w:val="24"/>
+          <w:szCs w:val="24"/>
+          <w:lang w:val="sr-Latn-RS"/>
+        </w:rPr>
+      </w:pPr>
+      <w:proofErr w:type="spellStart"/>
+      <w:r>
+        <w:rPr>
+          <w:rFonts w:ascii="Times New Roman" w:eastAsiaTheme="minorEastAsia" w:hAnsi="Times New Roman" w:cs="Times New Roman"/>
+          <w:sz w:val="24"/>
+          <w:szCs w:val="24"/>
+          <w:lang w:val="en-US"/>
+        </w:rPr>
+        <w:t>Ovaj</w:t>
+      </w:r>
+      <w:proofErr w:type="spellEnd"/>
+      <w:r>
+        <w:rPr>
+          <w:rFonts w:ascii="Times New Roman" w:eastAsiaTheme="minorEastAsia" w:hAnsi="Times New Roman" w:cs="Times New Roman"/>
+          <w:sz w:val="24"/>
+          <w:szCs w:val="24"/>
+          <w:lang w:val="en-US"/>
+        </w:rPr>
+        <w:t xml:space="preserve"> </w:t>
+      </w:r>
+      <w:proofErr w:type="spellStart"/>
+      <w:r>
+        <w:rPr>
+          <w:rFonts w:ascii="Times New Roman" w:eastAsiaTheme="minorEastAsia" w:hAnsi="Times New Roman" w:cs="Times New Roman"/>
+          <w:sz w:val="24"/>
+          <w:szCs w:val="24"/>
+          <w:lang w:val="en-US"/>
+        </w:rPr>
+        <w:t>izazov</w:t>
+      </w:r>
+      <w:proofErr w:type="spellEnd"/>
+      <w:r>
+        <w:rPr>
+          <w:rFonts w:ascii="Times New Roman" w:eastAsiaTheme="minorEastAsia" w:hAnsi="Times New Roman" w:cs="Times New Roman"/>
+          <w:sz w:val="24"/>
+          <w:szCs w:val="24"/>
+          <w:lang w:val="en-US"/>
+        </w:rPr>
+        <w:t xml:space="preserve"> </w:t>
+      </w:r>
+      <w:r>
+        <w:rPr>
+          <w:rFonts w:ascii="Times New Roman" w:eastAsiaTheme="minorEastAsia" w:hAnsi="Times New Roman" w:cs="Times New Roman"/>
+          <w:sz w:val="24"/>
+          <w:szCs w:val="24"/>
+          <w:lang w:val="sr-Latn-RS"/>
+        </w:rPr>
+        <w:t xml:space="preserve">ima istu strukturu </w:t>
+      </w:r>
+      <w:r>
+        <w:rPr>
+          <w:rFonts w:ascii="Times New Roman" w:eastAsiaTheme="minorEastAsia" w:hAnsi="Times New Roman" w:cs="Times New Roman"/>
+          <w:sz w:val="24"/>
+          <w:szCs w:val="24"/>
+          <w:lang w:val="sr-Latn-RS"/>
+        </w:rPr>
+        <w:t xml:space="preserve">istu </w:t>
+      </w:r>
+      <w:r>
+        <w:rPr>
+          <w:rFonts w:ascii="Times New Roman" w:eastAsiaTheme="minorEastAsia" w:hAnsi="Times New Roman" w:cs="Times New Roman"/>
+          <w:sz w:val="24"/>
+          <w:szCs w:val="24"/>
+          <w:lang w:val="sr-Latn-RS"/>
+        </w:rPr>
+        <w:t xml:space="preserve">kao i prethodni, korisnik u padajućem meniju bira stranicu koju želi da učita. Razlika je što se za zaštitu od malicioznih URL koristi whitelist filtriranje. </w:t>
+      </w:r>
+      <w:r>
+        <w:rPr>
+          <w:rFonts w:ascii="Times New Roman" w:eastAsiaTheme="minorEastAsia" w:hAnsi="Times New Roman" w:cs="Times New Roman"/>
+          <w:sz w:val="24"/>
+          <w:szCs w:val="24"/>
+          <w:lang w:val="sr-Latn-RS"/>
+        </w:rPr>
+        <w:t>Dozvoljeno je dohvatiti sadržaj sa URL koji sadrže string localhost:5000. Ako URL ne sadrži ovaj string korisniku se ispisuje poruka o grešci.</w:t>
+      </w:r>
+    </w:p>
+    <w:p>
+      <w:pPr>
+        <w:ind w:firstLine="630"/>
+        <w:jc w:val="both"/>
+        <w:rPr>
+          <w:rFonts w:ascii="Times New Roman" w:eastAsiaTheme="minorEastAsia" w:hAnsi="Times New Roman" w:cs="Times New Roman"/>
+          <w:sz w:val="24"/>
+          <w:szCs w:val="24"/>
+          <w:lang w:val="sr-Latn-RS"/>
+        </w:rPr>
+      </w:pPr>
+      <w:r>
+        <w:rPr>
+          <w:rFonts w:ascii="Times New Roman" w:eastAsiaTheme="minorEastAsia" w:hAnsi="Times New Roman" w:cs="Times New Roman"/>
+          <w:sz w:val="24"/>
+          <w:szCs w:val="24"/>
+          <w:lang w:val="sr-Latn-RS"/>
+        </w:rPr>
+        <w:t>Ovaj tip zaštite se može zaobići tako što se koriste neki od oblika validnog URL, na primer:</w:t>
+      </w:r>
+    </w:p>
+    <w:p>
+      <w:pPr>
+        <w:pStyle w:val="ListParagraph"/>
+        <w:numPr>
+          <w:ilvl w:val="0"/>
+          <w:numId w:val="3"/>
+        </w:numPr>
+        <w:jc w:val="both"/>
+        <w:rPr>
+          <w:rFonts w:ascii="Times New Roman" w:eastAsiaTheme="minorEastAsia" w:hAnsi="Times New Roman" w:cs="Times New Roman"/>
+          <w:sz w:val="24"/>
+          <w:szCs w:val="24"/>
+          <w:lang w:val="sr-Latn-RS"/>
+        </w:rPr>
+      </w:pPr>
+      <w:r>
+        <w:rPr>
+          <w:rFonts w:ascii="Times New Roman" w:eastAsiaTheme="minorEastAsia" w:hAnsi="Times New Roman" w:cs="Times New Roman"/>
+          <w:sz w:val="24"/>
+          <w:szCs w:val="24"/>
+          <w:lang w:val="sr-Latn-RS"/>
+        </w:rPr>
+        <w:t xml:space="preserve">Pomoću karaktera </w:t>
+      </w:r>
+      <w:r>
+        <w:rPr>
+          <w:rFonts w:ascii="Times New Roman" w:eastAsiaTheme="minorEastAsia" w:hAnsi="Times New Roman" w:cs="Times New Roman"/>
+          <w:sz w:val="24"/>
+          <w:szCs w:val="24"/>
+          <w:lang w:val="en-US"/>
+        </w:rPr>
+        <w:t xml:space="preserve">@ se </w:t>
+      </w:r>
+      <w:proofErr w:type="spellStart"/>
+      <w:r>
+        <w:rPr>
+          <w:rFonts w:ascii="Times New Roman" w:eastAsiaTheme="minorEastAsia" w:hAnsi="Times New Roman" w:cs="Times New Roman"/>
+          <w:sz w:val="24"/>
+          <w:szCs w:val="24"/>
+          <w:lang w:val="en-US"/>
+        </w:rPr>
+        <w:t>mogu</w:t>
+      </w:r>
+      <w:proofErr w:type="spellEnd"/>
+      <w:r>
+        <w:rPr>
+          <w:rFonts w:ascii="Times New Roman" w:eastAsiaTheme="minorEastAsia" w:hAnsi="Times New Roman" w:cs="Times New Roman"/>
+          <w:sz w:val="24"/>
+          <w:szCs w:val="24"/>
+          <w:lang w:val="en-US"/>
+        </w:rPr>
+        <w:t xml:space="preserve"> </w:t>
+      </w:r>
+      <w:proofErr w:type="spellStart"/>
+      <w:r>
+        <w:rPr>
+          <w:rFonts w:ascii="Times New Roman" w:eastAsiaTheme="minorEastAsia" w:hAnsi="Times New Roman" w:cs="Times New Roman"/>
+          <w:sz w:val="24"/>
+          <w:szCs w:val="24"/>
+          <w:lang w:val="en-US"/>
+        </w:rPr>
+        <w:t>postaviti</w:t>
+      </w:r>
+      <w:proofErr w:type="spellEnd"/>
+      <w:r>
+        <w:rPr>
+          <w:rFonts w:ascii="Times New Roman" w:eastAsiaTheme="minorEastAsia" w:hAnsi="Times New Roman" w:cs="Times New Roman"/>
+          <w:sz w:val="24"/>
+          <w:szCs w:val="24"/>
+          <w:lang w:val="en-US"/>
+        </w:rPr>
+        <w:t xml:space="preserve"> </w:t>
+      </w:r>
+      <w:proofErr w:type="spellStart"/>
+      <w:r>
+        <w:rPr>
+          <w:rFonts w:ascii="Times New Roman" w:eastAsiaTheme="minorEastAsia" w:hAnsi="Times New Roman" w:cs="Times New Roman"/>
+          <w:sz w:val="24"/>
+          <w:szCs w:val="24"/>
+          <w:lang w:val="en-US"/>
+        </w:rPr>
+        <w:t>kredencijali</w:t>
+      </w:r>
+      <w:proofErr w:type="spellEnd"/>
+      <w:r>
+        <w:rPr>
+          <w:rFonts w:ascii="Times New Roman" w:eastAsiaTheme="minorEastAsia" w:hAnsi="Times New Roman" w:cs="Times New Roman"/>
+          <w:sz w:val="24"/>
+          <w:szCs w:val="24"/>
+          <w:lang w:val="en-US"/>
+        </w:rPr>
+        <w:t xml:space="preserve"> pre </w:t>
+      </w:r>
+      <w:proofErr w:type="spellStart"/>
+      <w:r>
+        <w:rPr>
+          <w:rFonts w:ascii="Times New Roman" w:eastAsiaTheme="minorEastAsia" w:hAnsi="Times New Roman" w:cs="Times New Roman"/>
+          <w:sz w:val="24"/>
+          <w:szCs w:val="24"/>
+          <w:lang w:val="en-US"/>
+        </w:rPr>
+        <w:t>imena</w:t>
+      </w:r>
+      <w:proofErr w:type="spellEnd"/>
+      <w:r>
+        <w:rPr>
+          <w:rFonts w:ascii="Times New Roman" w:eastAsiaTheme="minorEastAsia" w:hAnsi="Times New Roman" w:cs="Times New Roman"/>
+          <w:sz w:val="24"/>
+          <w:szCs w:val="24"/>
+          <w:lang w:val="en-US"/>
+        </w:rPr>
+        <w:t xml:space="preserve"> </w:t>
+      </w:r>
+      <w:proofErr w:type="spellStart"/>
+      <w:r>
+        <w:rPr>
+          <w:rFonts w:ascii="Times New Roman" w:eastAsiaTheme="minorEastAsia" w:hAnsi="Times New Roman" w:cs="Times New Roman"/>
+          <w:sz w:val="24"/>
+          <w:szCs w:val="24"/>
+          <w:lang w:val="en-US"/>
+        </w:rPr>
+        <w:t>malicioznog</w:t>
+      </w:r>
+      <w:proofErr w:type="spellEnd"/>
+      <w:r>
+        <w:rPr>
+          <w:rFonts w:ascii="Times New Roman" w:eastAsiaTheme="minorEastAsia" w:hAnsi="Times New Roman" w:cs="Times New Roman"/>
+          <w:sz w:val="24"/>
+          <w:szCs w:val="24"/>
+          <w:lang w:val="en-US"/>
+        </w:rPr>
+        <w:t xml:space="preserve"> </w:t>
+      </w:r>
+      <w:proofErr w:type="spellStart"/>
+      <w:r>
+        <w:rPr>
+          <w:rFonts w:ascii="Times New Roman" w:eastAsiaTheme="minorEastAsia" w:hAnsi="Times New Roman" w:cs="Times New Roman"/>
+          <w:sz w:val="24"/>
+          <w:szCs w:val="24"/>
+          <w:lang w:val="en-US"/>
+        </w:rPr>
+        <w:t>hosta</w:t>
+      </w:r>
+      <w:proofErr w:type="spellEnd"/>
+      <w:r>
+        <w:rPr>
+          <w:rFonts w:ascii="Times New Roman" w:eastAsiaTheme="minorEastAsia" w:hAnsi="Times New Roman" w:cs="Times New Roman"/>
+          <w:sz w:val="24"/>
+          <w:szCs w:val="24"/>
+          <w:lang w:val="en-US"/>
+        </w:rPr>
+        <w:t>:</w:t>
+      </w:r>
+      <w:bookmarkStart w:id="0" w:name="_MON_1814042908"/>
+      <w:bookmarkEnd w:id="0"/>
+      <w:r>
+        <w:rPr>
+          <w:rFonts w:ascii="Times New Roman" w:eastAsiaTheme="minorEastAsia" w:hAnsi="Times New Roman" w:cs="Times New Roman"/>
+          <w:noProof/>
+          <w:sz w:val="24"/>
+          <w:szCs w:val="24"/>
+          <w:lang w:val="en-US"/>
+        </w:rPr>
+        <w:object w:dxaOrig="9360" w:dyaOrig="514" w14:anchorId="41A0BCFB">
+          <v:shapetype id="_x0000_t75" coordsize="21600,21600" o:spt="75" o:preferrelative="t" path="m@4@5l@4@11@9@11@9@5xe" filled="f" stroked="f">
+            <v:stroke joinstyle="miter"/>
+            <v:formulas>
+              <v:f eqn="if lineDrawn pixelLineWidth 0"/>
+              <v:f eqn="sum @0 1 0"/>
+              <v:f eqn="sum 0 0 @1"/>
+              <v:f eqn="prod @2 1 2"/>
+              <v:f eqn="prod @3 21600 pixelWidth"/>
+              <v:f eqn="prod @3 21600 pixelHeight"/>
+              <v:f eqn="sum @0 0 1"/>
+              <v:f eqn="prod @6 1 2"/>
+              <v:f eqn="prod @7 21600 pixelWidth"/>
+              <v:f eqn="sum @8 21600 0"/>
+              <v:f eqn="prod @7 21600 pixelHeight"/>
+              <v:f eqn="sum @10 21600 0"/>
+            </v:formulas>
+            <v:path o:extrusionok="f" gradientshapeok="t" o:connecttype="rect"/>
+            <o:lock v:ext="edit" aspectratio="t"/>
+          </v:shapetype>
+          <v:shape id="_x0000_i1025" type="#_x0000_t75" alt="" style="width:468pt;height:25.8pt;mso-width-percent:0;mso-height-percent:0;mso-width-percent:0;mso-height-percent:0" o:ole="">
+            <v:imagedata r:id="rId6" o:title=""/>
+          </v:shape>
+          <o:OLEObject Type="Embed" ProgID="Word.OpenDocumentText.12" ShapeID="_x0000_i1025" DrawAspect="Content" ObjectID="_1815339481" r:id="rId7"/>
+        </w:object>
+      </w:r>
+    </w:p>
+    <w:p>
+      <w:pPr>
+        <w:pStyle w:val="ListParagraph"/>
+        <w:numPr>
+          <w:ilvl w:val="0"/>
+          <w:numId w:val="3"/>
+        </w:numPr>
+        <w:rPr>
+          <w:rFonts w:ascii="Times New Roman" w:eastAsiaTheme="minorEastAsia" w:hAnsi="Times New Roman" w:cs="Times New Roman"/>
+          <w:sz w:val="24"/>
+          <w:szCs w:val="24"/>
+          <w:lang w:val="sr-Latn-RS"/>
+        </w:rPr>
+      </w:pPr>
+      <w:r>
+        <w:rPr>
+          <w:rFonts w:ascii="Times New Roman" w:eastAsiaTheme="minorEastAsia" w:hAnsi="Times New Roman" w:cs="Times New Roman"/>
+          <w:sz w:val="24"/>
+          <w:szCs w:val="24"/>
+          <w:lang w:val="en-US"/>
+        </w:rPr>
+        <w:t>Pomo</w:t>
+      </w:r>
+      <w:r>
+        <w:rPr>
+          <w:rFonts w:ascii="Times New Roman" w:eastAsiaTheme="minorEastAsia" w:hAnsi="Times New Roman" w:cs="Times New Roman"/>
+          <w:sz w:val="24"/>
+          <w:szCs w:val="24"/>
+          <w:lang w:val="sr-Latn-RS"/>
+        </w:rPr>
+        <w:t xml:space="preserve">ću karaktera # se </w:t>
+      </w:r>
+      <w:r>
+        <w:rPr>
+          <w:rFonts w:ascii="Times New Roman" w:eastAsiaTheme="minorEastAsia" w:hAnsi="Times New Roman" w:cs="Times New Roman"/>
+          <w:sz w:val="24"/>
+          <w:szCs w:val="24"/>
+          <w:lang w:val="sr-Latn-RS"/>
+        </w:rPr>
+        <w:t>mogu postaviti url fragmenti:</w:t>
+      </w:r>
+      <w:bookmarkStart w:id="1" w:name="_MON_1814043006"/>
+      <w:bookmarkEnd w:id="1"/>
+      <w:r>
+        <w:rPr>
+          <w:rFonts w:ascii="Times New Roman" w:eastAsiaTheme="minorEastAsia" w:hAnsi="Times New Roman" w:cs="Times New Roman"/>
+          <w:noProof/>
+          <w:sz w:val="24"/>
+          <w:szCs w:val="24"/>
+          <w:lang w:val="sr-Latn-RS"/>
+        </w:rPr>
+        <w:object w:dxaOrig="9360" w:dyaOrig="514" w14:anchorId="62C8FD7B">
+          <v:shape id="_x0000_i1026" type="#_x0000_t75" alt="" style="width:468pt;height:25.8pt;mso-width-percent:0;mso-height-percent:0;mso-width-percent:0;mso-height-percent:0" o:ole="">
+            <v:imagedata r:id="rId8" o:title=""/>
+          </v:shape>
+          <o:OLEObject Type="Embed" ProgID="Word.OpenDocumentText.12" ShapeID="_x0000_i1026" DrawAspect="Content" ObjectID="_1815339482" r:id="rId9"/>
+        </w:object>
+      </w:r>
+    </w:p>
+    <w:p>
+      <w:pPr>
+        <w:pStyle w:val="ListParagraph"/>
+        <w:numPr>
+          <w:ilvl w:val="0"/>
+          <w:numId w:val="3"/>
+        </w:numPr>
+        <w:rPr>
+          <w:rFonts w:ascii="Times New Roman" w:eastAsiaTheme="minorEastAsia" w:hAnsi="Times New Roman" w:cs="Times New Roman"/>
+          <w:sz w:val="24"/>
+          <w:szCs w:val="24"/>
+          <w:lang w:val="sr-Latn-RS"/>
+        </w:rPr>
+      </w:pPr>
+      <w:r>
+        <w:rPr>
+          <w:rFonts w:ascii="Times New Roman" w:eastAsiaTheme="minorEastAsia" w:hAnsi="Times New Roman" w:cs="Times New Roman"/>
+          <w:sz w:val="24"/>
+          <w:szCs w:val="24"/>
+          <w:lang w:val="sr-Latn-RS"/>
+        </w:rPr>
+        <w:t>Očekivani deo se može poslati kao query parametar na maliciozni sajt:</w:t>
+      </w:r>
+      <w:bookmarkStart w:id="2" w:name="_MON_1814043221"/>
+      <w:bookmarkEnd w:id="2"/>
+      <w:r>
+        <w:rPr>
+          <w:rFonts w:ascii="Times New Roman" w:eastAsiaTheme="minorEastAsia" w:hAnsi="Times New Roman" w:cs="Times New Roman"/>
+          <w:noProof/>
+          <w:sz w:val="24"/>
+          <w:szCs w:val="24"/>
+          <w:lang w:val="sr-Latn-RS"/>
+        </w:rPr>
+        <w:object w:dxaOrig="9360" w:dyaOrig="514" w14:anchorId="0951D7D8">
+          <v:shape id="_x0000_i1027" type="#_x0000_t75" alt="" style="width:468pt;height:25.8pt;mso-width-percent:0;mso-height-percent:0;mso-width-percent:0;mso-height-percent:0" o:ole="">
+            <v:imagedata r:id="rId10" o:title=""/>
+          </v:shape>
+          <o:OLEObject Type="Embed" ProgID="Word.OpenDocumentText.12" ShapeID="_x0000_i1027" DrawAspect="Content" ObjectID="_1815339483" r:id="rId11"/>
+        </w:object>
+      </w:r>
+    </w:p>
+    <w:p>
+      <w:pPr>
+        <w:pStyle w:val="ListParagraph"/>
+        <w:numPr>
+          <w:ilvl w:val="0"/>
+          <w:numId w:val="3"/>
+        </w:numPr>
+        <w:rPr>
+          <w:rFonts w:ascii="Times New Roman" w:eastAsiaTheme="minorEastAsia" w:hAnsi="Times New Roman" w:cs="Times New Roman"/>
+          <w:sz w:val="24"/>
+          <w:szCs w:val="24"/>
+          <w:lang w:val="sr-Latn-RS"/>
+        </w:rPr>
+      </w:pPr>
+      <w:r>
+        <w:rPr>
+          <w:rFonts w:ascii="Times New Roman" w:eastAsiaTheme="minorEastAsia" w:hAnsi="Times New Roman" w:cs="Times New Roman"/>
+          <w:sz w:val="24"/>
+          <w:szCs w:val="24"/>
+          <w:lang w:val="sr-Latn-RS"/>
+        </w:rPr>
+        <w:t>Može se koristiti URL encoding ili double URL encoding</w:t>
+      </w:r>
+    </w:p>
+    <w:p>
+      <w:pPr>
+        <w:ind w:firstLine="630"/>
+        <w:jc w:val="both"/>
+        <w:rPr>
+          <w:rFonts w:ascii="Times New Roman" w:eastAsiaTheme="minorEastAsia" w:hAnsi="Times New Roman" w:cs="Times New Roman"/>
+          <w:sz w:val="24"/>
+          <w:szCs w:val="24"/>
+          <w:lang w:val="en-US"/>
+        </w:rPr>
+      </w:pPr>
+      <w:r>
+        <w:rPr>
+          <w:rFonts w:ascii="Times New Roman" w:eastAsiaTheme="minorEastAsia" w:hAnsi="Times New Roman" w:cs="Times New Roman"/>
+          <w:sz w:val="24"/>
+          <w:szCs w:val="24"/>
+          <w:lang w:val="sr-Latn-RS"/>
+        </w:rPr>
+        <w:t xml:space="preserve">Kao rešenje ovog primera se može koristiti bilo koja od ovih tehnika. Jedno rešenje je da korisnik pomoću inspect element </w:t>
+      </w:r>
+      <w:r>
+        <w:rPr>
+          <w:rFonts w:ascii="Times New Roman" w:eastAsiaTheme="minorEastAsia" w:hAnsi="Times New Roman" w:cs="Times New Roman"/>
+          <w:sz w:val="24"/>
+          <w:szCs w:val="24"/>
+          <w:lang w:val="sr-Latn-RS"/>
+        </w:rPr>
+        <w:t xml:space="preserve">izmeni stranicu tako da se zahteva sadržaj stranice koja se nalazi na </w:t>
+      </w:r>
+      <w:r>
+        <w:rPr>
+          <w:rFonts w:ascii="Times New Roman" w:eastAsiaTheme="minorEastAsia" w:hAnsi="Times New Roman" w:cs="Times New Roman"/>
+          <w:sz w:val="24"/>
+          <w:szCs w:val="24"/>
+          <w:lang w:val="sr-Latn-RS"/>
+        </w:rPr>
+        <w:t xml:space="preserve">adresi </w:t>
+      </w:r>
+      <w:hyperlink r:id="rId12" w:history="1">
+        <w:r>
+          <w:rPr>
+            <w:rStyle w:val="Hyperlink"/>
+            <w:rFonts w:ascii="Times New Roman" w:eastAsiaTheme="minorEastAsia" w:hAnsi="Times New Roman" w:cs="Times New Roman"/>
+            <w:sz w:val="24"/>
+            <w:szCs w:val="24"/>
+            <w:lang w:val="sr-Latn-RS"/>
+          </w:rPr>
+          <w:t>http</w:t>
+        </w:r>
+        <w:r>
+          <w:rPr>
+            <w:rStyle w:val="Hyperlink"/>
+            <w:rFonts w:ascii="Times New Roman" w:eastAsiaTheme="minorEastAsia" w:hAnsi="Times New Roman" w:cs="Times New Roman"/>
+            <w:sz w:val="24"/>
+            <w:szCs w:val="24"/>
+            <w:lang w:val="en-US"/>
+          </w:rPr>
+          <w:t>://localhost:5001/admin?localhost:5000/post1</w:t>
+        </w:r>
+      </w:hyperlink>
+      <w:r>
+        <w:rPr>
+          <w:rFonts w:ascii="Times New Roman" w:eastAsiaTheme="minorEastAsia" w:hAnsi="Times New Roman" w:cs="Times New Roman"/>
+          <w:sz w:val="24"/>
+          <w:szCs w:val="24"/>
+          <w:lang w:val="en-US"/>
+        </w:rPr>
+        <w:t>.</w:t>
+      </w:r>
+    </w:p>
+    <w:p>
+      <w:pPr>
+        <w:ind w:firstLine="630"/>
+        <w:jc w:val="both"/>
+        <w:rPr>
+          <w:rFonts w:ascii="Times New Roman" w:eastAsiaTheme="minorEastAsia" w:hAnsi="Times New Roman" w:cs="Times New Roman"/>
+          <w:sz w:val="24"/>
+          <w:szCs w:val="24"/>
+          <w:lang w:val="sr-Latn-RS"/>
+        </w:rPr>
+      </w:pPr>
+      <w:r>
+        <w:rPr>
+          <w:rFonts w:ascii="Times New Roman" w:eastAsiaTheme="minorEastAsia" w:hAnsi="Times New Roman" w:cs="Times New Roman"/>
+          <w:sz w:val="24"/>
+          <w:szCs w:val="24"/>
+          <w:lang w:val="sr-Latn-RS"/>
+        </w:rPr>
+        <w:t xml:space="preserve">Whitelist filtriranje URL na serveru se zaobilazi korišćenjem veoma složenog formata koji validan URL može da ima. </w:t>
+      </w:r>
+      <w:r>
+        <w:rPr>
+          <w:rFonts w:ascii="Times New Roman" w:eastAsiaTheme="minorEastAsia" w:hAnsi="Times New Roman" w:cs="Times New Roman"/>
+          <w:sz w:val="24"/>
+          <w:szCs w:val="24"/>
+          <w:lang w:val="sr-Latn-RS"/>
+        </w:rPr>
+        <w:t>URL parseri će korektno isparsirati ovaj URL, ali će on proći filter</w:t>
+      </w:r>
+      <w:r>
+        <w:rPr>
+          <w:rFonts w:ascii="Times New Roman" w:eastAsiaTheme="minorEastAsia" w:hAnsi="Times New Roman" w:cs="Times New Roman"/>
+          <w:sz w:val="24"/>
+          <w:szCs w:val="24"/>
+          <w:lang w:val="sr-Latn-RS"/>
+        </w:rPr>
+        <w:t xml:space="preserve"> jer sadrži određeni string koji filter proverava</w:t>
+      </w:r>
+      <w:r>
+        <w:rPr>
+          <w:rFonts w:ascii="Times New Roman" w:eastAsiaTheme="minorEastAsia" w:hAnsi="Times New Roman" w:cs="Times New Roman"/>
+          <w:sz w:val="24"/>
+          <w:szCs w:val="24"/>
+          <w:lang w:val="sr-Latn-RS"/>
+        </w:rPr>
+        <w:t>.</w:t>
+      </w:r>
+      <w:r>
+        <w:rPr>
+          <w:rFonts w:ascii="Times New Roman" w:eastAsiaTheme="minorEastAsia" w:hAnsi="Times New Roman" w:cs="Times New Roman"/>
+          <w:sz w:val="24"/>
+          <w:szCs w:val="24"/>
+          <w:lang w:val="sr-Latn-RS"/>
+        </w:rPr>
+        <w:t xml:space="preserve"> </w:t>
+      </w:r>
+    </w:p>
+    <w:p>
+      <w:pPr>
+        <w:pStyle w:val="ListParagraph"/>
+        <w:numPr>
+          <w:ilvl w:val="0"/>
+          <w:numId w:val="2"/>
+        </w:numPr>
+        <w:jc w:val="both"/>
+        <w:rPr>
+          <w:rFonts w:ascii="Times New Roman" w:eastAsiaTheme="minorEastAsia" w:hAnsi="Times New Roman" w:cs="Times New Roman"/>
+          <w:sz w:val="24"/>
+          <w:szCs w:val="24"/>
+          <w:lang w:val="sr-Latn-RS"/>
+        </w:rPr>
+      </w:pPr>
+      <w:r>
+        <w:rPr>
+          <w:rFonts w:ascii="Times New Roman" w:eastAsiaTheme="minorEastAsia" w:hAnsi="Times New Roman" w:cs="Times New Roman"/>
+          <w:b/>
+          <w:bCs/>
+          <w:sz w:val="24"/>
+          <w:szCs w:val="24"/>
+          <w:lang w:val="sr-Latn-RS"/>
+        </w:rPr>
+        <w:t>File URL</w:t>
+      </w:r>
+    </w:p>
+    <w:p>
+      <w:pPr>
+        <w:ind w:firstLine="630"/>
+        <w:jc w:val="both"/>
+        <w:rPr>
+          <w:rFonts w:ascii="Times New Roman" w:eastAsiaTheme="minorEastAsia" w:hAnsi="Times New Roman" w:cs="Times New Roman"/>
+          <w:sz w:val="24"/>
+          <w:szCs w:val="24"/>
+          <w:lang w:val="sr-Latn-RS"/>
+        </w:rPr>
+      </w:pPr>
+      <w:r>
+        <w:rPr>
+          <w:rFonts w:ascii="Times New Roman" w:eastAsiaTheme="minorEastAsia" w:hAnsi="Times New Roman" w:cs="Times New Roman"/>
+          <w:sz w:val="24"/>
+          <w:szCs w:val="24"/>
+          <w:lang w:val="sr-Latn-RS"/>
+        </w:rPr>
+        <w:t xml:space="preserve">Ovaj izazov se sastoji od jednog servera main_app.py, koji ima sličnu strukturu kao i prethodni primeri. Korisnik u padajućem meniju bira stranicu koju želi da dohvati, odabrani URL se šalje serveru koji na osnovu njega dohvata stranicu i prikazuje je korisniku. </w:t>
+      </w:r>
+    </w:p>
+    <w:p>
+      <w:pPr>
+        <w:ind w:firstLine="630"/>
+        <w:jc w:val="both"/>
+        <w:rPr>
+          <w:rFonts w:ascii="Times New Roman" w:eastAsiaTheme="minorEastAsia" w:hAnsi="Times New Roman" w:cs="Times New Roman"/>
+          <w:sz w:val="24"/>
+          <w:szCs w:val="24"/>
+          <w:lang w:val="sr-Latn-RS"/>
+        </w:rPr>
+      </w:pPr>
+      <w:r>
+        <w:rPr>
+          <w:rFonts w:ascii="Times New Roman" w:eastAsiaTheme="minorEastAsia" w:hAnsi="Times New Roman" w:cs="Times New Roman"/>
+          <w:sz w:val="24"/>
+          <w:szCs w:val="24"/>
+          <w:lang w:val="sr-Latn-RS"/>
+        </w:rPr>
+        <w:t xml:space="preserve">URL parseri parsiraju kao validne URL koji ukazuju na fajlove koji se nalaze na lokalnoj mašini. Korisnik može da od servera zahteva da dohvati URL koji ukazuje ne file i da na taj način dohvati osetljive podatke. Recimo ako korisnik zna da je server pokrenut na nekoj distribuciji linuxa može da dohvati </w:t>
+      </w:r>
+      <w:r>
+        <w:rPr>
+          <w:rFonts w:ascii="Times New Roman" w:eastAsiaTheme="minorEastAsia" w:hAnsi="Times New Roman" w:cs="Times New Roman"/>
+          <w:sz w:val="24"/>
+          <w:szCs w:val="24"/>
+          <w:lang w:val="en-US"/>
+        </w:rPr>
+        <w:t>/</w:t>
+      </w:r>
+      <w:proofErr w:type="spellStart"/>
+      <w:r>
+        <w:rPr>
+          <w:rFonts w:ascii="Times New Roman" w:eastAsiaTheme="minorEastAsia" w:hAnsi="Times New Roman" w:cs="Times New Roman"/>
+          <w:sz w:val="24"/>
+          <w:szCs w:val="24"/>
+          <w:lang w:val="en-US"/>
+        </w:rPr>
+        <w:t>etc</w:t>
+      </w:r>
+      <w:proofErr w:type="spellEnd"/>
+      <w:r>
+        <w:rPr>
+          <w:rFonts w:ascii="Times New Roman" w:eastAsiaTheme="minorEastAsia" w:hAnsi="Times New Roman" w:cs="Times New Roman"/>
+          <w:sz w:val="24"/>
+          <w:szCs w:val="24"/>
+          <w:lang w:val="en-US"/>
+        </w:rPr>
+        <w:t xml:space="preserve">/shadow </w:t>
+      </w:r>
+      <w:r>
+        <w:rPr>
+          <w:rFonts w:ascii="Times New Roman" w:eastAsiaTheme="minorEastAsia" w:hAnsi="Times New Roman" w:cs="Times New Roman"/>
+          <w:sz w:val="24"/>
+          <w:szCs w:val="24"/>
+          <w:lang w:val="sr-Latn-RS"/>
+        </w:rPr>
+        <w:t>fajl.</w:t>
+      </w:r>
+    </w:p>
+    <w:p>
+      <w:pPr>
+        <w:ind w:firstLine="630"/>
+        <w:jc w:val="both"/>
+        <w:rPr>
+          <w:rFonts w:ascii="Times New Roman" w:eastAsiaTheme="minorEastAsia" w:hAnsi="Times New Roman" w:cs="Times New Roman"/>
+          <w:sz w:val="24"/>
+          <w:szCs w:val="24"/>
+          <w:lang w:val="en-US"/>
+        </w:rPr>
+      </w:pPr>
+      <w:r>
+        <w:rPr>
+          <w:rFonts w:ascii="Times New Roman" w:eastAsiaTheme="minorEastAsia" w:hAnsi="Times New Roman" w:cs="Times New Roman"/>
+          <w:sz w:val="24"/>
+          <w:szCs w:val="24"/>
+          <w:lang w:val="sr-Latn-RS"/>
+        </w:rPr>
+        <w:t>U okviru ovog primera je kreiran fajl my_secrets</w:t>
+      </w:r>
+      <w:r>
+        <w:rPr>
+          <w:rFonts w:ascii="Times New Roman" w:eastAsiaTheme="minorEastAsia" w:hAnsi="Times New Roman" w:cs="Times New Roman"/>
+          <w:sz w:val="24"/>
+          <w:szCs w:val="24"/>
+          <w:lang w:val="en-US"/>
+        </w:rPr>
+        <w:t xml:space="preserve">.txt </w:t>
+      </w:r>
+      <w:proofErr w:type="spellStart"/>
+      <w:r>
+        <w:rPr>
+          <w:rFonts w:ascii="Times New Roman" w:eastAsiaTheme="minorEastAsia" w:hAnsi="Times New Roman" w:cs="Times New Roman"/>
+          <w:sz w:val="24"/>
+          <w:szCs w:val="24"/>
+          <w:lang w:val="en-US"/>
+        </w:rPr>
+        <w:t>fajl</w:t>
+      </w:r>
+      <w:proofErr w:type="spellEnd"/>
+      <w:r>
+        <w:rPr>
+          <w:rFonts w:ascii="Times New Roman" w:eastAsiaTheme="minorEastAsia" w:hAnsi="Times New Roman" w:cs="Times New Roman"/>
+          <w:sz w:val="24"/>
+          <w:szCs w:val="24"/>
+          <w:lang w:val="en-US"/>
+        </w:rPr>
+        <w:t xml:space="preserve"> koji </w:t>
+      </w:r>
+      <w:proofErr w:type="spellStart"/>
+      <w:r>
+        <w:rPr>
+          <w:rFonts w:ascii="Times New Roman" w:eastAsiaTheme="minorEastAsia" w:hAnsi="Times New Roman" w:cs="Times New Roman"/>
+          <w:sz w:val="24"/>
+          <w:szCs w:val="24"/>
+          <w:lang w:val="en-US"/>
+        </w:rPr>
+        <w:t>sadr</w:t>
+      </w:r>
+      <w:proofErr w:type="spellEnd"/>
+      <w:r>
+        <w:rPr>
+          <w:rFonts w:ascii="Times New Roman" w:eastAsiaTheme="minorEastAsia" w:hAnsi="Times New Roman" w:cs="Times New Roman"/>
+          <w:sz w:val="24"/>
+          <w:szCs w:val="24"/>
+          <w:lang w:val="sr-Latn-RS"/>
+        </w:rPr>
+        <w:t>ž</w:t>
+      </w:r>
+      <w:proofErr w:type="spellStart"/>
+      <w:r>
+        <w:rPr>
+          <w:rFonts w:ascii="Times New Roman" w:eastAsiaTheme="minorEastAsia" w:hAnsi="Times New Roman" w:cs="Times New Roman"/>
+          <w:sz w:val="24"/>
+          <w:szCs w:val="24"/>
+          <w:lang w:val="en-US"/>
+        </w:rPr>
+        <w:t>i</w:t>
+      </w:r>
+      <w:proofErr w:type="spellEnd"/>
+      <w:r>
+        <w:rPr>
+          <w:rFonts w:ascii="Times New Roman" w:eastAsiaTheme="minorEastAsia" w:hAnsi="Times New Roman" w:cs="Times New Roman"/>
+          <w:sz w:val="24"/>
+          <w:szCs w:val="24"/>
+          <w:lang w:val="en-US"/>
+        </w:rPr>
+        <w:t xml:space="preserve"> </w:t>
+      </w:r>
+      <w:proofErr w:type="spellStart"/>
+      <w:r>
+        <w:rPr>
+          <w:rFonts w:ascii="Times New Roman" w:eastAsiaTheme="minorEastAsia" w:hAnsi="Times New Roman" w:cs="Times New Roman"/>
+          <w:sz w:val="24"/>
+          <w:szCs w:val="24"/>
+          <w:lang w:val="en-US"/>
+        </w:rPr>
+        <w:t>osetljive</w:t>
+      </w:r>
+      <w:proofErr w:type="spellEnd"/>
+      <w:r>
+        <w:rPr>
+          <w:rFonts w:ascii="Times New Roman" w:eastAsiaTheme="minorEastAsia" w:hAnsi="Times New Roman" w:cs="Times New Roman"/>
+          <w:sz w:val="24"/>
+          <w:szCs w:val="24"/>
+          <w:lang w:val="en-US"/>
+        </w:rPr>
+        <w:t xml:space="preserve"> </w:t>
+      </w:r>
+      <w:proofErr w:type="spellStart"/>
+      <w:r>
+        <w:rPr>
+          <w:rFonts w:ascii="Times New Roman" w:eastAsiaTheme="minorEastAsia" w:hAnsi="Times New Roman" w:cs="Times New Roman"/>
+          <w:sz w:val="24"/>
+          <w:szCs w:val="24"/>
+          <w:lang w:val="en-US"/>
+        </w:rPr>
+        <w:t>podatke</w:t>
+      </w:r>
+      <w:proofErr w:type="spellEnd"/>
+      <w:r>
+        <w:rPr>
+          <w:rFonts w:ascii="Times New Roman" w:eastAsiaTheme="minorEastAsia" w:hAnsi="Times New Roman" w:cs="Times New Roman"/>
+          <w:sz w:val="24"/>
+          <w:szCs w:val="24"/>
+          <w:lang w:val="en-US"/>
+        </w:rPr>
+        <w:t xml:space="preserve"> </w:t>
+      </w:r>
+      <w:proofErr w:type="spellStart"/>
+      <w:r>
+        <w:rPr>
+          <w:rFonts w:ascii="Times New Roman" w:eastAsiaTheme="minorEastAsia" w:hAnsi="Times New Roman" w:cs="Times New Roman"/>
+          <w:sz w:val="24"/>
+          <w:szCs w:val="24"/>
+          <w:lang w:val="en-US"/>
+        </w:rPr>
+        <w:t>korisnika</w:t>
+      </w:r>
+      <w:proofErr w:type="spellEnd"/>
+      <w:r>
+        <w:rPr>
+          <w:rFonts w:ascii="Times New Roman" w:eastAsiaTheme="minorEastAsia" w:hAnsi="Times New Roman" w:cs="Times New Roman"/>
+          <w:sz w:val="24"/>
+          <w:szCs w:val="24"/>
+          <w:lang w:val="en-US"/>
+        </w:rPr>
+        <w:t xml:space="preserve">. </w:t>
+      </w:r>
+      <w:proofErr w:type="spellStart"/>
+      <w:r>
+        <w:rPr>
+          <w:rFonts w:ascii="Times New Roman" w:eastAsiaTheme="minorEastAsia" w:hAnsi="Times New Roman" w:cs="Times New Roman"/>
+          <w:sz w:val="24"/>
+          <w:szCs w:val="24"/>
+          <w:lang w:val="en-US"/>
+        </w:rPr>
+        <w:t>Korisnik</w:t>
+      </w:r>
+      <w:proofErr w:type="spellEnd"/>
+      <w:r>
+        <w:rPr>
+          <w:rFonts w:ascii="Times New Roman" w:eastAsiaTheme="minorEastAsia" w:hAnsi="Times New Roman" w:cs="Times New Roman"/>
+          <w:sz w:val="24"/>
+          <w:szCs w:val="24"/>
+          <w:lang w:val="en-US"/>
+        </w:rPr>
+        <w:t xml:space="preserve"> </w:t>
+      </w:r>
+      <w:proofErr w:type="spellStart"/>
+      <w:r>
+        <w:rPr>
+          <w:rFonts w:ascii="Times New Roman" w:eastAsiaTheme="minorEastAsia" w:hAnsi="Times New Roman" w:cs="Times New Roman"/>
+          <w:sz w:val="24"/>
+          <w:szCs w:val="24"/>
+          <w:lang w:val="en-US"/>
+        </w:rPr>
+        <w:t>treba</w:t>
+      </w:r>
+      <w:proofErr w:type="spellEnd"/>
+      <w:r>
+        <w:rPr>
+          <w:rFonts w:ascii="Times New Roman" w:eastAsiaTheme="minorEastAsia" w:hAnsi="Times New Roman" w:cs="Times New Roman"/>
+          <w:sz w:val="24"/>
+          <w:szCs w:val="24"/>
+          <w:lang w:val="en-US"/>
+        </w:rPr>
+        <w:t xml:space="preserve"> da </w:t>
+      </w:r>
+      <w:proofErr w:type="spellStart"/>
+      <w:r>
+        <w:rPr>
+          <w:rFonts w:ascii="Times New Roman" w:eastAsiaTheme="minorEastAsia" w:hAnsi="Times New Roman" w:cs="Times New Roman"/>
+          <w:sz w:val="24"/>
+          <w:szCs w:val="24"/>
+          <w:lang w:val="en-US"/>
+        </w:rPr>
+        <w:t>izmeni</w:t>
+      </w:r>
+      <w:proofErr w:type="spellEnd"/>
+      <w:r>
+        <w:rPr>
+          <w:rFonts w:ascii="Times New Roman" w:eastAsiaTheme="minorEastAsia" w:hAnsi="Times New Roman" w:cs="Times New Roman"/>
+          <w:sz w:val="24"/>
+          <w:szCs w:val="24"/>
+          <w:lang w:val="en-US"/>
+        </w:rPr>
+        <w:t xml:space="preserve"> </w:t>
+      </w:r>
+      <w:proofErr w:type="spellStart"/>
+      <w:r>
+        <w:rPr>
+          <w:rFonts w:ascii="Times New Roman" w:eastAsiaTheme="minorEastAsia" w:hAnsi="Times New Roman" w:cs="Times New Roman"/>
+          <w:sz w:val="24"/>
+          <w:szCs w:val="24"/>
+          <w:lang w:val="en-US"/>
+        </w:rPr>
+        <w:t>stranicu</w:t>
+      </w:r>
+      <w:proofErr w:type="spellEnd"/>
+      <w:r>
+        <w:rPr>
+          <w:rFonts w:ascii="Times New Roman" w:eastAsiaTheme="minorEastAsia" w:hAnsi="Times New Roman" w:cs="Times New Roman"/>
+          <w:sz w:val="24"/>
+          <w:szCs w:val="24"/>
+          <w:lang w:val="en-US"/>
+        </w:rPr>
+        <w:t xml:space="preserve"> </w:t>
+      </w:r>
+      <w:proofErr w:type="spellStart"/>
+      <w:r>
+        <w:rPr>
+          <w:rFonts w:ascii="Times New Roman" w:eastAsiaTheme="minorEastAsia" w:hAnsi="Times New Roman" w:cs="Times New Roman"/>
+          <w:sz w:val="24"/>
+          <w:szCs w:val="24"/>
+          <w:lang w:val="en-US"/>
+        </w:rPr>
+        <w:t>pomoću</w:t>
+      </w:r>
+      <w:proofErr w:type="spellEnd"/>
+      <w:r>
+        <w:rPr>
+          <w:rFonts w:ascii="Times New Roman" w:eastAsiaTheme="minorEastAsia" w:hAnsi="Times New Roman" w:cs="Times New Roman"/>
+          <w:sz w:val="24"/>
+          <w:szCs w:val="24"/>
+          <w:lang w:val="en-US"/>
+        </w:rPr>
+        <w:t xml:space="preserve"> inspect element </w:t>
+      </w:r>
+      <w:proofErr w:type="spellStart"/>
+      <w:r>
+        <w:rPr>
+          <w:rFonts w:ascii="Times New Roman" w:eastAsiaTheme="minorEastAsia" w:hAnsi="Times New Roman" w:cs="Times New Roman"/>
+          <w:sz w:val="24"/>
+          <w:szCs w:val="24"/>
+          <w:lang w:val="en-US"/>
+        </w:rPr>
+        <w:t>tako</w:t>
+      </w:r>
+      <w:proofErr w:type="spellEnd"/>
+      <w:r>
+        <w:rPr>
+          <w:rFonts w:ascii="Times New Roman" w:eastAsiaTheme="minorEastAsia" w:hAnsi="Times New Roman" w:cs="Times New Roman"/>
+          <w:sz w:val="24"/>
+          <w:szCs w:val="24"/>
+          <w:lang w:val="en-US"/>
+        </w:rPr>
+        <w:t xml:space="preserve"> da</w:t>
+      </w:r>
+      <w:r>
+        <w:rPr>
+          <w:rFonts w:ascii="Times New Roman" w:eastAsiaTheme="minorEastAsia" w:hAnsi="Times New Roman" w:cs="Times New Roman"/>
+          <w:sz w:val="24"/>
+          <w:szCs w:val="24"/>
+          <w:lang w:val="en-US"/>
+        </w:rPr>
+        <w:t xml:space="preserve"> </w:t>
+      </w:r>
+      <w:r>
+        <w:rPr>
+          <w:rFonts w:ascii="Times New Roman" w:eastAsiaTheme="minorEastAsia" w:hAnsi="Times New Roman" w:cs="Times New Roman"/>
+          <w:sz w:val="24"/>
+          <w:szCs w:val="24"/>
+          <w:lang w:val="sr-Latn-RS"/>
+        </w:rPr>
+        <w:t>zahteva sadržaj na URL:</w:t>
+      </w:r>
+      <w:r>
+        <w:rPr>
+          <w:rFonts w:ascii="Times New Roman" w:eastAsiaTheme="minorEastAsia" w:hAnsi="Times New Roman" w:cs="Times New Roman"/>
+          <w:sz w:val="24"/>
+          <w:szCs w:val="24"/>
+          <w:lang w:val="en-US"/>
+        </w:rPr>
+        <w:t xml:space="preserve"> </w:t>
+      </w:r>
+      <w:bookmarkStart w:id="3" w:name="_MON_1814045342"/>
+      <w:bookmarkEnd w:id="3"/>
+      <w:r>
+        <w:rPr>
+          <w:rFonts w:ascii="Times New Roman" w:eastAsiaTheme="minorEastAsia" w:hAnsi="Times New Roman" w:cs="Times New Roman"/>
+          <w:noProof/>
+          <w:sz w:val="24"/>
+          <w:szCs w:val="24"/>
+          <w:lang w:val="en-US"/>
+        </w:rPr>
+        <w:object w:dxaOrig="9360" w:dyaOrig="473" w14:anchorId="7F5FEEC9">
+          <v:shape id="_x0000_i1028" type="#_x0000_t75" alt="" style="width:468pt;height:22.8pt;mso-width-percent:0;mso-height-percent:0;mso-width-percent:0;mso-height-percent:0" o:ole="">
+            <v:imagedata r:id="rId13" o:title=""/>
+          </v:shape>
+          <o:OLEObject Type="Embed" ProgID="Word.OpenDocumentText.12" ShapeID="_x0000_i1028" DrawAspect="Content" ObjectID="_1815339484" r:id="rId14"/>
+        </w:object>
+      </w:r>
+    </w:p>
+    <w:p>
+      <w:pPr>
+        <w:pStyle w:val="ListParagraph"/>
+        <w:numPr>
+          <w:ilvl w:val="0"/>
+          <w:numId w:val="2"/>
+        </w:numPr>
+        <w:jc w:val="both"/>
+        <w:rPr>
+          <w:rFonts w:ascii="Times New Roman" w:eastAsiaTheme="minorEastAsia" w:hAnsi="Times New Roman" w:cs="Times New Roman"/>
+          <w:sz w:val="24"/>
+          <w:szCs w:val="24"/>
+          <w:lang w:val="sr-Latn-RS"/>
+        </w:rPr>
+      </w:pPr>
+      <w:r>
+        <w:rPr>
+          <w:rFonts w:ascii="Times New Roman" w:eastAsiaTheme="minorEastAsia" w:hAnsi="Times New Roman" w:cs="Times New Roman"/>
+          <w:b/>
+          <w:bCs/>
+          <w:sz w:val="24"/>
+          <w:szCs w:val="24"/>
+          <w:lang w:val="sr-Latn-RS"/>
+        </w:rPr>
+        <w:t>DNS Rebind</w:t>
+      </w:r>
+      <w:r>
+        <w:rPr>
+          <w:rFonts w:ascii="Times New Roman" w:eastAsiaTheme="minorEastAsia" w:hAnsi="Times New Roman" w:cs="Times New Roman"/>
+          <w:b/>
+          <w:bCs/>
+          <w:sz w:val="24"/>
+          <w:szCs w:val="24"/>
+          <w:lang w:val="sr-Latn-RS"/>
+        </w:rPr>
+        <w:t>ing</w:t>
+      </w:r>
+      <w:r>
+        <w:rPr>
+          <w:rFonts w:ascii="Times New Roman" w:eastAsiaTheme="minorEastAsia" w:hAnsi="Times New Roman" w:cs="Times New Roman"/>
+          <w:b/>
+          <w:bCs/>
+          <w:sz w:val="24"/>
+          <w:szCs w:val="24"/>
+          <w:lang w:val="sr-Latn-RS"/>
+        </w:rPr>
+        <w:t xml:space="preserve"> napad</w:t>
+      </w:r>
+    </w:p>
+    <w:p>
+      <w:pPr>
+        <w:pStyle w:val="ListParagraph"/>
+        <w:ind w:left="0" w:firstLine="696"/>
+        <w:jc w:val="both"/>
+        <w:rPr>
+          <w:rFonts w:ascii="Fira Code" w:hAnsi="Fira Code" w:cs="Fira Code"/>
+          <w:color w:val="EBEAEC"/>
+          <w:shd w:val="clear" w:color="auto" w:fill="0C0B13"/>
+          <w:lang w:val="sr-Latn-RS"/>
+        </w:rPr>
+      </w:pPr>
+      <w:r>
+        <w:rPr>
+          <w:rFonts w:ascii="Times New Roman" w:eastAsiaTheme="minorEastAsia" w:hAnsi="Times New Roman" w:cs="Times New Roman"/>
+          <w:sz w:val="24"/>
+          <w:szCs w:val="24"/>
+          <w:lang w:val="sr-Latn-RS"/>
+        </w:rPr>
+        <w:t>Ovaj izazov sastoji se od jednog servera app.py, pokrenut</w:t>
+      </w:r>
+      <w:r>
+        <w:rPr>
+          <w:rFonts w:ascii="Times New Roman" w:eastAsiaTheme="minorEastAsia" w:hAnsi="Times New Roman" w:cs="Times New Roman"/>
+          <w:sz w:val="24"/>
+          <w:szCs w:val="24"/>
+          <w:lang w:val="sr-Latn-RS"/>
+        </w:rPr>
+        <w:t>og</w:t>
+      </w:r>
+      <w:r>
+        <w:rPr>
+          <w:rFonts w:ascii="Times New Roman" w:eastAsiaTheme="minorEastAsia" w:hAnsi="Times New Roman" w:cs="Times New Roman"/>
+          <w:sz w:val="24"/>
+          <w:szCs w:val="24"/>
+          <w:lang w:val="sr-Latn-RS"/>
+        </w:rPr>
+        <w:t xml:space="preserve"> na </w:t>
+      </w:r>
+      <w:r>
+        <w:rPr>
+          <w:rFonts w:ascii="Times New Roman" w:eastAsiaTheme="minorEastAsia" w:hAnsi="Times New Roman" w:cs="Times New Roman"/>
+          <w:sz w:val="24"/>
+          <w:szCs w:val="24"/>
+          <w:lang w:val="sr-Latn-RS"/>
+        </w:rPr>
+        <w:t>localhost:5000.</w:t>
+      </w:r>
+      <w:r>
+        <w:rPr>
+          <w:rFonts w:ascii="Times New Roman" w:eastAsiaTheme="minorEastAsia" w:hAnsi="Times New Roman" w:cs="Times New Roman"/>
+          <w:sz w:val="24"/>
+          <w:szCs w:val="24"/>
+          <w:lang w:val="sr-Latn-RS"/>
+        </w:rPr>
+        <w:t xml:space="preserve"> </w:t>
+      </w:r>
+      <w:r>
+        <w:rPr>
+          <w:rFonts w:ascii="Times New Roman" w:eastAsiaTheme="minorEastAsia" w:hAnsi="Times New Roman" w:cs="Times New Roman"/>
+          <w:sz w:val="24"/>
+          <w:szCs w:val="24"/>
+          <w:lang w:val="sr-Latn-RS"/>
+        </w:rPr>
+        <w:t xml:space="preserve">Korisnik unosi URL sajta koji želi da poseti, koji se potom prikazuje kroz iframe, ukoliko je </w:t>
+      </w:r>
+      <w:r>
+        <w:rPr>
+          <w:rFonts w:ascii="Times New Roman" w:eastAsiaTheme="minorEastAsia" w:hAnsi="Times New Roman" w:cs="Times New Roman"/>
+          <w:sz w:val="24"/>
+          <w:szCs w:val="24"/>
+          <w:lang w:val="sr-Latn-RS"/>
+        </w:rPr>
+        <w:t xml:space="preserve">URL </w:t>
+      </w:r>
+      <w:r>
+        <w:rPr>
+          <w:rFonts w:ascii="Times New Roman" w:eastAsiaTheme="minorEastAsia" w:hAnsi="Times New Roman" w:cs="Times New Roman"/>
+          <w:sz w:val="24"/>
+          <w:szCs w:val="24"/>
+          <w:lang w:val="sr-Latn-RS"/>
+        </w:rPr>
+        <w:t xml:space="preserve">dozvoljen. Cilj je </w:t>
+      </w:r>
+      <w:r>
+        <w:rPr>
+          <w:rFonts w:ascii="Times New Roman" w:eastAsiaTheme="minorEastAsia" w:hAnsi="Times New Roman" w:cs="Times New Roman"/>
+          <w:sz w:val="24"/>
+          <w:szCs w:val="24"/>
+          <w:lang w:val="sr-Latn-RS"/>
+        </w:rPr>
+        <w:t>otkriti</w:t>
+      </w:r>
+      <w:r>
+        <w:rPr>
+          <w:rFonts w:ascii="Times New Roman" w:eastAsiaTheme="minorEastAsia" w:hAnsi="Times New Roman" w:cs="Times New Roman"/>
+          <w:sz w:val="24"/>
+          <w:szCs w:val="24"/>
+          <w:lang w:val="sr-Latn-RS"/>
+        </w:rPr>
+        <w:t xml:space="preserve"> flag pristupom na lokaciju </w:t>
+      </w:r>
+      <w:hyperlink r:id="rId15" w:history="1">
+        <w:r>
+          <w:rPr>
+            <w:rStyle w:val="Hyperlink"/>
+            <w:rFonts w:ascii="Fira Code" w:hAnsi="Fira Code" w:cs="Fira Code"/>
+            <w:highlight w:val="darkGray"/>
+            <w:shd w:val="clear" w:color="auto" w:fill="0C0B13"/>
+          </w:rPr>
+          <w:t>http://127.0.0.1/flag</w:t>
+        </w:r>
+      </w:hyperlink>
+      <w:r>
+        <w:rPr>
+          <w:rFonts w:ascii="Fira Code" w:hAnsi="Fira Code" w:cs="Fira Code"/>
+          <w:color w:val="EBEAEC"/>
+          <w:shd w:val="clear" w:color="auto" w:fill="0C0B13"/>
+          <w:lang w:val="sr-Latn-RS"/>
+        </w:rPr>
+        <w:t>.</w:t>
+      </w:r>
+    </w:p>
+    <w:p>
+      <w:pPr>
+        <w:pStyle w:val="ListParagraph"/>
+        <w:ind w:left="0" w:firstLine="696"/>
+        <w:jc w:val="both"/>
+        <w:rPr>
+          <w:rFonts w:ascii="Times New Roman" w:eastAsiaTheme="minorEastAsia" w:hAnsi="Times New Roman" w:cs="Times New Roman"/>
+          <w:sz w:val="24"/>
+          <w:szCs w:val="24"/>
+          <w:lang w:val="sr-Latn-RS"/>
+        </w:rPr>
+      </w:pPr>
+      <w:r>
+        <w:rPr>
+          <w:rFonts w:ascii="Times New Roman" w:eastAsiaTheme="minorEastAsia" w:hAnsi="Times New Roman" w:cs="Times New Roman"/>
+          <w:sz w:val="24"/>
+          <w:szCs w:val="24"/>
+          <w:lang w:val="sr-Latn-RS"/>
+        </w:rPr>
+        <w:lastRenderedPageBreak/>
+        <w:t xml:space="preserve">Jednostavan unos ovog URL-a neće dohvatiti flag, jer je aplikacija zaštićena </w:t>
+      </w:r>
+      <w:hyperlink r:id="rId16" w:history="1">
+        <w:r>
+          <w:rPr>
+            <w:rStyle w:val="Hyperlink"/>
+            <w:rFonts w:ascii="Times New Roman" w:eastAsiaTheme="minorEastAsia" w:hAnsi="Times New Roman" w:cs="Times New Roman"/>
+            <w:b/>
+            <w:bCs/>
+            <w:sz w:val="24"/>
+            <w:szCs w:val="24"/>
+            <w:lang w:val="sr-Latn-RS"/>
+          </w:rPr>
+          <w:t>advocate</w:t>
+        </w:r>
+      </w:hyperlink>
+      <w:r>
+        <w:rPr>
+          <w:rFonts w:ascii="Times New Roman" w:eastAsiaTheme="minorEastAsia" w:hAnsi="Times New Roman" w:cs="Times New Roman"/>
+          <w:sz w:val="24"/>
+          <w:szCs w:val="24"/>
+          <w:lang w:val="sr-Latn-RS"/>
+        </w:rPr>
+        <w:t xml:space="preserve"> bibliotekom. Prilikom poziva, </w:t>
+      </w:r>
+      <w:r>
+        <w:rPr>
+          <w:rFonts w:ascii="Times New Roman" w:eastAsiaTheme="minorEastAsia" w:hAnsi="Times New Roman" w:cs="Times New Roman"/>
+          <w:sz w:val="24"/>
+          <w:szCs w:val="24"/>
+          <w:lang w:val="sr-Latn-RS"/>
+        </w:rPr>
+        <w:t xml:space="preserve">biblioteka </w:t>
+      </w:r>
+      <w:r>
+        <w:rPr>
+          <w:rFonts w:ascii="Times New Roman" w:eastAsiaTheme="minorEastAsia" w:hAnsi="Times New Roman" w:cs="Times New Roman"/>
+          <w:sz w:val="24"/>
+          <w:szCs w:val="24"/>
+          <w:lang w:val="sr-Latn-RS"/>
+        </w:rPr>
+        <w:t>proverava da li URL vodi ka lokalnoj mašini, i tek kada provera prođe, šalje zahtev za dohvatanje stranice.</w:t>
+      </w:r>
+    </w:p>
+    <w:p>
+      <w:pPr>
+        <w:pStyle w:val="ListParagraph"/>
+        <w:ind w:left="0" w:firstLine="696"/>
+        <w:jc w:val="both"/>
+        <w:rPr>
+          <w:rFonts w:ascii="Times New Roman" w:eastAsiaTheme="minorEastAsia" w:hAnsi="Times New Roman" w:cs="Times New Roman"/>
+          <w:sz w:val="24"/>
+          <w:szCs w:val="24"/>
+          <w:lang w:val="sr-Latn-RS"/>
+        </w:rPr>
+      </w:pPr>
+      <w:r>
+        <w:rPr>
+          <w:rFonts w:ascii="Times New Roman" w:eastAsiaTheme="minorEastAsia" w:hAnsi="Times New Roman" w:cs="Times New Roman"/>
+          <w:sz w:val="24"/>
+          <w:szCs w:val="24"/>
+          <w:lang w:val="sr-Latn-RS"/>
+        </w:rPr>
+        <w:t xml:space="preserve">Pošto se zahtevi šalju dva puta, ideja je da se odgovor sa nekog domena promeni između dva poziva i tako zaobiđe ova SSRF zaštita. Za rebind može se iskoristiti online rebinding servis, poput </w:t>
+      </w:r>
+      <w:hyperlink r:id="rId17">
+        <w:r>
+          <w:rPr>
+            <w:rStyle w:val="Hyperlink"/>
+            <w:rFonts w:ascii="Times New Roman" w:eastAsiaTheme="minorEastAsia" w:hAnsi="Times New Roman" w:cs="Times New Roman"/>
+            <w:sz w:val="24"/>
+            <w:szCs w:val="24"/>
+            <w:lang w:val="sr-Latn-RS"/>
+          </w:rPr>
+          <w:t>https://lock.cmpxchg8b.com/rebinder.html</w:t>
+        </w:r>
+      </w:hyperlink>
+      <w:r>
+        <w:rPr>
+          <w:rFonts w:ascii="Times New Roman" w:eastAsiaTheme="minorEastAsia" w:hAnsi="Times New Roman" w:cs="Times New Roman"/>
+          <w:sz w:val="24"/>
+          <w:szCs w:val="24"/>
+          <w:lang w:val="sr-Latn-RS"/>
+        </w:rPr>
+        <w:t>. Potrebno je dostaviti dve IP adrese, gde je jedna 127.0.0.1, a druga neka proizvoljna, koja će odvesti ka sajtu koji prolazi proveru.</w:t>
+      </w:r>
+      <w:r>
+        <w:br/>
+      </w:r>
+      <w:r>
+        <w:tab/>
+      </w:r>
+      <w:r>
+        <w:rPr>
+          <w:rFonts w:ascii="Times New Roman" w:eastAsiaTheme="minorEastAsia" w:hAnsi="Times New Roman" w:cs="Times New Roman"/>
+          <w:sz w:val="24"/>
+          <w:szCs w:val="24"/>
+          <w:lang w:val="sr-Latn-RS"/>
+        </w:rPr>
+        <w:t xml:space="preserve">Kada se </w:t>
+      </w:r>
+      <w:r>
+        <w:rPr>
+          <w:rFonts w:ascii="Times New Roman" w:eastAsiaTheme="minorEastAsia" w:hAnsi="Times New Roman" w:cs="Times New Roman"/>
+          <w:sz w:val="24"/>
+          <w:szCs w:val="24"/>
+          <w:lang w:val="sr-Latn-RS"/>
+        </w:rPr>
+        <w:t>desi</w:t>
+      </w:r>
+      <w:r>
+        <w:rPr>
+          <w:rFonts w:ascii="Times New Roman" w:eastAsiaTheme="minorEastAsia" w:hAnsi="Times New Roman" w:cs="Times New Roman"/>
+          <w:sz w:val="24"/>
+          <w:szCs w:val="24"/>
+          <w:lang w:val="sr-Latn-RS"/>
+        </w:rPr>
+        <w:t xml:space="preserve"> da prvi zahtev ode ka ispravnoj adresi, a drugi ka localhostu, biće prikazan skriveni flag.</w:t>
+      </w:r>
+      <w:r>
+        <w:rPr>
+          <w:rFonts w:ascii="Times New Roman" w:eastAsiaTheme="minorEastAsia" w:hAnsi="Times New Roman" w:cs="Times New Roman"/>
+          <w:sz w:val="24"/>
+          <w:szCs w:val="24"/>
+          <w:lang w:val="sr-Latn-RS"/>
+        </w:rPr>
+        <w:t xml:space="preserve"> URL koji vodi do uspešnog napada je u formatu </w:t>
+      </w:r>
+      <w:hyperlink r:id="rId18" w:history="1">
+        <w:r>
+          <w:rPr>
+            <w:rStyle w:val="Hyperlink"/>
+            <w:rFonts w:ascii="Times New Roman" w:eastAsiaTheme="minorEastAsia" w:hAnsi="Times New Roman" w:cs="Times New Roman"/>
+            <w:b/>
+            <w:bCs/>
+            <w:sz w:val="24"/>
+            <w:szCs w:val="24"/>
+            <w:lang w:val="sr-Latn-RS"/>
+          </w:rPr>
+          <w:t>http://7f000001.4a7d4464.rbndr.us/flag</w:t>
+        </w:r>
+      </w:hyperlink>
+      <w:r>
+        <w:rPr>
+          <w:rFonts w:ascii="Times New Roman" w:eastAsiaTheme="minorEastAsia" w:hAnsi="Times New Roman" w:cs="Times New Roman"/>
+          <w:sz w:val="24"/>
+          <w:szCs w:val="24"/>
+          <w:lang w:val="sr-Latn-RS"/>
+        </w:rPr>
+        <w:t>.</w:t>
+      </w:r>
+    </w:p>
+    <w:p>
+      <w:pPr>
+        <w:pStyle w:val="ListParagraph"/>
+        <w:ind w:left="0" w:firstLine="696"/>
+        <w:jc w:val="both"/>
+        <w:rPr>
+          <w:rFonts w:ascii="Times New Roman" w:eastAsiaTheme="minorEastAsia" w:hAnsi="Times New Roman" w:cs="Times New Roman"/>
+          <w:sz w:val="24"/>
+          <w:szCs w:val="24"/>
+          <w:lang w:val="sr-Latn-RS"/>
+        </w:rPr>
+      </w:pPr>
+    </w:p>
+    <w:p>
+      <w:pPr>
+        <w:pStyle w:val="ListParagraph"/>
+        <w:numPr>
+          <w:ilvl w:val="0"/>
+          <w:numId w:val="2"/>
+        </w:numPr>
+        <w:jc w:val="both"/>
+        <w:rPr>
+          <w:rFonts w:ascii="Times New Roman" w:eastAsiaTheme="minorEastAsia" w:hAnsi="Times New Roman" w:cs="Times New Roman"/>
+          <w:b/>
+          <w:bCs/>
+          <w:sz w:val="24"/>
+          <w:szCs w:val="24"/>
+          <w:lang w:val="sr-Latn-RS"/>
+        </w:rPr>
+      </w:pPr>
+      <w:r>
+        <w:rPr>
+          <w:rFonts w:ascii="Times New Roman" w:eastAsiaTheme="minorEastAsia" w:hAnsi="Times New Roman" w:cs="Times New Roman"/>
+          <w:b/>
+          <w:bCs/>
+          <w:sz w:val="24"/>
+          <w:szCs w:val="24"/>
+          <w:lang w:val="sr-Latn-RS"/>
+        </w:rPr>
+        <w:t>Port scan</w:t>
+      </w:r>
+    </w:p>
+    <w:p>
+      <w:pPr>
+        <w:spacing w:before="240" w:after="240"/>
+        <w:ind w:firstLine="708"/>
+        <w:jc w:val="both"/>
+        <w:rPr>
+          <w:rFonts w:ascii="Times New Roman" w:eastAsia="Times New Roman" w:hAnsi="Times New Roman" w:cs="Times New Roman"/>
+          <w:sz w:val="24"/>
+          <w:szCs w:val="24"/>
+          <w:lang w:val="sr-Latn-RS"/>
+        </w:rPr>
+      </w:pPr>
+      <w:r>
+        <w:rPr>
+          <w:rFonts w:ascii="Times New Roman" w:eastAsia="Times New Roman" w:hAnsi="Times New Roman" w:cs="Times New Roman"/>
+          <w:sz w:val="24"/>
+          <w:szCs w:val="24"/>
+          <w:lang w:val="sr-Latn-RS"/>
+        </w:rPr>
+        <w:t xml:space="preserve">Cilj izazova je demonstracija kako napadač može otkriti skrivene servise koji se ne nalaze na standardnim portovima. Na serveru je postavljen web servis koji prikazuje </w:t>
+      </w:r>
+      <w:r>
+        <w:rPr>
+          <w:rFonts w:ascii="Times New Roman" w:eastAsia="Times New Roman" w:hAnsi="Times New Roman" w:cs="Times New Roman"/>
+          <w:i/>
+          <w:iCs/>
+          <w:sz w:val="24"/>
+          <w:szCs w:val="24"/>
+          <w:lang w:val="sr-Latn-RS"/>
+        </w:rPr>
+        <w:t>flag</w:t>
+      </w:r>
+      <w:r>
+        <w:rPr>
+          <w:rFonts w:ascii="Times New Roman" w:eastAsia="Times New Roman" w:hAnsi="Times New Roman" w:cs="Times New Roman"/>
+          <w:sz w:val="24"/>
+          <w:szCs w:val="24"/>
+          <w:lang w:val="sr-Latn-RS"/>
+        </w:rPr>
+        <w:t xml:space="preserve">, ali nije poznato na kom portu se servis nalazi. Napadač koristi Python skriptu koja pokušava da se poveže na različite portove i proverava da li na njima postoji HTTP odgovor. Kada pronađe port na kojem servis odgovara, može da otvori taj port u pretraživaču ili skriptom i dođe do </w:t>
+      </w:r>
+      <w:r>
+        <w:rPr>
+          <w:rFonts w:ascii="Times New Roman" w:eastAsia="Times New Roman" w:hAnsi="Times New Roman" w:cs="Times New Roman"/>
+          <w:i/>
+          <w:iCs/>
+          <w:sz w:val="24"/>
+          <w:szCs w:val="24"/>
+          <w:lang w:val="sr-Latn-RS"/>
+        </w:rPr>
+        <w:t>flag</w:t>
+      </w:r>
+      <w:r>
+        <w:rPr>
+          <w:rFonts w:ascii="Times New Roman" w:eastAsia="Times New Roman" w:hAnsi="Times New Roman" w:cs="Times New Roman"/>
+          <w:sz w:val="24"/>
+          <w:szCs w:val="24"/>
+          <w:lang w:val="sr-Latn-RS"/>
+        </w:rPr>
+        <w:t>-a.</w:t>
+      </w:r>
+    </w:p>
+    <w:p>
+      <w:pPr>
+        <w:spacing w:before="240" w:after="240"/>
+        <w:ind w:firstLine="708"/>
+        <w:jc w:val="both"/>
+        <w:rPr>
+          <w:rFonts w:ascii="Times New Roman" w:eastAsia="Times New Roman" w:hAnsi="Times New Roman" w:cs="Times New Roman"/>
+          <w:sz w:val="24"/>
+          <w:szCs w:val="24"/>
+          <w:lang w:val="sr-Latn-RS"/>
+        </w:rPr>
+      </w:pPr>
+      <w:r>
+        <w:rPr>
+          <w:rFonts w:ascii="Times New Roman" w:eastAsia="Times New Roman" w:hAnsi="Times New Roman" w:cs="Times New Roman"/>
+          <w:sz w:val="24"/>
+          <w:szCs w:val="24"/>
+          <w:lang w:val="sr-Latn-RS"/>
+        </w:rPr>
+        <w:t xml:space="preserve">Ovakvi napadi se u praksi nazivaju </w:t>
+      </w:r>
+      <w:r>
+        <w:rPr>
+          <w:rFonts w:ascii="Times New Roman" w:eastAsia="Times New Roman" w:hAnsi="Times New Roman" w:cs="Times New Roman"/>
+          <w:i/>
+          <w:iCs/>
+          <w:sz w:val="24"/>
+          <w:szCs w:val="24"/>
+          <w:lang w:val="sr-Latn-RS"/>
+        </w:rPr>
+        <w:t>port scanning</w:t>
+      </w:r>
+      <w:r>
+        <w:rPr>
+          <w:rFonts w:ascii="Times New Roman" w:eastAsia="Times New Roman" w:hAnsi="Times New Roman" w:cs="Times New Roman"/>
+          <w:sz w:val="24"/>
+          <w:szCs w:val="24"/>
+          <w:lang w:val="sr-Latn-RS"/>
+        </w:rPr>
+        <w:t xml:space="preserve"> ili </w:t>
+      </w:r>
+      <w:r>
+        <w:rPr>
+          <w:rFonts w:ascii="Times New Roman" w:eastAsia="Times New Roman" w:hAnsi="Times New Roman" w:cs="Times New Roman"/>
+          <w:i/>
+          <w:iCs/>
+          <w:sz w:val="24"/>
+          <w:szCs w:val="24"/>
+          <w:lang w:val="sr-Latn-RS"/>
+        </w:rPr>
+        <w:t>port enumeration</w:t>
+      </w:r>
+      <w:r>
+        <w:rPr>
+          <w:rFonts w:ascii="Times New Roman" w:eastAsia="Times New Roman" w:hAnsi="Times New Roman" w:cs="Times New Roman"/>
+          <w:sz w:val="24"/>
+          <w:szCs w:val="24"/>
+          <w:lang w:val="sr-Latn-RS"/>
+        </w:rPr>
+        <w:t>, i često prethode ozbiljnijim napadima. Iako se ovde koristi jednostavna skripta, napredniji alati poput nmap mogu brzo otkriti veliki broj otvorenih portova na cilju.</w:t>
+      </w:r>
+    </w:p>
+    <w:p>
+      <w:pPr>
+        <w:spacing w:before="240" w:after="240"/>
+        <w:ind w:firstLine="708"/>
+        <w:jc w:val="both"/>
+        <w:rPr>
+          <w:rFonts w:ascii="Times New Roman" w:eastAsia="Times New Roman" w:hAnsi="Times New Roman" w:cs="Times New Roman"/>
+          <w:sz w:val="24"/>
+          <w:szCs w:val="24"/>
+          <w:lang w:val="sr-Latn-RS"/>
+        </w:rPr>
+      </w:pPr>
+      <w:r>
+        <w:rPr>
+          <w:rFonts w:ascii="Times New Roman" w:eastAsia="Times New Roman" w:hAnsi="Times New Roman" w:cs="Times New Roman"/>
+          <w:sz w:val="24"/>
+          <w:szCs w:val="24"/>
+          <w:lang w:val="sr-Latn-RS"/>
+        </w:rPr>
+        <w:t>Napad pokazuje važnost kontrole pristupa i filtriranja saobraćaja ka internim ili nestandardnim servisima.</w:t>
+      </w:r>
+    </w:p>
+    <w:p>
+      <w:pPr>
+        <w:pStyle w:val="ListParagraph"/>
+        <w:numPr>
+          <w:ilvl w:val="0"/>
+          <w:numId w:val="2"/>
+        </w:numPr>
+        <w:jc w:val="both"/>
+        <w:rPr>
+          <w:rFonts w:ascii="Times New Roman" w:eastAsiaTheme="minorEastAsia" w:hAnsi="Times New Roman" w:cs="Times New Roman"/>
+          <w:sz w:val="24"/>
+          <w:szCs w:val="24"/>
+          <w:lang w:val="sr-Latn-RS"/>
+        </w:rPr>
+      </w:pPr>
+      <w:r>
+        <w:rPr>
+          <w:rFonts w:ascii="Times New Roman" w:eastAsiaTheme="minorEastAsia" w:hAnsi="Times New Roman" w:cs="Times New Roman"/>
+          <w:b/>
+          <w:bCs/>
+          <w:sz w:val="24"/>
+          <w:szCs w:val="24"/>
+          <w:lang w:val="sr-Latn-RS"/>
+        </w:rPr>
+        <w:t>Blacklist tip napada sa duplim enkodiranjem</w:t>
+      </w:r>
+    </w:p>
+    <w:p>
+      <w:pPr>
+        <w:ind w:firstLine="630"/>
+        <w:jc w:val="both"/>
+        <w:rPr>
+          <w:rFonts w:ascii="Times New Roman" w:eastAsiaTheme="minorEastAsia" w:hAnsi="Times New Roman" w:cs="Times New Roman"/>
+          <w:sz w:val="24"/>
+          <w:szCs w:val="24"/>
+          <w:lang w:val="sr-Latn-RS"/>
+        </w:rPr>
+      </w:pPr>
+      <w:r>
+        <w:rPr>
+          <w:rFonts w:ascii="Times New Roman" w:eastAsiaTheme="minorEastAsia" w:hAnsi="Times New Roman" w:cs="Times New Roman"/>
+          <w:b/>
+          <w:bCs/>
+          <w:sz w:val="24"/>
+          <w:szCs w:val="24"/>
+          <w:lang w:val="sr-Latn-RS"/>
+        </w:rPr>
+        <w:t xml:space="preserve"> </w:t>
+      </w:r>
+      <w:r>
+        <w:rPr>
+          <w:rFonts w:ascii="Times New Roman" w:eastAsiaTheme="minorEastAsia" w:hAnsi="Times New Roman" w:cs="Times New Roman"/>
+          <w:sz w:val="24"/>
+          <w:szCs w:val="24"/>
+          <w:lang w:val="sr-Latn-RS"/>
+        </w:rPr>
+        <w:t xml:space="preserve">Ovaj izazov se sastoji od dva servera: main_app.py i hidden_app.py. Server main_app.py je javno dostupan i korisnici mu mogu pristupiti putem </w:t>
+      </w:r>
+      <w:hyperlink r:id="rId19" w:history="1">
         <w:r>
           <w:rPr>
             <w:rStyle w:val="Hyperlink"/>
@@ -381,21 +2341,18 @@
       </w:hyperlink>
       <w:r>
         <w:rPr>
-          <w:rFonts w:ascii="Times New Roman" w:eastAsiaTheme="minorEastAsia" w:hAnsi="Times New Roman" w:cs="Times New Roman"/>
-          <w:sz w:val="24"/>
-          <w:szCs w:val="24"/>
-          <w:lang w:val="en-US"/>
-        </w:rPr>
-        <w:t xml:space="preserve">. </w:t>
-      </w:r>
-      <w:r>
-        <w:rPr>
-          <w:rFonts w:ascii="Times New Roman" w:eastAsiaTheme="minorEastAsia" w:hAnsi="Times New Roman" w:cs="Times New Roman"/>
-          <w:sz w:val="24"/>
-          <w:szCs w:val="24"/>
-          <w:lang w:val="sr-Latn-RS"/>
-        </w:rPr>
-        <w:t xml:space="preserve">Korisnici ne mogu da pristupaju hidden_app.py serveru koji je pokrenut na </w:t>
+          <w:lang w:val="en-US"/>
+        </w:rPr>
+        <w:t>.</w:t>
+      </w:r>
+      <w:r>
+        <w:rPr>
+          <w:rFonts w:ascii="Times New Roman" w:eastAsiaTheme="minorEastAsia" w:hAnsi="Times New Roman" w:cs="Times New Roman"/>
+          <w:sz w:val="24"/>
+          <w:szCs w:val="24"/>
+          <w:lang w:val="sr-Latn-RS"/>
+        </w:rPr>
+        <w:t xml:space="preserve"> Server hidden_app.py nalazi se na </w:t>
       </w:r>
       <w:r>
         <w:rPr>
@@ -414,7 +2371,25 @@
           <w:szCs w:val="24"/>
           <w:lang w:val="sr-Latn-RS"/>
         </w:rPr>
-        <w:t xml:space="preserve">. Na ovom serveru se nalazi flag koji je rešenje izazova, a u stvari predstavlja poverljiv podatak. </w:t>
+        <w:t xml:space="preserve"> i on nije direktno dostupan korisnicima. Na njemu se nalazi poverljiv podatak koji prestavalja re</w:t>
+      </w:r>
+      <w:r>
+        <w:rPr>
+          <w:rFonts w:ascii="Times New Roman" w:eastAsiaTheme="minorEastAsia" w:hAnsi="Times New Roman" w:cs="Times New Roman"/>
+          <w:sz w:val="24"/>
+          <w:szCs w:val="24"/>
+          <w:lang w:val="sr-Latn-ME"/>
+        </w:rPr>
+        <w:t>šenje izazova.</w:t>
+      </w:r>
+      <w:r>
+        <w:rPr>
+          <w:rFonts w:ascii="Times New Roman" w:eastAsiaTheme="minorEastAsia" w:hAnsi="Times New Roman" w:cs="Times New Roman"/>
+          <w:sz w:val="24"/>
+          <w:szCs w:val="24"/>
+          <w:lang w:val="sr-Latn-RS"/>
+        </w:rPr>
+        <w:t xml:space="preserve"> </w:t>
       </w:r>
     </w:p>
     <w:p>
@@ -435,54 +2410,9 @@
           <w:szCs w:val="24"/>
           <w:lang w:val="sr-Latn-RS"/>
         </w:rPr>
-        <w:t xml:space="preserve">Korisnici na početnoj stranici pomoću padajuće liste mogu da biraju na koju će stranicu otići. </w:t>
-      </w:r>
-      <w:r>
-        <w:rPr>
-          <w:rFonts w:ascii="Times New Roman" w:eastAsiaTheme="minorEastAsia" w:hAnsi="Times New Roman" w:cs="Times New Roman"/>
-          <w:sz w:val="24"/>
-          <w:szCs w:val="24"/>
-          <w:lang w:val="sr-Latn-RS"/>
-        </w:rPr>
-        <w:t>Ovo je implementirano tako što korisnik u padajućoj listi</w:t>
-      </w:r>
-      <w:r>
-        <w:rPr>
-          <w:rFonts w:ascii="Times New Roman" w:eastAsiaTheme="minorEastAsia" w:hAnsi="Times New Roman" w:cs="Times New Roman"/>
-          <w:sz w:val="24"/>
-          <w:szCs w:val="24"/>
-          <w:lang w:val="sr-Latn-RS"/>
-        </w:rPr>
-        <w:t>, koja je deo forme,</w:t>
-      </w:r>
-      <w:r>
-        <w:rPr>
-          <w:rFonts w:ascii="Times New Roman" w:eastAsiaTheme="minorEastAsia" w:hAnsi="Times New Roman" w:cs="Times New Roman"/>
-          <w:sz w:val="24"/>
-          <w:szCs w:val="24"/>
-          <w:lang w:val="sr-Latn-RS"/>
-        </w:rPr>
-        <w:t xml:space="preserve"> bira tekstualnu vrednost </w:t>
-      </w:r>
-      <w:r>
-        <w:rPr>
-          <w:rFonts w:ascii="Times New Roman" w:eastAsiaTheme="minorEastAsia" w:hAnsi="Times New Roman" w:cs="Times New Roman"/>
-          <w:sz w:val="24"/>
-          <w:szCs w:val="24"/>
-          <w:lang w:val="sr-Latn-RS"/>
-        </w:rPr>
-        <w:t>URL</w:t>
-      </w:r>
-      <w:r>
-        <w:rPr>
-          <w:rFonts w:ascii="Times New Roman" w:eastAsiaTheme="minorEastAsia" w:hAnsi="Times New Roman" w:cs="Times New Roman"/>
-          <w:sz w:val="24"/>
-          <w:szCs w:val="24"/>
-          <w:lang w:val="sr-Latn-RS"/>
-        </w:rPr>
-        <w:t xml:space="preserve"> (npr. </w:t>
-      </w:r>
-      <w:hyperlink r:id="rId7" w:history="1">
+        <w:t xml:space="preserve">Korisnički interfejs na početnoj stranici omogućava izbor ciljne stranice preko padajućeg menija, u okviru forme. Nakon što korisnik odabere jednu od tekstualnih vrednosti URL-a (npr. </w:t>
+      </w:r>
+      <w:hyperlink r:id="rId20" w:history="1">
         <w:r>
           <w:rPr>
             <w:rStyle w:val="Hyperlink"/>
@@ -511,16 +2441,7 @@
           <w:szCs w:val="24"/>
           <w:lang w:val="sr-Latn-RS"/>
         </w:rPr>
-        <w:t xml:space="preserve">) i </w:t>
-      </w:r>
-      <w:r>
-        <w:rPr>
-          <w:rFonts w:ascii="Times New Roman" w:eastAsiaTheme="minorEastAsia" w:hAnsi="Times New Roman" w:cs="Times New Roman"/>
-          <w:sz w:val="24"/>
-          <w:szCs w:val="24"/>
-          <w:lang w:val="sr-Latn-RS"/>
-        </w:rPr>
-        <w:t>šalje POST zahtev na server. Server prihvata ovaj POST zahtev i na osnovu odabrane vrednosti dohvata stranicu i prikazuje je korisniku.</w:t>
+        <w:t>) i pošalje POST zahtev na server, server na osnovu odabrane vrednosti prepoznaje URL i prikazuje mu željenu stranicu.</w:t>
       </w:r>
     </w:p>
     <w:p>
@@ -541,70 +2462,7 @@
           <w:szCs w:val="24"/>
           <w:lang w:val="sr-Latn-RS"/>
         </w:rPr>
-        <w:t xml:space="preserve">Da bi se server zaštitio od malicioznih korisnika implementirano je blacklist filtriranje </w:t>
-      </w:r>
-      <w:r>
-        <w:rPr>
-          <w:rFonts w:ascii="Times New Roman" w:eastAsiaTheme="minorEastAsia" w:hAnsi="Times New Roman" w:cs="Times New Roman"/>
-          <w:sz w:val="24"/>
-          <w:szCs w:val="24"/>
-          <w:lang w:val="sr-Latn-RS"/>
-        </w:rPr>
-        <w:t>URL</w:t>
-      </w:r>
-      <w:r>
-        <w:rPr>
-          <w:rFonts w:ascii="Times New Roman" w:eastAsiaTheme="minorEastAsia" w:hAnsi="Times New Roman" w:cs="Times New Roman"/>
-          <w:sz w:val="24"/>
-          <w:szCs w:val="24"/>
-          <w:lang w:val="sr-Latn-RS"/>
-        </w:rPr>
-        <w:t xml:space="preserve"> koji je korisnik poslao. Ako </w:t>
-      </w:r>
-      <w:r>
-        <w:rPr>
-          <w:rFonts w:ascii="Times New Roman" w:eastAsiaTheme="minorEastAsia" w:hAnsi="Times New Roman" w:cs="Times New Roman"/>
-          <w:sz w:val="24"/>
-          <w:szCs w:val="24"/>
-          <w:lang w:val="sr-Latn-RS"/>
-        </w:rPr>
-        <w:t>URL</w:t>
-      </w:r>
-      <w:r>
-        <w:rPr>
-          <w:rFonts w:ascii="Times New Roman" w:eastAsiaTheme="minorEastAsia" w:hAnsi="Times New Roman" w:cs="Times New Roman"/>
-          <w:sz w:val="24"/>
-          <w:szCs w:val="24"/>
-          <w:lang w:val="sr-Latn-RS"/>
-        </w:rPr>
-        <w:t xml:space="preserve"> sadrži string localhost ili ako je vrednost prvog bajta ip adrese 127, server ne dohvata stranicu na toj adresi i korisniku vraća poruku o grešci. </w:t>
-      </w:r>
-      <w:r>
-        <w:rPr>
-          <w:rFonts w:ascii="Times New Roman" w:eastAsiaTheme="minorEastAsia" w:hAnsi="Times New Roman" w:cs="Times New Roman"/>
-          <w:sz w:val="24"/>
-          <w:szCs w:val="24"/>
-          <w:lang w:val="sr-Latn-RS"/>
-        </w:rPr>
-        <w:t xml:space="preserve">Ako </w:t>
-      </w:r>
-      <w:r>
-        <w:rPr>
-          <w:rFonts w:ascii="Times New Roman" w:eastAsiaTheme="minorEastAsia" w:hAnsi="Times New Roman" w:cs="Times New Roman"/>
-          <w:sz w:val="24"/>
-          <w:szCs w:val="24"/>
-          <w:lang w:val="sr-Latn-RS"/>
-        </w:rPr>
-        <w:t>URL</w:t>
-      </w:r>
-      <w:r>
-        <w:rPr>
-          <w:rFonts w:ascii="Times New Roman" w:eastAsiaTheme="minorEastAsia" w:hAnsi="Times New Roman" w:cs="Times New Roman"/>
-          <w:sz w:val="24"/>
-          <w:szCs w:val="24"/>
-          <w:lang w:val="sr-Latn-RS"/>
-        </w:rPr>
-        <w:t xml:space="preserve"> sadrži string </w:t>
+        <w:t xml:space="preserve">Da bi se server zaštitio od malicioznih korisnika implementirano je blacklist filtriranje URL koji je korisnik poslao. Ako URL sadrži string localhost ili ako je vrednost prvog bajta ip adrese 127, server ne dohvata stranicu na toj adresi i korisniku vraća poruku o grešci. Ako URL sadrži string </w:t>
       </w:r>
       <w:r>
         <w:rPr>
@@ -622,7 +2480,7 @@
           <w:szCs w:val="24"/>
           <w:lang w:val="sr-Latn-RS"/>
         </w:rPr>
-        <w:t>korisniku se opet prikazuje poruka o grešci.</w:t>
+        <w:t xml:space="preserve">korisniku se opet prikazuje poruka o grešci. Implementirana je i zaštita  od pokušaja zaobilaženja filtera korišćenjem URL enkodovanja. Server će dodatno dekodirati putanju (npr. %61dmin postaje admin) i proverava da li se enkodovana vrednost poklapa sa nedozvoljenim izrazima. Na taj način su onemogućeni pokušaji skrivanja nedozvoljenih izraza pomoću jednostrukog URL enkodiranja. </w:t>
       </w:r>
     </w:p>
     <w:p>
@@ -643,18 +2501,29 @@
           <w:szCs w:val="24"/>
           <w:lang w:val="sr-Latn-RS"/>
         </w:rPr>
-        <w:t xml:space="preserve">Ovaj tip zaštite se može zaobići tako što se umesto localhost serveru pošalje localhosT. Provera admin stringa se može zaobići tako što se koristi URL Encoding. Karakteri u okviru URL se mogu enkodovati pomoću znaka % i njihovog heksadecimalnog ascii koda, na primer a se enkoduje kao %61. Tako se admin može napisati kao %61dmin. </w:t>
-      </w:r>
-      <w:r>
-        <w:rPr>
-          <w:rFonts w:ascii="Times New Roman" w:eastAsiaTheme="minorEastAsia" w:hAnsi="Times New Roman" w:cs="Times New Roman"/>
-          <w:sz w:val="24"/>
-          <w:szCs w:val="24"/>
-          <w:lang w:val="sr-Latn-RS"/>
-        </w:rPr>
-        <w:t xml:space="preserve">Pomoću inspect element korisnik može umesto linka ka post1 uneti </w:t>
-      </w:r>
-      <w:hyperlink r:id="rId8" w:history="1">
+        <w:lastRenderedPageBreak/>
+        <w:t xml:space="preserve">Ovakav tip zaštite može se zaobići korišćenjem dvostrukog URL kodiranja. Karakter %, koji se koristi pri jednostrukom kodiranju, može se dodatno kodirati kao %25, pa tako jednostruko enkodirani %61dmin postaje dvostruko enkodirani %2561dmin. Pomoću opcije </w:t>
+      </w:r>
+      <w:r>
+        <w:rPr>
+          <w:rFonts w:ascii="Times New Roman" w:eastAsiaTheme="minorEastAsia" w:hAnsi="Times New Roman" w:cs="Times New Roman"/>
+          <w:i/>
+          <w:sz w:val="24"/>
+          <w:szCs w:val="24"/>
+          <w:lang w:val="sr-Latn-RS"/>
+        </w:rPr>
+        <w:t>Inspect element</w:t>
+      </w:r>
+      <w:r>
+        <w:rPr>
+          <w:rFonts w:ascii="Times New Roman" w:eastAsiaTheme="minorEastAsia" w:hAnsi="Times New Roman" w:cs="Times New Roman"/>
+          <w:sz w:val="24"/>
+          <w:szCs w:val="24"/>
+          <w:lang w:val="sr-Latn-RS"/>
+        </w:rPr>
+        <w:t xml:space="preserve">, korisnik može izmeniti vrednost forme i umesto linka ka post1 uneti </w:t>
+      </w:r>
+      <w:hyperlink r:id="rId21" w:history="1">
         <w:r>
           <w:rPr>
             <w:rStyle w:val="Hyperlink"/>
@@ -673,7 +2542,7 @@
             <w:szCs w:val="24"/>
             <w:lang w:val="en-US"/>
           </w:rPr>
-          <w:t>//localhosT:5001/%61dmin</w:t>
+          <w:t>//localhosT:5001/%2561dmin</w:t>
         </w:r>
       </w:hyperlink>
       <w:r>
@@ -683,20 +2552,8 @@
           <w:szCs w:val="24"/>
           <w:lang w:val="sr-Latn-RS"/>
         </w:rPr>
-        <w:t xml:space="preserve"> i dohvatiti sadržaj sa stranice administratora.</w:t>
-      </w:r>
-    </w:p>
-    <w:p>
-      <w:pPr>
-        <w:ind w:firstLine="630"/>
-        <w:jc w:val="both"/>
-        <w:rPr>
-          <w:rFonts w:ascii="Times New Roman" w:eastAsiaTheme="minorEastAsia" w:hAnsi="Times New Roman" w:cs="Times New Roman"/>
-          <w:sz w:val="24"/>
-          <w:szCs w:val="24"/>
-          <w:lang w:val="sr-Latn-RS"/>
-        </w:rPr>
-      </w:pPr>
+        <w:t xml:space="preserve">, čime zaobilazi zaštitu i uspeva da dohvati sadržaj sa stranice administratora. </w:t>
+      </w:r>
     </w:p>
     <w:p>
       <w:pPr>
@@ -708,435 +2565,9 @@
         <w:jc w:val="both"/>
         <w:rPr>
           <w:rFonts w:ascii="Times New Roman" w:eastAsiaTheme="minorEastAsia" w:hAnsi="Times New Roman" w:cs="Times New Roman"/>
-          <w:sz w:val="24"/>
-          <w:szCs w:val="24"/>
-          <w:lang w:val="sr-Latn-RS"/>
-        </w:rPr>
-      </w:pPr>
-      <w:r>
-        <w:rPr>
-          <w:rFonts w:ascii="Times New Roman" w:eastAsiaTheme="minorEastAsia" w:hAnsi="Times New Roman" w:cs="Times New Roman"/>
           <w:b/>
           <w:bCs/>
           <w:sz w:val="24"/>
-          <w:szCs w:val="24"/>
-          <w:lang w:val="sr-Latn-RS"/>
-        </w:rPr>
-        <w:lastRenderedPageBreak/>
-        <w:t>Whitelist tip napada</w:t>
-      </w:r>
-    </w:p>
-    <w:p>
-      <w:pPr>
-        <w:ind w:firstLine="630"/>
-        <w:jc w:val="both"/>
-        <w:rPr>
-          <w:rFonts w:ascii="Times New Roman" w:eastAsiaTheme="minorEastAsia" w:hAnsi="Times New Roman" w:cs="Times New Roman"/>
-          <w:sz w:val="24"/>
-          <w:szCs w:val="24"/>
-          <w:lang w:val="sr-Latn-RS"/>
-        </w:rPr>
-      </w:pPr>
-      <w:r>
-        <w:rPr>
-          <w:rFonts w:ascii="Times New Roman" w:eastAsiaTheme="minorEastAsia" w:hAnsi="Times New Roman" w:cs="Times New Roman"/>
-          <w:sz w:val="24"/>
-          <w:szCs w:val="24"/>
-          <w:lang w:val="en-US"/>
-        </w:rPr>
-        <w:t xml:space="preserve">Ovaj izazov </w:t>
-      </w:r>
-      <w:r>
-        <w:rPr>
-          <w:rFonts w:ascii="Times New Roman" w:eastAsiaTheme="minorEastAsia" w:hAnsi="Times New Roman" w:cs="Times New Roman"/>
-          <w:sz w:val="24"/>
-          <w:szCs w:val="24"/>
-          <w:lang w:val="sr-Latn-RS"/>
-        </w:rPr>
-        <w:t xml:space="preserve">ima istu strukturu </w:t>
-      </w:r>
-      <w:r>
-        <w:rPr>
-          <w:rFonts w:ascii="Times New Roman" w:eastAsiaTheme="minorEastAsia" w:hAnsi="Times New Roman" w:cs="Times New Roman"/>
-          <w:sz w:val="24"/>
-          <w:szCs w:val="24"/>
-          <w:lang w:val="sr-Latn-RS"/>
-        </w:rPr>
-        <w:t xml:space="preserve">istu </w:t>
-      </w:r>
-      <w:r>
-        <w:rPr>
-          <w:rFonts w:ascii="Times New Roman" w:eastAsiaTheme="minorEastAsia" w:hAnsi="Times New Roman" w:cs="Times New Roman"/>
-          <w:sz w:val="24"/>
-          <w:szCs w:val="24"/>
-          <w:lang w:val="sr-Latn-RS"/>
-        </w:rPr>
-        <w:t xml:space="preserve">kao i prethodni, korisnik u padajućem meniju bira stranicu koju želi da učita. Razlika je što se za zaštitu od malicioznih URL koristi whitelist filtriranje. </w:t>
-      </w:r>
-      <w:r>
-        <w:rPr>
-          <w:rFonts w:ascii="Times New Roman" w:eastAsiaTheme="minorEastAsia" w:hAnsi="Times New Roman" w:cs="Times New Roman"/>
-          <w:sz w:val="24"/>
-          <w:szCs w:val="24"/>
-          <w:lang w:val="sr-Latn-RS"/>
-        </w:rPr>
-        <w:t>Dozvoljeno je dohvatiti sadržaj sa URL koji sadrže string localhost:5000. Ako URL ne sadrži ovaj string korisniku se ispisuje poruka o grešci.</w:t>
-      </w:r>
-    </w:p>
-    <w:p>
-      <w:pPr>
-        <w:ind w:firstLine="630"/>
-        <w:jc w:val="both"/>
-        <w:rPr>
-          <w:rFonts w:ascii="Times New Roman" w:eastAsiaTheme="minorEastAsia" w:hAnsi="Times New Roman" w:cs="Times New Roman"/>
-          <w:sz w:val="24"/>
-          <w:szCs w:val="24"/>
-          <w:lang w:val="sr-Latn-RS"/>
-        </w:rPr>
-      </w:pPr>
-      <w:r>
-        <w:rPr>
-          <w:rFonts w:ascii="Times New Roman" w:eastAsiaTheme="minorEastAsia" w:hAnsi="Times New Roman" w:cs="Times New Roman"/>
-          <w:sz w:val="24"/>
-          <w:szCs w:val="24"/>
-          <w:lang w:val="sr-Latn-RS"/>
-        </w:rPr>
-        <w:t>Ovaj tip zaštite se može zaobići tako što se koriste neki od oblika validnog URL, na primer:</w:t>
-      </w:r>
-    </w:p>
-    <w:p>
-      <w:pPr>
-        <w:pStyle w:val="ListParagraph"/>
-        <w:numPr>
-          <w:ilvl w:val="0"/>
-          <w:numId w:val="3"/>
-        </w:numPr>
-        <w:jc w:val="both"/>
-        <w:rPr>
-          <w:rFonts w:ascii="Times New Roman" w:eastAsiaTheme="minorEastAsia" w:hAnsi="Times New Roman" w:cs="Times New Roman"/>
-          <w:sz w:val="24"/>
-          <w:szCs w:val="24"/>
-          <w:lang w:val="sr-Latn-RS"/>
-        </w:rPr>
-      </w:pPr>
-      <w:r>
-        <w:rPr>
-          <w:rFonts w:ascii="Times New Roman" w:eastAsiaTheme="minorEastAsia" w:hAnsi="Times New Roman" w:cs="Times New Roman"/>
-          <w:sz w:val="24"/>
-          <w:szCs w:val="24"/>
-          <w:lang w:val="sr-Latn-RS"/>
-        </w:rPr>
-        <w:t xml:space="preserve">Pomoću karaktera </w:t>
-      </w:r>
-      <w:r>
-        <w:rPr>
-          <w:rFonts w:ascii="Times New Roman" w:eastAsiaTheme="minorEastAsia" w:hAnsi="Times New Roman" w:cs="Times New Roman"/>
-          <w:sz w:val="24"/>
-          <w:szCs w:val="24"/>
-          <w:lang w:val="en-US"/>
-        </w:rPr>
-        <w:t>@ se mogu postaviti kredencijali pre imena malicioznog hosta:</w:t>
-      </w:r>
-      <w:bookmarkStart w:id="0" w:name="_MON_1814042908"/>
-      <w:bookmarkEnd w:id="0"/>
-      <w:r>
-        <w:rPr>
-          <w:rFonts w:ascii="Times New Roman" w:eastAsiaTheme="minorEastAsia" w:hAnsi="Times New Roman" w:cs="Times New Roman"/>
-          <w:noProof/>
-          <w:sz w:val="24"/>
-          <w:szCs w:val="24"/>
-          <w:lang w:val="en-US"/>
-        </w:rPr>
-        <w:object w:dxaOrig="9360" w:dyaOrig="514" w14:anchorId="41A0BCFB">
-          <v:shapetype id="_x0000_t75" coordsize="21600,21600" o:spt="75" o:preferrelative="t" path="m@4@5l@4@11@9@11@9@5xe" filled="f" stroked="f">
-            <v:stroke joinstyle="miter"/>
-            <v:formulas>
-              <v:f eqn="if lineDrawn pixelLineWidth 0"/>
-              <v:f eqn="sum @0 1 0"/>
-              <v:f eqn="sum 0 0 @1"/>
-              <v:f eqn="prod @2 1 2"/>
-              <v:f eqn="prod @3 21600 pixelWidth"/>
-              <v:f eqn="prod @3 21600 pixelHeight"/>
-              <v:f eqn="sum @0 0 1"/>
-              <v:f eqn="prod @6 1 2"/>
-              <v:f eqn="prod @7 21600 pixelWidth"/>
-              <v:f eqn="sum @8 21600 0"/>
-              <v:f eqn="prod @7 21600 pixelHeight"/>
-              <v:f eqn="sum @10 21600 0"/>
-            </v:formulas>
-            <v:path o:extrusionok="f" gradientshapeok="t" o:connecttype="rect"/>
-            <o:lock v:ext="edit" aspectratio="t"/>
-          </v:shapetype>
-          <v:shape id="_x0000_i1025" type="#_x0000_t75" alt="" style="width:468pt;height:26pt;mso-width-percent:0;mso-height-percent:0;mso-width-percent:0;mso-height-percent:0" o:ole="">
-            <v:imagedata r:id="rId9" o:title=""/>
-          </v:shape>
-          <o:OLEObject Type="Embed" ProgID="Word.OpenDocumentText.12" ShapeID="_x0000_i1025" DrawAspect="Content" ObjectID="_1815053531" r:id="rId10"/>
-        </w:object>
-      </w:r>
-    </w:p>
-    <w:p>
-      <w:pPr>
-        <w:pStyle w:val="ListParagraph"/>
-        <w:numPr>
-          <w:ilvl w:val="0"/>
-          <w:numId w:val="3"/>
-        </w:numPr>
-        <w:rPr>
-          <w:rFonts w:ascii="Times New Roman" w:eastAsiaTheme="minorEastAsia" w:hAnsi="Times New Roman" w:cs="Times New Roman"/>
-          <w:sz w:val="24"/>
-          <w:szCs w:val="24"/>
-          <w:lang w:val="sr-Latn-RS"/>
-        </w:rPr>
-      </w:pPr>
-      <w:r>
-        <w:rPr>
-          <w:rFonts w:ascii="Times New Roman" w:eastAsiaTheme="minorEastAsia" w:hAnsi="Times New Roman" w:cs="Times New Roman"/>
-          <w:sz w:val="24"/>
-          <w:szCs w:val="24"/>
-          <w:lang w:val="en-US"/>
-        </w:rPr>
-        <w:t>Pomo</w:t>
-      </w:r>
-      <w:r>
-        <w:rPr>
-          <w:rFonts w:ascii="Times New Roman" w:eastAsiaTheme="minorEastAsia" w:hAnsi="Times New Roman" w:cs="Times New Roman"/>
-          <w:sz w:val="24"/>
-          <w:szCs w:val="24"/>
-          <w:lang w:val="sr-Latn-RS"/>
-        </w:rPr>
-        <w:t xml:space="preserve">ću karaktera # se </w:t>
-      </w:r>
-      <w:r>
-        <w:rPr>
-          <w:rFonts w:ascii="Times New Roman" w:eastAsiaTheme="minorEastAsia" w:hAnsi="Times New Roman" w:cs="Times New Roman"/>
-          <w:sz w:val="24"/>
-          <w:szCs w:val="24"/>
-          <w:lang w:val="sr-Latn-RS"/>
-        </w:rPr>
-        <w:t>mogu postaviti url fragmenti:</w:t>
-      </w:r>
-      <w:bookmarkStart w:id="1" w:name="_MON_1814043006"/>
-      <w:bookmarkEnd w:id="1"/>
-      <w:r>
-        <w:rPr>
-          <w:rFonts w:ascii="Times New Roman" w:eastAsiaTheme="minorEastAsia" w:hAnsi="Times New Roman" w:cs="Times New Roman"/>
-          <w:noProof/>
-          <w:sz w:val="24"/>
-          <w:szCs w:val="24"/>
-          <w:lang w:val="sr-Latn-RS"/>
-        </w:rPr>
-        <w:object w:dxaOrig="9360" w:dyaOrig="514" w14:anchorId="62C8FD7B">
-          <v:shape id="_x0000_i1026" type="#_x0000_t75" alt="" style="width:468pt;height:26pt;mso-width-percent:0;mso-height-percent:0;mso-width-percent:0;mso-height-percent:0" o:ole="">
-            <v:imagedata r:id="rId11" o:title=""/>
-          </v:shape>
-          <o:OLEObject Type="Embed" ProgID="Word.OpenDocumentText.12" ShapeID="_x0000_i1026" DrawAspect="Content" ObjectID="_1815053532" r:id="rId12"/>
-        </w:object>
-      </w:r>
-    </w:p>
-    <w:p>
-      <w:pPr>
-        <w:pStyle w:val="ListParagraph"/>
-        <w:numPr>
-          <w:ilvl w:val="0"/>
-          <w:numId w:val="3"/>
-        </w:numPr>
-        <w:rPr>
-          <w:rFonts w:ascii="Times New Roman" w:eastAsiaTheme="minorEastAsia" w:hAnsi="Times New Roman" w:cs="Times New Roman"/>
-          <w:sz w:val="24"/>
-          <w:szCs w:val="24"/>
-          <w:lang w:val="sr-Latn-RS"/>
-        </w:rPr>
-      </w:pPr>
-      <w:r>
-        <w:rPr>
-          <w:rFonts w:ascii="Times New Roman" w:eastAsiaTheme="minorEastAsia" w:hAnsi="Times New Roman" w:cs="Times New Roman"/>
-          <w:sz w:val="24"/>
-          <w:szCs w:val="24"/>
-          <w:lang w:val="sr-Latn-RS"/>
-        </w:rPr>
-        <w:t>Očekivani deo se može poslati kao query parametar na maliciozni sajt:</w:t>
-      </w:r>
-      <w:bookmarkStart w:id="2" w:name="_MON_1814043221"/>
-      <w:bookmarkEnd w:id="2"/>
-      <w:r>
-        <w:rPr>
-          <w:rFonts w:ascii="Times New Roman" w:eastAsiaTheme="minorEastAsia" w:hAnsi="Times New Roman" w:cs="Times New Roman"/>
-          <w:noProof/>
-          <w:sz w:val="24"/>
-          <w:szCs w:val="24"/>
-          <w:lang w:val="sr-Latn-RS"/>
-        </w:rPr>
-        <w:object w:dxaOrig="9360" w:dyaOrig="514" w14:anchorId="0951D7D8">
-          <v:shape id="_x0000_i1027" type="#_x0000_t75" alt="" style="width:468pt;height:26pt;mso-width-percent:0;mso-height-percent:0;mso-width-percent:0;mso-height-percent:0" o:ole="">
-            <v:imagedata r:id="rId13" o:title=""/>
-          </v:shape>
-          <o:OLEObject Type="Embed" ProgID="Word.OpenDocumentText.12" ShapeID="_x0000_i1027" DrawAspect="Content" ObjectID="_1815053533" r:id="rId14"/>
-        </w:object>
-      </w:r>
-    </w:p>
-    <w:p>
-      <w:pPr>
-        <w:pStyle w:val="ListParagraph"/>
-        <w:numPr>
-          <w:ilvl w:val="0"/>
-          <w:numId w:val="3"/>
-        </w:numPr>
-        <w:rPr>
-          <w:rFonts w:ascii="Times New Roman" w:eastAsiaTheme="minorEastAsia" w:hAnsi="Times New Roman" w:cs="Times New Roman"/>
-          <w:sz w:val="24"/>
-          <w:szCs w:val="24"/>
-          <w:lang w:val="sr-Latn-RS"/>
-        </w:rPr>
-      </w:pPr>
-      <w:r>
-        <w:rPr>
-          <w:rFonts w:ascii="Times New Roman" w:eastAsiaTheme="minorEastAsia" w:hAnsi="Times New Roman" w:cs="Times New Roman"/>
-          <w:sz w:val="24"/>
-          <w:szCs w:val="24"/>
-          <w:lang w:val="sr-Latn-RS"/>
-        </w:rPr>
-        <w:t>Može se koristiti URL encoding ili double URL encoding</w:t>
-      </w:r>
-    </w:p>
-    <w:p>
-      <w:pPr>
-        <w:ind w:firstLine="630"/>
-        <w:jc w:val="both"/>
-        <w:rPr>
-          <w:rFonts w:ascii="Times New Roman" w:eastAsiaTheme="minorEastAsia" w:hAnsi="Times New Roman" w:cs="Times New Roman"/>
-          <w:sz w:val="24"/>
-          <w:szCs w:val="24"/>
-          <w:lang w:val="en-US"/>
-        </w:rPr>
-      </w:pPr>
-      <w:r>
-        <w:rPr>
-          <w:rFonts w:ascii="Times New Roman" w:eastAsiaTheme="minorEastAsia" w:hAnsi="Times New Roman" w:cs="Times New Roman"/>
-          <w:sz w:val="24"/>
-          <w:szCs w:val="24"/>
-          <w:lang w:val="sr-Latn-RS"/>
-        </w:rPr>
-        <w:t xml:space="preserve">Kao rešenje ovog primera se može koristiti bilo koja od ovih tehnika. Jedno rešenje je da korisnik pomoću inspect element </w:t>
-      </w:r>
-      <w:r>
-        <w:rPr>
-          <w:rFonts w:ascii="Times New Roman" w:eastAsiaTheme="minorEastAsia" w:hAnsi="Times New Roman" w:cs="Times New Roman"/>
-          <w:sz w:val="24"/>
-          <w:szCs w:val="24"/>
-          <w:lang w:val="sr-Latn-RS"/>
-        </w:rPr>
-        <w:t xml:space="preserve">izmeni stranicu tako da se zahteva sadržaj stranice koja se nalazi na </w:t>
-      </w:r>
-      <w:r>
-        <w:rPr>
-          <w:rFonts w:ascii="Times New Roman" w:eastAsiaTheme="minorEastAsia" w:hAnsi="Times New Roman" w:cs="Times New Roman"/>
-          <w:sz w:val="24"/>
-          <w:szCs w:val="24"/>
-          <w:lang w:val="sr-Latn-RS"/>
-        </w:rPr>
-        <w:t xml:space="preserve">adresi </w:t>
-      </w:r>
-      <w:hyperlink r:id="rId15" w:history="1">
-        <w:r>
-          <w:rPr>
-            <w:rStyle w:val="Hyperlink"/>
-            <w:rFonts w:ascii="Times New Roman" w:eastAsiaTheme="minorEastAsia" w:hAnsi="Times New Roman" w:cs="Times New Roman"/>
-            <w:sz w:val="24"/>
-            <w:szCs w:val="24"/>
-            <w:lang w:val="sr-Latn-RS"/>
-          </w:rPr>
-          <w:t>http</w:t>
-        </w:r>
-        <w:r>
-          <w:rPr>
-            <w:rStyle w:val="Hyperlink"/>
-            <w:rFonts w:ascii="Times New Roman" w:eastAsiaTheme="minorEastAsia" w:hAnsi="Times New Roman" w:cs="Times New Roman"/>
-            <w:sz w:val="24"/>
-            <w:szCs w:val="24"/>
-            <w:lang w:val="en-US"/>
-          </w:rPr>
-          <w:t>://localhost:5001/admin?localhost:5000/post1</w:t>
-        </w:r>
-      </w:hyperlink>
-      <w:r>
-        <w:rPr>
-          <w:rFonts w:ascii="Times New Roman" w:eastAsiaTheme="minorEastAsia" w:hAnsi="Times New Roman" w:cs="Times New Roman"/>
-          <w:sz w:val="24"/>
-          <w:szCs w:val="24"/>
-          <w:lang w:val="en-US"/>
-        </w:rPr>
-        <w:t>.</w:t>
-      </w:r>
-    </w:p>
-    <w:p>
-      <w:pPr>
-        <w:ind w:firstLine="630"/>
-        <w:jc w:val="both"/>
-        <w:rPr>
-          <w:rFonts w:ascii="Times New Roman" w:eastAsiaTheme="minorEastAsia" w:hAnsi="Times New Roman" w:cs="Times New Roman"/>
-          <w:sz w:val="24"/>
-          <w:szCs w:val="24"/>
-          <w:lang w:val="sr-Latn-RS"/>
-        </w:rPr>
-      </w:pPr>
-      <w:r>
-        <w:rPr>
-          <w:rFonts w:ascii="Times New Roman" w:eastAsiaTheme="minorEastAsia" w:hAnsi="Times New Roman" w:cs="Times New Roman"/>
-          <w:sz w:val="24"/>
-          <w:szCs w:val="24"/>
-          <w:lang w:val="sr-Latn-RS"/>
-        </w:rPr>
-        <w:t xml:space="preserve">Whitelist filtriranje URL na serveru se zaobilazi korišćenjem veoma složenog formata koji validan URL može da ima. </w:t>
-      </w:r>
-      <w:r>
-        <w:rPr>
-          <w:rFonts w:ascii="Times New Roman" w:eastAsiaTheme="minorEastAsia" w:hAnsi="Times New Roman" w:cs="Times New Roman"/>
-          <w:sz w:val="24"/>
-          <w:szCs w:val="24"/>
-          <w:lang w:val="sr-Latn-RS"/>
-        </w:rPr>
-        <w:t>URL parseri će korektno isparsirati ovaj URL, ali će on proći filter</w:t>
-      </w:r>
-      <w:r>
-        <w:rPr>
-          <w:rFonts w:ascii="Times New Roman" w:eastAsiaTheme="minorEastAsia" w:hAnsi="Times New Roman" w:cs="Times New Roman"/>
-          <w:sz w:val="24"/>
-          <w:szCs w:val="24"/>
-          <w:lang w:val="sr-Latn-RS"/>
-        </w:rPr>
-        <w:t xml:space="preserve"> jer sadrži određeni string koji filter proverava</w:t>
-      </w:r>
-      <w:r>
-        <w:rPr>
-          <w:rFonts w:ascii="Times New Roman" w:eastAsiaTheme="minorEastAsia" w:hAnsi="Times New Roman" w:cs="Times New Roman"/>
-          <w:sz w:val="24"/>
-          <w:szCs w:val="24"/>
-          <w:lang w:val="sr-Latn-RS"/>
-        </w:rPr>
-        <w:t>.</w:t>
-      </w:r>
-      <w:r>
-        <w:rPr>
-          <w:rFonts w:ascii="Times New Roman" w:eastAsiaTheme="minorEastAsia" w:hAnsi="Times New Roman" w:cs="Times New Roman"/>
-          <w:sz w:val="24"/>
-          <w:szCs w:val="24"/>
-          <w:lang w:val="sr-Latn-RS"/>
-        </w:rPr>
-        <w:t xml:space="preserve"> </w:t>
-      </w:r>
-    </w:p>
-    <w:p>
-      <w:pPr>
-        <w:pStyle w:val="ListParagraph"/>
-        <w:numPr>
-          <w:ilvl w:val="0"/>
-          <w:numId w:val="2"/>
-        </w:numPr>
-        <w:jc w:val="both"/>
-        <w:rPr>
-          <w:rFonts w:ascii="Times New Roman" w:eastAsiaTheme="minorEastAsia" w:hAnsi="Times New Roman" w:cs="Times New Roman"/>
-          <w:sz w:val="24"/>
-          <w:szCs w:val="24"/>
           <w:lang w:val="sr-Latn-RS"/>
         </w:rPr>
       </w:pPr>
@@ -1146,754 +2577,23 @@
           <w:b/>
           <w:bCs/>
           <w:sz w:val="24"/>
-          <w:szCs w:val="24"/>
-          <w:lang w:val="sr-Latn-RS"/>
-        </w:rPr>
-        <w:t>File URL</w:t>
-      </w:r>
-    </w:p>
-    <w:p>
-      <w:pPr>
-        <w:ind w:firstLine="630"/>
-        <w:jc w:val="both"/>
-        <w:rPr>
-          <w:rFonts w:ascii="Times New Roman" w:eastAsiaTheme="minorEastAsia" w:hAnsi="Times New Roman" w:cs="Times New Roman"/>
-          <w:sz w:val="24"/>
-          <w:szCs w:val="24"/>
-          <w:lang w:val="sr-Latn-RS"/>
-        </w:rPr>
-      </w:pPr>
-      <w:r>
-        <w:rPr>
-          <w:rFonts w:ascii="Times New Roman" w:eastAsiaTheme="minorEastAsia" w:hAnsi="Times New Roman" w:cs="Times New Roman"/>
-          <w:sz w:val="24"/>
-          <w:szCs w:val="24"/>
-          <w:lang w:val="sr-Latn-RS"/>
-        </w:rPr>
-        <w:t xml:space="preserve">Ovaj izazov se sastoji od jednog servera main_app.py, koji ima sličnu strukturu kao i prethodni primeri. Korisnik u padajućem meniju bira stranicu koju želi da dohvati, odabrani URL se šalje serveru koji na osnovu njega dohvata stranicu i prikazuje je korisniku. </w:t>
-      </w:r>
-    </w:p>
-    <w:p>
-      <w:pPr>
-        <w:ind w:firstLine="630"/>
-        <w:jc w:val="both"/>
-        <w:rPr>
-          <w:rFonts w:ascii="Times New Roman" w:eastAsiaTheme="minorEastAsia" w:hAnsi="Times New Roman" w:cs="Times New Roman"/>
-          <w:sz w:val="24"/>
-          <w:szCs w:val="24"/>
-          <w:lang w:val="sr-Latn-RS"/>
-        </w:rPr>
-      </w:pPr>
-      <w:r>
-        <w:rPr>
-          <w:rFonts w:ascii="Times New Roman" w:eastAsiaTheme="minorEastAsia" w:hAnsi="Times New Roman" w:cs="Times New Roman"/>
-          <w:sz w:val="24"/>
-          <w:szCs w:val="24"/>
-          <w:lang w:val="sr-Latn-RS"/>
-        </w:rPr>
-        <w:t xml:space="preserve">URL parseri parsiraju kao validne URL koji ukazuju na fajlove koji se nalaze na lokalnoj mašini. Korisnik može da od servera zahteva da dohvati URL koji ukazuje ne file i da na taj način dohvati osetljive podatke. Recimo ako korisnik zna da je server pokrenut na nekoj distribuciji linuxa može da dohvati </w:t>
-      </w:r>
-      <w:r>
-        <w:rPr>
-          <w:rFonts w:ascii="Times New Roman" w:eastAsiaTheme="minorEastAsia" w:hAnsi="Times New Roman" w:cs="Times New Roman"/>
-          <w:sz w:val="24"/>
-          <w:szCs w:val="24"/>
-          <w:lang w:val="en-US"/>
-        </w:rPr>
-        <w:t xml:space="preserve">/etc/shadow </w:t>
-      </w:r>
-      <w:r>
-        <w:rPr>
-          <w:rFonts w:ascii="Times New Roman" w:eastAsiaTheme="minorEastAsia" w:hAnsi="Times New Roman" w:cs="Times New Roman"/>
-          <w:sz w:val="24"/>
-          <w:szCs w:val="24"/>
-          <w:lang w:val="sr-Latn-RS"/>
-        </w:rPr>
-        <w:t>fajl.</w:t>
-      </w:r>
-    </w:p>
-    <w:p>
-      <w:pPr>
-        <w:ind w:firstLine="630"/>
-        <w:jc w:val="both"/>
-        <w:rPr>
-          <w:rFonts w:ascii="Times New Roman" w:eastAsiaTheme="minorEastAsia" w:hAnsi="Times New Roman" w:cs="Times New Roman"/>
-          <w:sz w:val="24"/>
-          <w:szCs w:val="24"/>
-          <w:lang w:val="en-US"/>
-        </w:rPr>
-      </w:pPr>
-      <w:r>
-        <w:rPr>
-          <w:rFonts w:ascii="Times New Roman" w:eastAsiaTheme="minorEastAsia" w:hAnsi="Times New Roman" w:cs="Times New Roman"/>
-          <w:sz w:val="24"/>
-          <w:szCs w:val="24"/>
-          <w:lang w:val="sr-Latn-RS"/>
-        </w:rPr>
-        <w:t>U okviru ovog primera je kreiran fajl my_secrets</w:t>
-      </w:r>
-      <w:r>
-        <w:rPr>
-          <w:rFonts w:ascii="Times New Roman" w:eastAsiaTheme="minorEastAsia" w:hAnsi="Times New Roman" w:cs="Times New Roman"/>
-          <w:sz w:val="24"/>
-          <w:szCs w:val="24"/>
-          <w:lang w:val="en-US"/>
-        </w:rPr>
-        <w:t>.txt fajl koji sadr</w:t>
-      </w:r>
-      <w:r>
-        <w:rPr>
-          <w:rFonts w:ascii="Times New Roman" w:eastAsiaTheme="minorEastAsia" w:hAnsi="Times New Roman" w:cs="Times New Roman"/>
-          <w:sz w:val="24"/>
-          <w:szCs w:val="24"/>
-          <w:lang w:val="sr-Latn-RS"/>
-        </w:rPr>
-        <w:t>ž</w:t>
-      </w:r>
-      <w:r>
-        <w:rPr>
-          <w:rFonts w:ascii="Times New Roman" w:eastAsiaTheme="minorEastAsia" w:hAnsi="Times New Roman" w:cs="Times New Roman"/>
-          <w:sz w:val="24"/>
-          <w:szCs w:val="24"/>
-          <w:lang w:val="en-US"/>
-        </w:rPr>
-        <w:t xml:space="preserve">i osetljive podatke korisnika. </w:t>
-      </w:r>
-      <w:r>
-        <w:rPr>
-          <w:rFonts w:ascii="Times New Roman" w:eastAsiaTheme="minorEastAsia" w:hAnsi="Times New Roman" w:cs="Times New Roman"/>
-          <w:sz w:val="24"/>
-          <w:szCs w:val="24"/>
-          <w:lang w:val="en-US"/>
-        </w:rPr>
-        <w:t>Korisnik treba da izmeni stranicu pomoću inspect element tako da</w:t>
-      </w:r>
-      <w:r>
-        <w:rPr>
-          <w:rFonts w:ascii="Times New Roman" w:eastAsiaTheme="minorEastAsia" w:hAnsi="Times New Roman" w:cs="Times New Roman"/>
-          <w:sz w:val="24"/>
-          <w:szCs w:val="24"/>
-          <w:lang w:val="en-US"/>
-        </w:rPr>
-        <w:t xml:space="preserve"> </w:t>
-      </w:r>
-      <w:r>
-        <w:rPr>
-          <w:rFonts w:ascii="Times New Roman" w:eastAsiaTheme="minorEastAsia" w:hAnsi="Times New Roman" w:cs="Times New Roman"/>
-          <w:sz w:val="24"/>
-          <w:szCs w:val="24"/>
-          <w:lang w:val="sr-Latn-RS"/>
-        </w:rPr>
-        <w:t>zahteva sadržaj na URL:</w:t>
-      </w:r>
-      <w:r>
-        <w:rPr>
-          <w:rFonts w:ascii="Times New Roman" w:eastAsiaTheme="minorEastAsia" w:hAnsi="Times New Roman" w:cs="Times New Roman"/>
-          <w:sz w:val="24"/>
-          <w:szCs w:val="24"/>
-          <w:lang w:val="en-US"/>
-        </w:rPr>
-        <w:t xml:space="preserve"> </w:t>
-      </w:r>
-      <w:bookmarkStart w:id="3" w:name="_MON_1814045342"/>
-      <w:bookmarkEnd w:id="3"/>
-      <w:r>
-        <w:rPr>
-          <w:rFonts w:ascii="Times New Roman" w:eastAsiaTheme="minorEastAsia" w:hAnsi="Times New Roman" w:cs="Times New Roman"/>
-          <w:noProof/>
-          <w:sz w:val="24"/>
-          <w:szCs w:val="24"/>
-          <w:lang w:val="en-US"/>
-        </w:rPr>
-        <w:object w:dxaOrig="9360" w:dyaOrig="473" w14:anchorId="7F5FEEC9">
-          <v:shape id="_x0000_i1028" type="#_x0000_t75" alt="" style="width:468pt;height:23pt;mso-width-percent:0;mso-height-percent:0;mso-width-percent:0;mso-height-percent:0" o:ole="">
-            <v:imagedata r:id="rId16" o:title=""/>
-          </v:shape>
-          <o:OLEObject Type="Embed" ProgID="Word.OpenDocumentText.12" ShapeID="_x0000_i1028" DrawAspect="Content" ObjectID="_1815053534" r:id="rId17"/>
-        </w:object>
+          <w:lang w:val="sr-Latn-RS"/>
+        </w:rPr>
+        <w:t>Blind Referer Izazov</w:t>
       </w:r>
     </w:p>
     <w:p>
       <w:pPr>
         <w:pStyle w:val="ListParagraph"/>
-        <w:numPr>
-          <w:ilvl w:val="0"/>
-          <w:numId w:val="2"/>
-        </w:numPr>
-        <w:jc w:val="both"/>
-        <w:rPr>
-          <w:rFonts w:ascii="Times New Roman" w:eastAsiaTheme="minorEastAsia" w:hAnsi="Times New Roman" w:cs="Times New Roman"/>
-          <w:sz w:val="24"/>
-          <w:szCs w:val="24"/>
-          <w:lang w:val="sr-Latn-RS"/>
-        </w:rPr>
-      </w:pPr>
-      <w:r>
-        <w:rPr>
-          <w:rFonts w:ascii="Times New Roman" w:eastAsiaTheme="minorEastAsia" w:hAnsi="Times New Roman" w:cs="Times New Roman"/>
-          <w:b/>
-          <w:bCs/>
-          <w:sz w:val="24"/>
-          <w:szCs w:val="24"/>
-          <w:lang w:val="sr-Latn-RS"/>
-        </w:rPr>
-        <w:t>DNS Rebind</w:t>
-      </w:r>
-      <w:r>
-        <w:rPr>
-          <w:rFonts w:ascii="Times New Roman" w:eastAsiaTheme="minorEastAsia" w:hAnsi="Times New Roman" w:cs="Times New Roman"/>
-          <w:b/>
-          <w:bCs/>
-          <w:sz w:val="24"/>
-          <w:szCs w:val="24"/>
-          <w:lang w:val="sr-Latn-RS"/>
-        </w:rPr>
-        <w:t>ing</w:t>
-      </w:r>
-      <w:r>
-        <w:rPr>
-          <w:rFonts w:ascii="Times New Roman" w:eastAsiaTheme="minorEastAsia" w:hAnsi="Times New Roman" w:cs="Times New Roman"/>
-          <w:b/>
-          <w:bCs/>
-          <w:sz w:val="24"/>
-          <w:szCs w:val="24"/>
-          <w:lang w:val="sr-Latn-RS"/>
-        </w:rPr>
-        <w:t xml:space="preserve"> napad</w:t>
-      </w:r>
-    </w:p>
-    <w:p>
-      <w:pPr>
-        <w:pStyle w:val="ListParagraph"/>
-        <w:ind w:left="0" w:firstLine="696"/>
-        <w:jc w:val="both"/>
-        <w:rPr>
-          <w:rFonts w:ascii="Fira Code" w:hAnsi="Fira Code" w:cs="Fira Code"/>
-          <w:color w:val="EBEAEC"/>
-          <w:shd w:val="clear" w:color="auto" w:fill="0C0B13"/>
-          <w:lang w:val="sr-Latn-RS"/>
-        </w:rPr>
-      </w:pPr>
-      <w:r>
-        <w:rPr>
-          <w:rFonts w:ascii="Times New Roman" w:eastAsiaTheme="minorEastAsia" w:hAnsi="Times New Roman" w:cs="Times New Roman"/>
-          <w:sz w:val="24"/>
-          <w:szCs w:val="24"/>
-          <w:lang w:val="sr-Latn-RS"/>
-        </w:rPr>
-        <w:t>Ovaj izazov sastoji se od jednog servera app.py, pokrenut</w:t>
-      </w:r>
-      <w:r>
-        <w:rPr>
-          <w:rFonts w:ascii="Times New Roman" w:eastAsiaTheme="minorEastAsia" w:hAnsi="Times New Roman" w:cs="Times New Roman"/>
-          <w:sz w:val="24"/>
-          <w:szCs w:val="24"/>
-          <w:lang w:val="sr-Latn-RS"/>
-        </w:rPr>
-        <w:t>og</w:t>
-      </w:r>
-      <w:r>
-        <w:rPr>
-          <w:rFonts w:ascii="Times New Roman" w:eastAsiaTheme="minorEastAsia" w:hAnsi="Times New Roman" w:cs="Times New Roman"/>
-          <w:sz w:val="24"/>
-          <w:szCs w:val="24"/>
-          <w:lang w:val="sr-Latn-RS"/>
-        </w:rPr>
-        <w:t xml:space="preserve"> na </w:t>
-      </w:r>
-      <w:r>
-        <w:rPr>
-          <w:rFonts w:ascii="Times New Roman" w:eastAsiaTheme="minorEastAsia" w:hAnsi="Times New Roman" w:cs="Times New Roman"/>
-          <w:sz w:val="24"/>
-          <w:szCs w:val="24"/>
-          <w:lang w:val="sr-Latn-RS"/>
-        </w:rPr>
-        <w:t>localhost:5000.</w:t>
-      </w:r>
-      <w:r>
-        <w:rPr>
-          <w:rFonts w:ascii="Times New Roman" w:eastAsiaTheme="minorEastAsia" w:hAnsi="Times New Roman" w:cs="Times New Roman"/>
-          <w:sz w:val="24"/>
-          <w:szCs w:val="24"/>
-          <w:lang w:val="sr-Latn-RS"/>
-        </w:rPr>
-        <w:t xml:space="preserve"> </w:t>
-      </w:r>
-      <w:r>
-        <w:rPr>
-          <w:rFonts w:ascii="Times New Roman" w:eastAsiaTheme="minorEastAsia" w:hAnsi="Times New Roman" w:cs="Times New Roman"/>
-          <w:sz w:val="24"/>
-          <w:szCs w:val="24"/>
-          <w:lang w:val="sr-Latn-RS"/>
-        </w:rPr>
-        <w:t xml:space="preserve">Korisnik unosi URL sajta koji želi da poseti, koji se potom prikazuje kroz iframe, ukoliko je </w:t>
-      </w:r>
-      <w:r>
-        <w:rPr>
-          <w:rFonts w:ascii="Times New Roman" w:eastAsiaTheme="minorEastAsia" w:hAnsi="Times New Roman" w:cs="Times New Roman"/>
-          <w:sz w:val="24"/>
-          <w:szCs w:val="24"/>
-          <w:lang w:val="sr-Latn-RS"/>
-        </w:rPr>
-        <w:t xml:space="preserve">URL </w:t>
-      </w:r>
-      <w:r>
-        <w:rPr>
-          <w:rFonts w:ascii="Times New Roman" w:eastAsiaTheme="minorEastAsia" w:hAnsi="Times New Roman" w:cs="Times New Roman"/>
-          <w:sz w:val="24"/>
-          <w:szCs w:val="24"/>
-          <w:lang w:val="sr-Latn-RS"/>
-        </w:rPr>
-        <w:t xml:space="preserve">dozvoljen. Cilj je </w:t>
-      </w:r>
-      <w:r>
-        <w:rPr>
-          <w:rFonts w:ascii="Times New Roman" w:eastAsiaTheme="minorEastAsia" w:hAnsi="Times New Roman" w:cs="Times New Roman"/>
-          <w:sz w:val="24"/>
-          <w:szCs w:val="24"/>
-          <w:lang w:val="sr-Latn-RS"/>
-        </w:rPr>
-        <w:t>otkriti</w:t>
-      </w:r>
-      <w:r>
-        <w:rPr>
-          <w:rFonts w:ascii="Times New Roman" w:eastAsiaTheme="minorEastAsia" w:hAnsi="Times New Roman" w:cs="Times New Roman"/>
-          <w:sz w:val="24"/>
-          <w:szCs w:val="24"/>
-          <w:lang w:val="sr-Latn-RS"/>
-        </w:rPr>
-        <w:t xml:space="preserve"> flag pristupom na lokaciju </w:t>
-      </w:r>
-      <w:hyperlink r:id="rId18" w:history="1">
-        <w:r>
-          <w:rPr>
-            <w:rStyle w:val="Hyperlink"/>
-            <w:rFonts w:ascii="Fira Code" w:hAnsi="Fira Code" w:cs="Fira Code"/>
-            <w:highlight w:val="darkGray"/>
-            <w:shd w:val="clear" w:color="auto" w:fill="0C0B13"/>
-          </w:rPr>
-          <w:t>http://127.0.0.1/flag</w:t>
-        </w:r>
-      </w:hyperlink>
-      <w:r>
-        <w:rPr>
-          <w:rFonts w:ascii="Fira Code" w:hAnsi="Fira Code" w:cs="Fira Code"/>
-          <w:color w:val="EBEAEC"/>
-          <w:shd w:val="clear" w:color="auto" w:fill="0C0B13"/>
-          <w:lang w:val="sr-Latn-RS"/>
-        </w:rPr>
-        <w:t>.</w:t>
-      </w:r>
-    </w:p>
-    <w:p>
-      <w:pPr>
-        <w:pStyle w:val="ListParagraph"/>
-        <w:ind w:left="0" w:firstLine="696"/>
-        <w:jc w:val="both"/>
-        <w:rPr>
-          <w:rFonts w:ascii="Times New Roman" w:eastAsiaTheme="minorEastAsia" w:hAnsi="Times New Roman" w:cs="Times New Roman"/>
-          <w:sz w:val="24"/>
-          <w:szCs w:val="24"/>
-          <w:lang w:val="sr-Latn-RS"/>
-        </w:rPr>
-      </w:pPr>
-      <w:r>
-        <w:rPr>
-          <w:rFonts w:ascii="Times New Roman" w:eastAsiaTheme="minorEastAsia" w:hAnsi="Times New Roman" w:cs="Times New Roman"/>
-          <w:sz w:val="24"/>
-          <w:szCs w:val="24"/>
-          <w:lang w:val="sr-Latn-RS"/>
-        </w:rPr>
-        <w:lastRenderedPageBreak/>
-        <w:t xml:space="preserve">Jednostavan unos ovog URL-a neće dohvatiti flag, jer je aplikacija zaštićena </w:t>
-      </w:r>
-      <w:hyperlink r:id="rId19" w:history="1">
-        <w:r>
-          <w:rPr>
-            <w:rStyle w:val="Hyperlink"/>
-            <w:rFonts w:ascii="Times New Roman" w:eastAsiaTheme="minorEastAsia" w:hAnsi="Times New Roman" w:cs="Times New Roman"/>
-            <w:b/>
-            <w:bCs/>
-            <w:sz w:val="24"/>
-            <w:szCs w:val="24"/>
-            <w:lang w:val="sr-Latn-RS"/>
-          </w:rPr>
-          <w:t>advocate</w:t>
-        </w:r>
-      </w:hyperlink>
-      <w:r>
-        <w:rPr>
-          <w:rFonts w:ascii="Times New Roman" w:eastAsiaTheme="minorEastAsia" w:hAnsi="Times New Roman" w:cs="Times New Roman"/>
-          <w:sz w:val="24"/>
-          <w:szCs w:val="24"/>
-          <w:lang w:val="sr-Latn-RS"/>
-        </w:rPr>
-        <w:t xml:space="preserve"> bibliotekom. Prilikom poziva, </w:t>
-      </w:r>
-      <w:r>
-        <w:rPr>
-          <w:rFonts w:ascii="Times New Roman" w:eastAsiaTheme="minorEastAsia" w:hAnsi="Times New Roman" w:cs="Times New Roman"/>
-          <w:sz w:val="24"/>
-          <w:szCs w:val="24"/>
-          <w:lang w:val="sr-Latn-RS"/>
-        </w:rPr>
-        <w:t xml:space="preserve">biblioteka </w:t>
-      </w:r>
-      <w:r>
-        <w:rPr>
-          <w:rFonts w:ascii="Times New Roman" w:eastAsiaTheme="minorEastAsia" w:hAnsi="Times New Roman" w:cs="Times New Roman"/>
-          <w:sz w:val="24"/>
-          <w:szCs w:val="24"/>
-          <w:lang w:val="sr-Latn-RS"/>
-        </w:rPr>
-        <w:t>proverava da li URL vodi ka lokalnoj mašini, i tek kada provera prođe, šalje zahtev za dohvatanje stranice.</w:t>
-      </w:r>
-    </w:p>
-    <w:p>
-      <w:pPr>
-        <w:pStyle w:val="ListParagraph"/>
-        <w:ind w:left="0" w:firstLine="696"/>
-        <w:jc w:val="both"/>
-        <w:rPr>
-          <w:rFonts w:ascii="Times New Roman" w:eastAsiaTheme="minorEastAsia" w:hAnsi="Times New Roman" w:cs="Times New Roman"/>
-          <w:sz w:val="24"/>
-          <w:szCs w:val="24"/>
-          <w:lang w:val="sr-Latn-RS"/>
-        </w:rPr>
-      </w:pPr>
-      <w:r>
-        <w:rPr>
-          <w:rFonts w:ascii="Times New Roman" w:eastAsiaTheme="minorEastAsia" w:hAnsi="Times New Roman" w:cs="Times New Roman"/>
-          <w:sz w:val="24"/>
-          <w:szCs w:val="24"/>
-          <w:lang w:val="sr-Latn-RS"/>
-        </w:rPr>
-        <w:t xml:space="preserve">Pošto se zahtevi šalju dva puta, ideja je da se odgovor sa nekog domena promeni između dva poziva i tako zaobiđe ova SSRF zaštita. Za rebind može se iskoristiti online rebinding servis, poput </w:t>
-      </w:r>
-      <w:hyperlink r:id="rId20">
-        <w:r>
-          <w:rPr>
-            <w:rStyle w:val="Hyperlink"/>
-            <w:rFonts w:ascii="Times New Roman" w:eastAsiaTheme="minorEastAsia" w:hAnsi="Times New Roman" w:cs="Times New Roman"/>
-            <w:sz w:val="24"/>
-            <w:szCs w:val="24"/>
-            <w:lang w:val="sr-Latn-RS"/>
-          </w:rPr>
-          <w:t>https://lock.cmpxchg8b.com/rebinder.html</w:t>
-        </w:r>
-      </w:hyperlink>
-      <w:r>
-        <w:rPr>
-          <w:rFonts w:ascii="Times New Roman" w:eastAsiaTheme="minorEastAsia" w:hAnsi="Times New Roman" w:cs="Times New Roman"/>
-          <w:sz w:val="24"/>
-          <w:szCs w:val="24"/>
-          <w:lang w:val="sr-Latn-RS"/>
-        </w:rPr>
-        <w:t>. Potrebno je dostaviti dve IP adrese, gde je jedna 127.0.0.1, a druga neka proizvoljna, koja će odvesti ka sajtu koji prolazi proveru.</w:t>
-      </w:r>
-      <w:r>
-        <w:br/>
-      </w:r>
-      <w:r>
-        <w:tab/>
-      </w:r>
-      <w:r>
-        <w:rPr>
-          <w:rFonts w:ascii="Times New Roman" w:eastAsiaTheme="minorEastAsia" w:hAnsi="Times New Roman" w:cs="Times New Roman"/>
-          <w:sz w:val="24"/>
-          <w:szCs w:val="24"/>
-          <w:lang w:val="sr-Latn-RS"/>
-        </w:rPr>
-        <w:t xml:space="preserve">Kada se </w:t>
-      </w:r>
-      <w:r>
-        <w:rPr>
-          <w:rFonts w:ascii="Times New Roman" w:eastAsiaTheme="minorEastAsia" w:hAnsi="Times New Roman" w:cs="Times New Roman"/>
-          <w:sz w:val="24"/>
-          <w:szCs w:val="24"/>
-          <w:lang w:val="sr-Latn-RS"/>
-        </w:rPr>
-        <w:t>desi</w:t>
-      </w:r>
-      <w:r>
-        <w:rPr>
-          <w:rFonts w:ascii="Times New Roman" w:eastAsiaTheme="minorEastAsia" w:hAnsi="Times New Roman" w:cs="Times New Roman"/>
-          <w:sz w:val="24"/>
-          <w:szCs w:val="24"/>
-          <w:lang w:val="sr-Latn-RS"/>
-        </w:rPr>
-        <w:t xml:space="preserve"> da prvi zahtev ode ka ispravnoj adresi, a drugi ka localhostu, biće prikazan skriveni flag.</w:t>
-      </w:r>
-      <w:r>
-        <w:rPr>
-          <w:rFonts w:ascii="Times New Roman" w:eastAsiaTheme="minorEastAsia" w:hAnsi="Times New Roman" w:cs="Times New Roman"/>
-          <w:sz w:val="24"/>
-          <w:szCs w:val="24"/>
-          <w:lang w:val="sr-Latn-RS"/>
-        </w:rPr>
-        <w:t xml:space="preserve"> URL koji vodi do uspešnog napada je u formatu </w:t>
-      </w:r>
-      <w:hyperlink r:id="rId21" w:history="1">
-        <w:r>
-          <w:rPr>
-            <w:rStyle w:val="Hyperlink"/>
-            <w:rFonts w:ascii="Times New Roman" w:eastAsiaTheme="minorEastAsia" w:hAnsi="Times New Roman" w:cs="Times New Roman"/>
-            <w:b/>
-            <w:bCs/>
-            <w:sz w:val="24"/>
-            <w:szCs w:val="24"/>
-            <w:lang w:val="sr-Latn-RS"/>
-          </w:rPr>
-          <w:t>http://7f000001.4a7d4464.rbndr.us/flag</w:t>
-        </w:r>
-      </w:hyperlink>
-      <w:r>
-        <w:rPr>
-          <w:rFonts w:ascii="Times New Roman" w:eastAsiaTheme="minorEastAsia" w:hAnsi="Times New Roman" w:cs="Times New Roman"/>
-          <w:sz w:val="24"/>
-          <w:szCs w:val="24"/>
-          <w:lang w:val="sr-Latn-RS"/>
-        </w:rPr>
-        <w:t>.</w:t>
-      </w:r>
-    </w:p>
-    <w:p>
-      <w:pPr>
-        <w:pStyle w:val="ListParagraph"/>
-        <w:ind w:left="0" w:firstLine="696"/>
-        <w:jc w:val="both"/>
-        <w:rPr>
-          <w:rFonts w:ascii="Times New Roman" w:eastAsiaTheme="minorEastAsia" w:hAnsi="Times New Roman" w:cs="Times New Roman"/>
-          <w:sz w:val="24"/>
-          <w:szCs w:val="24"/>
-          <w:lang w:val="sr-Latn-RS"/>
-        </w:rPr>
-      </w:pPr>
-    </w:p>
-    <w:p>
-      <w:pPr>
-        <w:pStyle w:val="ListParagraph"/>
-        <w:numPr>
-          <w:ilvl w:val="0"/>
-          <w:numId w:val="2"/>
-        </w:numPr>
-        <w:jc w:val="both"/>
-        <w:rPr>
-          <w:rFonts w:ascii="Times New Roman" w:eastAsiaTheme="minorEastAsia" w:hAnsi="Times New Roman" w:cs="Times New Roman"/>
-          <w:b/>
-          <w:bCs/>
-          <w:sz w:val="24"/>
-          <w:szCs w:val="24"/>
-          <w:lang w:val="sr-Latn-RS"/>
-        </w:rPr>
-      </w:pPr>
-      <w:r>
-        <w:rPr>
-          <w:rFonts w:ascii="Times New Roman" w:eastAsiaTheme="minorEastAsia" w:hAnsi="Times New Roman" w:cs="Times New Roman"/>
-          <w:b/>
-          <w:bCs/>
-          <w:sz w:val="24"/>
-          <w:szCs w:val="24"/>
-          <w:lang w:val="sr-Latn-RS"/>
-        </w:rPr>
-        <w:t>Port scan</w:t>
-      </w:r>
-    </w:p>
-    <w:p>
-      <w:pPr>
-        <w:spacing w:before="240" w:after="240"/>
-        <w:ind w:firstLine="708"/>
-        <w:jc w:val="both"/>
-        <w:rPr>
-          <w:rFonts w:ascii="Times New Roman" w:eastAsia="Times New Roman" w:hAnsi="Times New Roman" w:cs="Times New Roman"/>
-          <w:sz w:val="24"/>
-          <w:szCs w:val="24"/>
-          <w:lang w:val="sr-Latn-RS"/>
-        </w:rPr>
-      </w:pPr>
-      <w:r>
-        <w:rPr>
-          <w:rFonts w:ascii="Times New Roman" w:eastAsia="Times New Roman" w:hAnsi="Times New Roman" w:cs="Times New Roman"/>
-          <w:sz w:val="24"/>
-          <w:szCs w:val="24"/>
-          <w:lang w:val="sr-Latn-RS"/>
-        </w:rPr>
-        <w:t xml:space="preserve">Cilj izazova je demonstracija kako napadač može otkriti skrivene servise koji se ne nalaze na standardnim portovima. Na serveru je postavljen web servis koji prikazuje </w:t>
-      </w:r>
-      <w:r>
-        <w:rPr>
-          <w:rFonts w:ascii="Times New Roman" w:eastAsia="Times New Roman" w:hAnsi="Times New Roman" w:cs="Times New Roman"/>
-          <w:i/>
-          <w:iCs/>
-          <w:sz w:val="24"/>
-          <w:szCs w:val="24"/>
-          <w:lang w:val="sr-Latn-RS"/>
-        </w:rPr>
-        <w:t>flag</w:t>
-      </w:r>
-      <w:r>
-        <w:rPr>
-          <w:rFonts w:ascii="Times New Roman" w:eastAsia="Times New Roman" w:hAnsi="Times New Roman" w:cs="Times New Roman"/>
-          <w:sz w:val="24"/>
-          <w:szCs w:val="24"/>
-          <w:lang w:val="sr-Latn-RS"/>
-        </w:rPr>
-        <w:t xml:space="preserve">, ali nije poznato na kom portu se servis nalazi. Napadač koristi Python skriptu koja pokušava da se poveže na različite portove i proverava da li na njima postoji HTTP odgovor. Kada pronađe port na kojem servis odgovara, može da otvori taj port u pretraživaču ili skriptom i dođe do </w:t>
-      </w:r>
-      <w:r>
-        <w:rPr>
-          <w:rFonts w:ascii="Times New Roman" w:eastAsia="Times New Roman" w:hAnsi="Times New Roman" w:cs="Times New Roman"/>
-          <w:i/>
-          <w:iCs/>
-          <w:sz w:val="24"/>
-          <w:szCs w:val="24"/>
-          <w:lang w:val="sr-Latn-RS"/>
-        </w:rPr>
-        <w:t>flag</w:t>
-      </w:r>
-      <w:r>
-        <w:rPr>
-          <w:rFonts w:ascii="Times New Roman" w:eastAsia="Times New Roman" w:hAnsi="Times New Roman" w:cs="Times New Roman"/>
-          <w:sz w:val="24"/>
-          <w:szCs w:val="24"/>
-          <w:lang w:val="sr-Latn-RS"/>
-        </w:rPr>
-        <w:t>-a.</w:t>
-      </w:r>
-    </w:p>
-    <w:p>
-      <w:pPr>
-        <w:spacing w:before="240" w:after="240"/>
-        <w:ind w:firstLine="708"/>
-        <w:jc w:val="both"/>
-        <w:rPr>
-          <w:rFonts w:ascii="Times New Roman" w:eastAsia="Times New Roman" w:hAnsi="Times New Roman" w:cs="Times New Roman"/>
-          <w:sz w:val="24"/>
-          <w:szCs w:val="24"/>
-          <w:lang w:val="sr-Latn-RS"/>
-        </w:rPr>
-      </w:pPr>
-      <w:r>
-        <w:rPr>
-          <w:rFonts w:ascii="Times New Roman" w:eastAsia="Times New Roman" w:hAnsi="Times New Roman" w:cs="Times New Roman"/>
-          <w:sz w:val="24"/>
-          <w:szCs w:val="24"/>
-          <w:lang w:val="sr-Latn-RS"/>
-        </w:rPr>
-        <w:t xml:space="preserve">Ovakvi napadi se u praksi nazivaju </w:t>
-      </w:r>
-      <w:r>
-        <w:rPr>
-          <w:rFonts w:ascii="Times New Roman" w:eastAsia="Times New Roman" w:hAnsi="Times New Roman" w:cs="Times New Roman"/>
-          <w:i/>
-          <w:iCs/>
-          <w:sz w:val="24"/>
-          <w:szCs w:val="24"/>
-          <w:lang w:val="sr-Latn-RS"/>
-        </w:rPr>
-        <w:t>port scanning</w:t>
-      </w:r>
-      <w:r>
-        <w:rPr>
-          <w:rFonts w:ascii="Times New Roman" w:eastAsia="Times New Roman" w:hAnsi="Times New Roman" w:cs="Times New Roman"/>
-          <w:sz w:val="24"/>
-          <w:szCs w:val="24"/>
-          <w:lang w:val="sr-Latn-RS"/>
-        </w:rPr>
-        <w:t xml:space="preserve"> ili </w:t>
-      </w:r>
-      <w:r>
-        <w:rPr>
-          <w:rFonts w:ascii="Times New Roman" w:eastAsia="Times New Roman" w:hAnsi="Times New Roman" w:cs="Times New Roman"/>
-          <w:i/>
-          <w:iCs/>
-          <w:sz w:val="24"/>
-          <w:szCs w:val="24"/>
-          <w:lang w:val="sr-Latn-RS"/>
-        </w:rPr>
-        <w:t>port enumeration</w:t>
-      </w:r>
-      <w:r>
-        <w:rPr>
-          <w:rFonts w:ascii="Times New Roman" w:eastAsia="Times New Roman" w:hAnsi="Times New Roman" w:cs="Times New Roman"/>
-          <w:sz w:val="24"/>
-          <w:szCs w:val="24"/>
-          <w:lang w:val="sr-Latn-RS"/>
-        </w:rPr>
-        <w:t>, i često prethode ozbiljnijim napadima. Iako se ovde koristi jednostavna skripta, napredniji alati poput nmap mogu brzo otkriti veliki broj otvorenih portova na cilju.</w:t>
-      </w:r>
-    </w:p>
-    <w:p>
-      <w:pPr>
-        <w:spacing w:before="240" w:after="240"/>
-        <w:ind w:firstLine="708"/>
-        <w:jc w:val="both"/>
-        <w:rPr>
-          <w:rFonts w:ascii="Times New Roman" w:eastAsia="Times New Roman" w:hAnsi="Times New Roman" w:cs="Times New Roman"/>
-          <w:sz w:val="24"/>
-          <w:szCs w:val="24"/>
-          <w:lang w:val="sr-Latn-RS"/>
-        </w:rPr>
-      </w:pPr>
-      <w:r>
-        <w:rPr>
-          <w:rFonts w:ascii="Times New Roman" w:eastAsia="Times New Roman" w:hAnsi="Times New Roman" w:cs="Times New Roman"/>
-          <w:sz w:val="24"/>
-          <w:szCs w:val="24"/>
-          <w:lang w:val="sr-Latn-RS"/>
-        </w:rPr>
-        <w:t>Napad pokazuje važnost kontrole pristupa i filtriranja saobraćaja ka internim ili nestandardnim servisima.</w:t>
-      </w:r>
-    </w:p>
-    <w:p>
-      <w:pPr>
-        <w:pStyle w:val="ListParagraph"/>
-        <w:numPr>
-          <w:ilvl w:val="0"/>
-          <w:numId w:val="2"/>
-        </w:numPr>
-        <w:jc w:val="both"/>
-        <w:rPr>
-          <w:rFonts w:ascii="Times New Roman" w:eastAsiaTheme="minorEastAsia" w:hAnsi="Times New Roman" w:cs="Times New Roman"/>
-          <w:sz w:val="24"/>
-          <w:szCs w:val="24"/>
-          <w:lang w:val="sr-Latn-RS"/>
-        </w:rPr>
-      </w:pPr>
-      <w:r>
-        <w:rPr>
-          <w:rFonts w:ascii="Times New Roman" w:eastAsiaTheme="minorEastAsia" w:hAnsi="Times New Roman" w:cs="Times New Roman"/>
-          <w:b/>
-          <w:bCs/>
-          <w:sz w:val="24"/>
-          <w:szCs w:val="24"/>
-          <w:lang w:val="sr-Latn-RS"/>
-        </w:rPr>
-        <w:t>Blacklist tip napada sa duplim enkodiranjem</w:t>
-      </w:r>
-    </w:p>
-    <w:p>
-      <w:pPr>
-        <w:ind w:firstLine="630"/>
-        <w:jc w:val="both"/>
-        <w:rPr>
-          <w:rFonts w:ascii="Times New Roman" w:eastAsiaTheme="minorEastAsia" w:hAnsi="Times New Roman" w:cs="Times New Roman"/>
-          <w:sz w:val="24"/>
-          <w:szCs w:val="24"/>
-          <w:lang w:val="sr-Latn-RS"/>
-        </w:rPr>
-      </w:pPr>
-      <w:r>
-        <w:rPr>
-          <w:rFonts w:ascii="Times New Roman" w:eastAsiaTheme="minorEastAsia" w:hAnsi="Times New Roman" w:cs="Times New Roman"/>
-          <w:b/>
-          <w:bCs/>
-          <w:sz w:val="24"/>
-          <w:szCs w:val="24"/>
-          <w:lang w:val="sr-Latn-RS"/>
-        </w:rPr>
-        <w:t xml:space="preserve"> </w:t>
-      </w:r>
+        <w:ind w:left="0" w:firstLine="708"/>
+        <w:jc w:val="both"/>
+        <w:rPr>
+          <w:rFonts w:ascii="Times New Roman" w:eastAsiaTheme="minorEastAsia" w:hAnsi="Times New Roman" w:cs="Times New Roman"/>
+          <w:sz w:val="24"/>
+          <w:szCs w:val="24"/>
+          <w:lang w:val="sr-Latn-RS"/>
+        </w:rPr>
+      </w:pPr>
       <w:r>
         <w:rPr>
           <w:rFonts w:ascii="Times New Roman" w:eastAsiaTheme="minorEastAsia" w:hAnsi="Times New Roman" w:cs="Times New Roman"/>
@@ -1957,25 +2657,7 @@
           <w:szCs w:val="24"/>
           <w:lang w:val="sr-Latn-RS"/>
         </w:rPr>
-        <w:t xml:space="preserve"> i on nije direktno dostupan korisnicima. Na njemu se nalazi poverljiv podatak koji prestavalja re</w:t>
-      </w:r>
-      <w:r>
-        <w:rPr>
-          <w:rFonts w:ascii="Times New Roman" w:eastAsiaTheme="minorEastAsia" w:hAnsi="Times New Roman" w:cs="Times New Roman"/>
-          <w:sz w:val="24"/>
-          <w:szCs w:val="24"/>
-          <w:lang w:val="sr-Latn-ME"/>
-        </w:rPr>
-        <w:t>šenje izazova.</w:t>
-      </w:r>
-      <w:r>
-        <w:rPr>
-          <w:rFonts w:ascii="Times New Roman" w:eastAsiaTheme="minorEastAsia" w:hAnsi="Times New Roman" w:cs="Times New Roman"/>
-          <w:sz w:val="24"/>
-          <w:szCs w:val="24"/>
-          <w:lang w:val="sr-Latn-RS"/>
-        </w:rPr>
-        <w:t xml:space="preserve"> </w:t>
+        <w:t xml:space="preserve"> i on nije direktno dostupan korisnicima. </w:t>
       </w:r>
     </w:p>
     <w:p>
@@ -2048,295 +2730,27 @@
           <w:szCs w:val="24"/>
           <w:lang w:val="sr-Latn-RS"/>
         </w:rPr>
-        <w:t xml:space="preserve">Da bi se server zaštitio od malicioznih korisnika implementirano je blacklist filtriranje URL koji je korisnik poslao. Ako URL sadrži string localhost ili ako je vrednost prvog bajta ip adrese 127, server ne dohvata stranicu na toj adresi i korisniku vraća poruku o grešci. Ako URL sadrži string </w:t>
-      </w:r>
-      <w:r>
-        <w:rPr>
-          <w:rFonts w:ascii="Times New Roman" w:eastAsiaTheme="minorEastAsia" w:hAnsi="Times New Roman" w:cs="Times New Roman"/>
-          <w:sz w:val="24"/>
-          <w:szCs w:val="24"/>
-          <w:lang w:val="en-US"/>
-        </w:rPr>
-        <w:t xml:space="preserve">‘admin’ </w:t>
-      </w:r>
-      <w:r>
-        <w:rPr>
-          <w:rFonts w:ascii="Times New Roman" w:eastAsiaTheme="minorEastAsia" w:hAnsi="Times New Roman" w:cs="Times New Roman"/>
-          <w:sz w:val="24"/>
-          <w:szCs w:val="24"/>
-          <w:lang w:val="sr-Latn-RS"/>
-        </w:rPr>
-        <w:t xml:space="preserve">korisniku se opet prikazuje poruka o grešci. Implementirana je i zaštita  od pokušaja zaobilaženja filtera korišćenjem URL enkodovanja. Server će dodatno dekodirati putanju (npr. %61dmin postaje admin) i proverava da li se enkodovana vrednost poklapa sa nedozvoljenim izrazima. Na taj način su onemogućeni pokušaji skrivanja nedozvoljenih izraza pomoću jednostrukog URL enkodiranja. </w:t>
-      </w:r>
-    </w:p>
-    <w:p>
-      <w:pPr>
-        <w:ind w:firstLine="630"/>
-        <w:jc w:val="both"/>
-        <w:rPr>
-          <w:rFonts w:ascii="Times New Roman" w:eastAsiaTheme="minorEastAsia" w:hAnsi="Times New Roman" w:cs="Times New Roman"/>
-          <w:sz w:val="24"/>
-          <w:szCs w:val="24"/>
-          <w:lang w:val="sr-Latn-RS"/>
-        </w:rPr>
-      </w:pPr>
-      <w:r>
-        <w:rPr>
-          <w:rFonts w:ascii="Times New Roman" w:eastAsiaTheme="minorEastAsia" w:hAnsi="Times New Roman" w:cs="Times New Roman"/>
-          <w:sz w:val="24"/>
-          <w:szCs w:val="24"/>
-          <w:lang w:val="sr-Latn-RS"/>
-        </w:rPr>
-        <w:lastRenderedPageBreak/>
-        <w:t xml:space="preserve">Ovakav tip zaštite može se zaobići korišćenjem dvostrukog URL kodiranja. Karakter %, koji se koristi pri jednostrukom kodiranju, može se dodatno kodirati kao %25, pa tako jednostruko enkodirani %61dmin postaje dvostruko enkodirani %2561dmin. Pomoću opcije </w:t>
-      </w:r>
-      <w:r>
-        <w:rPr>
-          <w:rFonts w:ascii="Times New Roman" w:eastAsiaTheme="minorEastAsia" w:hAnsi="Times New Roman" w:cs="Times New Roman"/>
-          <w:i/>
-          <w:sz w:val="24"/>
-          <w:szCs w:val="24"/>
-          <w:lang w:val="sr-Latn-RS"/>
-        </w:rPr>
-        <w:t>Inspect element</w:t>
-      </w:r>
-      <w:r>
-        <w:rPr>
-          <w:rFonts w:ascii="Times New Roman" w:eastAsiaTheme="minorEastAsia" w:hAnsi="Times New Roman" w:cs="Times New Roman"/>
-          <w:sz w:val="24"/>
-          <w:szCs w:val="24"/>
-          <w:lang w:val="sr-Latn-RS"/>
-        </w:rPr>
-        <w:t xml:space="preserve">, korisnik može izmeniti vrednost forme i umesto linka ka post1 uneti </w:t>
+        <w:t>Napad se izvršava pomoću alata Postman, gde napadač u zaglavlje zahteva dodaje Referer polje sa URL-om</w:t>
+      </w:r>
+      <w:r>
+        <w:rPr>
+          <w:rFonts w:ascii="Times New Roman" w:eastAsiaTheme="minorEastAsia" w:hAnsi="Times New Roman" w:cs="Times New Roman"/>
+          <w:sz w:val="24"/>
+          <w:szCs w:val="24"/>
+          <w:lang w:val="sr-Latn-RS"/>
+        </w:rPr>
+        <w:t xml:space="preserve"> stranice koju će server da poseti</w:t>
+      </w:r>
+      <w:r>
+        <w:rPr>
+          <w:rFonts w:ascii="Times New Roman" w:eastAsiaTheme="minorEastAsia" w:hAnsi="Times New Roman" w:cs="Times New Roman"/>
+          <w:sz w:val="24"/>
+          <w:szCs w:val="24"/>
+          <w:lang w:val="sr-Latn-RS"/>
+        </w:rPr>
+        <w:t xml:space="preserve">: </w:t>
       </w:r>
       <w:hyperlink r:id="rId24" w:history="1">
-        <w:r>
-          <w:rPr>
-            <w:rStyle w:val="Hyperlink"/>
-            <w:rFonts w:ascii="Times New Roman" w:eastAsiaTheme="minorEastAsia" w:hAnsi="Times New Roman" w:cs="Times New Roman"/>
-            <w:sz w:val="24"/>
-            <w:szCs w:val="24"/>
-            <w:lang w:val="sr-Latn-RS"/>
-          </w:rPr>
-          <w:t>http:</w:t>
-        </w:r>
-        <w:r>
-          <w:rPr>
-            <w:rStyle w:val="Hyperlink"/>
-            <w:rFonts w:ascii="Times New Roman" w:eastAsiaTheme="minorEastAsia" w:hAnsi="Times New Roman" w:cs="Times New Roman"/>
-            <w:sz w:val="24"/>
-            <w:szCs w:val="24"/>
-            <w:lang w:val="en-US"/>
-          </w:rPr>
-          <w:t>//localhosT:5001/%2561dmin</w:t>
-        </w:r>
-      </w:hyperlink>
-      <w:r>
-        <w:rPr>
-          <w:rFonts w:ascii="Times New Roman" w:eastAsiaTheme="minorEastAsia" w:hAnsi="Times New Roman" w:cs="Times New Roman"/>
-          <w:sz w:val="24"/>
-          <w:szCs w:val="24"/>
-          <w:lang w:val="sr-Latn-RS"/>
-        </w:rPr>
-        <w:t xml:space="preserve">, čime zaobilazi zaštitu i uspeva da dohvati sadržaj sa stranice administratora. </w:t>
-      </w:r>
-    </w:p>
-    <w:p>
-      <w:pPr>
-        <w:pStyle w:val="ListParagraph"/>
-        <w:numPr>
-          <w:ilvl w:val="0"/>
-          <w:numId w:val="2"/>
-        </w:numPr>
-        <w:jc w:val="both"/>
-        <w:rPr>
-          <w:rFonts w:ascii="Times New Roman" w:eastAsiaTheme="minorEastAsia" w:hAnsi="Times New Roman" w:cs="Times New Roman"/>
-          <w:b/>
-          <w:bCs/>
-          <w:sz w:val="24"/>
-          <w:lang w:val="sr-Latn-RS"/>
-        </w:rPr>
-      </w:pPr>
-      <w:r>
-        <w:rPr>
-          <w:rFonts w:ascii="Times New Roman" w:eastAsiaTheme="minorEastAsia" w:hAnsi="Times New Roman" w:cs="Times New Roman"/>
-          <w:b/>
-          <w:bCs/>
-          <w:sz w:val="24"/>
-          <w:lang w:val="sr-Latn-RS"/>
-        </w:rPr>
-        <w:t>Blind Referer Izazov</w:t>
-      </w:r>
-    </w:p>
-    <w:p>
-      <w:pPr>
-        <w:pStyle w:val="ListParagraph"/>
-        <w:ind w:left="0" w:firstLine="708"/>
-        <w:jc w:val="both"/>
-        <w:rPr>
-          <w:rFonts w:ascii="Times New Roman" w:eastAsiaTheme="minorEastAsia" w:hAnsi="Times New Roman" w:cs="Times New Roman"/>
-          <w:sz w:val="24"/>
-          <w:szCs w:val="24"/>
-          <w:lang w:val="sr-Latn-RS"/>
-        </w:rPr>
-      </w:pPr>
-      <w:r>
-        <w:rPr>
-          <w:rFonts w:ascii="Times New Roman" w:eastAsiaTheme="minorEastAsia" w:hAnsi="Times New Roman" w:cs="Times New Roman"/>
-          <w:sz w:val="24"/>
-          <w:szCs w:val="24"/>
-          <w:lang w:val="sr-Latn-RS"/>
-        </w:rPr>
-        <w:t xml:space="preserve">Ovaj izazov se sastoji od dva servera: main_app.py i hidden_app.py. Server main_app.py je javno dostupan i korisnici mu mogu pristupiti putem </w:t>
-      </w:r>
-      <w:hyperlink r:id="rId25" w:history="1">
-        <w:r>
-          <w:rPr>
-            <w:rStyle w:val="Hyperlink"/>
-            <w:rFonts w:ascii="Times New Roman" w:eastAsiaTheme="minorEastAsia" w:hAnsi="Times New Roman" w:cs="Times New Roman"/>
-            <w:sz w:val="24"/>
-            <w:szCs w:val="24"/>
-            <w:lang w:val="sr-Latn-RS"/>
-          </w:rPr>
-          <w:t>http:</w:t>
-        </w:r>
-        <w:r>
-          <w:rPr>
-            <w:rStyle w:val="Hyperlink"/>
-            <w:rFonts w:ascii="Times New Roman" w:eastAsiaTheme="minorEastAsia" w:hAnsi="Times New Roman" w:cs="Times New Roman"/>
-            <w:sz w:val="24"/>
-            <w:szCs w:val="24"/>
-            <w:lang w:val="en-US"/>
-          </w:rPr>
-          <w:t>//localhost:5000</w:t>
-        </w:r>
-      </w:hyperlink>
-      <w:r>
-        <w:rPr>
-          <w:lang w:val="en-US"/>
-        </w:rPr>
-        <w:t>.</w:t>
-      </w:r>
-      <w:r>
-        <w:rPr>
-          <w:rFonts w:ascii="Times New Roman" w:eastAsiaTheme="minorEastAsia" w:hAnsi="Times New Roman" w:cs="Times New Roman"/>
-          <w:sz w:val="24"/>
-          <w:szCs w:val="24"/>
-          <w:lang w:val="sr-Latn-RS"/>
-        </w:rPr>
-        <w:t xml:space="preserve"> Server hidden_app.py nalazi se na </w:t>
-      </w:r>
-      <w:r>
-        <w:rPr>
-          <w:rStyle w:val="Hyperlink"/>
-          <w:rFonts w:ascii="Times New Roman" w:eastAsiaTheme="minorEastAsia" w:hAnsi="Times New Roman" w:cs="Times New Roman"/>
-          <w:sz w:val="24"/>
-          <w:szCs w:val="24"/>
-          <w:lang w:val="sr-Latn-RS"/>
-        </w:rPr>
-        <w:t>http:</w:t>
-      </w:r>
-      <w:r>
-        <w:rPr>
-          <w:rFonts w:ascii="Times New Roman" w:eastAsiaTheme="minorEastAsia" w:hAnsi="Times New Roman" w:cs="Times New Roman"/>
-          <w:sz w:val="24"/>
-          <w:szCs w:val="24"/>
-          <w:lang w:val="sr-Latn-RS"/>
-        </w:rPr>
-        <w:t xml:space="preserve"> i on nije direktno dostupan korisnicima. </w:t>
-      </w:r>
-    </w:p>
-    <w:p>
-      <w:pPr>
-        <w:ind w:firstLine="630"/>
-        <w:jc w:val="both"/>
-        <w:rPr>
-          <w:rFonts w:ascii="Times New Roman" w:eastAsiaTheme="minorEastAsia" w:hAnsi="Times New Roman" w:cs="Times New Roman"/>
-          <w:sz w:val="24"/>
-          <w:szCs w:val="24"/>
-          <w:lang w:val="sr-Latn-RS"/>
-        </w:rPr>
-      </w:pPr>
-      <w:r>
-        <w:rPr>
-          <w:rFonts w:ascii="Times New Roman" w:eastAsiaTheme="minorEastAsia" w:hAnsi="Times New Roman" w:cs="Times New Roman"/>
-          <w:sz w:val="24"/>
-          <w:szCs w:val="24"/>
-          <w:lang w:val="sr-Latn-RS"/>
-        </w:rPr>
-        <w:t xml:space="preserve">Korisnički interfejs na početnoj stranici omogućava izbor ciljne stranice preko padajućeg menija, u okviru forme. Nakon što korisnik odabere jednu od tekstualnih vrednosti URL-a (npr. </w:t>
-      </w:r>
-      <w:hyperlink r:id="rId26" w:history="1">
-        <w:r>
-          <w:rPr>
-            <w:rStyle w:val="Hyperlink"/>
-            <w:rFonts w:ascii="Times New Roman" w:eastAsiaTheme="minorEastAsia" w:hAnsi="Times New Roman" w:cs="Times New Roman"/>
-            <w:sz w:val="24"/>
-            <w:szCs w:val="24"/>
-            <w:lang w:val="sr-Latn-RS"/>
-          </w:rPr>
-          <w:t>http:</w:t>
-        </w:r>
-        <w:r>
-          <w:rPr>
-            <w:rStyle w:val="Hyperlink"/>
-            <w:rFonts w:ascii="Times New Roman" w:eastAsiaTheme="minorEastAsia" w:hAnsi="Times New Roman" w:cs="Times New Roman"/>
-            <w:sz w:val="24"/>
-            <w:szCs w:val="24"/>
-            <w:lang w:val="en-US"/>
-          </w:rPr>
-          <w:t>//localhost:5000/post1</w:t>
-        </w:r>
-      </w:hyperlink>
-      <w:r>
-        <w:rPr>
-          <w:rFonts w:ascii="Times New Roman" w:eastAsiaTheme="minorEastAsia" w:hAnsi="Times New Roman" w:cs="Times New Roman"/>
-          <w:sz w:val="24"/>
-          <w:szCs w:val="24"/>
-          <w:lang w:val="sr-Latn-RS"/>
-        </w:rPr>
-        <w:t>) i pošalje POST zahtev na server, server na osnovu odabrane vrednosti prepoznaje URL i prikazuje mu željenu stranicu.</w:t>
-      </w:r>
-    </w:p>
-    <w:p>
-      <w:pPr>
-        <w:ind w:firstLine="630"/>
-        <w:jc w:val="both"/>
-        <w:rPr>
-          <w:rFonts w:ascii="Times New Roman" w:eastAsiaTheme="minorEastAsia" w:hAnsi="Times New Roman" w:cs="Times New Roman"/>
-          <w:sz w:val="24"/>
-          <w:szCs w:val="24"/>
-          <w:lang w:val="sr-Latn-RS"/>
-        </w:rPr>
-      </w:pPr>
-      <w:r>
-        <w:rPr>
-          <w:rFonts w:ascii="Times New Roman" w:eastAsiaTheme="minorEastAsia" w:hAnsi="Times New Roman" w:cs="Times New Roman"/>
-          <w:sz w:val="24"/>
-          <w:szCs w:val="24"/>
-          <w:lang w:val="sr-Latn-RS"/>
-        </w:rPr>
-        <w:t>Napad se izvršava pomoću alata Postman, gde napadač u zaglavlje zahteva dodaje Referer polje sa URL-om</w:t>
-      </w:r>
-      <w:r>
-        <w:rPr>
-          <w:rFonts w:ascii="Times New Roman" w:eastAsiaTheme="minorEastAsia" w:hAnsi="Times New Roman" w:cs="Times New Roman"/>
-          <w:sz w:val="24"/>
-          <w:szCs w:val="24"/>
-          <w:lang w:val="sr-Latn-RS"/>
-        </w:rPr>
-        <w:t xml:space="preserve"> stranice koju će server da poseti</w:t>
-      </w:r>
-      <w:r>
-        <w:rPr>
-          <w:rFonts w:ascii="Times New Roman" w:eastAsiaTheme="minorEastAsia" w:hAnsi="Times New Roman" w:cs="Times New Roman"/>
-          <w:sz w:val="24"/>
-          <w:szCs w:val="24"/>
-          <w:lang w:val="sr-Latn-RS"/>
-        </w:rPr>
-        <w:t xml:space="preserve">: </w:t>
-      </w:r>
-      <w:hyperlink r:id="rId27" w:history="1">
         <w:r>
           <w:rPr>
             <w:rStyle w:val="Hyperlink"/>
@@ -2393,7 +2807,7 @@
         </w:rPr>
         <w:t xml:space="preserve">tokene, lozinke, podatke o operativnom sistemu... Takođe, u telo zahteva je potrebno dodati URL putanju sa koje se zahteva sadržaj: </w:t>
       </w:r>
-      <w:hyperlink r:id="rId28" w:history="1">
+      <w:hyperlink r:id="rId25" w:history="1">
         <w:r>
           <w:rPr>
             <w:rStyle w:val="Hyperlink"/>
@@ -2648,7 +3062,7 @@
         </w:rPr>
         <w:t xml:space="preserve">U ovom izazovu postoji jedan server (main_app.py) kojem korisnici pristupaju putem adrese </w:t>
       </w:r>
-      <w:hyperlink r:id="rId29" w:history="1">
+      <w:hyperlink r:id="rId26" w:history="1">
         <w:r>
           <w:rPr>
             <w:rStyle w:val="Hyperlink"/>
@@ -2678,7 +3092,7 @@
         </w:rPr>
         <w:t xml:space="preserve">  Korisnički interfejs na početnoj stranici omogućava izbor ciljne stranice preko padajućeg menija u okviru forme. Nakon što korisnik odabere jednu od tekstualnih vrednosti URL-a (npr. </w:t>
       </w:r>
-      <w:hyperlink r:id="rId30" w:history="1">
+      <w:hyperlink r:id="rId27" w:history="1">
         <w:r>
           <w:rPr>
             <w:rStyle w:val="Hyperlink"/>
@@ -2786,18 +3200,7 @@
           <w:szCs w:val="24"/>
           <w:lang w:val="sr-Latn-RS"/>
         </w:rPr>
-        <w:t xml:space="preserve"> opcije u pregled</w:t>
-      </w:r>
-      <w:bookmarkStart w:id="4" w:name="_GoBack"/>
-      <w:bookmarkEnd w:id="4"/>
-      <w:r>
-        <w:rPr>
-          <w:rFonts w:ascii="Times New Roman" w:eastAsiaTheme="minorEastAsia" w:hAnsi="Times New Roman" w:cs="Times New Roman"/>
-          <w:sz w:val="24"/>
-          <w:szCs w:val="24"/>
-          <w:lang w:val="sr-Latn-RS"/>
-        </w:rPr>
-        <w:t xml:space="preserve">aču i podmetne vrednost URL-a sa kodiranom rečju file, čime se zaobilazi blacklist mehanizam odbrane: </w:t>
+        <w:t xml:space="preserve"> opcije u pregledaču i podmetne vrednost URL-a sa kodiranom rečju file, čime se zaobilazi blacklist mehanizam odbrane: </w:t>
       </w:r>
     </w:p>
     <w:p>
@@ -2845,8 +3248,120 @@
           <w:szCs w:val="24"/>
           <w:lang w:val="sr-Latn-RS"/>
         </w:rPr>
-        <w:t>Todo</w:t>
-      </w:r>
+        <w:t>Redirect + IPv6 Bypass</w:t>
+      </w:r>
+    </w:p>
+    <w:p>
+      <w:pPr>
+        <w:ind w:firstLine="706"/>
+        <w:jc w:val="both"/>
+        <w:rPr>
+          <w:rFonts w:ascii="Times New Roman" w:hAnsi="Times New Roman" w:cs="Times New Roman"/>
+          <w:sz w:val="24"/>
+          <w:szCs w:val="24"/>
+          <w:lang w:val="en-US"/>
+        </w:rPr>
+      </w:pPr>
+      <w:r>
+        <w:rPr>
+          <w:rFonts w:ascii="Times New Roman" w:eastAsiaTheme="minorEastAsia" w:hAnsi="Times New Roman" w:cs="Times New Roman"/>
+          <w:sz w:val="24"/>
+          <w:szCs w:val="24"/>
+          <w:lang w:val="sr-Latn-RS"/>
+        </w:rPr>
+        <w:t xml:space="preserve">U ovom izazovu </w:t>
+      </w:r>
+      <w:r>
+        <w:rPr>
+          <w:rFonts w:ascii="Times New Roman" w:eastAsiaTheme="minorEastAsia" w:hAnsi="Times New Roman" w:cs="Times New Roman"/>
+          <w:sz w:val="24"/>
+          <w:szCs w:val="24"/>
+          <w:lang w:val="sr-Latn-RS"/>
+        </w:rPr>
+        <w:t xml:space="preserve">dostupan je </w:t>
+      </w:r>
+      <w:r>
+        <w:rPr>
+          <w:rFonts w:ascii="Times New Roman" w:eastAsiaTheme="minorEastAsia" w:hAnsi="Times New Roman" w:cs="Times New Roman"/>
+          <w:sz w:val="24"/>
+          <w:szCs w:val="24"/>
+          <w:lang w:val="sr-Latn-RS"/>
+        </w:rPr>
+        <w:t xml:space="preserve">jedan server (app.py) kojem se pristupa kroz </w:t>
+      </w:r>
+      <w:hyperlink r:id="rId28" w:history="1">
+        <w:r>
+          <w:rPr>
+            <w:rStyle w:val="Hyperlink"/>
+            <w:rFonts w:ascii="Times New Roman" w:eastAsiaTheme="minorEastAsia" w:hAnsi="Times New Roman" w:cs="Times New Roman"/>
+            <w:sz w:val="24"/>
+            <w:szCs w:val="24"/>
+            <w:lang w:val="sr-Latn-RS"/>
+          </w:rPr>
+          <w:t>http://localhost:5000</w:t>
+        </w:r>
+      </w:hyperlink>
+      <w:r>
+        <w:rPr>
+          <w:lang w:val="sr-Latn-RS"/>
+        </w:rPr>
+        <w:t xml:space="preserve">. </w:t>
+      </w:r>
+      <w:r>
+        <w:rPr>
+          <w:rFonts w:ascii="Times New Roman" w:hAnsi="Times New Roman" w:cs="Times New Roman"/>
+          <w:sz w:val="24"/>
+          <w:szCs w:val="24"/>
+        </w:rPr>
+        <w:t>Server ima filter koji blokira direktan pristup određenim URL-ovima, ali filter može da se zaobiđe korišćenjem IPv6-maped IPv4 adrese (npr. http://[::ffff:127.0.0.1]:5000)</w:t>
+      </w:r>
+      <w:r>
+        <w:rPr>
+          <w:rFonts w:ascii="Times New Roman" w:hAnsi="Times New Roman" w:cs="Times New Roman"/>
+          <w:sz w:val="24"/>
+          <w:szCs w:val="24"/>
+          <w:lang w:val="sr-Latn-RS"/>
+        </w:rPr>
+        <w:t>.</w:t>
+      </w:r>
+      <w:r>
+        <w:rPr>
+          <w:rFonts w:ascii="Times New Roman" w:hAnsi="Times New Roman" w:cs="Times New Roman"/>
+          <w:sz w:val="24"/>
+          <w:szCs w:val="24"/>
+          <w:lang w:val="sr-Latn-RS"/>
+        </w:rPr>
+        <w:t xml:space="preserve"> Napadač može doći do skrivenog flag-a ako unese url u formatu </w:t>
+      </w:r>
+      <w:r>
+        <w:rPr>
+          <w:rFonts w:ascii="Times New Roman" w:hAnsi="Times New Roman" w:cs="Times New Roman"/>
+          <w:sz w:val="24"/>
+          <w:szCs w:val="24"/>
+          <w:lang w:val="sr-Latn-RS"/>
+        </w:rPr>
+        <w:t>http://[::ffff:127.0.0.1]:5000/redirect?to=/admin</w:t>
+      </w:r>
+      <w:r>
+        <w:rPr>
+          <w:rFonts w:ascii="Times New Roman" w:hAnsi="Times New Roman" w:cs="Times New Roman"/>
+          <w:sz w:val="24"/>
+          <w:szCs w:val="24"/>
+          <w:lang w:val="sr-Latn-RS"/>
+        </w:rPr>
+        <w:t>.</w:t>
+      </w:r>
+    </w:p>
+    <w:p>
+      <w:pPr>
+        <w:jc w:val="both"/>
+        <w:rPr>
+          <w:rFonts w:ascii="Times New Roman" w:eastAsiaTheme="minorEastAsia" w:hAnsi="Times New Roman" w:cs="Times New Roman"/>
+          <w:sz w:val="24"/>
+          <w:szCs w:val="24"/>
+          <w:lang w:val="en-US"/>
+        </w:rPr>
+      </w:pPr>
     </w:p>
     <w:p>
       <w:pPr>
@@ -3000,7 +3515,7 @@
 </file>
 
 <file path=word/numbering.xml><?xml version="1.0" encoding="utf-8"?>
-<w:numbering xmlns:wpc="http://schemas.microsoft.com/office/word/2010/wordprocessingCanvas" xmlns:cx="http://schemas.microsoft.com/office/drawing/2014/chartex" xmlns:cx1="http://schemas.microsoft.com/office/drawing/2015/9/8/chartex" xmlns:cx2="http://schemas.microsoft.com/office/drawing/2015/10/21/chartex" xmlns:cx3="http://schemas.microsoft.com/office/drawing/2016/5/9/chartex" xmlns:cx4="http://schemas.microsoft.com/office/drawing/2016/5/10/chartex" xmlns:cx5="http://schemas.microsoft.com/office/drawing/2016/5/11/chartex" xmlns:cx6="http://schemas.microsoft.com/office/drawing/2016/5/12/chartex" xmlns:cx7="http://schemas.microsoft.com/office/drawing/2016/5/13/chartex" xmlns:cx8="http://schemas.microsoft.com/office/drawing/2016/5/14/chartex" xmlns:mc="http://schemas.openxmlformats.org/markup-compatibility/2006" xmlns:aink="http://schemas.microsoft.com/office/drawing/2016/ink" xmlns:am3d="http://schemas.microsoft.com/office/drawing/2017/model3d" xmlns:o="urn:schemas-microsoft-com:office:office" xmlns:r="http://schemas.openxmlformats.org/officeDocument/2006/relationships" xmlns:m="http://schemas.openxmlformats.org/officeDocument/2006/math" xmlns:v="urn:schemas-microsoft-com:vml" xmlns:wp14="http://schemas.microsoft.com/office/word/2010/wordprocessingDrawing" xmlns:wp="http://schemas.openxmlformats.org/drawingml/2006/wordprocessingDrawing" xmlns:w10="urn:schemas-microsoft-com:office:word" xmlns:w="http://schemas.openxmlformats.org/wordprocessingml/2006/main" xmlns:w14="http://schemas.microsoft.com/office/word/2010/wordml" xmlns:w15="http://schemas.microsoft.com/office/word/2012/wordml" xmlns:w16cid="http://schemas.microsoft.com/office/word/2016/wordml/cid" xmlns:w16se="http://schemas.microsoft.com/office/word/2015/wordml/symex" xmlns:wpg="http://schemas.microsoft.com/office/word/2010/wordprocessingGroup" xmlns:wpi="http://schemas.microsoft.com/office/word/2010/wordprocessingInk" xmlns:wne="http://schemas.microsoft.com/office/word/2006/wordml" xmlns:wps="http://schemas.microsoft.com/office/word/2010/wordprocessingShape" mc:Ignorable="w14 w15 w16se w16cid wp14">
+<w:numbering xmlns:wpc="http://schemas.microsoft.com/office/word/2010/wordprocessingCanvas" xmlns:cx="http://schemas.microsoft.com/office/drawing/2014/chartex" xmlns:cx1="http://schemas.microsoft.com/office/drawing/2015/9/8/chartex" xmlns:cx2="http://schemas.microsoft.com/office/drawing/2015/10/21/chartex" xmlns:cx3="http://schemas.microsoft.com/office/drawing/2016/5/9/chartex" xmlns:cx4="http://schemas.microsoft.com/office/drawing/2016/5/10/chartex" xmlns:cx5="http://schemas.microsoft.com/office/drawing/2016/5/11/chartex" xmlns:cx6="http://schemas.microsoft.com/office/drawing/2016/5/12/chartex" xmlns:cx7="http://schemas.microsoft.com/office/drawing/2016/5/13/chartex" xmlns:cx8="http://schemas.microsoft.com/office/drawing/2016/5/14/chartex" xmlns:mc="http://schemas.openxmlformats.org/markup-compatibility/2006" xmlns:aink="http://schemas.microsoft.com/office/drawing/2016/ink" xmlns:am3d="http://schemas.microsoft.com/office/drawing/2017/model3d" xmlns:o="urn:schemas-microsoft-com:office:office" xmlns:oel="http://schemas.microsoft.com/office/2019/extlst" xmlns:r="http://schemas.openxmlformats.org/officeDocument/2006/relationships" xmlns:m="http://schemas.openxmlformats.org/officeDocument/2006/math" xmlns:v="urn:schemas-microsoft-com:vml" xmlns:wp14="http://schemas.microsoft.com/office/word/2010/wordprocessingDrawing" xmlns:wp="http://schemas.openxmlformats.org/drawingml/2006/wordprocessingDrawing" xmlns:w10="urn:schemas-microsoft-com:office:word" xmlns:w="http://schemas.openxmlformats.org/wordprocessingml/2006/main" xmlns:w14="http://schemas.microsoft.com/office/word/2010/wordml" xmlns:w15="http://schemas.microsoft.com/office/word/2012/wordml" xmlns:w16cex="http://schemas.microsoft.com/office/word/2018/wordml/cex" xmlns:w16cid="http://schemas.microsoft.com/office/word/2016/wordml/cid" xmlns:w16="http://schemas.microsoft.com/office/word/2018/wordml" xmlns:w16du="http://schemas.microsoft.com/office/word/2023/wordml/word16du" xmlns:w16sdtdh="http://schemas.microsoft.com/office/word/2020/wordml/sdtdatahash" xmlns:w16sdtfl="http://schemas.microsoft.com/office/word/2024/wordml/sdtformatlock" xmlns:w16se="http://schemas.microsoft.com/office/word/2015/wordml/symex" xmlns:wpg="http://schemas.microsoft.com/office/word/2010/wordprocessingGroup" xmlns:wpi="http://schemas.microsoft.com/office/word/2010/wordprocessingInk" xmlns:wne="http://schemas.microsoft.com/office/word/2006/wordml" xmlns:wps="http://schemas.microsoft.com/office/word/2010/wordprocessingShape" mc:Ignorable="w14 w15 w16se w16cid w16 w16cex w16sdtdh w16sdtfl w16du wp14">
   <w:abstractNum w:abstractNumId="0" w15:restartNumberingAfterBreak="0">
     <w:nsid w:val="18386406"/>
     <w:multiLevelType w:val="hybridMultilevel"/>
@@ -3372,23 +3887,23 @@
       </w:pPr>
     </w:lvl>
   </w:abstractNum>
-  <w:num w:numId="1">
+  <w:num w:numId="1" w16cid:durableId="1244682184">
     <w:abstractNumId w:val="2"/>
   </w:num>
-  <w:num w:numId="2">
+  <w:num w:numId="2" w16cid:durableId="954366018">
     <w:abstractNumId w:val="3"/>
   </w:num>
-  <w:num w:numId="3">
+  <w:num w:numId="3" w16cid:durableId="867792250">
     <w:abstractNumId w:val="1"/>
   </w:num>
-  <w:num w:numId="4">
+  <w:num w:numId="4" w16cid:durableId="1922131727">
     <w:abstractNumId w:val="0"/>
   </w:num>
 </w:numbering>
 </file>
 
 <file path=word/styles.xml><?xml version="1.0" encoding="utf-8"?>
-<w:styles xmlns:mc="http://schemas.openxmlformats.org/markup-compatibility/2006" xmlns:r="http://schemas.openxmlformats.org/officeDocument/2006/relationships" xmlns:w="http://schemas.openxmlformats.org/wordprocessingml/2006/main" xmlns:w14="http://schemas.microsoft.com/office/word/2010/wordml" xmlns:w15="http://schemas.microsoft.com/office/word/2012/wordml" xmlns:w16cid="http://schemas.microsoft.com/office/word/2016/wordml/cid" xmlns:w16se="http://schemas.microsoft.com/office/word/2015/wordml/symex" mc:Ignorable="w14 w15 w16se w16cid">
+<w:styles xmlns:mc="http://schemas.openxmlformats.org/markup-compatibility/2006" xmlns:r="http://schemas.openxmlformats.org/officeDocument/2006/relationships" xmlns:w="http://schemas.openxmlformats.org/wordprocessingml/2006/main" xmlns:w14="http://schemas.microsoft.com/office/word/2010/wordml" xmlns:w15="http://schemas.microsoft.com/office/word/2012/wordml" xmlns:w16cex="http://schemas.microsoft.com/office/word/2018/wordml/cex" xmlns:w16cid="http://schemas.microsoft.com/office/word/2016/wordml/cid" xmlns:w16="http://schemas.microsoft.com/office/word/2018/wordml" xmlns:w16du="http://schemas.microsoft.com/office/word/2023/wordml/word16du" xmlns:w16sdtdh="http://schemas.microsoft.com/office/word/2020/wordml/sdtdatahash" xmlns:w16sdtfl="http://schemas.microsoft.com/office/word/2024/wordml/sdtformatlock" xmlns:w16se="http://schemas.microsoft.com/office/word/2015/wordml/symex" mc:Ignorable="w14 w15 w16se w16cid w16 w16cex w16sdtdh w16sdtfl w16du">
   <w:docDefaults>
     <w:rPrDefault>
       <w:rPr>
@@ -3405,7 +3920,7 @@
       </w:pPr>
     </w:pPrDefault>
   </w:docDefaults>
-  <w:latentStyles w:defLockedState="0" w:defUIPriority="99" w:defSemiHidden="0" w:defUnhideWhenUsed="0" w:defQFormat="0" w:count="375">
+  <w:latentStyles w:defLockedState="0" w:defUIPriority="99" w:defSemiHidden="0" w:defUnhideWhenUsed="0" w:defQFormat="0" w:count="376">
     <w:lsdException w:name="Normal" w:uiPriority="0" w:qFormat="1"/>
     <w:lsdException w:name="heading 1" w:uiPriority="9" w:qFormat="1"/>
     <w:lsdException w:name="heading 2" w:semiHidden="1" w:uiPriority="9" w:unhideWhenUsed="1" w:qFormat="1"/>
@@ -3781,6 +4296,7 @@
     <w:lsdException w:name="Smart Hyperlink" w:semiHidden="1" w:unhideWhenUsed="1"/>
     <w:lsdException w:name="Hashtag" w:semiHidden="1" w:unhideWhenUsed="1"/>
     <w:lsdException w:name="Unresolved Mention" w:semiHidden="1" w:unhideWhenUsed="1"/>
+    <w:lsdException w:name="Smart Link" w:semiHidden="1" w:unhideWhenUsed="1"/>
   </w:latentStyles>
   <w:style w:type="paragraph" w:default="1" w:styleId="Normal">
     <w:name w:val="Normal"/>
@@ -3988,7 +4504,6 @@
   <w:style w:type="character" w:default="1" w:styleId="DefaultParagraphFont">
     <w:name w:val="Default Paragraph Font"/>
     <w:uiPriority w:val="1"/>
-    <w:semiHidden/>
     <w:unhideWhenUsed/>
   </w:style>
   <w:style w:type="table" w:default="1" w:styleId="TableNormal">

</xml_diff>